<commit_message>
modify aar for custom application
</commit_message>
<xml_diff>
--- a/android/doc/Android厂商APP接入.docx
+++ b/android/doc/Android厂商APP接入.docx
@@ -1132,6 +1132,26 @@
         </w:rPr>
         <w:t>属性</w:t>
       </w:r>
+      <w:r>
+        <w:rPr>
+          <w:rFonts w:ascii="微软雅黑" w:eastAsia="微软雅黑" w:hAnsi="微软雅黑" w:hint="eastAsia"/>
+        </w:rPr>
+        <w:t>（若Application使用自定义的话，实例化LoginProxy需传入Application</w:t>
+      </w:r>
+      <w:r>
+        <w:rPr>
+          <w:rFonts w:ascii="微软雅黑" w:eastAsia="微软雅黑" w:hAnsi="微软雅黑" w:hint="eastAsia"/>
+        </w:rPr>
+        <w:t>的Context</w:t>
+      </w:r>
+      <w:bookmarkStart w:id="0" w:name="_GoBack"/>
+      <w:bookmarkEnd w:id="0"/>
+      <w:r>
+        <w:rPr>
+          <w:rFonts w:ascii="微软雅黑" w:eastAsia="微软雅黑" w:hAnsi="微软雅黑" w:hint="eastAsia"/>
+        </w:rPr>
+        <w:t>实例）</w:t>
+      </w:r>
     </w:p>
     <w:p>
       <w:pPr>
@@ -1433,6 +1453,7 @@
         <w:rPr>
           <w:rFonts w:ascii="微软雅黑" w:eastAsia="微软雅黑" w:hAnsi="微软雅黑"/>
         </w:rPr>
+        <w:lastRenderedPageBreak/>
         <w:tab/>
         <w:t>&lt;/intent-filter&gt;</w:t>
       </w:r>
@@ -1447,7 +1468,6 @@
         <w:rPr>
           <w:rFonts w:ascii="微软雅黑" w:eastAsia="微软雅黑" w:hAnsi="微软雅黑"/>
         </w:rPr>
-        <w:lastRenderedPageBreak/>
         <w:t>&lt;/activity&gt;</w:t>
       </w:r>
     </w:p>
@@ -1821,6 +1841,173 @@
           <w:rFonts w:ascii="微软雅黑" w:eastAsia="微软雅黑" w:hAnsi="微软雅黑"/>
           <w:b/>
         </w:rPr>
+        <w:t>getInstance</w:t>
+      </w:r>
+    </w:p>
+    <w:p>
+      <w:pPr>
+        <w:rPr>
+          <w:rFonts w:ascii="微软雅黑" w:eastAsia="微软雅黑" w:hAnsi="微软雅黑"/>
+        </w:rPr>
+      </w:pPr>
+      <w:r>
+        <w:rPr>
+          <w:rFonts w:ascii="微软雅黑" w:eastAsia="微软雅黑" w:hAnsi="微软雅黑" w:hint="eastAsia"/>
+        </w:rPr>
+        <w:t>获取Login</w:t>
+      </w:r>
+      <w:r>
+        <w:rPr>
+          <w:rFonts w:ascii="微软雅黑" w:eastAsia="微软雅黑" w:hAnsi="微软雅黑"/>
+        </w:rPr>
+        <w:t>Proxy</w:t>
+      </w:r>
+      <w:r>
+        <w:rPr>
+          <w:rFonts w:ascii="微软雅黑" w:eastAsia="微软雅黑" w:hAnsi="微软雅黑" w:hint="eastAsia"/>
+        </w:rPr>
+        <w:t>实例</w:t>
+      </w:r>
+      <w:r>
+        <w:rPr>
+          <w:rFonts w:ascii="微软雅黑" w:eastAsia="微软雅黑" w:hAnsi="微软雅黑" w:hint="eastAsia"/>
+        </w:rPr>
+        <w:t>，自定义Application方式</w:t>
+      </w:r>
+    </w:p>
+    <w:p>
+      <w:pPr>
+        <w:rPr>
+          <w:rFonts w:ascii="微软雅黑" w:eastAsia="微软雅黑" w:hAnsi="微软雅黑"/>
+        </w:rPr>
+      </w:pPr>
+      <w:r>
+        <w:rPr>
+          <w:rFonts w:ascii="微软雅黑" w:eastAsia="微软雅黑" w:hAnsi="微软雅黑"/>
+        </w:rPr>
+        <w:t xml:space="preserve">static </w:t>
+      </w:r>
+      <w:r>
+        <w:rPr>
+          <w:rFonts w:ascii="微软雅黑" w:eastAsia="微软雅黑" w:hAnsi="微软雅黑"/>
+        </w:rPr>
+        <w:t xml:space="preserve">LoginProxy </w:t>
+      </w:r>
+      <w:r>
+        <w:rPr>
+          <w:rFonts w:ascii="微软雅黑" w:eastAsia="微软雅黑" w:hAnsi="微软雅黑"/>
+        </w:rPr>
+        <w:t>getInstance(String appIdWx, String appIdQQOpen</w:t>
+      </w:r>
+      <w:r>
+        <w:rPr>
+          <w:rFonts w:ascii="微软雅黑" w:eastAsia="微软雅黑" w:hAnsi="微软雅黑"/>
+        </w:rPr>
+        <w:t>, Context context</w:t>
+      </w:r>
+      <w:r>
+        <w:rPr>
+          <w:rFonts w:ascii="微软雅黑" w:eastAsia="微软雅黑" w:hAnsi="微软雅黑"/>
+        </w:rPr>
+        <w:t>)</w:t>
+      </w:r>
+    </w:p>
+    <w:p>
+      <w:pPr>
+        <w:rPr>
+          <w:rFonts w:ascii="微软雅黑" w:eastAsia="微软雅黑" w:hAnsi="微软雅黑"/>
+        </w:rPr>
+      </w:pPr>
+      <w:r>
+        <w:rPr>
+          <w:rFonts w:ascii="微软雅黑" w:eastAsia="微软雅黑" w:hAnsi="微软雅黑" w:hint="eastAsia"/>
+        </w:rPr>
+        <w:t>参数</w:t>
+      </w:r>
+    </w:p>
+    <w:p>
+      <w:pPr>
+        <w:rPr>
+          <w:rFonts w:ascii="微软雅黑" w:eastAsia="微软雅黑" w:hAnsi="微软雅黑"/>
+        </w:rPr>
+      </w:pPr>
+      <w:r>
+        <w:rPr>
+          <w:rFonts w:ascii="微软雅黑" w:eastAsia="微软雅黑" w:hAnsi="微软雅黑"/>
+        </w:rPr>
+        <w:lastRenderedPageBreak/>
+        <w:t>appIdWx</w:t>
+      </w:r>
+      <w:r>
+        <w:rPr>
+          <w:rFonts w:ascii="微软雅黑" w:eastAsia="微软雅黑" w:hAnsi="微软雅黑" w:hint="eastAsia"/>
+        </w:rPr>
+        <w:t>：传入微信公众平台申请的appId</w:t>
+      </w:r>
+    </w:p>
+    <w:p>
+      <w:pPr>
+        <w:rPr>
+          <w:rFonts w:ascii="微软雅黑" w:eastAsia="微软雅黑" w:hAnsi="微软雅黑"/>
+        </w:rPr>
+      </w:pPr>
+      <w:r>
+        <w:rPr>
+          <w:rFonts w:ascii="微软雅黑" w:eastAsia="微软雅黑" w:hAnsi="微软雅黑"/>
+        </w:rPr>
+        <w:t>appIdQQOpen</w:t>
+      </w:r>
+      <w:r>
+        <w:rPr>
+          <w:rFonts w:ascii="微软雅黑" w:eastAsia="微软雅黑" w:hAnsi="微软雅黑" w:hint="eastAsia"/>
+        </w:rPr>
+        <w:t>：传入QQ互联平台申请的appId</w:t>
+      </w:r>
+    </w:p>
+    <w:p>
+      <w:pPr>
+        <w:rPr>
+          <w:rFonts w:ascii="微软雅黑" w:eastAsia="微软雅黑" w:hAnsi="微软雅黑" w:hint="eastAsia"/>
+        </w:rPr>
+      </w:pPr>
+      <w:r>
+        <w:rPr>
+          <w:rFonts w:ascii="微软雅黑" w:eastAsia="微软雅黑" w:hAnsi="微软雅黑"/>
+        </w:rPr>
+        <w:t>context</w:t>
+      </w:r>
+      <w:r>
+        <w:rPr>
+          <w:rFonts w:ascii="微软雅黑" w:eastAsia="微软雅黑" w:hAnsi="微软雅黑" w:hint="eastAsia"/>
+        </w:rPr>
+        <w:t>：传入Application</w:t>
+      </w:r>
+      <w:r>
+        <w:rPr>
+          <w:rFonts w:ascii="微软雅黑" w:eastAsia="微软雅黑" w:hAnsi="微软雅黑"/>
+        </w:rPr>
+        <w:t xml:space="preserve"> Context</w:t>
+      </w:r>
+    </w:p>
+    <w:p>
+      <w:pPr>
+        <w:rPr>
+          <w:rFonts w:ascii="微软雅黑" w:eastAsia="微软雅黑" w:hAnsi="微软雅黑"/>
+        </w:rPr>
+      </w:pPr>
+    </w:p>
+    <w:p>
+      <w:pPr>
+        <w:rPr>
+          <w:rFonts w:ascii="微软雅黑" w:eastAsia="微软雅黑" w:hAnsi="微软雅黑"/>
+          <w:b/>
+        </w:rPr>
+      </w:pPr>
+      <w:r>
+        <w:rPr>
+          <w:rFonts w:ascii="微软雅黑" w:eastAsia="微软雅黑" w:hAnsi="微软雅黑"/>
+          <w:b/>
+        </w:rPr>
         <w:t>get</w:t>
       </w:r>
       <w:r>
@@ -2066,6 +2253,7 @@
         <w:rPr>
           <w:rFonts w:ascii="微软雅黑" w:eastAsia="微软雅黑" w:hAnsi="微软雅黑" w:hint="eastAsia"/>
         </w:rPr>
+        <w:lastRenderedPageBreak/>
         <w:t>请求</w:t>
       </w:r>
       <w:r>
@@ -2229,6 +2417,586 @@
           <w:rFonts w:ascii="微软雅黑" w:eastAsia="微软雅黑" w:hAnsi="微软雅黑"/>
         </w:rPr>
         <w:t>boolean isTokenExist(ELoginPlatform platform, Context context)</w:t>
+      </w:r>
+    </w:p>
+    <w:p>
+      <w:pPr>
+        <w:rPr>
+          <w:rFonts w:ascii="微软雅黑" w:eastAsia="微软雅黑" w:hAnsi="微软雅黑"/>
+        </w:rPr>
+      </w:pPr>
+      <w:r>
+        <w:rPr>
+          <w:rFonts w:ascii="微软雅黑" w:eastAsia="微软雅黑" w:hAnsi="微软雅黑" w:hint="eastAsia"/>
+        </w:rPr>
+        <w:t>参数</w:t>
+      </w:r>
+    </w:p>
+    <w:p>
+      <w:pPr>
+        <w:rPr>
+          <w:rFonts w:ascii="微软雅黑" w:eastAsia="微软雅黑" w:hAnsi="微软雅黑"/>
+        </w:rPr>
+      </w:pPr>
+      <w:r>
+        <w:rPr>
+          <w:rFonts w:ascii="微软雅黑" w:eastAsia="微软雅黑" w:hAnsi="微软雅黑" w:hint="eastAsia"/>
+        </w:rPr>
+        <w:t>platform</w:t>
+      </w:r>
+      <w:r>
+        <w:rPr>
+          <w:rFonts w:ascii="微软雅黑" w:eastAsia="微软雅黑" w:hAnsi="微软雅黑" w:hint="eastAsia"/>
+        </w:rPr>
+        <w:t>：传入需要判断哪个帐号平台票据</w:t>
+      </w:r>
+      <w:r>
+        <w:rPr>
+          <w:rFonts w:ascii="微软雅黑" w:eastAsia="微软雅黑" w:hAnsi="微软雅黑"/>
+        </w:rPr>
+        <w:t>信息是否存在</w:t>
+      </w:r>
+    </w:p>
+    <w:p>
+      <w:pPr>
+        <w:rPr>
+          <w:rFonts w:ascii="微软雅黑" w:eastAsia="微软雅黑" w:hAnsi="微软雅黑"/>
+        </w:rPr>
+      </w:pPr>
+      <w:r>
+        <w:rPr>
+          <w:rFonts w:ascii="微软雅黑" w:eastAsia="微软雅黑" w:hAnsi="微软雅黑" w:hint="eastAsia"/>
+        </w:rPr>
+        <w:t>context</w:t>
+      </w:r>
+      <w:r>
+        <w:rPr>
+          <w:rFonts w:ascii="微软雅黑" w:eastAsia="微软雅黑" w:hAnsi="微软雅黑"/>
+        </w:rPr>
+        <w:t>：当前应用上下文</w:t>
+      </w:r>
+    </w:p>
+    <w:p>
+      <w:pPr>
+        <w:rPr>
+          <w:rFonts w:ascii="微软雅黑" w:eastAsia="微软雅黑" w:hAnsi="微软雅黑"/>
+        </w:rPr>
+      </w:pPr>
+    </w:p>
+    <w:p>
+      <w:pPr>
+        <w:rPr>
+          <w:rFonts w:ascii="微软雅黑" w:eastAsia="微软雅黑" w:hAnsi="微软雅黑"/>
+          <w:b/>
+        </w:rPr>
+      </w:pPr>
+      <w:r>
+        <w:rPr>
+          <w:rFonts w:ascii="微软雅黑" w:eastAsia="微软雅黑" w:hAnsi="微软雅黑"/>
+          <w:b/>
+        </w:rPr>
+        <w:t>clearToken</w:t>
+      </w:r>
+    </w:p>
+    <w:p>
+      <w:pPr>
+        <w:rPr>
+          <w:rFonts w:ascii="微软雅黑" w:eastAsia="微软雅黑" w:hAnsi="微软雅黑"/>
+        </w:rPr>
+      </w:pPr>
+      <w:r>
+        <w:rPr>
+          <w:rFonts w:ascii="微软雅黑" w:eastAsia="微软雅黑" w:hAnsi="微软雅黑" w:hint="eastAsia"/>
+        </w:rPr>
+        <w:t>清除Token信息，用于注销</w:t>
+      </w:r>
+    </w:p>
+    <w:p>
+      <w:pPr>
+        <w:rPr>
+          <w:rFonts w:ascii="微软雅黑" w:eastAsia="微软雅黑" w:hAnsi="微软雅黑"/>
+        </w:rPr>
+      </w:pPr>
+      <w:r>
+        <w:rPr>
+          <w:rFonts w:ascii="微软雅黑" w:eastAsia="微软雅黑" w:hAnsi="微软雅黑"/>
+        </w:rPr>
+        <w:t>void clearToken(ELoginPlatform platform, Context context)</w:t>
+      </w:r>
+    </w:p>
+    <w:p>
+      <w:pPr>
+        <w:rPr>
+          <w:rFonts w:ascii="微软雅黑" w:eastAsia="微软雅黑" w:hAnsi="微软雅黑"/>
+        </w:rPr>
+      </w:pPr>
+      <w:r>
+        <w:rPr>
+          <w:rFonts w:ascii="微软雅黑" w:eastAsia="微软雅黑" w:hAnsi="微软雅黑" w:hint="eastAsia"/>
+        </w:rPr>
+        <w:t>参数</w:t>
+      </w:r>
+    </w:p>
+    <w:p>
+      <w:pPr>
+        <w:rPr>
+          <w:rFonts w:ascii="微软雅黑" w:eastAsia="微软雅黑" w:hAnsi="微软雅黑"/>
+        </w:rPr>
+      </w:pPr>
+      <w:r>
+        <w:rPr>
+          <w:rFonts w:ascii="微软雅黑" w:eastAsia="微软雅黑" w:hAnsi="微软雅黑" w:hint="eastAsia"/>
+        </w:rPr>
+        <w:t>platform：传入</w:t>
+      </w:r>
+      <w:r>
+        <w:rPr>
+          <w:rFonts w:ascii="微软雅黑" w:eastAsia="微软雅黑" w:hAnsi="微软雅黑" w:hint="eastAsia"/>
+        </w:rPr>
+        <w:t>需要清除</w:t>
+      </w:r>
+      <w:r>
+        <w:rPr>
+          <w:rFonts w:ascii="微软雅黑" w:eastAsia="微软雅黑" w:hAnsi="微软雅黑"/>
+        </w:rPr>
+        <w:t>哪个帐号平台</w:t>
+      </w:r>
+      <w:r>
+        <w:rPr>
+          <w:rFonts w:ascii="微软雅黑" w:eastAsia="微软雅黑" w:hAnsi="微软雅黑" w:hint="eastAsia"/>
+        </w:rPr>
+        <w:t>的</w:t>
+      </w:r>
+      <w:r>
+        <w:rPr>
+          <w:rFonts w:ascii="微软雅黑" w:eastAsia="微软雅黑" w:hAnsi="微软雅黑"/>
+        </w:rPr>
+        <w:t>票据信息</w:t>
+      </w:r>
+    </w:p>
+    <w:p>
+      <w:pPr>
+        <w:rPr>
+          <w:rFonts w:ascii="微软雅黑" w:eastAsia="微软雅黑" w:hAnsi="微软雅黑"/>
+        </w:rPr>
+      </w:pPr>
+      <w:r>
+        <w:rPr>
+          <w:rFonts w:ascii="微软雅黑" w:eastAsia="微软雅黑" w:hAnsi="微软雅黑" w:hint="eastAsia"/>
+        </w:rPr>
+        <w:t>context</w:t>
+      </w:r>
+      <w:r>
+        <w:rPr>
+          <w:rFonts w:ascii="微软雅黑" w:eastAsia="微软雅黑" w:hAnsi="微软雅黑"/>
+        </w:rPr>
+        <w:t>：当前应用上下文</w:t>
+      </w:r>
+    </w:p>
+    <w:p>
+      <w:pPr>
+        <w:rPr>
+          <w:rFonts w:ascii="微软雅黑" w:eastAsia="微软雅黑" w:hAnsi="微软雅黑"/>
+        </w:rPr>
+      </w:pPr>
+    </w:p>
+    <w:p>
+      <w:pPr>
+        <w:rPr>
+          <w:rFonts w:ascii="微软雅黑" w:eastAsia="微软雅黑" w:hAnsi="微软雅黑"/>
+          <w:b/>
+        </w:rPr>
+      </w:pPr>
+      <w:r>
+        <w:rPr>
+          <w:rFonts w:ascii="微软雅黑" w:eastAsia="微软雅黑" w:hAnsi="微软雅黑"/>
+          <w:b/>
+        </w:rPr>
+        <w:t>setOwnActivity</w:t>
+      </w:r>
+    </w:p>
+    <w:p>
+      <w:pPr>
+        <w:rPr>
+          <w:rFonts w:ascii="微软雅黑" w:eastAsia="微软雅黑" w:hAnsi="微软雅黑"/>
+        </w:rPr>
+      </w:pPr>
+      <w:r>
+        <w:rPr>
+          <w:rFonts w:ascii="微软雅黑" w:eastAsia="微软雅黑" w:hAnsi="微软雅黑" w:hint="eastAsia"/>
+        </w:rPr>
+        <w:lastRenderedPageBreak/>
+        <w:t>设置Wup接口调用所属的Activity，用于WUPResp与UI线程进行同步</w:t>
+      </w:r>
+    </w:p>
+    <w:p>
+      <w:pPr>
+        <w:rPr>
+          <w:rFonts w:ascii="微软雅黑" w:eastAsia="微软雅黑" w:hAnsi="微软雅黑"/>
+        </w:rPr>
+      </w:pPr>
+      <w:r>
+        <w:rPr>
+          <w:rFonts w:ascii="微软雅黑" w:eastAsia="微软雅黑" w:hAnsi="微软雅黑"/>
+        </w:rPr>
+        <w:t>void setOwnActivity(Activity activity)</w:t>
+      </w:r>
+    </w:p>
+    <w:p>
+      <w:pPr>
+        <w:rPr>
+          <w:rFonts w:ascii="微软雅黑" w:eastAsia="微软雅黑" w:hAnsi="微软雅黑"/>
+        </w:rPr>
+      </w:pPr>
+      <w:r>
+        <w:rPr>
+          <w:rFonts w:ascii="微软雅黑" w:eastAsia="微软雅黑" w:hAnsi="微软雅黑" w:hint="eastAsia"/>
+        </w:rPr>
+        <w:t>参数</w:t>
+      </w:r>
+    </w:p>
+    <w:p>
+      <w:pPr>
+        <w:rPr>
+          <w:rFonts w:ascii="微软雅黑" w:eastAsia="微软雅黑" w:hAnsi="微软雅黑"/>
+        </w:rPr>
+      </w:pPr>
+      <w:r>
+        <w:rPr>
+          <w:rFonts w:ascii="微软雅黑" w:eastAsia="微软雅黑" w:hAnsi="微软雅黑"/>
+        </w:rPr>
+        <w:t>activity</w:t>
+      </w:r>
+      <w:r>
+        <w:rPr>
+          <w:rFonts w:ascii="微软雅黑" w:eastAsia="微软雅黑" w:hAnsi="微软雅黑" w:hint="eastAsia"/>
+        </w:rPr>
+        <w:t>：传入用于授权后回调的Activity</w:t>
+      </w:r>
+    </w:p>
+    <w:p>
+      <w:pPr>
+        <w:rPr>
+          <w:rFonts w:ascii="微软雅黑" w:eastAsia="微软雅黑" w:hAnsi="微软雅黑"/>
+        </w:rPr>
+      </w:pPr>
+    </w:p>
+    <w:p>
+      <w:pPr>
+        <w:rPr>
+          <w:rFonts w:ascii="微软雅黑" w:eastAsia="微软雅黑" w:hAnsi="微软雅黑"/>
+          <w:b/>
+        </w:rPr>
+      </w:pPr>
+      <w:r>
+        <w:rPr>
+          <w:rFonts w:ascii="微软雅黑" w:eastAsia="微软雅黑" w:hAnsi="微软雅黑"/>
+          <w:b/>
+        </w:rPr>
+        <w:t>setAuthorizeListener</w:t>
+      </w:r>
+    </w:p>
+    <w:p>
+      <w:pPr>
+        <w:rPr>
+          <w:rFonts w:ascii="微软雅黑" w:eastAsia="微软雅黑" w:hAnsi="微软雅黑"/>
+        </w:rPr>
+      </w:pPr>
+      <w:r>
+        <w:rPr>
+          <w:rFonts w:ascii="微软雅黑" w:eastAsia="微软雅黑" w:hAnsi="微软雅黑" w:hint="eastAsia"/>
+        </w:rPr>
+        <w:t>设置</w:t>
+      </w:r>
+      <w:r>
+        <w:rPr>
+          <w:rFonts w:ascii="微软雅黑" w:eastAsia="微软雅黑" w:hAnsi="微软雅黑" w:hint="eastAsia"/>
+        </w:rPr>
+        <w:t>票</w:t>
+      </w:r>
+      <w:r>
+        <w:rPr>
+          <w:rFonts w:ascii="微软雅黑" w:eastAsia="微软雅黑" w:hAnsi="微软雅黑" w:hint="eastAsia"/>
+        </w:rPr>
+        <w:t>据验证</w:t>
+      </w:r>
+      <w:r>
+        <w:rPr>
+          <w:rFonts w:ascii="微软雅黑" w:eastAsia="微软雅黑" w:hAnsi="微软雅黑" w:hint="eastAsia"/>
+        </w:rPr>
+        <w:t>监听器</w:t>
+      </w:r>
+    </w:p>
+    <w:p>
+      <w:pPr>
+        <w:rPr>
+          <w:rFonts w:ascii="微软雅黑" w:eastAsia="微软雅黑" w:hAnsi="微软雅黑"/>
+        </w:rPr>
+      </w:pPr>
+      <w:r>
+        <w:rPr>
+          <w:rFonts w:ascii="微软雅黑" w:eastAsia="微软雅黑" w:hAnsi="微软雅黑"/>
+        </w:rPr>
+        <w:t xml:space="preserve">void </w:t>
+      </w:r>
+      <w:r>
+        <w:rPr>
+          <w:rFonts w:ascii="微软雅黑" w:eastAsia="微软雅黑" w:hAnsi="微软雅黑"/>
+        </w:rPr>
+        <w:t xml:space="preserve">setAuthorizeListener </w:t>
+      </w:r>
+      <w:r>
+        <w:rPr>
+          <w:rFonts w:ascii="微软雅黑" w:eastAsia="微软雅黑" w:hAnsi="微软雅黑"/>
+        </w:rPr>
+        <w:t>(</w:t>
+      </w:r>
+      <w:r>
+        <w:rPr>
+          <w:rFonts w:ascii="微软雅黑" w:eastAsia="微软雅黑" w:hAnsi="微软雅黑"/>
+        </w:rPr>
+        <w:t>AuthorizeListener</w:t>
+      </w:r>
+      <w:r>
+        <w:rPr>
+          <w:rFonts w:ascii="微软雅黑" w:eastAsia="微软雅黑" w:hAnsi="微软雅黑"/>
+        </w:rPr>
+        <w:t xml:space="preserve"> </w:t>
+      </w:r>
+      <w:r>
+        <w:rPr>
+          <w:rFonts w:ascii="微软雅黑" w:eastAsia="微软雅黑" w:hAnsi="微软雅黑"/>
+        </w:rPr>
+        <w:t>listener)</w:t>
+      </w:r>
+    </w:p>
+    <w:p>
+      <w:pPr>
+        <w:rPr>
+          <w:rFonts w:ascii="微软雅黑" w:eastAsia="微软雅黑" w:hAnsi="微软雅黑"/>
+        </w:rPr>
+      </w:pPr>
+      <w:r>
+        <w:rPr>
+          <w:rFonts w:ascii="微软雅黑" w:eastAsia="微软雅黑" w:hAnsi="微软雅黑" w:hint="eastAsia"/>
+        </w:rPr>
+        <w:t>参数</w:t>
+      </w:r>
+    </w:p>
+    <w:p>
+      <w:pPr>
+        <w:rPr>
+          <w:rFonts w:ascii="微软雅黑" w:eastAsia="微软雅黑" w:hAnsi="微软雅黑"/>
+        </w:rPr>
+      </w:pPr>
+      <w:r>
+        <w:rPr>
+          <w:rFonts w:ascii="微软雅黑" w:eastAsia="微软雅黑" w:hAnsi="微软雅黑"/>
+        </w:rPr>
+        <w:t>listener</w:t>
+      </w:r>
+      <w:r>
+        <w:rPr>
+          <w:rFonts w:ascii="微软雅黑" w:eastAsia="微软雅黑" w:hAnsi="微软雅黑" w:hint="eastAsia"/>
+        </w:rPr>
+        <w:t>：</w:t>
+      </w:r>
+      <w:r>
+        <w:rPr>
+          <w:rFonts w:ascii="微软雅黑" w:eastAsia="微软雅黑" w:hAnsi="微软雅黑"/>
+        </w:rPr>
+        <w:t>AuthorizeListener</w:t>
+      </w:r>
+      <w:r>
+        <w:rPr>
+          <w:rFonts w:ascii="微软雅黑" w:eastAsia="微软雅黑" w:hAnsi="微软雅黑" w:hint="eastAsia"/>
+        </w:rPr>
+        <w:t>实例</w:t>
+      </w:r>
+    </w:p>
+    <w:p>
+      <w:pPr>
+        <w:rPr>
+          <w:rFonts w:ascii="微软雅黑" w:eastAsia="微软雅黑" w:hAnsi="微软雅黑"/>
+        </w:rPr>
+      </w:pPr>
+    </w:p>
+    <w:p>
+      <w:pPr>
+        <w:rPr>
+          <w:rFonts w:ascii="微软雅黑" w:eastAsia="微软雅黑" w:hAnsi="微软雅黑"/>
+          <w:b/>
+        </w:rPr>
+      </w:pPr>
+      <w:r>
+        <w:rPr>
+          <w:rFonts w:ascii="微软雅黑" w:eastAsia="微软雅黑" w:hAnsi="微软雅黑" w:hint="eastAsia"/>
+          <w:b/>
+        </w:rPr>
+        <w:t>handle</w:t>
+      </w:r>
+      <w:r>
+        <w:rPr>
+          <w:rFonts w:ascii="微软雅黑" w:eastAsia="微软雅黑" w:hAnsi="微软雅黑"/>
+          <w:b/>
+        </w:rPr>
+        <w:t>QQOpenIntent</w:t>
+      </w:r>
+    </w:p>
+    <w:p>
+      <w:pPr>
+        <w:rPr>
+          <w:rFonts w:ascii="微软雅黑" w:eastAsia="微软雅黑" w:hAnsi="微软雅黑"/>
+        </w:rPr>
+      </w:pPr>
+      <w:r>
+        <w:rPr>
+          <w:rFonts w:ascii="微软雅黑" w:eastAsia="微软雅黑" w:hAnsi="微软雅黑" w:hint="eastAsia"/>
+        </w:rPr>
+        <w:t>QQ登录帐号信息回调</w:t>
+      </w:r>
+    </w:p>
+    <w:p>
+      <w:pPr>
+        <w:rPr>
+          <w:rFonts w:ascii="微软雅黑" w:eastAsia="微软雅黑" w:hAnsi="微软雅黑"/>
+        </w:rPr>
+      </w:pPr>
+      <w:r>
+        <w:rPr>
+          <w:rFonts w:ascii="微软雅黑" w:eastAsia="微软雅黑" w:hAnsi="微软雅黑"/>
+        </w:rPr>
+        <w:t>void handleQQOpenIntent(int requestCode, int resultCode, Intent data)</w:t>
+      </w:r>
+    </w:p>
+    <w:p>
+      <w:pPr>
+        <w:rPr>
+          <w:rFonts w:ascii="微软雅黑" w:eastAsia="微软雅黑" w:hAnsi="微软雅黑"/>
+        </w:rPr>
+      </w:pPr>
+      <w:r>
+        <w:rPr>
+          <w:rFonts w:ascii="微软雅黑" w:eastAsia="微软雅黑" w:hAnsi="微软雅黑" w:hint="eastAsia"/>
+        </w:rPr>
+        <w:t>参数</w:t>
+      </w:r>
+    </w:p>
+    <w:p>
+      <w:pPr>
+        <w:rPr>
+          <w:rFonts w:ascii="微软雅黑" w:eastAsia="微软雅黑" w:hAnsi="微软雅黑"/>
+        </w:rPr>
+      </w:pPr>
+      <w:r>
+        <w:rPr>
+          <w:rFonts w:ascii="微软雅黑" w:eastAsia="微软雅黑" w:hAnsi="微软雅黑" w:hint="eastAsia"/>
+        </w:rPr>
+        <w:t>request</w:t>
+      </w:r>
+      <w:r>
+        <w:rPr>
+          <w:rFonts w:ascii="微软雅黑" w:eastAsia="微软雅黑" w:hAnsi="微软雅黑"/>
+        </w:rPr>
+        <w:t>Code</w:t>
+      </w:r>
+      <w:r>
+        <w:rPr>
+          <w:rFonts w:ascii="微软雅黑" w:eastAsia="微软雅黑" w:hAnsi="微软雅黑" w:hint="eastAsia"/>
+        </w:rPr>
+        <w:t>：Activity跳转请求Code，确认返回数据是哪个Activity的</w:t>
+      </w:r>
+    </w:p>
+    <w:p>
+      <w:pPr>
+        <w:rPr>
+          <w:rFonts w:ascii="微软雅黑" w:eastAsia="微软雅黑" w:hAnsi="微软雅黑"/>
+        </w:rPr>
+      </w:pPr>
+      <w:r>
+        <w:rPr>
+          <w:rFonts w:ascii="微软雅黑" w:eastAsia="微软雅黑" w:hAnsi="微软雅黑" w:hint="eastAsia"/>
+        </w:rPr>
+        <w:t>resultCode：子Activity通过setResult返回的code</w:t>
+      </w:r>
+    </w:p>
+    <w:p>
+      <w:pPr>
+        <w:rPr>
+          <w:rFonts w:ascii="微软雅黑" w:eastAsia="微软雅黑" w:hAnsi="微软雅黑"/>
+        </w:rPr>
+      </w:pPr>
+      <w:r>
+        <w:rPr>
+          <w:rFonts w:ascii="微软雅黑" w:eastAsia="微软雅黑" w:hAnsi="微软雅黑"/>
+        </w:rPr>
+        <w:t>data</w:t>
+      </w:r>
+      <w:r>
+        <w:rPr>
+          <w:rFonts w:ascii="微软雅黑" w:eastAsia="微软雅黑" w:hAnsi="微软雅黑" w:hint="eastAsia"/>
+        </w:rPr>
+        <w:t>：Intent对象，带有返回的数据</w:t>
+      </w:r>
+    </w:p>
+    <w:p>
+      <w:pPr>
+        <w:rPr>
+          <w:rFonts w:ascii="微软雅黑" w:eastAsia="微软雅黑" w:hAnsi="微软雅黑"/>
+        </w:rPr>
+      </w:pPr>
+    </w:p>
+    <w:p>
+      <w:pPr>
+        <w:rPr>
+          <w:rFonts w:ascii="微软雅黑" w:eastAsia="微软雅黑" w:hAnsi="微软雅黑"/>
+          <w:b/>
+        </w:rPr>
+      </w:pPr>
+      <w:r>
+        <w:rPr>
+          <w:rFonts w:ascii="微软雅黑" w:eastAsia="微软雅黑" w:hAnsi="微软雅黑" w:hint="eastAsia"/>
+          <w:b/>
+        </w:rPr>
+        <w:t>getClientId</w:t>
+      </w:r>
+    </w:p>
+    <w:p>
+      <w:pPr>
+        <w:rPr>
+          <w:rFonts w:ascii="微软雅黑" w:eastAsia="微软雅黑" w:hAnsi="微软雅黑"/>
+        </w:rPr>
+      </w:pPr>
+      <w:r>
+        <w:rPr>
+          <w:rFonts w:ascii="微软雅黑" w:eastAsia="微软雅黑" w:hAnsi="微软雅黑" w:hint="eastAsia"/>
+        </w:rPr>
+        <w:t>获取用于对齐AVS</w:t>
+      </w:r>
+      <w:r>
+        <w:rPr>
+          <w:rFonts w:ascii="微软雅黑" w:eastAsia="微软雅黑" w:hAnsi="微软雅黑" w:hint="eastAsia"/>
+        </w:rPr>
+        <w:t>厂商</w:t>
+      </w:r>
+      <w:r>
+        <w:rPr>
+          <w:rFonts w:ascii="微软雅黑" w:eastAsia="微软雅黑" w:hAnsi="微软雅黑" w:hint="eastAsia"/>
+        </w:rPr>
+        <w:t>信息的ClientId</w:t>
+      </w:r>
+    </w:p>
+    <w:p>
+      <w:pPr>
+        <w:rPr>
+          <w:rFonts w:ascii="微软雅黑" w:eastAsia="微软雅黑" w:hAnsi="微软雅黑"/>
+        </w:rPr>
+      </w:pPr>
+      <w:r>
+        <w:rPr>
+          <w:rFonts w:ascii="微软雅黑" w:eastAsia="微软雅黑" w:hAnsi="微软雅黑"/>
+        </w:rPr>
+        <w:t>String getClientId(ELoginPlatform platform)</w:t>
       </w:r>
     </w:p>
     <w:p>
@@ -2255,86 +3023,918 @@
         <w:rPr>
           <w:rFonts w:ascii="微软雅黑" w:eastAsia="微软雅黑" w:hAnsi="微软雅黑" w:hint="eastAsia"/>
         </w:rPr>
+        <w:t>platform：获取哪个登录平台的信息</w:t>
+      </w:r>
+    </w:p>
+    <w:p>
+      <w:pPr>
+        <w:rPr>
+          <w:rFonts w:ascii="微软雅黑" w:eastAsia="微软雅黑" w:hAnsi="微软雅黑"/>
+        </w:rPr>
+      </w:pPr>
+    </w:p>
+    <w:p>
+      <w:pPr>
+        <w:rPr>
+          <w:rFonts w:ascii="微软雅黑" w:eastAsia="微软雅黑" w:hAnsi="微软雅黑"/>
+          <w:b/>
+        </w:rPr>
+      </w:pPr>
+      <w:r>
+        <w:rPr>
+          <w:rFonts w:ascii="微软雅黑" w:eastAsia="微软雅黑" w:hAnsi="微软雅黑"/>
+          <w:b/>
+        </w:rPr>
+        <w:t>getUserId</w:t>
+      </w:r>
+    </w:p>
+    <w:p>
+      <w:pPr>
+        <w:rPr>
+          <w:rFonts w:ascii="微软雅黑" w:eastAsia="微软雅黑" w:hAnsi="微软雅黑"/>
+        </w:rPr>
+      </w:pPr>
+      <w:r>
+        <w:rPr>
+          <w:rFonts w:ascii="微软雅黑" w:eastAsia="微软雅黑" w:hAnsi="微软雅黑" w:hint="eastAsia"/>
+        </w:rPr>
+        <w:t>获</w:t>
+      </w:r>
+      <w:r>
+        <w:rPr>
+          <w:rFonts w:ascii="微软雅黑" w:eastAsia="微软雅黑" w:hAnsi="微软雅黑" w:hint="eastAsia"/>
+        </w:rPr>
+        <w:t>取用户Id</w:t>
+      </w:r>
+    </w:p>
+    <w:p>
+      <w:pPr>
+        <w:rPr>
+          <w:rFonts w:ascii="微软雅黑" w:eastAsia="微软雅黑" w:hAnsi="微软雅黑"/>
+        </w:rPr>
+      </w:pPr>
+      <w:r>
+        <w:rPr>
+          <w:rFonts w:ascii="微软雅黑" w:eastAsia="微软雅黑" w:hAnsi="微软雅黑"/>
+        </w:rPr>
+        <w:t xml:space="preserve">String </w:t>
+      </w:r>
+      <w:r>
+        <w:rPr>
+          <w:rFonts w:ascii="微软雅黑" w:eastAsia="微软雅黑" w:hAnsi="微软雅黑" w:hint="eastAsia"/>
+        </w:rPr>
+        <w:t>getUserId</w:t>
+      </w:r>
+      <w:r>
+        <w:rPr>
+          <w:rFonts w:ascii="微软雅黑" w:eastAsia="微软雅黑" w:hAnsi="微软雅黑"/>
+        </w:rPr>
+        <w:t>(</w:t>
+      </w:r>
+      <w:r>
+        <w:rPr>
+          <w:rFonts w:ascii="微软雅黑" w:eastAsia="微软雅黑" w:hAnsi="微软雅黑"/>
+        </w:rPr>
+        <w:t>)</w:t>
+      </w:r>
+    </w:p>
+    <w:p>
+      <w:pPr>
+        <w:rPr>
+          <w:rFonts w:ascii="微软雅黑" w:eastAsia="微软雅黑" w:hAnsi="微软雅黑"/>
+        </w:rPr>
+      </w:pPr>
+    </w:p>
+    <w:p>
+      <w:pPr>
+        <w:rPr>
+          <w:rFonts w:ascii="微软雅黑" w:eastAsia="微软雅黑" w:hAnsi="微软雅黑"/>
+          <w:b/>
+        </w:rPr>
+      </w:pPr>
+      <w:r>
+        <w:rPr>
+          <w:rFonts w:ascii="微软雅黑" w:eastAsia="微软雅黑" w:hAnsi="微软雅黑"/>
+          <w:b/>
+        </w:rPr>
+        <w:t>setLoginEnv</w:t>
+      </w:r>
+    </w:p>
+    <w:p>
+      <w:pPr>
+        <w:rPr>
+          <w:rFonts w:ascii="微软雅黑" w:eastAsia="微软雅黑" w:hAnsi="微软雅黑"/>
+        </w:rPr>
+      </w:pPr>
+      <w:r>
+        <w:rPr>
+          <w:rFonts w:ascii="微软雅黑" w:eastAsia="微软雅黑" w:hAnsi="微软雅黑" w:hint="eastAsia"/>
+        </w:rPr>
+        <w:t>设置帐号后台环境</w:t>
+      </w:r>
+    </w:p>
+    <w:p>
+      <w:pPr>
+        <w:rPr>
+          <w:rFonts w:ascii="微软雅黑" w:eastAsia="微软雅黑" w:hAnsi="微软雅黑"/>
+        </w:rPr>
+      </w:pPr>
+      <w:r>
+        <w:rPr>
+          <w:rFonts w:ascii="微软雅黑" w:eastAsia="微软雅黑" w:hAnsi="微软雅黑"/>
+        </w:rPr>
+        <w:t>void setLoginEnv(ELoginEnv env)</w:t>
+      </w:r>
+    </w:p>
+    <w:p>
+      <w:pPr>
+        <w:rPr>
+          <w:rFonts w:ascii="微软雅黑" w:eastAsia="微软雅黑" w:hAnsi="微软雅黑"/>
+        </w:rPr>
+      </w:pPr>
+      <w:r>
+        <w:rPr>
+          <w:rFonts w:ascii="微软雅黑" w:eastAsia="微软雅黑" w:hAnsi="微软雅黑" w:hint="eastAsia"/>
+        </w:rPr>
+        <w:t>参数</w:t>
+      </w:r>
+    </w:p>
+    <w:p>
+      <w:pPr>
+        <w:rPr>
+          <w:rFonts w:ascii="微软雅黑" w:eastAsia="微软雅黑" w:hAnsi="微软雅黑"/>
+        </w:rPr>
+      </w:pPr>
+      <w:r>
+        <w:rPr>
+          <w:rFonts w:ascii="微软雅黑" w:eastAsia="微软雅黑" w:hAnsi="微软雅黑" w:hint="eastAsia"/>
+        </w:rPr>
+        <w:t>env：帐号后台</w:t>
+      </w:r>
+      <w:r>
+        <w:rPr>
+          <w:rFonts w:ascii="微软雅黑" w:eastAsia="微软雅黑" w:hAnsi="微软雅黑" w:hint="eastAsia"/>
+        </w:rPr>
+        <w:t>环境</w:t>
+      </w:r>
+      <w:r>
+        <w:rPr>
+          <w:rFonts w:ascii="微软雅黑" w:eastAsia="微软雅黑" w:hAnsi="微软雅黑" w:hint="eastAsia"/>
+        </w:rPr>
+        <w:t>类型</w:t>
+      </w:r>
+    </w:p>
+    <w:p>
+      <w:pPr>
+        <w:rPr>
+          <w:rFonts w:ascii="微软雅黑" w:eastAsia="微软雅黑" w:hAnsi="微软雅黑"/>
+        </w:rPr>
+      </w:pPr>
+    </w:p>
+    <w:p>
+      <w:pPr>
+        <w:rPr>
+          <w:rFonts w:ascii="微软雅黑" w:eastAsia="微软雅黑" w:hAnsi="微软雅黑"/>
+          <w:b/>
+        </w:rPr>
+      </w:pPr>
+      <w:r>
+        <w:rPr>
+          <w:rFonts w:ascii="微软雅黑" w:eastAsia="微软雅黑" w:hAnsi="微软雅黑"/>
+          <w:b/>
+        </w:rPr>
+        <w:t>requestGetCaptcha</w:t>
+      </w:r>
+    </w:p>
+    <w:p>
+      <w:pPr>
+        <w:rPr>
+          <w:rFonts w:ascii="微软雅黑" w:eastAsia="微软雅黑" w:hAnsi="微软雅黑"/>
+        </w:rPr>
+      </w:pPr>
+      <w:r>
+        <w:rPr>
+          <w:rFonts w:ascii="微软雅黑" w:eastAsia="微软雅黑" w:hAnsi="微软雅黑" w:hint="eastAsia"/>
+        </w:rPr>
+        <w:t>获取手机号短信验证码</w:t>
+      </w:r>
+    </w:p>
+    <w:p>
+      <w:pPr>
+        <w:rPr>
+          <w:rFonts w:ascii="微软雅黑" w:eastAsia="微软雅黑" w:hAnsi="微软雅黑"/>
+        </w:rPr>
+      </w:pPr>
+      <w:r>
+        <w:rPr>
+          <w:rFonts w:ascii="微软雅黑" w:eastAsia="微软雅黑" w:hAnsi="微软雅黑"/>
+        </w:rPr>
+        <w:t>void requestGetCaptcha(ELoginPlatform platform, String phoneNumber)</w:t>
+      </w:r>
+    </w:p>
+    <w:p>
+      <w:pPr>
+        <w:rPr>
+          <w:rFonts w:ascii="微软雅黑" w:eastAsia="微软雅黑" w:hAnsi="微软雅黑"/>
+        </w:rPr>
+      </w:pPr>
+      <w:r>
+        <w:rPr>
+          <w:rFonts w:ascii="微软雅黑" w:eastAsia="微软雅黑" w:hAnsi="微软雅黑" w:hint="eastAsia"/>
+        </w:rPr>
+        <w:t>参数</w:t>
+      </w:r>
+    </w:p>
+    <w:p>
+      <w:pPr>
+        <w:rPr>
+          <w:rFonts w:ascii="微软雅黑" w:eastAsia="微软雅黑" w:hAnsi="微软雅黑"/>
+        </w:rPr>
+      </w:pPr>
+      <w:r>
+        <w:rPr>
+          <w:rFonts w:ascii="微软雅黑" w:eastAsia="微软雅黑" w:hAnsi="微软雅黑" w:hint="eastAsia"/>
+        </w:rPr>
+        <w:t>platform：帐号类型</w:t>
+      </w:r>
+    </w:p>
+    <w:p>
+      <w:pPr>
+        <w:rPr>
+          <w:rFonts w:ascii="微软雅黑" w:eastAsia="微软雅黑" w:hAnsi="微软雅黑"/>
+        </w:rPr>
+      </w:pPr>
+      <w:r>
+        <w:rPr>
+          <w:rFonts w:ascii="微软雅黑" w:eastAsia="微软雅黑" w:hAnsi="微软雅黑" w:hint="eastAsia"/>
+        </w:rPr>
+        <w:t>phoneNumber：需要绑定的手机号</w:t>
+      </w:r>
+    </w:p>
+    <w:p>
+      <w:pPr>
+        <w:rPr>
+          <w:rFonts w:ascii="微软雅黑" w:eastAsia="微软雅黑" w:hAnsi="微软雅黑"/>
+        </w:rPr>
+      </w:pPr>
+    </w:p>
+    <w:p>
+      <w:pPr>
+        <w:rPr>
+          <w:rFonts w:ascii="微软雅黑" w:eastAsia="微软雅黑" w:hAnsi="微软雅黑"/>
+          <w:b/>
+        </w:rPr>
+      </w:pPr>
+      <w:r>
+        <w:rPr>
+          <w:rFonts w:ascii="微软雅黑" w:eastAsia="微软雅黑" w:hAnsi="微软雅黑"/>
+          <w:b/>
+        </w:rPr>
+        <w:t>requestBindPhoneNumber</w:t>
+      </w:r>
+    </w:p>
+    <w:p>
+      <w:pPr>
+        <w:rPr>
+          <w:rFonts w:ascii="微软雅黑" w:eastAsia="微软雅黑" w:hAnsi="微软雅黑"/>
+        </w:rPr>
+      </w:pPr>
+      <w:r>
+        <w:rPr>
+          <w:rFonts w:ascii="微软雅黑" w:eastAsia="微软雅黑" w:hAnsi="微软雅黑" w:hint="eastAsia"/>
+        </w:rPr>
+        <w:t>绑定手机号</w:t>
+      </w:r>
+    </w:p>
+    <w:p>
+      <w:pPr>
+        <w:rPr>
+          <w:rFonts w:ascii="微软雅黑" w:eastAsia="微软雅黑" w:hAnsi="微软雅黑"/>
+        </w:rPr>
+      </w:pPr>
+      <w:r>
+        <w:rPr>
+          <w:rFonts w:ascii="微软雅黑" w:eastAsia="微软雅黑" w:hAnsi="微软雅黑"/>
+        </w:rPr>
+        <w:lastRenderedPageBreak/>
+        <w:t>void requestBindPhoneNumber(ELoginPlatform platform, String phoneNumber, String captcha)</w:t>
+      </w:r>
+    </w:p>
+    <w:p>
+      <w:pPr>
+        <w:rPr>
+          <w:rFonts w:ascii="微软雅黑" w:eastAsia="微软雅黑" w:hAnsi="微软雅黑"/>
+        </w:rPr>
+      </w:pPr>
+      <w:r>
+        <w:rPr>
+          <w:rFonts w:ascii="微软雅黑" w:eastAsia="微软雅黑" w:hAnsi="微软雅黑" w:hint="eastAsia"/>
+        </w:rPr>
+        <w:t>参数</w:t>
+      </w:r>
+    </w:p>
+    <w:p>
+      <w:pPr>
+        <w:rPr>
+          <w:rFonts w:ascii="微软雅黑" w:eastAsia="微软雅黑" w:hAnsi="微软雅黑"/>
+        </w:rPr>
+      </w:pPr>
+      <w:r>
+        <w:rPr>
+          <w:rFonts w:ascii="微软雅黑" w:eastAsia="微软雅黑" w:hAnsi="微软雅黑" w:hint="eastAsia"/>
+        </w:rPr>
+        <w:t>platform：帐号类型</w:t>
+      </w:r>
+    </w:p>
+    <w:p>
+      <w:pPr>
+        <w:rPr>
+          <w:rFonts w:ascii="微软雅黑" w:eastAsia="微软雅黑" w:hAnsi="微软雅黑"/>
+        </w:rPr>
+      </w:pPr>
+      <w:r>
+        <w:rPr>
+          <w:rFonts w:ascii="微软雅黑" w:eastAsia="微软雅黑" w:hAnsi="微软雅黑" w:hint="eastAsia"/>
+        </w:rPr>
+        <w:t>phoneNumber：需要绑定的手机号</w:t>
+      </w:r>
+    </w:p>
+    <w:p>
+      <w:pPr>
+        <w:rPr>
+          <w:rFonts w:ascii="微软雅黑" w:eastAsia="微软雅黑" w:hAnsi="微软雅黑"/>
+        </w:rPr>
+      </w:pPr>
+      <w:r>
+        <w:rPr>
+          <w:rFonts w:ascii="微软雅黑" w:eastAsia="微软雅黑" w:hAnsi="微软雅黑" w:hint="eastAsia"/>
+        </w:rPr>
+        <w:t>captcha：手机验证码</w:t>
+      </w:r>
+    </w:p>
+    <w:p>
+      <w:pPr>
+        <w:rPr>
+          <w:rFonts w:ascii="微软雅黑" w:eastAsia="微软雅黑" w:hAnsi="微软雅黑"/>
+        </w:rPr>
+      </w:pPr>
+    </w:p>
+    <w:p>
+      <w:pPr>
+        <w:rPr>
+          <w:rFonts w:ascii="微软雅黑" w:eastAsia="微软雅黑" w:hAnsi="微软雅黑"/>
+          <w:b/>
+        </w:rPr>
+      </w:pPr>
+      <w:r>
+        <w:rPr>
+          <w:rFonts w:ascii="微软雅黑" w:eastAsia="微软雅黑" w:hAnsi="微软雅黑" w:hint="eastAsia"/>
+          <w:b/>
+        </w:rPr>
+        <w:t>is</w:t>
+      </w:r>
+      <w:r>
+        <w:rPr>
+          <w:rFonts w:ascii="微软雅黑" w:eastAsia="微软雅黑" w:hAnsi="微软雅黑"/>
+          <w:b/>
+        </w:rPr>
+        <w:t>LocationOpValid</w:t>
+      </w:r>
+    </w:p>
+    <w:p>
+      <w:pPr>
+        <w:rPr>
+          <w:rFonts w:ascii="微软雅黑" w:eastAsia="微软雅黑" w:hAnsi="微软雅黑"/>
+        </w:rPr>
+      </w:pPr>
+      <w:r>
+        <w:rPr>
+          <w:rFonts w:ascii="微软雅黑" w:eastAsia="微软雅黑" w:hAnsi="微软雅黑" w:hint="eastAsia"/>
+        </w:rPr>
+        <w:t>地址操作是否合法</w:t>
+      </w:r>
+    </w:p>
+    <w:p>
+      <w:pPr>
+        <w:rPr>
+          <w:rFonts w:ascii="微软雅黑" w:eastAsia="微软雅黑" w:hAnsi="微软雅黑"/>
+        </w:rPr>
+      </w:pPr>
+      <w:r>
+        <w:rPr>
+          <w:rFonts w:ascii="微软雅黑" w:eastAsia="微软雅黑" w:hAnsi="微软雅黑"/>
+        </w:rPr>
+        <w:t>boolean isLocationOpValid(ELoginPlatform platform)</w:t>
+      </w:r>
+    </w:p>
+    <w:p>
+      <w:pPr>
+        <w:rPr>
+          <w:rFonts w:ascii="微软雅黑" w:eastAsia="微软雅黑" w:hAnsi="微软雅黑"/>
+        </w:rPr>
+      </w:pPr>
+      <w:r>
+        <w:rPr>
+          <w:rFonts w:ascii="微软雅黑" w:eastAsia="微软雅黑" w:hAnsi="微软雅黑" w:hint="eastAsia"/>
+        </w:rPr>
+        <w:t>参数</w:t>
+      </w:r>
+    </w:p>
+    <w:p>
+      <w:pPr>
+        <w:rPr>
+          <w:rFonts w:ascii="微软雅黑" w:eastAsia="微软雅黑" w:hAnsi="微软雅黑"/>
+        </w:rPr>
+      </w:pPr>
+      <w:r>
+        <w:rPr>
+          <w:rFonts w:ascii="微软雅黑" w:eastAsia="微软雅黑" w:hAnsi="微软雅黑" w:hint="eastAsia"/>
+        </w:rPr>
+        <w:t>platform：帐号类型</w:t>
+      </w:r>
+    </w:p>
+    <w:p>
+      <w:pPr>
+        <w:rPr>
+          <w:rFonts w:ascii="微软雅黑" w:eastAsia="微软雅黑" w:hAnsi="微软雅黑"/>
+        </w:rPr>
+      </w:pPr>
+      <w:r>
+        <w:rPr>
+          <w:rFonts w:ascii="微软雅黑" w:eastAsia="微软雅黑" w:hAnsi="微软雅黑" w:hint="eastAsia"/>
+        </w:rPr>
+        <w:t>返回值</w:t>
+      </w:r>
+    </w:p>
+    <w:p>
+      <w:pPr>
+        <w:rPr>
+          <w:rFonts w:ascii="微软雅黑" w:eastAsia="微软雅黑" w:hAnsi="微软雅黑"/>
+        </w:rPr>
+      </w:pPr>
+      <w:r>
+        <w:rPr>
+          <w:rFonts w:ascii="微软雅黑" w:eastAsia="微软雅黑" w:hAnsi="微软雅黑" w:hint="eastAsia"/>
+        </w:rPr>
+        <w:t>true：合法，可以进行地址操作</w:t>
+      </w:r>
+    </w:p>
+    <w:p>
+      <w:pPr>
+        <w:rPr>
+          <w:rFonts w:ascii="微软雅黑" w:eastAsia="微软雅黑" w:hAnsi="微软雅黑"/>
+        </w:rPr>
+      </w:pPr>
+      <w:r>
+        <w:rPr>
+          <w:rFonts w:ascii="微软雅黑" w:eastAsia="微软雅黑" w:hAnsi="微软雅黑" w:hint="eastAsia"/>
+        </w:rPr>
+        <w:t>false：非法，不可进行地址操作</w:t>
+      </w:r>
+    </w:p>
+    <w:p>
+      <w:pPr>
+        <w:rPr>
+          <w:rFonts w:ascii="微软雅黑" w:eastAsia="微软雅黑" w:hAnsi="微软雅黑"/>
+        </w:rPr>
+      </w:pPr>
+    </w:p>
+    <w:p>
+      <w:pPr>
+        <w:rPr>
+          <w:rFonts w:ascii="微软雅黑" w:eastAsia="微软雅黑" w:hAnsi="微软雅黑"/>
+          <w:b/>
+        </w:rPr>
+      </w:pPr>
+      <w:r>
+        <w:rPr>
+          <w:rFonts w:ascii="微软雅黑" w:eastAsia="微软雅黑" w:hAnsi="微软雅黑"/>
+          <w:b/>
+        </w:rPr>
+        <w:t>requestBindLocation</w:t>
+      </w:r>
+    </w:p>
+    <w:p>
+      <w:pPr>
+        <w:rPr>
+          <w:rFonts w:ascii="微软雅黑" w:eastAsia="微软雅黑" w:hAnsi="微软雅黑"/>
+        </w:rPr>
+      </w:pPr>
+      <w:r>
+        <w:rPr>
+          <w:rFonts w:ascii="微软雅黑" w:eastAsia="微软雅黑" w:hAnsi="微软雅黑" w:hint="eastAsia"/>
+        </w:rPr>
+        <w:t>常用地址绑定操作</w:t>
+      </w:r>
+    </w:p>
+    <w:p>
+      <w:pPr>
+        <w:rPr>
+          <w:rFonts w:ascii="微软雅黑" w:eastAsia="微软雅黑" w:hAnsi="微软雅黑"/>
+        </w:rPr>
+      </w:pPr>
+      <w:r>
+        <w:rPr>
+          <w:rFonts w:ascii="微软雅黑" w:eastAsia="微软雅黑" w:hAnsi="微软雅黑"/>
+        </w:rPr>
+        <w:t>void requestBindLocation(ELoginPlatform platform, LocationInfo homeLocationInfo, LocationInfo companyLocationInfo)</w:t>
+      </w:r>
+    </w:p>
+    <w:p>
+      <w:pPr>
+        <w:rPr>
+          <w:rFonts w:ascii="微软雅黑" w:eastAsia="微软雅黑" w:hAnsi="微软雅黑"/>
+        </w:rPr>
+      </w:pPr>
+      <w:r>
+        <w:rPr>
+          <w:rFonts w:ascii="微软雅黑" w:eastAsia="微软雅黑" w:hAnsi="微软雅黑" w:hint="eastAsia"/>
+        </w:rPr>
+        <w:t>参数</w:t>
+      </w:r>
+    </w:p>
+    <w:p>
+      <w:pPr>
+        <w:rPr>
+          <w:rFonts w:ascii="微软雅黑" w:eastAsia="微软雅黑" w:hAnsi="微软雅黑"/>
+        </w:rPr>
+      </w:pPr>
+      <w:r>
+        <w:rPr>
+          <w:rFonts w:ascii="微软雅黑" w:eastAsia="微软雅黑" w:hAnsi="微软雅黑" w:hint="eastAsia"/>
+        </w:rPr>
+        <w:t>platform：帐号类型</w:t>
+      </w:r>
+    </w:p>
+    <w:p>
+      <w:pPr>
+        <w:rPr>
+          <w:rFonts w:ascii="微软雅黑" w:eastAsia="微软雅黑" w:hAnsi="微软雅黑"/>
+        </w:rPr>
+      </w:pPr>
+      <w:r>
+        <w:rPr>
+          <w:rFonts w:ascii="微软雅黑" w:eastAsia="微软雅黑" w:hAnsi="微软雅黑"/>
+        </w:rPr>
+        <w:lastRenderedPageBreak/>
+        <w:t>homeLocationInfo</w:t>
+      </w:r>
+      <w:r>
+        <w:rPr>
+          <w:rFonts w:ascii="微软雅黑" w:eastAsia="微软雅黑" w:hAnsi="微软雅黑" w:hint="eastAsia"/>
+        </w:rPr>
+        <w:t>：常用地址（家庭）信息</w:t>
+      </w:r>
+    </w:p>
+    <w:p>
+      <w:pPr>
+        <w:rPr>
+          <w:rFonts w:ascii="微软雅黑" w:eastAsia="微软雅黑" w:hAnsi="微软雅黑"/>
+        </w:rPr>
+      </w:pPr>
+      <w:r>
+        <w:rPr>
+          <w:rFonts w:ascii="微软雅黑" w:eastAsia="微软雅黑" w:hAnsi="微软雅黑" w:hint="eastAsia"/>
+        </w:rPr>
+        <w:t>company</w:t>
+      </w:r>
+      <w:r>
+        <w:rPr>
+          <w:rFonts w:ascii="微软雅黑" w:eastAsia="微软雅黑" w:hAnsi="微软雅黑"/>
+        </w:rPr>
+        <w:t>LocationInfo</w:t>
+      </w:r>
+      <w:r>
+        <w:rPr>
+          <w:rFonts w:ascii="微软雅黑" w:eastAsia="微软雅黑" w:hAnsi="微软雅黑" w:hint="eastAsia"/>
+        </w:rPr>
+        <w:t>：常用地址（</w:t>
+      </w:r>
+      <w:r>
+        <w:rPr>
+          <w:rFonts w:ascii="微软雅黑" w:eastAsia="微软雅黑" w:hAnsi="微软雅黑" w:hint="eastAsia"/>
+        </w:rPr>
+        <w:t>公司</w:t>
+      </w:r>
+      <w:r>
+        <w:rPr>
+          <w:rFonts w:ascii="微软雅黑" w:eastAsia="微软雅黑" w:hAnsi="微软雅黑" w:hint="eastAsia"/>
+        </w:rPr>
+        <w:t>）信息</w:t>
+      </w:r>
+    </w:p>
+    <w:p>
+      <w:pPr>
+        <w:rPr>
+          <w:rFonts w:ascii="微软雅黑" w:eastAsia="微软雅黑" w:hAnsi="微软雅黑"/>
+        </w:rPr>
+      </w:pPr>
+    </w:p>
+    <w:p>
+      <w:pPr>
+        <w:rPr>
+          <w:rFonts w:ascii="微软雅黑" w:eastAsia="微软雅黑" w:hAnsi="微软雅黑"/>
+          <w:b/>
+        </w:rPr>
+      </w:pPr>
+      <w:r>
+        <w:rPr>
+          <w:rFonts w:ascii="微软雅黑" w:eastAsia="微软雅黑" w:hAnsi="微软雅黑"/>
+          <w:b/>
+        </w:rPr>
+        <w:t>requestQueryLocation</w:t>
+      </w:r>
+    </w:p>
+    <w:p>
+      <w:pPr>
+        <w:rPr>
+          <w:rFonts w:ascii="微软雅黑" w:eastAsia="微软雅黑" w:hAnsi="微软雅黑"/>
+        </w:rPr>
+      </w:pPr>
+      <w:r>
+        <w:rPr>
+          <w:rFonts w:ascii="微软雅黑" w:eastAsia="微软雅黑" w:hAnsi="微软雅黑" w:hint="eastAsia"/>
+        </w:rPr>
+        <w:t>常用地址</w:t>
+      </w:r>
+      <w:r>
+        <w:rPr>
+          <w:rFonts w:ascii="微软雅黑" w:eastAsia="微软雅黑" w:hAnsi="微软雅黑" w:hint="eastAsia"/>
+        </w:rPr>
+        <w:t>查询</w:t>
+      </w:r>
+      <w:r>
+        <w:rPr>
+          <w:rFonts w:ascii="微软雅黑" w:eastAsia="微软雅黑" w:hAnsi="微软雅黑" w:hint="eastAsia"/>
+        </w:rPr>
+        <w:t>操作</w:t>
+      </w:r>
+    </w:p>
+    <w:p>
+      <w:pPr>
+        <w:rPr>
+          <w:rFonts w:ascii="微软雅黑" w:eastAsia="微软雅黑" w:hAnsi="微软雅黑"/>
+        </w:rPr>
+      </w:pPr>
+      <w:r>
+        <w:rPr>
+          <w:rFonts w:ascii="微软雅黑" w:eastAsia="微软雅黑" w:hAnsi="微软雅黑"/>
+        </w:rPr>
+        <w:t>void requestQueryLocation(ELoginPlatform platform)</w:t>
+      </w:r>
+    </w:p>
+    <w:p>
+      <w:pPr>
+        <w:rPr>
+          <w:rFonts w:ascii="微软雅黑" w:eastAsia="微软雅黑" w:hAnsi="微软雅黑"/>
+        </w:rPr>
+      </w:pPr>
+      <w:r>
+        <w:rPr>
+          <w:rFonts w:ascii="微软雅黑" w:eastAsia="微软雅黑" w:hAnsi="微软雅黑" w:hint="eastAsia"/>
+        </w:rPr>
+        <w:t>参数</w:t>
+      </w:r>
+    </w:p>
+    <w:p>
+      <w:pPr>
+        <w:rPr>
+          <w:rFonts w:ascii="微软雅黑" w:eastAsia="微软雅黑" w:hAnsi="微软雅黑"/>
+        </w:rPr>
+      </w:pPr>
+      <w:r>
+        <w:rPr>
+          <w:rFonts w:ascii="微软雅黑" w:eastAsia="微软雅黑" w:hAnsi="微软雅黑" w:hint="eastAsia"/>
+        </w:rPr>
+        <w:t>platform：帐号类型</w:t>
+      </w:r>
+    </w:p>
+    <w:p>
+      <w:pPr>
+        <w:rPr>
+          <w:rFonts w:ascii="微软雅黑" w:eastAsia="微软雅黑" w:hAnsi="微软雅黑"/>
+        </w:rPr>
+      </w:pPr>
+    </w:p>
+    <w:p>
+      <w:pPr>
+        <w:rPr>
+          <w:rFonts w:ascii="微软雅黑" w:eastAsia="微软雅黑" w:hAnsi="微软雅黑"/>
+          <w:b/>
+        </w:rPr>
+      </w:pPr>
+      <w:r>
+        <w:rPr>
+          <w:rFonts w:ascii="微软雅黑" w:eastAsia="微软雅黑" w:hAnsi="微软雅黑"/>
+          <w:b/>
+        </w:rPr>
+        <w:t>setBindingListener</w:t>
+      </w:r>
+    </w:p>
+    <w:p>
+      <w:pPr>
+        <w:rPr>
+          <w:rFonts w:ascii="微软雅黑" w:eastAsia="微软雅黑" w:hAnsi="微软雅黑"/>
+        </w:rPr>
+      </w:pPr>
+      <w:r>
+        <w:rPr>
+          <w:rFonts w:ascii="微软雅黑" w:eastAsia="微软雅黑" w:hAnsi="微软雅黑" w:hint="eastAsia"/>
+        </w:rPr>
+        <w:t>设置绑定信息监听器</w:t>
+      </w:r>
+    </w:p>
+    <w:p>
+      <w:pPr>
+        <w:rPr>
+          <w:rFonts w:ascii="微软雅黑" w:eastAsia="微软雅黑" w:hAnsi="微软雅黑"/>
+        </w:rPr>
+      </w:pPr>
+      <w:r>
+        <w:rPr>
+          <w:rFonts w:ascii="微软雅黑" w:eastAsia="微软雅黑" w:hAnsi="微软雅黑"/>
+        </w:rPr>
+        <w:t>void setBindingListener(BindingListener listener)</w:t>
+      </w:r>
+    </w:p>
+    <w:p>
+      <w:pPr>
+        <w:rPr>
+          <w:rFonts w:ascii="微软雅黑" w:eastAsia="微软雅黑" w:hAnsi="微软雅黑"/>
+        </w:rPr>
+      </w:pPr>
+      <w:r>
+        <w:rPr>
+          <w:rFonts w:ascii="微软雅黑" w:eastAsia="微软雅黑" w:hAnsi="微软雅黑" w:hint="eastAsia"/>
+        </w:rPr>
+        <w:t>参数</w:t>
+      </w:r>
+    </w:p>
+    <w:p>
+      <w:pPr>
+        <w:rPr>
+          <w:rFonts w:ascii="微软雅黑" w:eastAsia="微软雅黑" w:hAnsi="微软雅黑"/>
+        </w:rPr>
+      </w:pPr>
+      <w:r>
+        <w:rPr>
+          <w:rFonts w:ascii="微软雅黑" w:eastAsia="微软雅黑" w:hAnsi="微软雅黑" w:hint="eastAsia"/>
+        </w:rPr>
+        <w:t>listener：绑定信息监听器</w:t>
+      </w:r>
+    </w:p>
+    <w:p>
+      <w:pPr>
+        <w:rPr>
+          <w:rFonts w:ascii="微软雅黑" w:eastAsia="微软雅黑" w:hAnsi="微软雅黑"/>
+        </w:rPr>
+      </w:pPr>
+    </w:p>
+    <w:p>
+      <w:pPr>
+        <w:rPr>
+          <w:rFonts w:ascii="微软雅黑" w:eastAsia="微软雅黑" w:hAnsi="微软雅黑"/>
+          <w:b/>
+        </w:rPr>
+      </w:pPr>
+      <w:r>
+        <w:rPr>
+          <w:rFonts w:ascii="微软雅黑" w:eastAsia="微软雅黑" w:hAnsi="微软雅黑"/>
+          <w:b/>
+        </w:rPr>
+        <w:t>toUserCenter</w:t>
+      </w:r>
+    </w:p>
+    <w:p>
+      <w:pPr>
+        <w:rPr>
+          <w:rFonts w:ascii="微软雅黑" w:eastAsia="微软雅黑" w:hAnsi="微软雅黑"/>
+        </w:rPr>
+      </w:pPr>
+      <w:r>
+        <w:rPr>
+          <w:rFonts w:ascii="微软雅黑" w:eastAsia="微软雅黑" w:hAnsi="微软雅黑" w:hint="eastAsia"/>
+        </w:rPr>
+        <w:t>跳转用户中心页面</w:t>
+      </w:r>
+    </w:p>
+    <w:p>
+      <w:pPr>
+        <w:rPr>
+          <w:rFonts w:ascii="微软雅黑" w:eastAsia="微软雅黑" w:hAnsi="微软雅黑"/>
+        </w:rPr>
+      </w:pPr>
+      <w:r>
+        <w:rPr>
+          <w:rFonts w:ascii="微软雅黑" w:eastAsia="微软雅黑" w:hAnsi="微软雅黑"/>
+        </w:rPr>
+        <w:t>void toUserCenter(ELoginPlatform platform</w:t>
+      </w:r>
+      <w:r>
+        <w:rPr>
+          <w:rFonts w:ascii="微软雅黑" w:eastAsia="微软雅黑" w:hAnsi="微软雅黑"/>
+        </w:rPr>
+        <w:t>, DeviceManager deviceManager</w:t>
+      </w:r>
+      <w:r>
+        <w:rPr>
+          <w:rFonts w:ascii="微软雅黑" w:eastAsia="微软雅黑" w:hAnsi="微软雅黑"/>
+        </w:rPr>
+        <w:t>)</w:t>
+      </w:r>
+    </w:p>
+    <w:p>
+      <w:pPr>
+        <w:rPr>
+          <w:rFonts w:ascii="微软雅黑" w:eastAsia="微软雅黑" w:hAnsi="微软雅黑"/>
+        </w:rPr>
+      </w:pPr>
+      <w:r>
+        <w:rPr>
+          <w:rFonts w:ascii="微软雅黑" w:eastAsia="微软雅黑" w:hAnsi="微软雅黑" w:hint="eastAsia"/>
+        </w:rPr>
+        <w:t>参数</w:t>
+      </w:r>
+    </w:p>
+    <w:p>
+      <w:pPr>
+        <w:rPr>
+          <w:rFonts w:ascii="微软雅黑" w:eastAsia="微软雅黑" w:hAnsi="微软雅黑"/>
+        </w:rPr>
+      </w:pPr>
+      <w:r>
+        <w:rPr>
+          <w:rFonts w:ascii="微软雅黑" w:eastAsia="微软雅黑" w:hAnsi="微软雅黑"/>
+        </w:rPr>
         <w:t>platform</w:t>
       </w:r>
       <w:r>
         <w:rPr>
           <w:rFonts w:ascii="微软雅黑" w:eastAsia="微软雅黑" w:hAnsi="微软雅黑" w:hint="eastAsia"/>
         </w:rPr>
-        <w:t>：传入需要判断哪个帐号平台票据</w:t>
-      </w:r>
-      <w:r>
-        <w:rPr>
-          <w:rFonts w:ascii="微软雅黑" w:eastAsia="微软雅黑" w:hAnsi="微软雅黑"/>
-        </w:rPr>
-        <w:t>信息是否存在</w:t>
-      </w:r>
-    </w:p>
-    <w:p>
-      <w:pPr>
-        <w:rPr>
-          <w:rFonts w:ascii="微软雅黑" w:eastAsia="微软雅黑" w:hAnsi="微软雅黑"/>
-        </w:rPr>
-      </w:pPr>
-      <w:r>
-        <w:rPr>
-          <w:rFonts w:ascii="微软雅黑" w:eastAsia="微软雅黑" w:hAnsi="微软雅黑" w:hint="eastAsia"/>
-        </w:rPr>
-        <w:t>context</w:t>
-      </w:r>
-      <w:r>
-        <w:rPr>
-          <w:rFonts w:ascii="微软雅黑" w:eastAsia="微软雅黑" w:hAnsi="微软雅黑"/>
-        </w:rPr>
-        <w:t>：当前应用上下文</w:t>
-      </w:r>
-    </w:p>
-    <w:p>
-      <w:pPr>
-        <w:rPr>
-          <w:rFonts w:ascii="微软雅黑" w:eastAsia="微软雅黑" w:hAnsi="微软雅黑"/>
-        </w:rPr>
-      </w:pPr>
-    </w:p>
-    <w:p>
-      <w:pPr>
-        <w:rPr>
-          <w:rFonts w:ascii="微软雅黑" w:eastAsia="微软雅黑" w:hAnsi="微软雅黑"/>
-          <w:b/>
-        </w:rPr>
-      </w:pPr>
-      <w:r>
-        <w:rPr>
-          <w:rFonts w:ascii="微软雅黑" w:eastAsia="微软雅黑" w:hAnsi="微软雅黑"/>
-          <w:b/>
-        </w:rPr>
-        <w:t>clearToken</w:t>
-      </w:r>
-    </w:p>
-    <w:p>
-      <w:pPr>
-        <w:rPr>
-          <w:rFonts w:ascii="微软雅黑" w:eastAsia="微软雅黑" w:hAnsi="微软雅黑"/>
-        </w:rPr>
-      </w:pPr>
-      <w:r>
-        <w:rPr>
-          <w:rFonts w:ascii="微软雅黑" w:eastAsia="微软雅黑" w:hAnsi="微软雅黑" w:hint="eastAsia"/>
-        </w:rPr>
-        <w:t>清除Token信息，用于注销</w:t>
-      </w:r>
-    </w:p>
-    <w:p>
-      <w:pPr>
-        <w:rPr>
-          <w:rFonts w:ascii="微软雅黑" w:eastAsia="微软雅黑" w:hAnsi="微软雅黑"/>
-        </w:rPr>
-      </w:pPr>
-      <w:r>
-        <w:rPr>
-          <w:rFonts w:ascii="微软雅黑" w:eastAsia="微软雅黑" w:hAnsi="微软雅黑"/>
-        </w:rPr>
-        <w:t>void clearToken(ELoginPlatform platform, Context context)</w:t>
+        <w:t>：帐号类型</w:t>
+      </w:r>
+    </w:p>
+    <w:p>
+      <w:pPr>
+        <w:rPr>
+          <w:rFonts w:ascii="微软雅黑" w:eastAsia="微软雅黑" w:hAnsi="微软雅黑"/>
+        </w:rPr>
+      </w:pPr>
+      <w:r>
+        <w:rPr>
+          <w:rFonts w:ascii="微软雅黑" w:eastAsia="微软雅黑" w:hAnsi="微软雅黑" w:hint="eastAsia"/>
+        </w:rPr>
+        <w:t>deviceManager：设备信息类型</w:t>
+      </w:r>
+    </w:p>
+    <w:p>
+      <w:pPr>
+        <w:rPr>
+          <w:rFonts w:ascii="微软雅黑" w:eastAsia="微软雅黑" w:hAnsi="微软雅黑"/>
+        </w:rPr>
+      </w:pPr>
+    </w:p>
+    <w:p>
+      <w:pPr>
+        <w:rPr>
+          <w:rFonts w:ascii="微软雅黑" w:eastAsia="微软雅黑" w:hAnsi="微软雅黑"/>
+          <w:b/>
+        </w:rPr>
+      </w:pPr>
+      <w:r>
+        <w:rPr>
+          <w:rFonts w:ascii="微软雅黑" w:eastAsia="微软雅黑" w:hAnsi="微软雅黑"/>
+          <w:b/>
+        </w:rPr>
+        <w:lastRenderedPageBreak/>
+        <w:t>requestSetPushMapInfoEx</w:t>
+      </w:r>
+    </w:p>
+    <w:p>
+      <w:pPr>
+        <w:rPr>
+          <w:rFonts w:ascii="微软雅黑" w:eastAsia="微软雅黑" w:hAnsi="微软雅黑"/>
+        </w:rPr>
+      </w:pPr>
+      <w:r>
+        <w:rPr>
+          <w:rFonts w:ascii="微软雅黑" w:eastAsia="微软雅黑" w:hAnsi="微软雅黑" w:hint="eastAsia"/>
+        </w:rPr>
+        <w:t>设置推送绑定接口</w:t>
+      </w:r>
+    </w:p>
+    <w:p>
+      <w:pPr>
+        <w:rPr>
+          <w:rFonts w:ascii="微软雅黑" w:eastAsia="微软雅黑" w:hAnsi="微软雅黑"/>
+        </w:rPr>
+      </w:pPr>
+      <w:r>
+        <w:rPr>
+          <w:rFonts w:ascii="微软雅黑" w:eastAsia="微软雅黑" w:hAnsi="微软雅黑"/>
+        </w:rPr>
+        <w:t>void requestSetPushMapInfoEx(ELoginPlatform platform, PushInfoManager pushInfoManager, DeviceManager deviceManager)</w:t>
       </w:r>
     </w:p>
     <w:p>
@@ -2358,100 +3958,89 @@
       </w:pPr>
       <w:r>
         <w:rPr>
-          <w:rFonts w:ascii="微软雅黑" w:eastAsia="微软雅黑" w:hAnsi="微软雅黑" w:hint="eastAsia"/>
-        </w:rPr>
-        <w:t>platform：传入</w:t>
-      </w:r>
-      <w:r>
-        <w:rPr>
-          <w:rFonts w:ascii="微软雅黑" w:eastAsia="微软雅黑" w:hAnsi="微软雅黑" w:hint="eastAsia"/>
-        </w:rPr>
-        <w:t>需要清除</w:t>
-      </w:r>
-      <w:r>
-        <w:rPr>
-          <w:rFonts w:ascii="微软雅黑" w:eastAsia="微软雅黑" w:hAnsi="微软雅黑"/>
-        </w:rPr>
-        <w:t>哪个帐号平台</w:t>
-      </w:r>
-      <w:r>
-        <w:rPr>
-          <w:rFonts w:ascii="微软雅黑" w:eastAsia="微软雅黑" w:hAnsi="微软雅黑" w:hint="eastAsia"/>
-        </w:rPr>
-        <w:t>的</w:t>
-      </w:r>
-      <w:r>
-        <w:rPr>
-          <w:rFonts w:ascii="微软雅黑" w:eastAsia="微软雅黑" w:hAnsi="微软雅黑"/>
-        </w:rPr>
-        <w:t>票据信息</w:t>
-      </w:r>
-    </w:p>
-    <w:p>
-      <w:pPr>
-        <w:rPr>
-          <w:rFonts w:ascii="微软雅黑" w:eastAsia="微软雅黑" w:hAnsi="微软雅黑"/>
-        </w:rPr>
-      </w:pPr>
-      <w:r>
-        <w:rPr>
-          <w:rFonts w:ascii="微软雅黑" w:eastAsia="微软雅黑" w:hAnsi="微软雅黑" w:hint="eastAsia"/>
-        </w:rPr>
-        <w:t>context</w:t>
-      </w:r>
-      <w:r>
-        <w:rPr>
-          <w:rFonts w:ascii="微软雅黑" w:eastAsia="微软雅黑" w:hAnsi="微软雅黑"/>
-        </w:rPr>
-        <w:t>：当前应用上下文</w:t>
-      </w:r>
-    </w:p>
-    <w:p>
-      <w:pPr>
-        <w:rPr>
-          <w:rFonts w:ascii="微软雅黑" w:eastAsia="微软雅黑" w:hAnsi="微软雅黑"/>
-        </w:rPr>
-      </w:pPr>
-    </w:p>
-    <w:p>
-      <w:pPr>
-        <w:rPr>
-          <w:rFonts w:ascii="微软雅黑" w:eastAsia="微软雅黑" w:hAnsi="微软雅黑"/>
-          <w:b/>
-        </w:rPr>
-      </w:pPr>
-      <w:r>
-        <w:rPr>
-          <w:rFonts w:ascii="微软雅黑" w:eastAsia="微软雅黑" w:hAnsi="微软雅黑"/>
-          <w:b/>
-        </w:rPr>
-        <w:t>setOwnActivity</w:t>
-      </w:r>
-    </w:p>
-    <w:p>
-      <w:pPr>
-        <w:rPr>
-          <w:rFonts w:ascii="微软雅黑" w:eastAsia="微软雅黑" w:hAnsi="微软雅黑"/>
-        </w:rPr>
-      </w:pPr>
-      <w:r>
-        <w:rPr>
-          <w:rFonts w:ascii="微软雅黑" w:eastAsia="微软雅黑" w:hAnsi="微软雅黑" w:hint="eastAsia"/>
-        </w:rPr>
-        <w:t>设置Wup接口调用所属的Activity，用于WUPResp与UI线程进行同步</w:t>
-      </w:r>
-    </w:p>
-    <w:p>
-      <w:pPr>
-        <w:rPr>
-          <w:rFonts w:ascii="微软雅黑" w:eastAsia="微软雅黑" w:hAnsi="微软雅黑"/>
-        </w:rPr>
-      </w:pPr>
-      <w:r>
-        <w:rPr>
-          <w:rFonts w:ascii="微软雅黑" w:eastAsia="微软雅黑" w:hAnsi="微软雅黑"/>
-        </w:rPr>
-        <w:t>void setOwnActivity(Activity activity)</w:t>
+          <w:rFonts w:ascii="微软雅黑" w:eastAsia="微软雅黑" w:hAnsi="微软雅黑"/>
+        </w:rPr>
+        <w:t>platform</w:t>
+      </w:r>
+      <w:r>
+        <w:rPr>
+          <w:rFonts w:ascii="微软雅黑" w:eastAsia="微软雅黑" w:hAnsi="微软雅黑" w:hint="eastAsia"/>
+        </w:rPr>
+        <w:t>：帐号类型</w:t>
+      </w:r>
+    </w:p>
+    <w:p>
+      <w:pPr>
+        <w:rPr>
+          <w:rFonts w:ascii="微软雅黑" w:eastAsia="微软雅黑" w:hAnsi="微软雅黑"/>
+        </w:rPr>
+      </w:pPr>
+      <w:r>
+        <w:rPr>
+          <w:rFonts w:ascii="微软雅黑" w:eastAsia="微软雅黑" w:hAnsi="微软雅黑" w:hint="eastAsia"/>
+        </w:rPr>
+        <w:t>pushInfoManager：推送信息管理器</w:t>
+      </w:r>
+    </w:p>
+    <w:p>
+      <w:pPr>
+        <w:rPr>
+          <w:rFonts w:ascii="微软雅黑" w:eastAsia="微软雅黑" w:hAnsi="微软雅黑"/>
+        </w:rPr>
+      </w:pPr>
+      <w:r>
+        <w:rPr>
+          <w:rFonts w:ascii="微软雅黑" w:eastAsia="微软雅黑" w:hAnsi="微软雅黑" w:hint="eastAsia"/>
+        </w:rPr>
+        <w:t>deviceManager：设备信息管理器</w:t>
+      </w:r>
+    </w:p>
+    <w:p>
+      <w:pPr>
+        <w:rPr>
+          <w:rFonts w:ascii="微软雅黑" w:eastAsia="微软雅黑" w:hAnsi="微软雅黑"/>
+        </w:rPr>
+      </w:pPr>
+    </w:p>
+    <w:p>
+      <w:pPr>
+        <w:rPr>
+          <w:rFonts w:ascii="微软雅黑" w:eastAsia="微软雅黑" w:hAnsi="微软雅黑"/>
+          <w:b/>
+        </w:rPr>
+      </w:pPr>
+      <w:r>
+        <w:rPr>
+          <w:rFonts w:ascii="微软雅黑" w:eastAsia="微软雅黑" w:hAnsi="微软雅黑"/>
+          <w:b/>
+        </w:rPr>
+        <w:t>getMemberStatus</w:t>
+      </w:r>
+    </w:p>
+    <w:p>
+      <w:pPr>
+        <w:rPr>
+          <w:rFonts w:ascii="微软雅黑" w:eastAsia="微软雅黑" w:hAnsi="微软雅黑"/>
+        </w:rPr>
+      </w:pPr>
+      <w:r>
+        <w:rPr>
+          <w:rFonts w:ascii="微软雅黑" w:eastAsia="微软雅黑" w:hAnsi="微软雅黑" w:hint="eastAsia"/>
+        </w:rPr>
+        <w:t>获取设备领取会员信息接口</w:t>
+      </w:r>
+    </w:p>
+    <w:p>
+      <w:pPr>
+        <w:rPr>
+          <w:rFonts w:ascii="微软雅黑" w:eastAsia="微软雅黑" w:hAnsi="微软雅黑"/>
+        </w:rPr>
+      </w:pPr>
+      <w:r>
+        <w:rPr>
+          <w:rFonts w:ascii="微软雅黑" w:eastAsia="微软雅黑" w:hAnsi="微软雅黑"/>
+        </w:rPr>
+        <w:t>void getMemberStatus(ELoginPlatform platform, DeviceManager deviceManager)</w:t>
       </w:r>
     </w:p>
     <w:p>
@@ -2477,1207 +4066,6 @@
         <w:rPr>
           <w:rFonts w:ascii="微软雅黑" w:eastAsia="微软雅黑" w:hAnsi="微软雅黑"/>
         </w:rPr>
-        <w:t>activity</w:t>
-      </w:r>
-      <w:r>
-        <w:rPr>
-          <w:rFonts w:ascii="微软雅黑" w:eastAsia="微软雅黑" w:hAnsi="微软雅黑" w:hint="eastAsia"/>
-        </w:rPr>
-        <w:t>：传入用于授权后回调的Activity</w:t>
-      </w:r>
-    </w:p>
-    <w:p>
-      <w:pPr>
-        <w:rPr>
-          <w:rFonts w:ascii="微软雅黑" w:eastAsia="微软雅黑" w:hAnsi="微软雅黑"/>
-        </w:rPr>
-      </w:pPr>
-    </w:p>
-    <w:p>
-      <w:pPr>
-        <w:rPr>
-          <w:rFonts w:ascii="微软雅黑" w:eastAsia="微软雅黑" w:hAnsi="微软雅黑"/>
-          <w:b/>
-        </w:rPr>
-      </w:pPr>
-      <w:r>
-        <w:rPr>
-          <w:rFonts w:ascii="微软雅黑" w:eastAsia="微软雅黑" w:hAnsi="微软雅黑"/>
-          <w:b/>
-        </w:rPr>
-        <w:t>setAuthorizeListener</w:t>
-      </w:r>
-    </w:p>
-    <w:p>
-      <w:pPr>
-        <w:rPr>
-          <w:rFonts w:ascii="微软雅黑" w:eastAsia="微软雅黑" w:hAnsi="微软雅黑"/>
-        </w:rPr>
-      </w:pPr>
-      <w:r>
-        <w:rPr>
-          <w:rFonts w:ascii="微软雅黑" w:eastAsia="微软雅黑" w:hAnsi="微软雅黑" w:hint="eastAsia"/>
-        </w:rPr>
-        <w:t>设置</w:t>
-      </w:r>
-      <w:r>
-        <w:rPr>
-          <w:rFonts w:ascii="微软雅黑" w:eastAsia="微软雅黑" w:hAnsi="微软雅黑" w:hint="eastAsia"/>
-        </w:rPr>
-        <w:t>票</w:t>
-      </w:r>
-      <w:r>
-        <w:rPr>
-          <w:rFonts w:ascii="微软雅黑" w:eastAsia="微软雅黑" w:hAnsi="微软雅黑" w:hint="eastAsia"/>
-        </w:rPr>
-        <w:t>据验证</w:t>
-      </w:r>
-      <w:r>
-        <w:rPr>
-          <w:rFonts w:ascii="微软雅黑" w:eastAsia="微软雅黑" w:hAnsi="微软雅黑" w:hint="eastAsia"/>
-        </w:rPr>
-        <w:t>监听器</w:t>
-      </w:r>
-    </w:p>
-    <w:p>
-      <w:pPr>
-        <w:rPr>
-          <w:rFonts w:ascii="微软雅黑" w:eastAsia="微软雅黑" w:hAnsi="微软雅黑"/>
-        </w:rPr>
-      </w:pPr>
-      <w:r>
-        <w:rPr>
-          <w:rFonts w:ascii="微软雅黑" w:eastAsia="微软雅黑" w:hAnsi="微软雅黑"/>
-        </w:rPr>
-        <w:t xml:space="preserve">void </w:t>
-      </w:r>
-      <w:r>
-        <w:rPr>
-          <w:rFonts w:ascii="微软雅黑" w:eastAsia="微软雅黑" w:hAnsi="微软雅黑"/>
-        </w:rPr>
-        <w:t xml:space="preserve">setAuthorizeListener </w:t>
-      </w:r>
-      <w:r>
-        <w:rPr>
-          <w:rFonts w:ascii="微软雅黑" w:eastAsia="微软雅黑" w:hAnsi="微软雅黑"/>
-        </w:rPr>
-        <w:t>(</w:t>
-      </w:r>
-      <w:r>
-        <w:rPr>
-          <w:rFonts w:ascii="微软雅黑" w:eastAsia="微软雅黑" w:hAnsi="微软雅黑"/>
-        </w:rPr>
-        <w:t>AuthorizeListener</w:t>
-      </w:r>
-      <w:r>
-        <w:rPr>
-          <w:rFonts w:ascii="微软雅黑" w:eastAsia="微软雅黑" w:hAnsi="微软雅黑"/>
-        </w:rPr>
-        <w:t xml:space="preserve"> </w:t>
-      </w:r>
-      <w:r>
-        <w:rPr>
-          <w:rFonts w:ascii="微软雅黑" w:eastAsia="微软雅黑" w:hAnsi="微软雅黑"/>
-        </w:rPr>
-        <w:t>listener)</w:t>
-      </w:r>
-    </w:p>
-    <w:p>
-      <w:pPr>
-        <w:rPr>
-          <w:rFonts w:ascii="微软雅黑" w:eastAsia="微软雅黑" w:hAnsi="微软雅黑"/>
-        </w:rPr>
-      </w:pPr>
-      <w:r>
-        <w:rPr>
-          <w:rFonts w:ascii="微软雅黑" w:eastAsia="微软雅黑" w:hAnsi="微软雅黑" w:hint="eastAsia"/>
-        </w:rPr>
-        <w:t>参数</w:t>
-      </w:r>
-    </w:p>
-    <w:p>
-      <w:pPr>
-        <w:rPr>
-          <w:rFonts w:ascii="微软雅黑" w:eastAsia="微软雅黑" w:hAnsi="微软雅黑"/>
-        </w:rPr>
-      </w:pPr>
-      <w:r>
-        <w:rPr>
-          <w:rFonts w:ascii="微软雅黑" w:eastAsia="微软雅黑" w:hAnsi="微软雅黑"/>
-        </w:rPr>
-        <w:t>listener</w:t>
-      </w:r>
-      <w:r>
-        <w:rPr>
-          <w:rFonts w:ascii="微软雅黑" w:eastAsia="微软雅黑" w:hAnsi="微软雅黑" w:hint="eastAsia"/>
-        </w:rPr>
-        <w:t>：</w:t>
-      </w:r>
-      <w:r>
-        <w:rPr>
-          <w:rFonts w:ascii="微软雅黑" w:eastAsia="微软雅黑" w:hAnsi="微软雅黑"/>
-        </w:rPr>
-        <w:t>AuthorizeListener</w:t>
-      </w:r>
-      <w:r>
-        <w:rPr>
-          <w:rFonts w:ascii="微软雅黑" w:eastAsia="微软雅黑" w:hAnsi="微软雅黑" w:hint="eastAsia"/>
-        </w:rPr>
-        <w:t>实例</w:t>
-      </w:r>
-    </w:p>
-    <w:p>
-      <w:pPr>
-        <w:rPr>
-          <w:rFonts w:ascii="微软雅黑" w:eastAsia="微软雅黑" w:hAnsi="微软雅黑"/>
-        </w:rPr>
-      </w:pPr>
-    </w:p>
-    <w:p>
-      <w:pPr>
-        <w:rPr>
-          <w:rFonts w:ascii="微软雅黑" w:eastAsia="微软雅黑" w:hAnsi="微软雅黑"/>
-          <w:b/>
-        </w:rPr>
-      </w:pPr>
-      <w:r>
-        <w:rPr>
-          <w:rFonts w:ascii="微软雅黑" w:eastAsia="微软雅黑" w:hAnsi="微软雅黑" w:hint="eastAsia"/>
-          <w:b/>
-        </w:rPr>
-        <w:t>handle</w:t>
-      </w:r>
-      <w:r>
-        <w:rPr>
-          <w:rFonts w:ascii="微软雅黑" w:eastAsia="微软雅黑" w:hAnsi="微软雅黑"/>
-          <w:b/>
-        </w:rPr>
-        <w:t>QQOpenIntent</w:t>
-      </w:r>
-    </w:p>
-    <w:p>
-      <w:pPr>
-        <w:rPr>
-          <w:rFonts w:ascii="微软雅黑" w:eastAsia="微软雅黑" w:hAnsi="微软雅黑"/>
-        </w:rPr>
-      </w:pPr>
-      <w:r>
-        <w:rPr>
-          <w:rFonts w:ascii="微软雅黑" w:eastAsia="微软雅黑" w:hAnsi="微软雅黑" w:hint="eastAsia"/>
-        </w:rPr>
-        <w:t>QQ登录帐号信息回调</w:t>
-      </w:r>
-    </w:p>
-    <w:p>
-      <w:pPr>
-        <w:rPr>
-          <w:rFonts w:ascii="微软雅黑" w:eastAsia="微软雅黑" w:hAnsi="微软雅黑"/>
-        </w:rPr>
-      </w:pPr>
-      <w:r>
-        <w:rPr>
-          <w:rFonts w:ascii="微软雅黑" w:eastAsia="微软雅黑" w:hAnsi="微软雅黑"/>
-        </w:rPr>
-        <w:t>void handleQQOpenIntent(int requestCode, int resultCode, Intent data)</w:t>
-      </w:r>
-    </w:p>
-    <w:p>
-      <w:pPr>
-        <w:rPr>
-          <w:rFonts w:ascii="微软雅黑" w:eastAsia="微软雅黑" w:hAnsi="微软雅黑"/>
-        </w:rPr>
-      </w:pPr>
-      <w:r>
-        <w:rPr>
-          <w:rFonts w:ascii="微软雅黑" w:eastAsia="微软雅黑" w:hAnsi="微软雅黑" w:hint="eastAsia"/>
-        </w:rPr>
-        <w:t>参数</w:t>
-      </w:r>
-    </w:p>
-    <w:p>
-      <w:pPr>
-        <w:rPr>
-          <w:rFonts w:ascii="微软雅黑" w:eastAsia="微软雅黑" w:hAnsi="微软雅黑"/>
-        </w:rPr>
-      </w:pPr>
-      <w:r>
-        <w:rPr>
-          <w:rFonts w:ascii="微软雅黑" w:eastAsia="微软雅黑" w:hAnsi="微软雅黑" w:hint="eastAsia"/>
-        </w:rPr>
-        <w:t>request</w:t>
-      </w:r>
-      <w:r>
-        <w:rPr>
-          <w:rFonts w:ascii="微软雅黑" w:eastAsia="微软雅黑" w:hAnsi="微软雅黑"/>
-        </w:rPr>
-        <w:t>Code</w:t>
-      </w:r>
-      <w:r>
-        <w:rPr>
-          <w:rFonts w:ascii="微软雅黑" w:eastAsia="微软雅黑" w:hAnsi="微软雅黑" w:hint="eastAsia"/>
-        </w:rPr>
-        <w:t>：Activity跳转请求Code，确认返回数据是哪个Activity的</w:t>
-      </w:r>
-    </w:p>
-    <w:p>
-      <w:pPr>
-        <w:rPr>
-          <w:rFonts w:ascii="微软雅黑" w:eastAsia="微软雅黑" w:hAnsi="微软雅黑"/>
-        </w:rPr>
-      </w:pPr>
-      <w:r>
-        <w:rPr>
-          <w:rFonts w:ascii="微软雅黑" w:eastAsia="微软雅黑" w:hAnsi="微软雅黑" w:hint="eastAsia"/>
-        </w:rPr>
-        <w:t>resultCode：子Activity通过setResult返回的code</w:t>
-      </w:r>
-    </w:p>
-    <w:p>
-      <w:pPr>
-        <w:rPr>
-          <w:rFonts w:ascii="微软雅黑" w:eastAsia="微软雅黑" w:hAnsi="微软雅黑"/>
-        </w:rPr>
-      </w:pPr>
-      <w:r>
-        <w:rPr>
-          <w:rFonts w:ascii="微软雅黑" w:eastAsia="微软雅黑" w:hAnsi="微软雅黑"/>
-        </w:rPr>
-        <w:t>data</w:t>
-      </w:r>
-      <w:r>
-        <w:rPr>
-          <w:rFonts w:ascii="微软雅黑" w:eastAsia="微软雅黑" w:hAnsi="微软雅黑" w:hint="eastAsia"/>
-        </w:rPr>
-        <w:t>：Intent对象，带有返回的数据</w:t>
-      </w:r>
-    </w:p>
-    <w:p>
-      <w:pPr>
-        <w:rPr>
-          <w:rFonts w:ascii="微软雅黑" w:eastAsia="微软雅黑" w:hAnsi="微软雅黑"/>
-        </w:rPr>
-      </w:pPr>
-    </w:p>
-    <w:p>
-      <w:pPr>
-        <w:rPr>
-          <w:rFonts w:ascii="微软雅黑" w:eastAsia="微软雅黑" w:hAnsi="微软雅黑"/>
-          <w:b/>
-        </w:rPr>
-      </w:pPr>
-      <w:r>
-        <w:rPr>
-          <w:rFonts w:ascii="微软雅黑" w:eastAsia="微软雅黑" w:hAnsi="微软雅黑" w:hint="eastAsia"/>
-          <w:b/>
-        </w:rPr>
-        <w:t>getClientId</w:t>
-      </w:r>
-    </w:p>
-    <w:p>
-      <w:pPr>
-        <w:rPr>
-          <w:rFonts w:ascii="微软雅黑" w:eastAsia="微软雅黑" w:hAnsi="微软雅黑"/>
-        </w:rPr>
-      </w:pPr>
-      <w:r>
-        <w:rPr>
-          <w:rFonts w:ascii="微软雅黑" w:eastAsia="微软雅黑" w:hAnsi="微软雅黑" w:hint="eastAsia"/>
-        </w:rPr>
-        <w:t>获取用于对齐AVS</w:t>
-      </w:r>
-      <w:r>
-        <w:rPr>
-          <w:rFonts w:ascii="微软雅黑" w:eastAsia="微软雅黑" w:hAnsi="微软雅黑" w:hint="eastAsia"/>
-        </w:rPr>
-        <w:t>厂商</w:t>
-      </w:r>
-      <w:r>
-        <w:rPr>
-          <w:rFonts w:ascii="微软雅黑" w:eastAsia="微软雅黑" w:hAnsi="微软雅黑" w:hint="eastAsia"/>
-        </w:rPr>
-        <w:t>信息的ClientId</w:t>
-      </w:r>
-    </w:p>
-    <w:p>
-      <w:pPr>
-        <w:rPr>
-          <w:rFonts w:ascii="微软雅黑" w:eastAsia="微软雅黑" w:hAnsi="微软雅黑"/>
-        </w:rPr>
-      </w:pPr>
-      <w:r>
-        <w:rPr>
-          <w:rFonts w:ascii="微软雅黑" w:eastAsia="微软雅黑" w:hAnsi="微软雅黑"/>
-        </w:rPr>
-        <w:t>String getClientId(ELoginPlatform platform)</w:t>
-      </w:r>
-    </w:p>
-    <w:p>
-      <w:pPr>
-        <w:rPr>
-          <w:rFonts w:ascii="微软雅黑" w:eastAsia="微软雅黑" w:hAnsi="微软雅黑"/>
-        </w:rPr>
-      </w:pPr>
-      <w:r>
-        <w:rPr>
-          <w:rFonts w:ascii="微软雅黑" w:eastAsia="微软雅黑" w:hAnsi="微软雅黑" w:hint="eastAsia"/>
-        </w:rPr>
-        <w:t>参数</w:t>
-      </w:r>
-    </w:p>
-    <w:p>
-      <w:pPr>
-        <w:rPr>
-          <w:rFonts w:ascii="微软雅黑" w:eastAsia="微软雅黑" w:hAnsi="微软雅黑"/>
-        </w:rPr>
-      </w:pPr>
-      <w:r>
-        <w:rPr>
-          <w:rFonts w:ascii="微软雅黑" w:eastAsia="微软雅黑" w:hAnsi="微软雅黑" w:hint="eastAsia"/>
-        </w:rPr>
-        <w:t>platform：获取哪个登录平台的信息</w:t>
-      </w:r>
-    </w:p>
-    <w:p>
-      <w:pPr>
-        <w:rPr>
-          <w:rFonts w:ascii="微软雅黑" w:eastAsia="微软雅黑" w:hAnsi="微软雅黑"/>
-        </w:rPr>
-      </w:pPr>
-    </w:p>
-    <w:p>
-      <w:pPr>
-        <w:rPr>
-          <w:rFonts w:ascii="微软雅黑" w:eastAsia="微软雅黑" w:hAnsi="微软雅黑"/>
-          <w:b/>
-        </w:rPr>
-      </w:pPr>
-      <w:r>
-        <w:rPr>
-          <w:rFonts w:ascii="微软雅黑" w:eastAsia="微软雅黑" w:hAnsi="微软雅黑"/>
-          <w:b/>
-        </w:rPr>
-        <w:t>getUserId</w:t>
-      </w:r>
-    </w:p>
-    <w:p>
-      <w:pPr>
-        <w:rPr>
-          <w:rFonts w:ascii="微软雅黑" w:eastAsia="微软雅黑" w:hAnsi="微软雅黑"/>
-        </w:rPr>
-      </w:pPr>
-      <w:r>
-        <w:rPr>
-          <w:rFonts w:ascii="微软雅黑" w:eastAsia="微软雅黑" w:hAnsi="微软雅黑" w:hint="eastAsia"/>
-        </w:rPr>
-        <w:t>获</w:t>
-      </w:r>
-      <w:r>
-        <w:rPr>
-          <w:rFonts w:ascii="微软雅黑" w:eastAsia="微软雅黑" w:hAnsi="微软雅黑" w:hint="eastAsia"/>
-        </w:rPr>
-        <w:t>取用户Id</w:t>
-      </w:r>
-    </w:p>
-    <w:p>
-      <w:pPr>
-        <w:rPr>
-          <w:rFonts w:ascii="微软雅黑" w:eastAsia="微软雅黑" w:hAnsi="微软雅黑"/>
-        </w:rPr>
-      </w:pPr>
-      <w:r>
-        <w:rPr>
-          <w:rFonts w:ascii="微软雅黑" w:eastAsia="微软雅黑" w:hAnsi="微软雅黑"/>
-        </w:rPr>
-        <w:t xml:space="preserve">String </w:t>
-      </w:r>
-      <w:r>
-        <w:rPr>
-          <w:rFonts w:ascii="微软雅黑" w:eastAsia="微软雅黑" w:hAnsi="微软雅黑" w:hint="eastAsia"/>
-        </w:rPr>
-        <w:t>getUserId</w:t>
-      </w:r>
-      <w:r>
-        <w:rPr>
-          <w:rFonts w:ascii="微软雅黑" w:eastAsia="微软雅黑" w:hAnsi="微软雅黑"/>
-        </w:rPr>
-        <w:t>(</w:t>
-      </w:r>
-      <w:r>
-        <w:rPr>
-          <w:rFonts w:ascii="微软雅黑" w:eastAsia="微软雅黑" w:hAnsi="微软雅黑"/>
-        </w:rPr>
-        <w:t>)</w:t>
-      </w:r>
-    </w:p>
-    <w:p>
-      <w:pPr>
-        <w:rPr>
-          <w:rFonts w:ascii="微软雅黑" w:eastAsia="微软雅黑" w:hAnsi="微软雅黑"/>
-        </w:rPr>
-      </w:pPr>
-    </w:p>
-    <w:p>
-      <w:pPr>
-        <w:rPr>
-          <w:rFonts w:ascii="微软雅黑" w:eastAsia="微软雅黑" w:hAnsi="微软雅黑"/>
-          <w:b/>
-        </w:rPr>
-      </w:pPr>
-      <w:r>
-        <w:rPr>
-          <w:rFonts w:ascii="微软雅黑" w:eastAsia="微软雅黑" w:hAnsi="微软雅黑"/>
-          <w:b/>
-        </w:rPr>
-        <w:t>setLoginEnv</w:t>
-      </w:r>
-    </w:p>
-    <w:p>
-      <w:pPr>
-        <w:rPr>
-          <w:rFonts w:ascii="微软雅黑" w:eastAsia="微软雅黑" w:hAnsi="微软雅黑"/>
-        </w:rPr>
-      </w:pPr>
-      <w:r>
-        <w:rPr>
-          <w:rFonts w:ascii="微软雅黑" w:eastAsia="微软雅黑" w:hAnsi="微软雅黑" w:hint="eastAsia"/>
-        </w:rPr>
-        <w:t>设置帐号后台环境</w:t>
-      </w:r>
-    </w:p>
-    <w:p>
-      <w:pPr>
-        <w:rPr>
-          <w:rFonts w:ascii="微软雅黑" w:eastAsia="微软雅黑" w:hAnsi="微软雅黑"/>
-        </w:rPr>
-      </w:pPr>
-      <w:r>
-        <w:rPr>
-          <w:rFonts w:ascii="微软雅黑" w:eastAsia="微软雅黑" w:hAnsi="微软雅黑"/>
-        </w:rPr>
-        <w:t>void setLoginEnv(ELoginEnv env)</w:t>
-      </w:r>
-    </w:p>
-    <w:p>
-      <w:pPr>
-        <w:rPr>
-          <w:rFonts w:ascii="微软雅黑" w:eastAsia="微软雅黑" w:hAnsi="微软雅黑"/>
-        </w:rPr>
-      </w:pPr>
-      <w:r>
-        <w:rPr>
-          <w:rFonts w:ascii="微软雅黑" w:eastAsia="微软雅黑" w:hAnsi="微软雅黑" w:hint="eastAsia"/>
-        </w:rPr>
-        <w:lastRenderedPageBreak/>
-        <w:t>参数</w:t>
-      </w:r>
-    </w:p>
-    <w:p>
-      <w:pPr>
-        <w:rPr>
-          <w:rFonts w:ascii="微软雅黑" w:eastAsia="微软雅黑" w:hAnsi="微软雅黑"/>
-        </w:rPr>
-      </w:pPr>
-      <w:r>
-        <w:rPr>
-          <w:rFonts w:ascii="微软雅黑" w:eastAsia="微软雅黑" w:hAnsi="微软雅黑" w:hint="eastAsia"/>
-        </w:rPr>
-        <w:t>env：帐号后台</w:t>
-      </w:r>
-      <w:r>
-        <w:rPr>
-          <w:rFonts w:ascii="微软雅黑" w:eastAsia="微软雅黑" w:hAnsi="微软雅黑" w:hint="eastAsia"/>
-        </w:rPr>
-        <w:t>环境</w:t>
-      </w:r>
-      <w:r>
-        <w:rPr>
-          <w:rFonts w:ascii="微软雅黑" w:eastAsia="微软雅黑" w:hAnsi="微软雅黑" w:hint="eastAsia"/>
-        </w:rPr>
-        <w:t>类型</w:t>
-      </w:r>
-    </w:p>
-    <w:p>
-      <w:pPr>
-        <w:rPr>
-          <w:rFonts w:ascii="微软雅黑" w:eastAsia="微软雅黑" w:hAnsi="微软雅黑"/>
-        </w:rPr>
-      </w:pPr>
-    </w:p>
-    <w:p>
-      <w:pPr>
-        <w:rPr>
-          <w:rFonts w:ascii="微软雅黑" w:eastAsia="微软雅黑" w:hAnsi="微软雅黑"/>
-          <w:b/>
-        </w:rPr>
-      </w:pPr>
-      <w:r>
-        <w:rPr>
-          <w:rFonts w:ascii="微软雅黑" w:eastAsia="微软雅黑" w:hAnsi="微软雅黑"/>
-          <w:b/>
-        </w:rPr>
-        <w:t>requestGetCaptcha</w:t>
-      </w:r>
-    </w:p>
-    <w:p>
-      <w:pPr>
-        <w:rPr>
-          <w:rFonts w:ascii="微软雅黑" w:eastAsia="微软雅黑" w:hAnsi="微软雅黑"/>
-        </w:rPr>
-      </w:pPr>
-      <w:r>
-        <w:rPr>
-          <w:rFonts w:ascii="微软雅黑" w:eastAsia="微软雅黑" w:hAnsi="微软雅黑" w:hint="eastAsia"/>
-        </w:rPr>
-        <w:t>获取手机号短信验证码</w:t>
-      </w:r>
-    </w:p>
-    <w:p>
-      <w:pPr>
-        <w:rPr>
-          <w:rFonts w:ascii="微软雅黑" w:eastAsia="微软雅黑" w:hAnsi="微软雅黑"/>
-        </w:rPr>
-      </w:pPr>
-      <w:r>
-        <w:rPr>
-          <w:rFonts w:ascii="微软雅黑" w:eastAsia="微软雅黑" w:hAnsi="微软雅黑"/>
-        </w:rPr>
-        <w:t>void requestGetCaptcha(ELoginPlatform platform, String phoneNumber)</w:t>
-      </w:r>
-    </w:p>
-    <w:p>
-      <w:pPr>
-        <w:rPr>
-          <w:rFonts w:ascii="微软雅黑" w:eastAsia="微软雅黑" w:hAnsi="微软雅黑"/>
-        </w:rPr>
-      </w:pPr>
-      <w:r>
-        <w:rPr>
-          <w:rFonts w:ascii="微软雅黑" w:eastAsia="微软雅黑" w:hAnsi="微软雅黑" w:hint="eastAsia"/>
-        </w:rPr>
-        <w:t>参数</w:t>
-      </w:r>
-    </w:p>
-    <w:p>
-      <w:pPr>
-        <w:rPr>
-          <w:rFonts w:ascii="微软雅黑" w:eastAsia="微软雅黑" w:hAnsi="微软雅黑"/>
-        </w:rPr>
-      </w:pPr>
-      <w:r>
-        <w:rPr>
-          <w:rFonts w:ascii="微软雅黑" w:eastAsia="微软雅黑" w:hAnsi="微软雅黑" w:hint="eastAsia"/>
-        </w:rPr>
-        <w:t>platform：帐号类型</w:t>
-      </w:r>
-    </w:p>
-    <w:p>
-      <w:pPr>
-        <w:rPr>
-          <w:rFonts w:ascii="微软雅黑" w:eastAsia="微软雅黑" w:hAnsi="微软雅黑"/>
-        </w:rPr>
-      </w:pPr>
-      <w:r>
-        <w:rPr>
-          <w:rFonts w:ascii="微软雅黑" w:eastAsia="微软雅黑" w:hAnsi="微软雅黑" w:hint="eastAsia"/>
-        </w:rPr>
-        <w:t>phoneNumber：需要绑定的手机号</w:t>
-      </w:r>
-    </w:p>
-    <w:p>
-      <w:pPr>
-        <w:rPr>
-          <w:rFonts w:ascii="微软雅黑" w:eastAsia="微软雅黑" w:hAnsi="微软雅黑"/>
-        </w:rPr>
-      </w:pPr>
-    </w:p>
-    <w:p>
-      <w:pPr>
-        <w:rPr>
-          <w:rFonts w:ascii="微软雅黑" w:eastAsia="微软雅黑" w:hAnsi="微软雅黑"/>
-          <w:b/>
-        </w:rPr>
-      </w:pPr>
-      <w:r>
-        <w:rPr>
-          <w:rFonts w:ascii="微软雅黑" w:eastAsia="微软雅黑" w:hAnsi="微软雅黑"/>
-          <w:b/>
-        </w:rPr>
-        <w:t>requestBindPhoneNumber</w:t>
-      </w:r>
-    </w:p>
-    <w:p>
-      <w:pPr>
-        <w:rPr>
-          <w:rFonts w:ascii="微软雅黑" w:eastAsia="微软雅黑" w:hAnsi="微软雅黑"/>
-        </w:rPr>
-      </w:pPr>
-      <w:r>
-        <w:rPr>
-          <w:rFonts w:ascii="微软雅黑" w:eastAsia="微软雅黑" w:hAnsi="微软雅黑" w:hint="eastAsia"/>
-        </w:rPr>
-        <w:t>绑定手机号</w:t>
-      </w:r>
-    </w:p>
-    <w:p>
-      <w:pPr>
-        <w:rPr>
-          <w:rFonts w:ascii="微软雅黑" w:eastAsia="微软雅黑" w:hAnsi="微软雅黑"/>
-        </w:rPr>
-      </w:pPr>
-      <w:r>
-        <w:rPr>
-          <w:rFonts w:ascii="微软雅黑" w:eastAsia="微软雅黑" w:hAnsi="微软雅黑"/>
-        </w:rPr>
-        <w:t>void requestBindPhoneNumber(ELoginPlatform platform, String phoneNumber, String captcha)</w:t>
-      </w:r>
-    </w:p>
-    <w:p>
-      <w:pPr>
-        <w:rPr>
-          <w:rFonts w:ascii="微软雅黑" w:eastAsia="微软雅黑" w:hAnsi="微软雅黑"/>
-        </w:rPr>
-      </w:pPr>
-      <w:r>
-        <w:rPr>
-          <w:rFonts w:ascii="微软雅黑" w:eastAsia="微软雅黑" w:hAnsi="微软雅黑" w:hint="eastAsia"/>
-        </w:rPr>
-        <w:t>参数</w:t>
-      </w:r>
-    </w:p>
-    <w:p>
-      <w:pPr>
-        <w:rPr>
-          <w:rFonts w:ascii="微软雅黑" w:eastAsia="微软雅黑" w:hAnsi="微软雅黑"/>
-        </w:rPr>
-      </w:pPr>
-      <w:r>
-        <w:rPr>
-          <w:rFonts w:ascii="微软雅黑" w:eastAsia="微软雅黑" w:hAnsi="微软雅黑" w:hint="eastAsia"/>
-        </w:rPr>
-        <w:t>platform：帐号类型</w:t>
-      </w:r>
-    </w:p>
-    <w:p>
-      <w:pPr>
-        <w:rPr>
-          <w:rFonts w:ascii="微软雅黑" w:eastAsia="微软雅黑" w:hAnsi="微软雅黑"/>
-        </w:rPr>
-      </w:pPr>
-      <w:r>
-        <w:rPr>
-          <w:rFonts w:ascii="微软雅黑" w:eastAsia="微软雅黑" w:hAnsi="微软雅黑" w:hint="eastAsia"/>
-        </w:rPr>
-        <w:t>phoneNumber：需要绑定的手机号</w:t>
-      </w:r>
-    </w:p>
-    <w:p>
-      <w:pPr>
-        <w:rPr>
-          <w:rFonts w:ascii="微软雅黑" w:eastAsia="微软雅黑" w:hAnsi="微软雅黑"/>
-        </w:rPr>
-      </w:pPr>
-      <w:r>
-        <w:rPr>
-          <w:rFonts w:ascii="微软雅黑" w:eastAsia="微软雅黑" w:hAnsi="微软雅黑" w:hint="eastAsia"/>
-        </w:rPr>
-        <w:t>captcha：手机验证码</w:t>
-      </w:r>
-    </w:p>
-    <w:p>
-      <w:pPr>
-        <w:rPr>
-          <w:rFonts w:ascii="微软雅黑" w:eastAsia="微软雅黑" w:hAnsi="微软雅黑"/>
-        </w:rPr>
-      </w:pPr>
-    </w:p>
-    <w:p>
-      <w:pPr>
-        <w:rPr>
-          <w:rFonts w:ascii="微软雅黑" w:eastAsia="微软雅黑" w:hAnsi="微软雅黑"/>
-          <w:b/>
-        </w:rPr>
-      </w:pPr>
-      <w:r>
-        <w:rPr>
-          <w:rFonts w:ascii="微软雅黑" w:eastAsia="微软雅黑" w:hAnsi="微软雅黑" w:hint="eastAsia"/>
-          <w:b/>
-        </w:rPr>
-        <w:t>is</w:t>
-      </w:r>
-      <w:r>
-        <w:rPr>
-          <w:rFonts w:ascii="微软雅黑" w:eastAsia="微软雅黑" w:hAnsi="微软雅黑"/>
-          <w:b/>
-        </w:rPr>
-        <w:t>LocationOpValid</w:t>
-      </w:r>
-    </w:p>
-    <w:p>
-      <w:pPr>
-        <w:rPr>
-          <w:rFonts w:ascii="微软雅黑" w:eastAsia="微软雅黑" w:hAnsi="微软雅黑"/>
-        </w:rPr>
-      </w:pPr>
-      <w:r>
-        <w:rPr>
-          <w:rFonts w:ascii="微软雅黑" w:eastAsia="微软雅黑" w:hAnsi="微软雅黑" w:hint="eastAsia"/>
-        </w:rPr>
-        <w:t>地址操作是否合法</w:t>
-      </w:r>
-    </w:p>
-    <w:p>
-      <w:pPr>
-        <w:rPr>
-          <w:rFonts w:ascii="微软雅黑" w:eastAsia="微软雅黑" w:hAnsi="微软雅黑"/>
-        </w:rPr>
-      </w:pPr>
-      <w:r>
-        <w:rPr>
-          <w:rFonts w:ascii="微软雅黑" w:eastAsia="微软雅黑" w:hAnsi="微软雅黑"/>
-        </w:rPr>
-        <w:t>boolean isLocationOpValid(ELoginPlatform platform)</w:t>
-      </w:r>
-    </w:p>
-    <w:p>
-      <w:pPr>
-        <w:rPr>
-          <w:rFonts w:ascii="微软雅黑" w:eastAsia="微软雅黑" w:hAnsi="微软雅黑"/>
-        </w:rPr>
-      </w:pPr>
-      <w:r>
-        <w:rPr>
-          <w:rFonts w:ascii="微软雅黑" w:eastAsia="微软雅黑" w:hAnsi="微软雅黑" w:hint="eastAsia"/>
-        </w:rPr>
-        <w:lastRenderedPageBreak/>
-        <w:t>参数</w:t>
-      </w:r>
-    </w:p>
-    <w:p>
-      <w:pPr>
-        <w:rPr>
-          <w:rFonts w:ascii="微软雅黑" w:eastAsia="微软雅黑" w:hAnsi="微软雅黑"/>
-        </w:rPr>
-      </w:pPr>
-      <w:r>
-        <w:rPr>
-          <w:rFonts w:ascii="微软雅黑" w:eastAsia="微软雅黑" w:hAnsi="微软雅黑" w:hint="eastAsia"/>
-        </w:rPr>
-        <w:t>platform：帐号类型</w:t>
-      </w:r>
-    </w:p>
-    <w:p>
-      <w:pPr>
-        <w:rPr>
-          <w:rFonts w:ascii="微软雅黑" w:eastAsia="微软雅黑" w:hAnsi="微软雅黑"/>
-        </w:rPr>
-      </w:pPr>
-      <w:r>
-        <w:rPr>
-          <w:rFonts w:ascii="微软雅黑" w:eastAsia="微软雅黑" w:hAnsi="微软雅黑" w:hint="eastAsia"/>
-        </w:rPr>
-        <w:t>返回值</w:t>
-      </w:r>
-    </w:p>
-    <w:p>
-      <w:pPr>
-        <w:rPr>
-          <w:rFonts w:ascii="微软雅黑" w:eastAsia="微软雅黑" w:hAnsi="微软雅黑"/>
-        </w:rPr>
-      </w:pPr>
-      <w:r>
-        <w:rPr>
-          <w:rFonts w:ascii="微软雅黑" w:eastAsia="微软雅黑" w:hAnsi="微软雅黑" w:hint="eastAsia"/>
-        </w:rPr>
-        <w:t>true：合法，可以进行地址操作</w:t>
-      </w:r>
-    </w:p>
-    <w:p>
-      <w:pPr>
-        <w:rPr>
-          <w:rFonts w:ascii="微软雅黑" w:eastAsia="微软雅黑" w:hAnsi="微软雅黑"/>
-        </w:rPr>
-      </w:pPr>
-      <w:r>
-        <w:rPr>
-          <w:rFonts w:ascii="微软雅黑" w:eastAsia="微软雅黑" w:hAnsi="微软雅黑" w:hint="eastAsia"/>
-        </w:rPr>
-        <w:t>false：非法，不可进行地址操作</w:t>
-      </w:r>
-    </w:p>
-    <w:p>
-      <w:pPr>
-        <w:rPr>
-          <w:rFonts w:ascii="微软雅黑" w:eastAsia="微软雅黑" w:hAnsi="微软雅黑"/>
-        </w:rPr>
-      </w:pPr>
-    </w:p>
-    <w:p>
-      <w:pPr>
-        <w:rPr>
-          <w:rFonts w:ascii="微软雅黑" w:eastAsia="微软雅黑" w:hAnsi="微软雅黑"/>
-          <w:b/>
-        </w:rPr>
-      </w:pPr>
-      <w:r>
-        <w:rPr>
-          <w:rFonts w:ascii="微软雅黑" w:eastAsia="微软雅黑" w:hAnsi="微软雅黑"/>
-          <w:b/>
-        </w:rPr>
-        <w:t>requestBindLocation</w:t>
-      </w:r>
-    </w:p>
-    <w:p>
-      <w:pPr>
-        <w:rPr>
-          <w:rFonts w:ascii="微软雅黑" w:eastAsia="微软雅黑" w:hAnsi="微软雅黑"/>
-        </w:rPr>
-      </w:pPr>
-      <w:r>
-        <w:rPr>
-          <w:rFonts w:ascii="微软雅黑" w:eastAsia="微软雅黑" w:hAnsi="微软雅黑" w:hint="eastAsia"/>
-        </w:rPr>
-        <w:t>常用地址绑定操作</w:t>
-      </w:r>
-    </w:p>
-    <w:p>
-      <w:pPr>
-        <w:rPr>
-          <w:rFonts w:ascii="微软雅黑" w:eastAsia="微软雅黑" w:hAnsi="微软雅黑"/>
-        </w:rPr>
-      </w:pPr>
-      <w:r>
-        <w:rPr>
-          <w:rFonts w:ascii="微软雅黑" w:eastAsia="微软雅黑" w:hAnsi="微软雅黑"/>
-        </w:rPr>
-        <w:t>void requestBindLocation(ELoginPlatform platform, LocationInfo homeLocationInfo, LocationInfo companyLocationInfo)</w:t>
-      </w:r>
-    </w:p>
-    <w:p>
-      <w:pPr>
-        <w:rPr>
-          <w:rFonts w:ascii="微软雅黑" w:eastAsia="微软雅黑" w:hAnsi="微软雅黑"/>
-        </w:rPr>
-      </w:pPr>
-      <w:r>
-        <w:rPr>
-          <w:rFonts w:ascii="微软雅黑" w:eastAsia="微软雅黑" w:hAnsi="微软雅黑" w:hint="eastAsia"/>
-        </w:rPr>
-        <w:t>参数</w:t>
-      </w:r>
-    </w:p>
-    <w:p>
-      <w:pPr>
-        <w:rPr>
-          <w:rFonts w:ascii="微软雅黑" w:eastAsia="微软雅黑" w:hAnsi="微软雅黑"/>
-        </w:rPr>
-      </w:pPr>
-      <w:r>
-        <w:rPr>
-          <w:rFonts w:ascii="微软雅黑" w:eastAsia="微软雅黑" w:hAnsi="微软雅黑" w:hint="eastAsia"/>
-        </w:rPr>
-        <w:t>platform：帐号类型</w:t>
-      </w:r>
-    </w:p>
-    <w:p>
-      <w:pPr>
-        <w:rPr>
-          <w:rFonts w:ascii="微软雅黑" w:eastAsia="微软雅黑" w:hAnsi="微软雅黑"/>
-        </w:rPr>
-      </w:pPr>
-      <w:r>
-        <w:rPr>
-          <w:rFonts w:ascii="微软雅黑" w:eastAsia="微软雅黑" w:hAnsi="微软雅黑"/>
-        </w:rPr>
-        <w:t>homeLocationInfo</w:t>
-      </w:r>
-      <w:r>
-        <w:rPr>
-          <w:rFonts w:ascii="微软雅黑" w:eastAsia="微软雅黑" w:hAnsi="微软雅黑" w:hint="eastAsia"/>
-        </w:rPr>
-        <w:t>：常用地址（家庭）信息</w:t>
-      </w:r>
-    </w:p>
-    <w:p>
-      <w:pPr>
-        <w:rPr>
-          <w:rFonts w:ascii="微软雅黑" w:eastAsia="微软雅黑" w:hAnsi="微软雅黑"/>
-        </w:rPr>
-      </w:pPr>
-      <w:r>
-        <w:rPr>
-          <w:rFonts w:ascii="微软雅黑" w:eastAsia="微软雅黑" w:hAnsi="微软雅黑" w:hint="eastAsia"/>
-        </w:rPr>
-        <w:t>company</w:t>
-      </w:r>
-      <w:r>
-        <w:rPr>
-          <w:rFonts w:ascii="微软雅黑" w:eastAsia="微软雅黑" w:hAnsi="微软雅黑"/>
-        </w:rPr>
-        <w:t>LocationInfo</w:t>
-      </w:r>
-      <w:r>
-        <w:rPr>
-          <w:rFonts w:ascii="微软雅黑" w:eastAsia="微软雅黑" w:hAnsi="微软雅黑" w:hint="eastAsia"/>
-        </w:rPr>
-        <w:t>：常用地址（</w:t>
-      </w:r>
-      <w:r>
-        <w:rPr>
-          <w:rFonts w:ascii="微软雅黑" w:eastAsia="微软雅黑" w:hAnsi="微软雅黑" w:hint="eastAsia"/>
-        </w:rPr>
-        <w:t>公司</w:t>
-      </w:r>
-      <w:r>
-        <w:rPr>
-          <w:rFonts w:ascii="微软雅黑" w:eastAsia="微软雅黑" w:hAnsi="微软雅黑" w:hint="eastAsia"/>
-        </w:rPr>
-        <w:t>）信息</w:t>
-      </w:r>
-    </w:p>
-    <w:p>
-      <w:pPr>
-        <w:rPr>
-          <w:rFonts w:ascii="微软雅黑" w:eastAsia="微软雅黑" w:hAnsi="微软雅黑"/>
-        </w:rPr>
-      </w:pPr>
-    </w:p>
-    <w:p>
-      <w:pPr>
-        <w:rPr>
-          <w:rFonts w:ascii="微软雅黑" w:eastAsia="微软雅黑" w:hAnsi="微软雅黑"/>
-          <w:b/>
-        </w:rPr>
-      </w:pPr>
-      <w:r>
-        <w:rPr>
-          <w:rFonts w:ascii="微软雅黑" w:eastAsia="微软雅黑" w:hAnsi="微软雅黑"/>
-          <w:b/>
-        </w:rPr>
-        <w:t>requestQueryLocation</w:t>
-      </w:r>
-    </w:p>
-    <w:p>
-      <w:pPr>
-        <w:rPr>
-          <w:rFonts w:ascii="微软雅黑" w:eastAsia="微软雅黑" w:hAnsi="微软雅黑"/>
-        </w:rPr>
-      </w:pPr>
-      <w:r>
-        <w:rPr>
-          <w:rFonts w:ascii="微软雅黑" w:eastAsia="微软雅黑" w:hAnsi="微软雅黑" w:hint="eastAsia"/>
-        </w:rPr>
-        <w:t>常用地址</w:t>
-      </w:r>
-      <w:r>
-        <w:rPr>
-          <w:rFonts w:ascii="微软雅黑" w:eastAsia="微软雅黑" w:hAnsi="微软雅黑" w:hint="eastAsia"/>
-        </w:rPr>
-        <w:t>查询</w:t>
-      </w:r>
-      <w:r>
-        <w:rPr>
-          <w:rFonts w:ascii="微软雅黑" w:eastAsia="微软雅黑" w:hAnsi="微软雅黑" w:hint="eastAsia"/>
-        </w:rPr>
-        <w:t>操作</w:t>
-      </w:r>
-    </w:p>
-    <w:p>
-      <w:pPr>
-        <w:rPr>
-          <w:rFonts w:ascii="微软雅黑" w:eastAsia="微软雅黑" w:hAnsi="微软雅黑"/>
-        </w:rPr>
-      </w:pPr>
-      <w:r>
-        <w:rPr>
-          <w:rFonts w:ascii="微软雅黑" w:eastAsia="微软雅黑" w:hAnsi="微软雅黑"/>
-        </w:rPr>
-        <w:t>void requestQueryLocation(ELoginPlatform platform)</w:t>
-      </w:r>
-    </w:p>
-    <w:p>
-      <w:pPr>
-        <w:rPr>
-          <w:rFonts w:ascii="微软雅黑" w:eastAsia="微软雅黑" w:hAnsi="微软雅黑"/>
-        </w:rPr>
-      </w:pPr>
-      <w:r>
-        <w:rPr>
-          <w:rFonts w:ascii="微软雅黑" w:eastAsia="微软雅黑" w:hAnsi="微软雅黑" w:hint="eastAsia"/>
-        </w:rPr>
-        <w:t>参数</w:t>
-      </w:r>
-    </w:p>
-    <w:p>
-      <w:pPr>
-        <w:rPr>
-          <w:rFonts w:ascii="微软雅黑" w:eastAsia="微软雅黑" w:hAnsi="微软雅黑"/>
-        </w:rPr>
-      </w:pPr>
-      <w:r>
-        <w:rPr>
-          <w:rFonts w:ascii="微软雅黑" w:eastAsia="微软雅黑" w:hAnsi="微软雅黑" w:hint="eastAsia"/>
-        </w:rPr>
-        <w:t>platform：帐号类型</w:t>
-      </w:r>
-    </w:p>
-    <w:p>
-      <w:pPr>
-        <w:rPr>
-          <w:rFonts w:ascii="微软雅黑" w:eastAsia="微软雅黑" w:hAnsi="微软雅黑"/>
-        </w:rPr>
-      </w:pPr>
-    </w:p>
-    <w:p>
-      <w:pPr>
-        <w:rPr>
-          <w:rFonts w:ascii="微软雅黑" w:eastAsia="微软雅黑" w:hAnsi="微软雅黑"/>
-          <w:b/>
-        </w:rPr>
-      </w:pPr>
-      <w:r>
-        <w:rPr>
-          <w:rFonts w:ascii="微软雅黑" w:eastAsia="微软雅黑" w:hAnsi="微软雅黑"/>
-          <w:b/>
-        </w:rPr>
-        <w:t>setBindingListener</w:t>
-      </w:r>
-    </w:p>
-    <w:p>
-      <w:pPr>
-        <w:rPr>
-          <w:rFonts w:ascii="微软雅黑" w:eastAsia="微软雅黑" w:hAnsi="微软雅黑"/>
-        </w:rPr>
-      </w:pPr>
-      <w:r>
-        <w:rPr>
-          <w:rFonts w:ascii="微软雅黑" w:eastAsia="微软雅黑" w:hAnsi="微软雅黑" w:hint="eastAsia"/>
-        </w:rPr>
-        <w:lastRenderedPageBreak/>
-        <w:t>设置绑定信息监听器</w:t>
-      </w:r>
-    </w:p>
-    <w:p>
-      <w:pPr>
-        <w:rPr>
-          <w:rFonts w:ascii="微软雅黑" w:eastAsia="微软雅黑" w:hAnsi="微软雅黑"/>
-        </w:rPr>
-      </w:pPr>
-      <w:r>
-        <w:rPr>
-          <w:rFonts w:ascii="微软雅黑" w:eastAsia="微软雅黑" w:hAnsi="微软雅黑"/>
-        </w:rPr>
-        <w:t>void setBindingListener(BindingListener listener)</w:t>
-      </w:r>
-    </w:p>
-    <w:p>
-      <w:pPr>
-        <w:rPr>
-          <w:rFonts w:ascii="微软雅黑" w:eastAsia="微软雅黑" w:hAnsi="微软雅黑"/>
-        </w:rPr>
-      </w:pPr>
-      <w:r>
-        <w:rPr>
-          <w:rFonts w:ascii="微软雅黑" w:eastAsia="微软雅黑" w:hAnsi="微软雅黑" w:hint="eastAsia"/>
-        </w:rPr>
-        <w:t>参数</w:t>
-      </w:r>
-    </w:p>
-    <w:p>
-      <w:pPr>
-        <w:rPr>
-          <w:rFonts w:ascii="微软雅黑" w:eastAsia="微软雅黑" w:hAnsi="微软雅黑"/>
-        </w:rPr>
-      </w:pPr>
-      <w:r>
-        <w:rPr>
-          <w:rFonts w:ascii="微软雅黑" w:eastAsia="微软雅黑" w:hAnsi="微软雅黑" w:hint="eastAsia"/>
-        </w:rPr>
-        <w:t>listener：绑定信息监听器</w:t>
-      </w:r>
-    </w:p>
-    <w:p>
-      <w:pPr>
-        <w:rPr>
-          <w:rFonts w:ascii="微软雅黑" w:eastAsia="微软雅黑" w:hAnsi="微软雅黑"/>
-        </w:rPr>
-      </w:pPr>
-    </w:p>
-    <w:p>
-      <w:pPr>
-        <w:rPr>
-          <w:rFonts w:ascii="微软雅黑" w:eastAsia="微软雅黑" w:hAnsi="微软雅黑"/>
-          <w:b/>
-        </w:rPr>
-      </w:pPr>
-      <w:r>
-        <w:rPr>
-          <w:rFonts w:ascii="微软雅黑" w:eastAsia="微软雅黑" w:hAnsi="微软雅黑"/>
-          <w:b/>
-        </w:rPr>
-        <w:t>toUserCenter</w:t>
-      </w:r>
-    </w:p>
-    <w:p>
-      <w:pPr>
-        <w:rPr>
-          <w:rFonts w:ascii="微软雅黑" w:eastAsia="微软雅黑" w:hAnsi="微软雅黑"/>
-        </w:rPr>
-      </w:pPr>
-      <w:r>
-        <w:rPr>
-          <w:rFonts w:ascii="微软雅黑" w:eastAsia="微软雅黑" w:hAnsi="微软雅黑" w:hint="eastAsia"/>
-        </w:rPr>
-        <w:t>跳转用户中心页面</w:t>
-      </w:r>
-    </w:p>
-    <w:p>
-      <w:pPr>
-        <w:rPr>
-          <w:rFonts w:ascii="微软雅黑" w:eastAsia="微软雅黑" w:hAnsi="微软雅黑"/>
-        </w:rPr>
-      </w:pPr>
-      <w:r>
-        <w:rPr>
-          <w:rFonts w:ascii="微软雅黑" w:eastAsia="微软雅黑" w:hAnsi="微软雅黑"/>
-        </w:rPr>
-        <w:t>void toUserCenter(ELoginPlatform platform</w:t>
-      </w:r>
-      <w:r>
-        <w:rPr>
-          <w:rFonts w:ascii="微软雅黑" w:eastAsia="微软雅黑" w:hAnsi="微软雅黑"/>
-        </w:rPr>
-        <w:t>, DeviceManager deviceManager</w:t>
-      </w:r>
-      <w:r>
-        <w:rPr>
-          <w:rFonts w:ascii="微软雅黑" w:eastAsia="微软雅黑" w:hAnsi="微软雅黑"/>
-        </w:rPr>
-        <w:t>)</w:t>
-      </w:r>
-    </w:p>
-    <w:p>
-      <w:pPr>
-        <w:rPr>
-          <w:rFonts w:ascii="微软雅黑" w:eastAsia="微软雅黑" w:hAnsi="微软雅黑"/>
-        </w:rPr>
-      </w:pPr>
-      <w:r>
-        <w:rPr>
-          <w:rFonts w:ascii="微软雅黑" w:eastAsia="微软雅黑" w:hAnsi="微软雅黑" w:hint="eastAsia"/>
-        </w:rPr>
-        <w:t>参数</w:t>
-      </w:r>
-    </w:p>
-    <w:p>
-      <w:pPr>
-        <w:rPr>
-          <w:rFonts w:ascii="微软雅黑" w:eastAsia="微软雅黑" w:hAnsi="微软雅黑"/>
-        </w:rPr>
-      </w:pPr>
-      <w:r>
-        <w:rPr>
-          <w:rFonts w:ascii="微软雅黑" w:eastAsia="微软雅黑" w:hAnsi="微软雅黑"/>
-        </w:rPr>
         <w:t>platform</w:t>
       </w:r>
       <w:r>
@@ -3690,207 +4078,7 @@
     <w:p>
       <w:pPr>
         <w:rPr>
-          <w:rFonts w:ascii="微软雅黑" w:eastAsia="微软雅黑" w:hAnsi="微软雅黑" w:hint="eastAsia"/>
-        </w:rPr>
-      </w:pPr>
-      <w:r>
-        <w:rPr>
-          <w:rFonts w:ascii="微软雅黑" w:eastAsia="微软雅黑" w:hAnsi="微软雅黑" w:hint="eastAsia"/>
-        </w:rPr>
-        <w:t>deviceManager：设备信息类型</w:t>
-      </w:r>
-    </w:p>
-    <w:p>
-      <w:pPr>
-        <w:rPr>
-          <w:rFonts w:ascii="微软雅黑" w:eastAsia="微软雅黑" w:hAnsi="微软雅黑"/>
-        </w:rPr>
-      </w:pPr>
-    </w:p>
-    <w:p>
-      <w:pPr>
-        <w:rPr>
-          <w:rFonts w:ascii="微软雅黑" w:eastAsia="微软雅黑" w:hAnsi="微软雅黑"/>
-          <w:b/>
-        </w:rPr>
-      </w:pPr>
-      <w:r>
-        <w:rPr>
-          <w:rFonts w:ascii="微软雅黑" w:eastAsia="微软雅黑" w:hAnsi="微软雅黑"/>
-          <w:b/>
-        </w:rPr>
-        <w:t>requestSetPushMapInfoEx</w:t>
-      </w:r>
-    </w:p>
-    <w:p>
-      <w:pPr>
-        <w:rPr>
-          <w:rFonts w:ascii="微软雅黑" w:eastAsia="微软雅黑" w:hAnsi="微软雅黑"/>
-        </w:rPr>
-      </w:pPr>
-      <w:r>
-        <w:rPr>
-          <w:rFonts w:ascii="微软雅黑" w:eastAsia="微软雅黑" w:hAnsi="微软雅黑" w:hint="eastAsia"/>
-        </w:rPr>
-        <w:t>设置推送绑定接口</w:t>
-      </w:r>
-    </w:p>
-    <w:p>
-      <w:pPr>
-        <w:rPr>
-          <w:rFonts w:ascii="微软雅黑" w:eastAsia="微软雅黑" w:hAnsi="微软雅黑"/>
-        </w:rPr>
-      </w:pPr>
-      <w:r>
-        <w:rPr>
-          <w:rFonts w:ascii="微软雅黑" w:eastAsia="微软雅黑" w:hAnsi="微软雅黑"/>
-        </w:rPr>
-        <w:t>void requestSetPushMapInfoEx(ELoginPlatform platform, PushInfoManager pushInfoManager, DeviceManager deviceManager)</w:t>
-      </w:r>
-    </w:p>
-    <w:p>
-      <w:pPr>
-        <w:rPr>
-          <w:rFonts w:ascii="微软雅黑" w:eastAsia="微软雅黑" w:hAnsi="微软雅黑"/>
-        </w:rPr>
-      </w:pPr>
-      <w:r>
-        <w:rPr>
-          <w:rFonts w:ascii="微软雅黑" w:eastAsia="微软雅黑" w:hAnsi="微软雅黑" w:hint="eastAsia"/>
-        </w:rPr>
-        <w:t>参数</w:t>
-      </w:r>
-    </w:p>
-    <w:p>
-      <w:pPr>
-        <w:rPr>
-          <w:rFonts w:ascii="微软雅黑" w:eastAsia="微软雅黑" w:hAnsi="微软雅黑"/>
-        </w:rPr>
-      </w:pPr>
-      <w:r>
-        <w:rPr>
-          <w:rFonts w:ascii="微软雅黑" w:eastAsia="微软雅黑" w:hAnsi="微软雅黑"/>
-        </w:rPr>
-        <w:t>platform</w:t>
-      </w:r>
-      <w:r>
-        <w:rPr>
-          <w:rFonts w:ascii="微软雅黑" w:eastAsia="微软雅黑" w:hAnsi="微软雅黑" w:hint="eastAsia"/>
-        </w:rPr>
-        <w:t>：帐号类型</w:t>
-      </w:r>
-    </w:p>
-    <w:p>
-      <w:pPr>
-        <w:rPr>
-          <w:rFonts w:ascii="微软雅黑" w:eastAsia="微软雅黑" w:hAnsi="微软雅黑"/>
-        </w:rPr>
-      </w:pPr>
-      <w:r>
-        <w:rPr>
-          <w:rFonts w:ascii="微软雅黑" w:eastAsia="微软雅黑" w:hAnsi="微软雅黑" w:hint="eastAsia"/>
-        </w:rPr>
-        <w:t>pushInfoManager：推送信息管理器</w:t>
-      </w:r>
-    </w:p>
-    <w:p>
-      <w:pPr>
-        <w:rPr>
-          <w:rFonts w:ascii="微软雅黑" w:eastAsia="微软雅黑" w:hAnsi="微软雅黑"/>
-        </w:rPr>
-      </w:pPr>
-      <w:r>
-        <w:rPr>
-          <w:rFonts w:ascii="微软雅黑" w:eastAsia="微软雅黑" w:hAnsi="微软雅黑" w:hint="eastAsia"/>
-        </w:rPr>
-        <w:t>deviceManager：设备信息管理器</w:t>
-      </w:r>
-    </w:p>
-    <w:p>
-      <w:pPr>
-        <w:rPr>
-          <w:rFonts w:ascii="微软雅黑" w:eastAsia="微软雅黑" w:hAnsi="微软雅黑"/>
-        </w:rPr>
-      </w:pPr>
-    </w:p>
-    <w:p>
-      <w:pPr>
-        <w:rPr>
-          <w:rFonts w:ascii="微软雅黑" w:eastAsia="微软雅黑" w:hAnsi="微软雅黑"/>
-          <w:b/>
-        </w:rPr>
-      </w:pPr>
-      <w:r>
-        <w:rPr>
-          <w:rFonts w:ascii="微软雅黑" w:eastAsia="微软雅黑" w:hAnsi="微软雅黑"/>
-          <w:b/>
-        </w:rPr>
-        <w:t>getMemberStatus</w:t>
-      </w:r>
-    </w:p>
-    <w:p>
-      <w:pPr>
-        <w:rPr>
-          <w:rFonts w:ascii="微软雅黑" w:eastAsia="微软雅黑" w:hAnsi="微软雅黑"/>
-        </w:rPr>
-      </w:pPr>
-      <w:r>
-        <w:rPr>
-          <w:rFonts w:ascii="微软雅黑" w:eastAsia="微软雅黑" w:hAnsi="微软雅黑" w:hint="eastAsia"/>
-        </w:rPr>
-        <w:lastRenderedPageBreak/>
-        <w:t>获取设备领取会员信息接口</w:t>
-      </w:r>
-    </w:p>
-    <w:p>
-      <w:pPr>
-        <w:rPr>
-          <w:rFonts w:ascii="微软雅黑" w:eastAsia="微软雅黑" w:hAnsi="微软雅黑"/>
-        </w:rPr>
-      </w:pPr>
-      <w:r>
-        <w:rPr>
-          <w:rFonts w:ascii="微软雅黑" w:eastAsia="微软雅黑" w:hAnsi="微软雅黑"/>
-        </w:rPr>
-        <w:t>void getMemberStatus(ELoginPlatform platform, DeviceManager deviceManager)</w:t>
-      </w:r>
-    </w:p>
-    <w:p>
-      <w:pPr>
-        <w:rPr>
-          <w:rFonts w:ascii="微软雅黑" w:eastAsia="微软雅黑" w:hAnsi="微软雅黑" w:hint="eastAsia"/>
-        </w:rPr>
-      </w:pPr>
-      <w:r>
-        <w:rPr>
-          <w:rFonts w:ascii="微软雅黑" w:eastAsia="微软雅黑" w:hAnsi="微软雅黑" w:hint="eastAsia"/>
-        </w:rPr>
-        <w:t>参数</w:t>
-      </w:r>
-    </w:p>
-    <w:p>
-      <w:pPr>
-        <w:rPr>
-          <w:rFonts w:ascii="微软雅黑" w:eastAsia="微软雅黑" w:hAnsi="微软雅黑"/>
-        </w:rPr>
-      </w:pPr>
-      <w:r>
-        <w:rPr>
-          <w:rFonts w:ascii="微软雅黑" w:eastAsia="微软雅黑" w:hAnsi="微软雅黑"/>
-        </w:rPr>
-        <w:t>platform</w:t>
-      </w:r>
-      <w:r>
-        <w:rPr>
-          <w:rFonts w:ascii="微软雅黑" w:eastAsia="微软雅黑" w:hAnsi="微软雅黑" w:hint="eastAsia"/>
-        </w:rPr>
-        <w:t>：帐号类型</w:t>
-      </w:r>
-    </w:p>
-    <w:p>
-      <w:pPr>
-        <w:rPr>
-          <w:rFonts w:ascii="微软雅黑" w:eastAsia="微软雅黑" w:hAnsi="微软雅黑" w:hint="eastAsia"/>
+          <w:rFonts w:ascii="微软雅黑" w:eastAsia="微软雅黑" w:hAnsi="微软雅黑"/>
         </w:rPr>
       </w:pPr>
       <w:r>
@@ -3909,7 +4097,7 @@
     <w:p>
       <w:pPr>
         <w:rPr>
-          <w:rFonts w:ascii="微软雅黑" w:eastAsia="微软雅黑" w:hAnsi="微软雅黑" w:hint="eastAsia"/>
+          <w:rFonts w:ascii="微软雅黑" w:eastAsia="微软雅黑" w:hAnsi="微软雅黑"/>
         </w:rPr>
       </w:pPr>
     </w:p>
@@ -4042,6 +4230,7 @@
         <w:rPr>
           <w:rFonts w:ascii="微软雅黑" w:eastAsia="微软雅黑" w:hAnsi="微软雅黑" w:hint="eastAsia"/>
         </w:rPr>
+        <w:lastRenderedPageBreak/>
         <w:t xml:space="preserve">String </w:t>
       </w:r>
       <w:r>
@@ -4517,6 +4706,7 @@
         <w:rPr>
           <w:rFonts w:ascii="微软雅黑" w:eastAsia="微软雅黑" w:hAnsi="微软雅黑"/>
         </w:rPr>
+        <w:lastRenderedPageBreak/>
         <w:t>void</w:t>
       </w:r>
       <w:r>
@@ -4769,7 +4959,6 @@
         <w:rPr>
           <w:rFonts w:ascii="微软雅黑" w:eastAsia="微软雅黑" w:hAnsi="微软雅黑"/>
         </w:rPr>
-        <w:lastRenderedPageBreak/>
         <w:t>USERINFORECV_TYPE</w:t>
       </w:r>
       <w:r>
@@ -4978,6 +5167,7 @@
         <w:rPr>
           <w:rFonts w:ascii="微软雅黑" w:eastAsia="微软雅黑" w:hAnsi="微软雅黑" w:hint="eastAsia"/>
         </w:rPr>
+        <w:lastRenderedPageBreak/>
         <w:t>用户信息</w:t>
       </w:r>
       <w:r>
@@ -5433,6 +5623,7 @@
           <w:rFonts w:ascii="微软雅黑" w:eastAsia="微软雅黑" w:hAnsi="微软雅黑"/>
           <w:b/>
         </w:rPr>
+        <w:lastRenderedPageBreak/>
         <w:t>LocManager</w:t>
       </w:r>
     </w:p>
@@ -5587,7 +5778,6 @@
         <w:rPr>
           <w:rFonts w:ascii="微软雅黑" w:eastAsia="微软雅黑" w:hAnsi="微软雅黑" w:hint="eastAsia"/>
         </w:rPr>
-        <w:lastRenderedPageBreak/>
         <w:t>参数</w:t>
       </w:r>
     </w:p>
@@ -5760,6 +5950,7 @@
         <w:rPr>
           <w:rFonts w:ascii="微软雅黑" w:eastAsia="微软雅黑" w:hAnsi="微软雅黑" w:hint="eastAsia"/>
         </w:rPr>
+        <w:lastRenderedPageBreak/>
         <w:t>参数</w:t>
       </w:r>
     </w:p>
@@ -5934,7 +6125,7 @@
     <w:p>
       <w:pPr>
         <w:rPr>
-          <w:rFonts w:ascii="微软雅黑" w:eastAsia="微软雅黑" w:hAnsi="微软雅黑" w:hint="eastAsia"/>
+          <w:rFonts w:ascii="微软雅黑" w:eastAsia="微软雅黑" w:hAnsi="微软雅黑"/>
         </w:rPr>
       </w:pPr>
       <w:r>
@@ -5980,7 +6171,6 @@
         <w:rPr>
           <w:rFonts w:ascii="微软雅黑" w:eastAsia="微软雅黑" w:hAnsi="微软雅黑" w:hint="eastAsia"/>
         </w:rPr>
-        <w:lastRenderedPageBreak/>
         <w:t>用户信息绑定</w:t>
       </w:r>
       <w:r>
@@ -6168,7 +6358,7 @@
     <w:p>
       <w:pPr>
         <w:rPr>
-          <w:rFonts w:ascii="微软雅黑" w:eastAsia="微软雅黑" w:hAnsi="微软雅黑" w:hint="eastAsia"/>
+          <w:rFonts w:ascii="微软雅黑" w:eastAsia="微软雅黑" w:hAnsi="微软雅黑"/>
         </w:rPr>
       </w:pPr>
       <w:r>
@@ -6187,7 +6377,7 @@
     <w:p>
       <w:pPr>
         <w:rPr>
-          <w:rFonts w:ascii="微软雅黑" w:eastAsia="微软雅黑" w:hAnsi="微软雅黑" w:hint="eastAsia"/>
+          <w:rFonts w:ascii="微软雅黑" w:eastAsia="微软雅黑" w:hAnsi="微软雅黑"/>
         </w:rPr>
       </w:pPr>
     </w:p>
@@ -6236,6 +6426,7 @@
         <w:rPr>
           <w:rFonts w:ascii="微软雅黑" w:eastAsia="微软雅黑" w:hAnsi="微软雅黑" w:hint="eastAsia"/>
         </w:rPr>
+        <w:lastRenderedPageBreak/>
         <w:t>推送信息管理类</w:t>
       </w:r>
     </w:p>
@@ -6400,219 +6591,219 @@
           <w:rFonts w:ascii="微软雅黑" w:eastAsia="微软雅黑" w:hAnsi="微软雅黑"/>
           <w:b/>
         </w:rPr>
+        <w:t>DeviceManager</w:t>
+      </w:r>
+    </w:p>
+    <w:p>
+      <w:pPr>
+        <w:rPr>
+          <w:rFonts w:ascii="微软雅黑" w:eastAsia="微软雅黑" w:hAnsi="微软雅黑"/>
+        </w:rPr>
+      </w:pPr>
+      <w:r>
+        <w:rPr>
+          <w:rFonts w:ascii="微软雅黑" w:eastAsia="微软雅黑" w:hAnsi="微软雅黑" w:hint="eastAsia"/>
+        </w:rPr>
+        <w:t>设备信息管理类</w:t>
+      </w:r>
+    </w:p>
+    <w:p>
+      <w:pPr>
+        <w:rPr>
+          <w:rFonts w:ascii="微软雅黑" w:eastAsia="微软雅黑" w:hAnsi="微软雅黑"/>
+        </w:rPr>
+      </w:pPr>
+    </w:p>
+    <w:p>
+      <w:pPr>
+        <w:rPr>
+          <w:rFonts w:ascii="微软雅黑" w:eastAsia="微软雅黑" w:hAnsi="微软雅黑"/>
+        </w:rPr>
+      </w:pPr>
+      <w:r>
+        <w:rPr>
+          <w:rFonts w:ascii="微软雅黑" w:eastAsia="微软雅黑" w:hAnsi="微软雅黑" w:hint="eastAsia"/>
+        </w:rPr>
+        <w:t>DeviceManager构造函数</w:t>
+      </w:r>
+    </w:p>
+    <w:p>
+      <w:pPr>
+        <w:rPr>
+          <w:rFonts w:ascii="微软雅黑" w:eastAsia="微软雅黑" w:hAnsi="微软雅黑"/>
+        </w:rPr>
+      </w:pPr>
+      <w:r>
+        <w:rPr>
+          <w:rFonts w:ascii="微软雅黑" w:eastAsia="微软雅黑" w:hAnsi="微软雅黑"/>
+        </w:rPr>
+        <w:t xml:space="preserve">public </w:t>
+      </w:r>
+      <w:r>
+        <w:rPr>
+          <w:rFonts w:ascii="微软雅黑" w:eastAsia="微软雅黑" w:hAnsi="微软雅黑"/>
+          <w:b/>
+        </w:rPr>
+        <w:t>DeviceManager</w:t>
+      </w:r>
+      <w:r>
+        <w:rPr>
+          <w:rFonts w:ascii="微软雅黑" w:eastAsia="微软雅黑" w:hAnsi="微软雅黑"/>
+        </w:rPr>
+        <w:t>()</w:t>
+      </w:r>
+      <w:r>
+        <w:rPr>
+          <w:rFonts w:ascii="微软雅黑" w:eastAsia="微软雅黑" w:hAnsi="微软雅黑" w:hint="eastAsia"/>
+        </w:rPr>
+        <w:t>：用于构造手机端设备信息</w:t>
+      </w:r>
+    </w:p>
+    <w:p>
+      <w:pPr>
+        <w:rPr>
+          <w:rFonts w:ascii="微软雅黑" w:eastAsia="微软雅黑" w:hAnsi="微软雅黑"/>
+        </w:rPr>
+      </w:pPr>
+      <w:r>
+        <w:rPr>
+          <w:rFonts w:ascii="微软雅黑" w:eastAsia="微软雅黑" w:hAnsi="微软雅黑"/>
+        </w:rPr>
+        <w:t xml:space="preserve">public </w:t>
+      </w:r>
+      <w:r>
+        <w:rPr>
+          <w:rFonts w:ascii="微软雅黑" w:eastAsia="微软雅黑" w:hAnsi="微软雅黑"/>
+          <w:b/>
+        </w:rPr>
+        <w:t>DeviceManager</w:t>
+      </w:r>
+      <w:r>
+        <w:rPr>
+          <w:rFonts w:ascii="微软雅黑" w:eastAsia="微软雅黑" w:hAnsi="微软雅黑"/>
+        </w:rPr>
+        <w:t>(String ip, String data)</w:t>
+      </w:r>
+      <w:r>
+        <w:rPr>
+          <w:rFonts w:ascii="微软雅黑" w:eastAsia="微软雅黑" w:hAnsi="微软雅黑" w:hint="eastAsia"/>
+        </w:rPr>
+        <w:t>：用于构造设备端设备信息</w:t>
+      </w:r>
+    </w:p>
+    <w:p>
+      <w:pPr>
+        <w:rPr>
+          <w:rFonts w:ascii="微软雅黑" w:eastAsia="微软雅黑" w:hAnsi="微软雅黑"/>
+        </w:rPr>
+      </w:pPr>
+      <w:r>
+        <w:rPr>
+          <w:rFonts w:ascii="微软雅黑" w:eastAsia="微软雅黑" w:hAnsi="微软雅黑" w:hint="eastAsia"/>
+        </w:rPr>
+        <w:t>参数</w:t>
+      </w:r>
+    </w:p>
+    <w:p>
+      <w:pPr>
+        <w:rPr>
+          <w:rFonts w:ascii="微软雅黑" w:eastAsia="微软雅黑" w:hAnsi="微软雅黑"/>
+        </w:rPr>
+      </w:pPr>
+      <w:r>
+        <w:rPr>
+          <w:rFonts w:ascii="微软雅黑" w:eastAsia="微软雅黑" w:hAnsi="微软雅黑"/>
+        </w:rPr>
+        <w:t>ip</w:t>
+      </w:r>
+      <w:r>
+        <w:rPr>
+          <w:rFonts w:ascii="微软雅黑" w:eastAsia="微软雅黑" w:hAnsi="微软雅黑" w:hint="eastAsia"/>
+        </w:rPr>
+        <w:t>：设备目标</w:t>
+      </w:r>
+    </w:p>
+    <w:p>
+      <w:pPr>
+        <w:rPr>
+          <w:rFonts w:ascii="微软雅黑" w:eastAsia="微软雅黑" w:hAnsi="微软雅黑"/>
+        </w:rPr>
+      </w:pPr>
+      <w:r>
+        <w:rPr>
+          <w:rFonts w:ascii="微软雅黑" w:eastAsia="微软雅黑" w:hAnsi="微软雅黑"/>
+        </w:rPr>
+        <w:t>data</w:t>
+      </w:r>
+      <w:r>
+        <w:rPr>
+          <w:rFonts w:ascii="微软雅黑" w:eastAsia="微软雅黑" w:hAnsi="微软雅黑" w:hint="eastAsia"/>
+        </w:rPr>
+        <w:t>：设备信息JSON数据</w:t>
+      </w:r>
+    </w:p>
+    <w:p>
+      <w:pPr>
+        <w:rPr>
+          <w:rFonts w:ascii="微软雅黑" w:eastAsia="微软雅黑" w:hAnsi="微软雅黑"/>
+        </w:rPr>
+      </w:pPr>
+    </w:p>
+    <w:p>
+      <w:pPr>
+        <w:rPr>
+          <w:rFonts w:ascii="微软雅黑" w:eastAsia="微软雅黑" w:hAnsi="微软雅黑"/>
+        </w:rPr>
+      </w:pPr>
+      <w:r>
+        <w:rPr>
+          <w:rFonts w:ascii="微软雅黑" w:eastAsia="微软雅黑" w:hAnsi="微软雅黑" w:hint="eastAsia"/>
+        </w:rPr>
+        <w:t>qua</w:t>
+      </w:r>
+      <w:r>
+        <w:rPr>
+          <w:rFonts w:ascii="微软雅黑" w:eastAsia="微软雅黑" w:hAnsi="微软雅黑" w:hint="eastAsia"/>
+        </w:rPr>
+        <w:t>：</w:t>
+      </w:r>
+      <w:r>
+        <w:rPr>
+          <w:rFonts w:ascii="微软雅黑" w:eastAsia="微软雅黑" w:hAnsi="微软雅黑" w:hint="eastAsia"/>
+        </w:rPr>
+        <w:t>设备</w:t>
+      </w:r>
+      <w:r>
+        <w:rPr>
+          <w:rFonts w:ascii="微软雅黑" w:eastAsia="微软雅黑" w:hAnsi="微软雅黑"/>
+        </w:rPr>
+        <w:t>QUA</w:t>
+      </w:r>
+    </w:p>
+    <w:p>
+      <w:pPr>
+        <w:rPr>
+          <w:rFonts w:ascii="微软雅黑" w:eastAsia="微软雅黑" w:hAnsi="微软雅黑"/>
+        </w:rPr>
+      </w:pPr>
+      <w:r>
+        <w:rPr>
+          <w:rFonts w:ascii="微软雅黑" w:eastAsia="微软雅黑" w:hAnsi="微软雅黑" w:hint="eastAsia"/>
+        </w:rPr>
+        <w:t>guid：设备GUID</w:t>
+      </w:r>
+    </w:p>
+    <w:p>
+      <w:pPr>
+        <w:rPr>
+          <w:rFonts w:ascii="微软雅黑" w:eastAsia="微软雅黑" w:hAnsi="微软雅黑"/>
+        </w:rPr>
+      </w:pPr>
+      <w:r>
+        <w:rPr>
+          <w:rFonts w:ascii="微软雅黑" w:eastAsia="微软雅黑" w:hAnsi="微软雅黑" w:hint="eastAsia"/>
+        </w:rPr>
         <w:lastRenderedPageBreak/>
-        <w:t>DeviceManager</w:t>
-      </w:r>
-    </w:p>
-    <w:p>
-      <w:pPr>
-        <w:rPr>
-          <w:rFonts w:ascii="微软雅黑" w:eastAsia="微软雅黑" w:hAnsi="微软雅黑"/>
-        </w:rPr>
-      </w:pPr>
-      <w:r>
-        <w:rPr>
-          <w:rFonts w:ascii="微软雅黑" w:eastAsia="微软雅黑" w:hAnsi="微软雅黑" w:hint="eastAsia"/>
-        </w:rPr>
-        <w:t>设备信息管理类</w:t>
-      </w:r>
-    </w:p>
-    <w:p>
-      <w:pPr>
-        <w:rPr>
-          <w:rFonts w:ascii="微软雅黑" w:eastAsia="微软雅黑" w:hAnsi="微软雅黑"/>
-        </w:rPr>
-      </w:pPr>
-    </w:p>
-    <w:p>
-      <w:pPr>
-        <w:rPr>
-          <w:rFonts w:ascii="微软雅黑" w:eastAsia="微软雅黑" w:hAnsi="微软雅黑"/>
-        </w:rPr>
-      </w:pPr>
-      <w:r>
-        <w:rPr>
-          <w:rFonts w:ascii="微软雅黑" w:eastAsia="微软雅黑" w:hAnsi="微软雅黑" w:hint="eastAsia"/>
-        </w:rPr>
-        <w:t>DeviceManager构造函数</w:t>
-      </w:r>
-    </w:p>
-    <w:p>
-      <w:pPr>
-        <w:rPr>
-          <w:rFonts w:ascii="微软雅黑" w:eastAsia="微软雅黑" w:hAnsi="微软雅黑"/>
-        </w:rPr>
-      </w:pPr>
-      <w:r>
-        <w:rPr>
-          <w:rFonts w:ascii="微软雅黑" w:eastAsia="微软雅黑" w:hAnsi="微软雅黑"/>
-        </w:rPr>
-        <w:t xml:space="preserve">public </w:t>
-      </w:r>
-      <w:r>
-        <w:rPr>
-          <w:rFonts w:ascii="微软雅黑" w:eastAsia="微软雅黑" w:hAnsi="微软雅黑"/>
-          <w:b/>
-        </w:rPr>
-        <w:t>DeviceManager</w:t>
-      </w:r>
-      <w:r>
-        <w:rPr>
-          <w:rFonts w:ascii="微软雅黑" w:eastAsia="微软雅黑" w:hAnsi="微软雅黑"/>
-        </w:rPr>
-        <w:t>()</w:t>
-      </w:r>
-      <w:r>
-        <w:rPr>
-          <w:rFonts w:ascii="微软雅黑" w:eastAsia="微软雅黑" w:hAnsi="微软雅黑" w:hint="eastAsia"/>
-        </w:rPr>
-        <w:t>：用于构造手机端设备信息</w:t>
-      </w:r>
-    </w:p>
-    <w:p>
-      <w:pPr>
-        <w:rPr>
-          <w:rFonts w:ascii="微软雅黑" w:eastAsia="微软雅黑" w:hAnsi="微软雅黑"/>
-        </w:rPr>
-      </w:pPr>
-      <w:r>
-        <w:rPr>
-          <w:rFonts w:ascii="微软雅黑" w:eastAsia="微软雅黑" w:hAnsi="微软雅黑"/>
-        </w:rPr>
-        <w:t xml:space="preserve">public </w:t>
-      </w:r>
-      <w:r>
-        <w:rPr>
-          <w:rFonts w:ascii="微软雅黑" w:eastAsia="微软雅黑" w:hAnsi="微软雅黑"/>
-          <w:b/>
-        </w:rPr>
-        <w:t>DeviceManager</w:t>
-      </w:r>
-      <w:r>
-        <w:rPr>
-          <w:rFonts w:ascii="微软雅黑" w:eastAsia="微软雅黑" w:hAnsi="微软雅黑"/>
-        </w:rPr>
-        <w:t>(String ip, String data)</w:t>
-      </w:r>
-      <w:r>
-        <w:rPr>
-          <w:rFonts w:ascii="微软雅黑" w:eastAsia="微软雅黑" w:hAnsi="微软雅黑" w:hint="eastAsia"/>
-        </w:rPr>
-        <w:t>：用于构造设备端设备信息</w:t>
-      </w:r>
-    </w:p>
-    <w:p>
-      <w:pPr>
-        <w:rPr>
-          <w:rFonts w:ascii="微软雅黑" w:eastAsia="微软雅黑" w:hAnsi="微软雅黑" w:hint="eastAsia"/>
-        </w:rPr>
-      </w:pPr>
-      <w:r>
-        <w:rPr>
-          <w:rFonts w:ascii="微软雅黑" w:eastAsia="微软雅黑" w:hAnsi="微软雅黑" w:hint="eastAsia"/>
-        </w:rPr>
-        <w:t>参数</w:t>
-      </w:r>
-    </w:p>
-    <w:p>
-      <w:pPr>
-        <w:rPr>
-          <w:rFonts w:ascii="微软雅黑" w:eastAsia="微软雅黑" w:hAnsi="微软雅黑"/>
-        </w:rPr>
-      </w:pPr>
-      <w:r>
-        <w:rPr>
-          <w:rFonts w:ascii="微软雅黑" w:eastAsia="微软雅黑" w:hAnsi="微软雅黑"/>
-        </w:rPr>
-        <w:t>ip</w:t>
-      </w:r>
-      <w:r>
-        <w:rPr>
-          <w:rFonts w:ascii="微软雅黑" w:eastAsia="微软雅黑" w:hAnsi="微软雅黑" w:hint="eastAsia"/>
-        </w:rPr>
-        <w:t>：设备目标</w:t>
-      </w:r>
-    </w:p>
-    <w:p>
-      <w:pPr>
-        <w:rPr>
-          <w:rFonts w:ascii="微软雅黑" w:eastAsia="微软雅黑" w:hAnsi="微软雅黑" w:hint="eastAsia"/>
-        </w:rPr>
-      </w:pPr>
-      <w:r>
-        <w:rPr>
-          <w:rFonts w:ascii="微软雅黑" w:eastAsia="微软雅黑" w:hAnsi="微软雅黑"/>
-        </w:rPr>
-        <w:t>data</w:t>
-      </w:r>
-      <w:r>
-        <w:rPr>
-          <w:rFonts w:ascii="微软雅黑" w:eastAsia="微软雅黑" w:hAnsi="微软雅黑" w:hint="eastAsia"/>
-        </w:rPr>
-        <w:t>：设备信息JSON数据</w:t>
-      </w:r>
-    </w:p>
-    <w:p>
-      <w:pPr>
-        <w:rPr>
-          <w:rFonts w:ascii="微软雅黑" w:eastAsia="微软雅黑" w:hAnsi="微软雅黑" w:hint="eastAsia"/>
-        </w:rPr>
-      </w:pPr>
-    </w:p>
-    <w:p>
-      <w:pPr>
-        <w:rPr>
-          <w:rFonts w:ascii="微软雅黑" w:eastAsia="微软雅黑" w:hAnsi="微软雅黑"/>
-        </w:rPr>
-      </w:pPr>
-      <w:r>
-        <w:rPr>
-          <w:rFonts w:ascii="微软雅黑" w:eastAsia="微软雅黑" w:hAnsi="微软雅黑" w:hint="eastAsia"/>
-        </w:rPr>
-        <w:t>qua</w:t>
-      </w:r>
-      <w:r>
-        <w:rPr>
-          <w:rFonts w:ascii="微软雅黑" w:eastAsia="微软雅黑" w:hAnsi="微软雅黑" w:hint="eastAsia"/>
-        </w:rPr>
-        <w:t>：</w:t>
-      </w:r>
-      <w:r>
-        <w:rPr>
-          <w:rFonts w:ascii="微软雅黑" w:eastAsia="微软雅黑" w:hAnsi="微软雅黑" w:hint="eastAsia"/>
-        </w:rPr>
-        <w:t>设备</w:t>
-      </w:r>
-      <w:r>
-        <w:rPr>
-          <w:rFonts w:ascii="微软雅黑" w:eastAsia="微软雅黑" w:hAnsi="微软雅黑"/>
-        </w:rPr>
-        <w:t>QUA</w:t>
-      </w:r>
-    </w:p>
-    <w:p>
-      <w:pPr>
-        <w:rPr>
-          <w:rFonts w:ascii="微软雅黑" w:eastAsia="微软雅黑" w:hAnsi="微软雅黑"/>
-        </w:rPr>
-      </w:pPr>
-      <w:r>
-        <w:rPr>
-          <w:rFonts w:ascii="微软雅黑" w:eastAsia="微软雅黑" w:hAnsi="微软雅黑" w:hint="eastAsia"/>
-        </w:rPr>
-        <w:t>guid：设备GUID</w:t>
-      </w:r>
-    </w:p>
-    <w:p>
-      <w:pPr>
-        <w:rPr>
-          <w:rFonts w:ascii="微软雅黑" w:eastAsia="微软雅黑" w:hAnsi="微软雅黑"/>
-        </w:rPr>
-      </w:pPr>
-      <w:r>
-        <w:rPr>
-          <w:rFonts w:ascii="微软雅黑" w:eastAsia="微软雅黑" w:hAnsi="微软雅黑" w:hint="eastAsia"/>
-        </w:rPr>
         <w:t>imei：设备IMEI</w:t>
       </w:r>
     </w:p>
@@ -6767,7 +6958,6 @@
         <w:rPr>
           <w:rFonts w:ascii="微软雅黑" w:eastAsia="微软雅黑" w:hAnsi="微软雅黑" w:hint="eastAsia"/>
         </w:rPr>
-        <w:lastRenderedPageBreak/>
         <w:t>packageName：设备主包名</w:t>
       </w:r>
     </w:p>
@@ -6824,7 +7014,7 @@
     <w:p>
       <w:pPr>
         <w:rPr>
-          <w:rFonts w:ascii="微软雅黑" w:eastAsia="微软雅黑" w:hAnsi="微软雅黑" w:hint="eastAsia"/>
+          <w:rFonts w:ascii="微软雅黑" w:eastAsia="微软雅黑" w:hAnsi="微软雅黑"/>
         </w:rPr>
       </w:pPr>
       <w:r>
@@ -6843,7 +7033,7 @@
     <w:p>
       <w:pPr>
         <w:rPr>
-          <w:rFonts w:ascii="微软雅黑" w:eastAsia="微软雅黑" w:hAnsi="微软雅黑" w:hint="eastAsia"/>
+          <w:rFonts w:ascii="微软雅黑" w:eastAsia="微软雅黑" w:hAnsi="微软雅黑"/>
         </w:rPr>
       </w:pPr>
       <w:r>
@@ -6977,6 +7167,7 @@
         <w:rPr>
           <w:rFonts w:ascii="微软雅黑" w:eastAsia="微软雅黑" w:hAnsi="微软雅黑"/>
         </w:rPr>
+        <w:lastRenderedPageBreak/>
         <w:t xml:space="preserve">static </w:t>
       </w:r>
       <w:r>
@@ -6989,13 +7180,7 @@
         <w:rPr>
           <w:rFonts w:ascii="微软雅黑" w:eastAsia="微软雅黑" w:hAnsi="微软雅黑"/>
         </w:rPr>
-        <w:t>Manager</w:t>
-      </w:r>
-      <w:r>
-        <w:rPr>
-          <w:rFonts w:ascii="微软雅黑" w:eastAsia="微软雅黑" w:hAnsi="微软雅黑"/>
-        </w:rPr>
-        <w:t xml:space="preserve"> </w:t>
+        <w:t xml:space="preserve">Manager </w:t>
       </w:r>
       <w:r>
         <w:rPr>
@@ -7158,7 +7343,6 @@
           <w:rFonts w:ascii="微软雅黑" w:eastAsia="微软雅黑" w:hAnsi="微软雅黑"/>
           <w:b/>
         </w:rPr>
-        <w:lastRenderedPageBreak/>
         <w:t>BindManager.Callback</w:t>
       </w:r>
       <w:r>
@@ -7548,7 +7732,6 @@
         <w:rPr>
           <w:rFonts w:ascii="微软雅黑" w:eastAsia="微软雅黑" w:hAnsi="微软雅黑" w:hint="eastAsia"/>
         </w:rPr>
-        <w:lastRenderedPageBreak/>
         <w:t>参数</w:t>
       </w:r>
     </w:p>
@@ -7566,8 +7749,6 @@
         </w:rPr>
         <w:t>ip：目标设备ip</w:t>
       </w:r>
-      <w:bookmarkStart w:id="0" w:name="_GoBack"/>
-      <w:bookmarkEnd w:id="0"/>
     </w:p>
     <w:p>
       <w:pPr>
@@ -9307,7 +9488,7 @@
 </file>
 
 <file path=customXml/itemProps1.xml><?xml version="1.0" encoding="utf-8"?>
-<ds:datastoreItem xmlns:ds="http://schemas.openxmlformats.org/officeDocument/2006/customXml" ds:itemID="{71D66BBA-9FC9-4F8D-A11E-636E0AE14966}">
+<ds:datastoreItem xmlns:ds="http://schemas.openxmlformats.org/officeDocument/2006/customXml" ds:itemID="{4EADAF9C-39E9-4769-8FE9-FD39A70464B4}">
   <ds:schemaRefs>
     <ds:schemaRef ds:uri="http://schemas.openxmlformats.org/officeDocument/2006/bibliography"/>
   </ds:schemaRefs>

</xml_diff>

<commit_message>
update dmsdk for wx and binding interface
</commit_message>
<xml_diff>
--- a/android/doc/Android厂商APP接入.docx
+++ b/android/doc/Android厂商APP接入.docx
@@ -1144,8 +1144,6 @@
         </w:rPr>
         <w:t>的Context</w:t>
       </w:r>
-      <w:bookmarkStart w:id="0" w:name="_GoBack"/>
-      <w:bookmarkEnd w:id="0"/>
       <w:r>
         <w:rPr>
           <w:rFonts w:ascii="微软雅黑" w:eastAsia="微软雅黑" w:hAnsi="微软雅黑" w:hint="eastAsia"/>
@@ -1967,7 +1965,7 @@
     <w:p>
       <w:pPr>
         <w:rPr>
-          <w:rFonts w:ascii="微软雅黑" w:eastAsia="微软雅黑" w:hAnsi="微软雅黑" w:hint="eastAsia"/>
+          <w:rFonts w:ascii="微软雅黑" w:eastAsia="微软雅黑" w:hAnsi="微软雅黑"/>
         </w:rPr>
       </w:pPr>
       <w:r>
@@ -3904,10 +3902,122 @@
       </w:pPr>
       <w:r>
         <w:rPr>
-          <w:rFonts w:ascii="微软雅黑" w:eastAsia="微软雅黑" w:hAnsi="微软雅黑"/>
+          <w:rFonts w:ascii="微软雅黑" w:eastAsia="微软雅黑" w:hAnsi="微软雅黑" w:hint="eastAsia"/>
           <w:b/>
         </w:rPr>
         <w:lastRenderedPageBreak/>
+        <w:t>to</w:t>
+      </w:r>
+      <w:r>
+        <w:rPr>
+          <w:rFonts w:ascii="微软雅黑" w:eastAsia="微软雅黑" w:hAnsi="微软雅黑"/>
+          <w:b/>
+        </w:rPr>
+        <w:t>CPOperation</w:t>
+      </w:r>
+    </w:p>
+    <w:p>
+      <w:pPr>
+        <w:rPr>
+          <w:rFonts w:ascii="微软雅黑" w:eastAsia="微软雅黑" w:hAnsi="微软雅黑"/>
+        </w:rPr>
+      </w:pPr>
+      <w:r>
+        <w:rPr>
+          <w:rFonts w:ascii="微软雅黑" w:eastAsia="微软雅黑" w:hAnsi="微软雅黑" w:hint="eastAsia"/>
+        </w:rPr>
+        <w:t>跳转</w:t>
+      </w:r>
+      <w:r>
+        <w:rPr>
+          <w:rFonts w:ascii="微软雅黑" w:eastAsia="微软雅黑" w:hAnsi="微软雅黑" w:hint="eastAsia"/>
+        </w:rPr>
+        <w:t>QQ音乐运营页面</w:t>
+      </w:r>
+    </w:p>
+    <w:p>
+      <w:pPr>
+        <w:rPr>
+          <w:rFonts w:ascii="微软雅黑" w:eastAsia="微软雅黑" w:hAnsi="微软雅黑"/>
+        </w:rPr>
+      </w:pPr>
+      <w:r>
+        <w:rPr>
+          <w:rFonts w:ascii="微软雅黑" w:eastAsia="微软雅黑" w:hAnsi="微软雅黑"/>
+        </w:rPr>
+        <w:t xml:space="preserve">void </w:t>
+      </w:r>
+      <w:r>
+        <w:rPr>
+          <w:rFonts w:ascii="微软雅黑" w:eastAsia="微软雅黑" w:hAnsi="微软雅黑"/>
+        </w:rPr>
+        <w:t>toCPOperation(ELoginPlatform platform, DeviceManager deviceManager)</w:t>
+      </w:r>
+    </w:p>
+    <w:p>
+      <w:pPr>
+        <w:rPr>
+          <w:rFonts w:ascii="微软雅黑" w:eastAsia="微软雅黑" w:hAnsi="微软雅黑"/>
+        </w:rPr>
+      </w:pPr>
+      <w:r>
+        <w:rPr>
+          <w:rFonts w:ascii="微软雅黑" w:eastAsia="微软雅黑" w:hAnsi="微软雅黑" w:hint="eastAsia"/>
+        </w:rPr>
+        <w:t>参数</w:t>
+      </w:r>
+    </w:p>
+    <w:p>
+      <w:pPr>
+        <w:rPr>
+          <w:rFonts w:ascii="微软雅黑" w:eastAsia="微软雅黑" w:hAnsi="微软雅黑"/>
+        </w:rPr>
+      </w:pPr>
+      <w:r>
+        <w:rPr>
+          <w:rFonts w:ascii="微软雅黑" w:eastAsia="微软雅黑" w:hAnsi="微软雅黑"/>
+        </w:rPr>
+        <w:t>platform</w:t>
+      </w:r>
+      <w:r>
+        <w:rPr>
+          <w:rFonts w:ascii="微软雅黑" w:eastAsia="微软雅黑" w:hAnsi="微软雅黑" w:hint="eastAsia"/>
+        </w:rPr>
+        <w:t>：帐号类型</w:t>
+      </w:r>
+    </w:p>
+    <w:p>
+      <w:pPr>
+        <w:rPr>
+          <w:rFonts w:ascii="微软雅黑" w:eastAsia="微软雅黑" w:hAnsi="微软雅黑"/>
+        </w:rPr>
+      </w:pPr>
+      <w:r>
+        <w:rPr>
+          <w:rFonts w:ascii="微软雅黑" w:eastAsia="微软雅黑" w:hAnsi="微软雅黑" w:hint="eastAsia"/>
+        </w:rPr>
+        <w:t>deviceManager：设备信息类型</w:t>
+      </w:r>
+    </w:p>
+    <w:p>
+      <w:pPr>
+        <w:rPr>
+          <w:rFonts w:ascii="微软雅黑" w:eastAsia="微软雅黑" w:hAnsi="微软雅黑" w:hint="eastAsia"/>
+        </w:rPr>
+      </w:pPr>
+    </w:p>
+    <w:p>
+      <w:pPr>
+        <w:rPr>
+          <w:rFonts w:ascii="微软雅黑" w:eastAsia="微软雅黑" w:hAnsi="微软雅黑"/>
+          <w:b/>
+        </w:rPr>
+      </w:pPr>
+      <w:r>
+        <w:rPr>
+          <w:rFonts w:ascii="微软雅黑" w:eastAsia="微软雅黑" w:hAnsi="微软雅黑"/>
+          <w:b/>
+        </w:rPr>
         <w:t>requestSetPushMapInfoEx</w:t>
       </w:r>
     </w:p>
@@ -4014,6 +4124,200 @@
           <w:rFonts w:ascii="微软雅黑" w:eastAsia="微软雅黑" w:hAnsi="微软雅黑"/>
           <w:b/>
         </w:rPr>
+        <w:t>request</w:t>
+      </w:r>
+      <w:r>
+        <w:rPr>
+          <w:rFonts w:ascii="微软雅黑" w:eastAsia="微软雅黑" w:hAnsi="微软雅黑"/>
+          <w:b/>
+        </w:rPr>
+        <w:t>DelPushMapInfo</w:t>
+      </w:r>
+    </w:p>
+    <w:p>
+      <w:pPr>
+        <w:rPr>
+          <w:rFonts w:ascii="微软雅黑" w:eastAsia="微软雅黑" w:hAnsi="微软雅黑" w:hint="eastAsia"/>
+        </w:rPr>
+      </w:pPr>
+      <w:r>
+        <w:rPr>
+          <w:rFonts w:ascii="微软雅黑" w:eastAsia="微软雅黑" w:hAnsi="微软雅黑" w:hint="eastAsia"/>
+        </w:rPr>
+        <w:t>解除设备推送绑定接口</w:t>
+      </w:r>
+    </w:p>
+    <w:p>
+      <w:pPr>
+        <w:rPr>
+          <w:rFonts w:ascii="微软雅黑" w:eastAsia="微软雅黑" w:hAnsi="微软雅黑"/>
+        </w:rPr>
+      </w:pPr>
+      <w:r>
+        <w:rPr>
+          <w:rFonts w:ascii="微软雅黑" w:eastAsia="微软雅黑" w:hAnsi="微软雅黑"/>
+        </w:rPr>
+        <w:t>void requestDelPushMapInfo(ELoginPlatform platform, PushInfoManager pushInfoManager, DeviceManager deviceManager)</w:t>
+      </w:r>
+    </w:p>
+    <w:p>
+      <w:pPr>
+        <w:rPr>
+          <w:rFonts w:ascii="微软雅黑" w:eastAsia="微软雅黑" w:hAnsi="微软雅黑"/>
+        </w:rPr>
+      </w:pPr>
+      <w:r>
+        <w:rPr>
+          <w:rFonts w:ascii="微软雅黑" w:eastAsia="微软雅黑" w:hAnsi="微软雅黑" w:hint="eastAsia"/>
+        </w:rPr>
+        <w:t>参数</w:t>
+      </w:r>
+    </w:p>
+    <w:p>
+      <w:pPr>
+        <w:rPr>
+          <w:rFonts w:ascii="微软雅黑" w:eastAsia="微软雅黑" w:hAnsi="微软雅黑"/>
+        </w:rPr>
+      </w:pPr>
+      <w:r>
+        <w:rPr>
+          <w:rFonts w:ascii="微软雅黑" w:eastAsia="微软雅黑" w:hAnsi="微软雅黑"/>
+        </w:rPr>
+        <w:t>platform</w:t>
+      </w:r>
+      <w:r>
+        <w:rPr>
+          <w:rFonts w:ascii="微软雅黑" w:eastAsia="微软雅黑" w:hAnsi="微软雅黑" w:hint="eastAsia"/>
+        </w:rPr>
+        <w:t>：帐号类型</w:t>
+      </w:r>
+    </w:p>
+    <w:p>
+      <w:pPr>
+        <w:rPr>
+          <w:rFonts w:ascii="微软雅黑" w:eastAsia="微软雅黑" w:hAnsi="微软雅黑"/>
+        </w:rPr>
+      </w:pPr>
+      <w:r>
+        <w:rPr>
+          <w:rFonts w:ascii="微软雅黑" w:eastAsia="微软雅黑" w:hAnsi="微软雅黑" w:hint="eastAsia"/>
+        </w:rPr>
+        <w:lastRenderedPageBreak/>
+        <w:t>pushInfoManager：推送信息管理器</w:t>
+      </w:r>
+    </w:p>
+    <w:p>
+      <w:pPr>
+        <w:rPr>
+          <w:rFonts w:ascii="微软雅黑" w:eastAsia="微软雅黑" w:hAnsi="微软雅黑"/>
+        </w:rPr>
+      </w:pPr>
+      <w:r>
+        <w:rPr>
+          <w:rFonts w:ascii="微软雅黑" w:eastAsia="微软雅黑" w:hAnsi="微软雅黑" w:hint="eastAsia"/>
+        </w:rPr>
+        <w:t>deviceManager：设备信息管理器</w:t>
+      </w:r>
+    </w:p>
+    <w:p>
+      <w:pPr>
+        <w:rPr>
+          <w:rFonts w:ascii="微软雅黑" w:eastAsia="微软雅黑" w:hAnsi="微软雅黑"/>
+        </w:rPr>
+      </w:pPr>
+    </w:p>
+    <w:p>
+      <w:pPr>
+        <w:rPr>
+          <w:rFonts w:ascii="微软雅黑" w:eastAsia="微软雅黑" w:hAnsi="微软雅黑" w:hint="eastAsia"/>
+          <w:b/>
+        </w:rPr>
+      </w:pPr>
+      <w:r>
+        <w:rPr>
+          <w:rFonts w:ascii="微软雅黑" w:eastAsia="微软雅黑" w:hAnsi="微软雅黑"/>
+          <w:b/>
+        </w:rPr>
+        <w:t>requestGetPushDeviceInfo</w:t>
+      </w:r>
+    </w:p>
+    <w:p>
+      <w:pPr>
+        <w:rPr>
+          <w:rFonts w:ascii="微软雅黑" w:eastAsia="微软雅黑" w:hAnsi="微软雅黑"/>
+        </w:rPr>
+      </w:pPr>
+      <w:r>
+        <w:rPr>
+          <w:rFonts w:ascii="微软雅黑" w:eastAsia="微软雅黑" w:hAnsi="微软雅黑"/>
+        </w:rPr>
+        <w:t>void requestGetPushDeviceInfo(ELoginPlatform platform, PushInfoManager pushInfoManager)</w:t>
+      </w:r>
+    </w:p>
+    <w:p>
+      <w:pPr>
+        <w:rPr>
+          <w:rFonts w:ascii="微软雅黑" w:eastAsia="微软雅黑" w:hAnsi="微软雅黑"/>
+        </w:rPr>
+      </w:pPr>
+      <w:r>
+        <w:rPr>
+          <w:rFonts w:ascii="微软雅黑" w:eastAsia="微软雅黑" w:hAnsi="微软雅黑" w:hint="eastAsia"/>
+        </w:rPr>
+        <w:t>参数</w:t>
+      </w:r>
+    </w:p>
+    <w:p>
+      <w:pPr>
+        <w:rPr>
+          <w:rFonts w:ascii="微软雅黑" w:eastAsia="微软雅黑" w:hAnsi="微软雅黑"/>
+        </w:rPr>
+      </w:pPr>
+      <w:r>
+        <w:rPr>
+          <w:rFonts w:ascii="微软雅黑" w:eastAsia="微软雅黑" w:hAnsi="微软雅黑"/>
+        </w:rPr>
+        <w:t>platform</w:t>
+      </w:r>
+      <w:r>
+        <w:rPr>
+          <w:rFonts w:ascii="微软雅黑" w:eastAsia="微软雅黑" w:hAnsi="微软雅黑" w:hint="eastAsia"/>
+        </w:rPr>
+        <w:t>：帐号类型</w:t>
+      </w:r>
+    </w:p>
+    <w:p>
+      <w:pPr>
+        <w:rPr>
+          <w:rFonts w:ascii="微软雅黑" w:eastAsia="微软雅黑" w:hAnsi="微软雅黑" w:hint="eastAsia"/>
+        </w:rPr>
+      </w:pPr>
+      <w:r>
+        <w:rPr>
+          <w:rFonts w:ascii="微软雅黑" w:eastAsia="微软雅黑" w:hAnsi="微软雅黑" w:hint="eastAsia"/>
+        </w:rPr>
+        <w:t>pushInfoManager：推送信息管理器</w:t>
+      </w:r>
+    </w:p>
+    <w:p>
+      <w:pPr>
+        <w:rPr>
+          <w:rFonts w:ascii="微软雅黑" w:eastAsia="微软雅黑" w:hAnsi="微软雅黑" w:hint="eastAsia"/>
+        </w:rPr>
+      </w:pPr>
+    </w:p>
+    <w:p>
+      <w:pPr>
+        <w:rPr>
+          <w:rFonts w:ascii="微软雅黑" w:eastAsia="微软雅黑" w:hAnsi="微软雅黑"/>
+          <w:b/>
+        </w:rPr>
+      </w:pPr>
+      <w:r>
+        <w:rPr>
+          <w:rFonts w:ascii="微软雅黑" w:eastAsia="微软雅黑" w:hAnsi="微软雅黑"/>
+          <w:b/>
+        </w:rPr>
         <w:t>getMemberStatus</w:t>
       </w:r>
     </w:p>
@@ -4098,6 +4402,109 @@
       <w:pPr>
         <w:rPr>
           <w:rFonts w:ascii="微软雅黑" w:eastAsia="微软雅黑" w:hAnsi="微软雅黑"/>
+        </w:rPr>
+      </w:pPr>
+    </w:p>
+    <w:p>
+      <w:pPr>
+        <w:rPr>
+          <w:rFonts w:ascii="微软雅黑" w:eastAsia="微软雅黑" w:hAnsi="微软雅黑"/>
+          <w:b/>
+        </w:rPr>
+      </w:pPr>
+      <w:r>
+        <w:rPr>
+          <w:rFonts w:ascii="微软雅黑" w:eastAsia="微软雅黑" w:hAnsi="微软雅黑"/>
+          <w:b/>
+        </w:rPr>
+        <w:t>isWXAppInstalled</w:t>
+      </w:r>
+    </w:p>
+    <w:p>
+      <w:pPr>
+        <w:rPr>
+          <w:rFonts w:ascii="微软雅黑" w:eastAsia="微软雅黑" w:hAnsi="微软雅黑"/>
+        </w:rPr>
+      </w:pPr>
+      <w:r>
+        <w:rPr>
+          <w:rFonts w:ascii="微软雅黑" w:eastAsia="微软雅黑" w:hAnsi="微软雅黑" w:hint="eastAsia"/>
+        </w:rPr>
+        <w:t>判断手机是否安装微信</w:t>
+      </w:r>
+    </w:p>
+    <w:p>
+      <w:pPr>
+        <w:rPr>
+          <w:rFonts w:ascii="微软雅黑" w:eastAsia="微软雅黑" w:hAnsi="微软雅黑"/>
+        </w:rPr>
+      </w:pPr>
+      <w:r>
+        <w:rPr>
+          <w:rFonts w:ascii="微软雅黑" w:eastAsia="微软雅黑" w:hAnsi="微软雅黑"/>
+        </w:rPr>
+        <w:t>boolean isWXAppInstalled()</w:t>
+      </w:r>
+    </w:p>
+    <w:p>
+      <w:pPr>
+        <w:rPr>
+          <w:rFonts w:ascii="微软雅黑" w:eastAsia="微软雅黑" w:hAnsi="微软雅黑"/>
+        </w:rPr>
+      </w:pPr>
+    </w:p>
+    <w:p>
+      <w:pPr>
+        <w:rPr>
+          <w:rFonts w:ascii="微软雅黑" w:eastAsia="微软雅黑" w:hAnsi="微软雅黑"/>
+          <w:b/>
+        </w:rPr>
+      </w:pPr>
+      <w:r>
+        <w:rPr>
+          <w:rFonts w:ascii="微软雅黑" w:eastAsia="微软雅黑" w:hAnsi="微软雅黑"/>
+          <w:b/>
+        </w:rPr>
+        <w:t>isWXAppSupportAPI</w:t>
+      </w:r>
+    </w:p>
+    <w:p>
+      <w:pPr>
+        <w:rPr>
+          <w:rFonts w:ascii="微软雅黑" w:eastAsia="微软雅黑" w:hAnsi="微软雅黑"/>
+        </w:rPr>
+      </w:pPr>
+      <w:r>
+        <w:rPr>
+          <w:rFonts w:ascii="微软雅黑" w:eastAsia="微软雅黑" w:hAnsi="微软雅黑" w:hint="eastAsia"/>
+        </w:rPr>
+        <w:lastRenderedPageBreak/>
+        <w:t>判断手机</w:t>
+      </w:r>
+      <w:r>
+        <w:rPr>
+          <w:rFonts w:ascii="微软雅黑" w:eastAsia="微软雅黑" w:hAnsi="微软雅黑" w:hint="eastAsia"/>
+        </w:rPr>
+        <w:t>微信App版本是否支持登录</w:t>
+      </w:r>
+    </w:p>
+    <w:p>
+      <w:pPr>
+        <w:rPr>
+          <w:rFonts w:ascii="微软雅黑" w:eastAsia="微软雅黑" w:hAnsi="微软雅黑"/>
+        </w:rPr>
+      </w:pPr>
+      <w:r>
+        <w:rPr>
+          <w:rFonts w:ascii="微软雅黑" w:eastAsia="微软雅黑" w:hAnsi="微软雅黑"/>
+        </w:rPr>
+        <w:t>boolean isWXAppSupportAPI()</w:t>
+      </w:r>
+    </w:p>
+    <w:p>
+      <w:pPr>
+        <w:rPr>
+          <w:rFonts w:ascii="微软雅黑" w:eastAsia="微软雅黑" w:hAnsi="微软雅黑" w:hint="eastAsia"/>
         </w:rPr>
       </w:pPr>
     </w:p>
@@ -4230,7 +4637,6 @@
         <w:rPr>
           <w:rFonts w:ascii="微软雅黑" w:eastAsia="微软雅黑" w:hAnsi="微软雅黑" w:hint="eastAsia"/>
         </w:rPr>
-        <w:lastRenderedPageBreak/>
         <w:t xml:space="preserve">String </w:t>
       </w:r>
       <w:r>
@@ -4499,6 +4905,7 @@
         <w:rPr>
           <w:rFonts w:ascii="微软雅黑" w:eastAsia="微软雅黑" w:hAnsi="微软雅黑" w:hint="eastAsia"/>
         </w:rPr>
+        <w:lastRenderedPageBreak/>
         <w:t>参数</w:t>
       </w:r>
     </w:p>
@@ -4706,7 +5113,6 @@
         <w:rPr>
           <w:rFonts w:ascii="微软雅黑" w:eastAsia="微软雅黑" w:hAnsi="微软雅黑"/>
         </w:rPr>
-        <w:lastRenderedPageBreak/>
         <w:t>void</w:t>
       </w:r>
       <w:r>
@@ -5006,6 +5412,7 @@
         <w:rPr>
           <w:rFonts w:ascii="微软雅黑" w:eastAsia="微软雅黑" w:hAnsi="微软雅黑" w:hint="eastAsia"/>
         </w:rPr>
+        <w:lastRenderedPageBreak/>
         <w:t>登录帐号类型枚举</w:t>
       </w:r>
     </w:p>
@@ -5167,7 +5574,6 @@
         <w:rPr>
           <w:rFonts w:ascii="微软雅黑" w:eastAsia="微软雅黑" w:hAnsi="微软雅黑" w:hint="eastAsia"/>
         </w:rPr>
-        <w:lastRenderedPageBreak/>
         <w:t>用户信息</w:t>
       </w:r>
       <w:r>
@@ -5426,6 +5832,7 @@
         <w:rPr>
           <w:rFonts w:ascii="微软雅黑" w:eastAsia="微软雅黑" w:hAnsi="微软雅黑"/>
         </w:rPr>
+        <w:lastRenderedPageBreak/>
         <w:t>longitube：经度信息</w:t>
       </w:r>
     </w:p>
@@ -5623,7 +6030,6 @@
           <w:rFonts w:ascii="微软雅黑" w:eastAsia="微软雅黑" w:hAnsi="微软雅黑"/>
           <w:b/>
         </w:rPr>
-        <w:lastRenderedPageBreak/>
         <w:t>LocManager</w:t>
       </w:r>
     </w:p>
@@ -5819,6 +6225,7 @@
           <w:rFonts w:ascii="微软雅黑" w:eastAsia="微软雅黑" w:hAnsi="微软雅黑"/>
           <w:b/>
         </w:rPr>
+        <w:lastRenderedPageBreak/>
         <w:t>ElocationType</w:t>
       </w:r>
     </w:p>
@@ -5950,6 +6357,295 @@
         <w:rPr>
           <w:rFonts w:ascii="微软雅黑" w:eastAsia="微软雅黑" w:hAnsi="微软雅黑" w:hint="eastAsia"/>
         </w:rPr>
+        <w:t>参数</w:t>
+      </w:r>
+    </w:p>
+    <w:p>
+      <w:pPr>
+        <w:rPr>
+          <w:rFonts w:ascii="微软雅黑" w:eastAsia="微软雅黑" w:hAnsi="微软雅黑"/>
+        </w:rPr>
+      </w:pPr>
+      <w:r>
+        <w:rPr>
+          <w:rFonts w:ascii="微软雅黑" w:eastAsia="微软雅黑" w:hAnsi="微软雅黑"/>
+        </w:rPr>
+        <w:t>type:调用类型</w:t>
+      </w:r>
+    </w:p>
+    <w:p>
+      <w:pPr>
+        <w:rPr>
+          <w:rFonts w:ascii="微软雅黑" w:eastAsia="微软雅黑" w:hAnsi="微软雅黑"/>
+        </w:rPr>
+      </w:pPr>
+      <w:r>
+        <w:rPr>
+          <w:rFonts w:ascii="微软雅黑" w:eastAsia="微软雅黑" w:hAnsi="微软雅黑"/>
+        </w:rPr>
+        <w:t>GET_CAPTCHA_TYPE</w:t>
+      </w:r>
+      <w:r>
+        <w:rPr>
+          <w:rFonts w:ascii="微软雅黑" w:eastAsia="微软雅黑" w:hAnsi="微软雅黑"/>
+        </w:rPr>
+        <w:t>：</w:t>
+      </w:r>
+      <w:r>
+        <w:rPr>
+          <w:rFonts w:ascii="微软雅黑" w:eastAsia="微软雅黑" w:hAnsi="微软雅黑" w:hint="eastAsia"/>
+        </w:rPr>
+        <w:t>获取短信验证码</w:t>
+      </w:r>
+      <w:r>
+        <w:rPr>
+          <w:rFonts w:ascii="微软雅黑" w:eastAsia="微软雅黑" w:hAnsi="微软雅黑"/>
+        </w:rPr>
+        <w:t>类型</w:t>
+      </w:r>
+    </w:p>
+    <w:p>
+      <w:pPr>
+        <w:rPr>
+          <w:rFonts w:ascii="微软雅黑" w:eastAsia="微软雅黑" w:hAnsi="微软雅黑"/>
+        </w:rPr>
+      </w:pPr>
+      <w:r>
+        <w:rPr>
+          <w:rFonts w:ascii="微软雅黑" w:eastAsia="微软雅黑" w:hAnsi="微软雅黑"/>
+        </w:rPr>
+        <w:t>BIND_PHONENUMBER_TYPE</w:t>
+      </w:r>
+      <w:r>
+        <w:rPr>
+          <w:rFonts w:ascii="微软雅黑" w:eastAsia="微软雅黑" w:hAnsi="微软雅黑"/>
+        </w:rPr>
+        <w:t>：</w:t>
+      </w:r>
+      <w:r>
+        <w:rPr>
+          <w:rFonts w:ascii="微软雅黑" w:eastAsia="微软雅黑" w:hAnsi="微软雅黑" w:hint="eastAsia"/>
+        </w:rPr>
+        <w:t>绑定手机号</w:t>
+      </w:r>
+      <w:r>
+        <w:rPr>
+          <w:rFonts w:ascii="微软雅黑" w:eastAsia="微软雅黑" w:hAnsi="微软雅黑"/>
+        </w:rPr>
+        <w:t>类型</w:t>
+      </w:r>
+    </w:p>
+    <w:p>
+      <w:pPr>
+        <w:rPr>
+          <w:rFonts w:ascii="微软雅黑" w:eastAsia="微软雅黑" w:hAnsi="微软雅黑"/>
+        </w:rPr>
+      </w:pPr>
+      <w:r>
+        <w:rPr>
+          <w:rFonts w:ascii="微软雅黑" w:eastAsia="微软雅黑" w:hAnsi="微软雅黑"/>
+        </w:rPr>
+        <w:t>BIND_LOCATION_TYPE</w:t>
+      </w:r>
+      <w:r>
+        <w:rPr>
+          <w:rFonts w:ascii="微软雅黑" w:eastAsia="微软雅黑" w:hAnsi="微软雅黑"/>
+        </w:rPr>
+        <w:t>：</w:t>
+      </w:r>
+      <w:r>
+        <w:rPr>
+          <w:rFonts w:ascii="微软雅黑" w:eastAsia="微软雅黑" w:hAnsi="微软雅黑" w:hint="eastAsia"/>
+        </w:rPr>
+        <w:t>绑定</w:t>
+      </w:r>
+      <w:r>
+        <w:rPr>
+          <w:rFonts w:ascii="微软雅黑" w:eastAsia="微软雅黑" w:hAnsi="微软雅黑" w:hint="eastAsia"/>
+        </w:rPr>
+        <w:t>常用</w:t>
+      </w:r>
+      <w:r>
+        <w:rPr>
+          <w:rFonts w:ascii="微软雅黑" w:eastAsia="微软雅黑" w:hAnsi="微软雅黑" w:hint="eastAsia"/>
+        </w:rPr>
+        <w:t>地址</w:t>
+      </w:r>
+      <w:r>
+        <w:rPr>
+          <w:rFonts w:ascii="微软雅黑" w:eastAsia="微软雅黑" w:hAnsi="微软雅黑"/>
+        </w:rPr>
+        <w:t>类型</w:t>
+      </w:r>
+    </w:p>
+    <w:p>
+      <w:pPr>
+        <w:rPr>
+          <w:rFonts w:ascii="微软雅黑" w:eastAsia="微软雅黑" w:hAnsi="微软雅黑"/>
+        </w:rPr>
+      </w:pPr>
+      <w:r>
+        <w:rPr>
+          <w:rFonts w:ascii="微软雅黑" w:eastAsia="微软雅黑" w:hAnsi="微软雅黑"/>
+        </w:rPr>
+        <w:t>QUERY_LOCATION_TYPE</w:t>
+      </w:r>
+      <w:r>
+        <w:rPr>
+          <w:rFonts w:ascii="微软雅黑" w:eastAsia="微软雅黑" w:hAnsi="微软雅黑"/>
+        </w:rPr>
+        <w:t>：</w:t>
+      </w:r>
+      <w:r>
+        <w:rPr>
+          <w:rFonts w:ascii="微软雅黑" w:eastAsia="微软雅黑" w:hAnsi="微软雅黑" w:hint="eastAsia"/>
+        </w:rPr>
+        <w:t>查询常用地址</w:t>
+      </w:r>
+      <w:r>
+        <w:rPr>
+          <w:rFonts w:ascii="微软雅黑" w:eastAsia="微软雅黑" w:hAnsi="微软雅黑"/>
+        </w:rPr>
+        <w:t>类型</w:t>
+      </w:r>
+    </w:p>
+    <w:p>
+      <w:pPr>
+        <w:rPr>
+          <w:rFonts w:ascii="微软雅黑" w:eastAsia="微软雅黑" w:hAnsi="微软雅黑"/>
+        </w:rPr>
+      </w:pPr>
+      <w:r>
+        <w:rPr>
+          <w:rFonts w:ascii="微软雅黑" w:eastAsia="微软雅黑" w:hAnsi="微软雅黑"/>
+        </w:rPr>
+        <w:t>SET_PUSH_MAP_INFOEX_TYPE</w:t>
+      </w:r>
+      <w:r>
+        <w:rPr>
+          <w:rFonts w:ascii="微软雅黑" w:eastAsia="微软雅黑" w:hAnsi="微软雅黑" w:hint="eastAsia"/>
+        </w:rPr>
+        <w:t>：</w:t>
+      </w:r>
+      <w:r>
+        <w:rPr>
+          <w:rFonts w:ascii="微软雅黑" w:eastAsia="微软雅黑" w:hAnsi="微软雅黑" w:hint="eastAsia"/>
+        </w:rPr>
+        <w:t>设备绑定类型</w:t>
+      </w:r>
+    </w:p>
+    <w:p>
+      <w:pPr>
+        <w:rPr>
+          <w:rFonts w:ascii="微软雅黑" w:eastAsia="微软雅黑" w:hAnsi="微软雅黑"/>
+        </w:rPr>
+      </w:pPr>
+      <w:r>
+        <w:rPr>
+          <w:rFonts w:ascii="微软雅黑" w:eastAsia="微软雅黑" w:hAnsi="微软雅黑"/>
+        </w:rPr>
+        <w:t>DEL_PUSH_MAP_INFO_TYPE</w:t>
+      </w:r>
+      <w:r>
+        <w:rPr>
+          <w:rFonts w:ascii="微软雅黑" w:eastAsia="微软雅黑" w:hAnsi="微软雅黑" w:hint="eastAsia"/>
+        </w:rPr>
+        <w:t>：设备解绑类型</w:t>
+      </w:r>
+    </w:p>
+    <w:p>
+      <w:pPr>
+        <w:rPr>
+          <w:rFonts w:ascii="微软雅黑" w:eastAsia="微软雅黑" w:hAnsi="微软雅黑" w:hint="eastAsia"/>
+        </w:rPr>
+      </w:pPr>
+      <w:r>
+        <w:rPr>
+          <w:rFonts w:ascii="微软雅黑" w:eastAsia="微软雅黑" w:hAnsi="微软雅黑"/>
+        </w:rPr>
+        <w:t>GET_PUSH_DEVICE_INFO_TYPE</w:t>
+      </w:r>
+      <w:r>
+        <w:rPr>
+          <w:rFonts w:ascii="微软雅黑" w:eastAsia="微软雅黑" w:hAnsi="微软雅黑" w:hint="eastAsia"/>
+        </w:rPr>
+        <w:t>：获取绑定设备列表类型</w:t>
+      </w:r>
+    </w:p>
+    <w:p>
+      <w:pPr>
+        <w:rPr>
+          <w:rFonts w:ascii="微软雅黑" w:eastAsia="微软雅黑" w:hAnsi="微软雅黑"/>
+        </w:rPr>
+      </w:pPr>
+      <w:r>
+        <w:rPr>
+          <w:rFonts w:ascii="微软雅黑" w:eastAsia="微软雅黑" w:hAnsi="微软雅黑"/>
+        </w:rPr>
+        <w:t>BIND_GET_MEMBER_STATUS_TYPE</w:t>
+      </w:r>
+      <w:r>
+        <w:rPr>
+          <w:rFonts w:ascii="微软雅黑" w:eastAsia="微软雅黑" w:hAnsi="微软雅黑" w:hint="eastAsia"/>
+        </w:rPr>
+        <w:t>：绑定设备领取会员状态查询类型</w:t>
+      </w:r>
+    </w:p>
+    <w:p>
+      <w:pPr>
+        <w:rPr>
+          <w:rFonts w:ascii="微软雅黑" w:eastAsia="微软雅黑" w:hAnsi="微软雅黑"/>
+        </w:rPr>
+      </w:pPr>
+    </w:p>
+    <w:p>
+      <w:pPr>
+        <w:rPr>
+          <w:rFonts w:ascii="微软雅黑" w:eastAsia="微软雅黑" w:hAnsi="微软雅黑"/>
+        </w:rPr>
+      </w:pPr>
+      <w:r>
+        <w:rPr>
+          <w:rFonts w:ascii="微软雅黑" w:eastAsia="微软雅黑" w:hAnsi="微软雅黑"/>
+        </w:rPr>
+        <w:t>void onError(int type)</w:t>
+      </w:r>
+    </w:p>
+    <w:p>
+      <w:pPr>
+        <w:rPr>
+          <w:rFonts w:ascii="微软雅黑" w:eastAsia="微软雅黑" w:hAnsi="微软雅黑"/>
+        </w:rPr>
+      </w:pPr>
+      <w:r>
+        <w:rPr>
+          <w:rFonts w:ascii="微软雅黑" w:eastAsia="微软雅黑" w:hAnsi="微软雅黑" w:hint="eastAsia"/>
+        </w:rPr>
+        <w:t>用户信息绑定</w:t>
+      </w:r>
+      <w:r>
+        <w:rPr>
+          <w:rFonts w:ascii="微软雅黑" w:eastAsia="微软雅黑" w:hAnsi="微软雅黑" w:hint="eastAsia"/>
+        </w:rPr>
+        <w:t>接口调用失败回调，用于</w:t>
+      </w:r>
+      <w:r>
+        <w:rPr>
+          <w:rFonts w:ascii="微软雅黑" w:eastAsia="微软雅黑" w:hAnsi="微软雅黑"/>
+        </w:rPr>
+        <w:t>UI更新</w:t>
+      </w:r>
+    </w:p>
+    <w:p>
+      <w:pPr>
+        <w:rPr>
+          <w:rFonts w:ascii="微软雅黑" w:eastAsia="微软雅黑" w:hAnsi="微软雅黑"/>
+        </w:rPr>
+      </w:pPr>
+      <w:r>
+        <w:rPr>
+          <w:rFonts w:ascii="微软雅黑" w:eastAsia="微软雅黑" w:hAnsi="微软雅黑" w:hint="eastAsia"/>
+        </w:rPr>
         <w:lastRenderedPageBreak/>
         <w:t>参数</w:t>
       </w:r>
@@ -6051,19 +6747,7 @@
         <w:rPr>
           <w:rFonts w:ascii="微软雅黑" w:eastAsia="微软雅黑" w:hAnsi="微软雅黑" w:hint="eastAsia"/>
         </w:rPr>
-        <w:t>绑定</w:t>
-      </w:r>
-      <w:r>
-        <w:rPr>
-          <w:rFonts w:ascii="微软雅黑" w:eastAsia="微软雅黑" w:hAnsi="微软雅黑" w:hint="eastAsia"/>
-        </w:rPr>
-        <w:t>常用</w:t>
-      </w:r>
-      <w:r>
-        <w:rPr>
-          <w:rFonts w:ascii="微软雅黑" w:eastAsia="微软雅黑" w:hAnsi="微软雅黑" w:hint="eastAsia"/>
-        </w:rPr>
-        <w:t>地址</w:t>
+        <w:t>绑定常用地址</w:t>
       </w:r>
       <w:r>
         <w:rPr>
@@ -6113,19 +6797,57 @@
         <w:rPr>
           <w:rFonts w:ascii="微软雅黑" w:eastAsia="微软雅黑" w:hAnsi="微软雅黑"/>
         </w:rPr>
-        <w:t>BIND_DEVICE_TYPE</w:t>
-      </w:r>
-      <w:r>
-        <w:rPr>
-          <w:rFonts w:ascii="微软雅黑" w:eastAsia="微软雅黑" w:hAnsi="微软雅黑" w:hint="eastAsia"/>
-        </w:rPr>
-        <w:t>：绑定设备类型</w:t>
-      </w:r>
-    </w:p>
-    <w:p>
-      <w:pPr>
-        <w:rPr>
-          <w:rFonts w:ascii="微软雅黑" w:eastAsia="微软雅黑" w:hAnsi="微软雅黑"/>
+        <w:t>SET_PUSH_MAP_INFOEX_TYPE</w:t>
+      </w:r>
+      <w:r>
+        <w:rPr>
+          <w:rFonts w:ascii="微软雅黑" w:eastAsia="微软雅黑" w:hAnsi="微软雅黑" w:hint="eastAsia"/>
+        </w:rPr>
+        <w:t>：设备绑定类型</w:t>
+      </w:r>
+    </w:p>
+    <w:p>
+      <w:pPr>
+        <w:rPr>
+          <w:rFonts w:ascii="微软雅黑" w:eastAsia="微软雅黑" w:hAnsi="微软雅黑"/>
+        </w:rPr>
+      </w:pPr>
+      <w:r>
+        <w:rPr>
+          <w:rFonts w:ascii="微软雅黑" w:eastAsia="微软雅黑" w:hAnsi="微软雅黑"/>
+        </w:rPr>
+        <w:t>DEL_PUSH_MAP_INFO_TYPE</w:t>
+      </w:r>
+      <w:r>
+        <w:rPr>
+          <w:rFonts w:ascii="微软雅黑" w:eastAsia="微软雅黑" w:hAnsi="微软雅黑" w:hint="eastAsia"/>
+        </w:rPr>
+        <w:t>：设备解绑类型</w:t>
+      </w:r>
+    </w:p>
+    <w:p>
+      <w:pPr>
+        <w:rPr>
+          <w:rFonts w:ascii="微软雅黑" w:eastAsia="微软雅黑" w:hAnsi="微软雅黑" w:hint="eastAsia"/>
+        </w:rPr>
+      </w:pPr>
+      <w:r>
+        <w:rPr>
+          <w:rFonts w:ascii="微软雅黑" w:eastAsia="微软雅黑" w:hAnsi="微软雅黑"/>
+        </w:rPr>
+        <w:t>GET_PUSH_DEVICE_INFO_TYPE</w:t>
+      </w:r>
+      <w:r>
+        <w:rPr>
+          <w:rFonts w:ascii="微软雅黑" w:eastAsia="微软雅黑" w:hAnsi="微软雅黑" w:hint="eastAsia"/>
+        </w:rPr>
+        <w:t>：获取绑定设备列表类型</w:t>
+      </w:r>
+    </w:p>
+    <w:p>
+      <w:pPr>
+        <w:rPr>
+          <w:rFonts w:ascii="微软雅黑" w:eastAsia="微软雅黑" w:hAnsi="微软雅黑" w:hint="eastAsia"/>
         </w:rPr>
       </w:pPr>
       <w:r>
@@ -6140,246 +6862,8 @@
         </w:rPr>
         <w:t>：绑定设备领取会员状态查询类型</w:t>
       </w:r>
-    </w:p>
-    <w:p>
-      <w:pPr>
-        <w:rPr>
-          <w:rFonts w:ascii="微软雅黑" w:eastAsia="微软雅黑" w:hAnsi="微软雅黑"/>
-        </w:rPr>
-      </w:pPr>
-    </w:p>
-    <w:p>
-      <w:pPr>
-        <w:rPr>
-          <w:rFonts w:ascii="微软雅黑" w:eastAsia="微软雅黑" w:hAnsi="微软雅黑"/>
-        </w:rPr>
-      </w:pPr>
-      <w:r>
-        <w:rPr>
-          <w:rFonts w:ascii="微软雅黑" w:eastAsia="微软雅黑" w:hAnsi="微软雅黑"/>
-        </w:rPr>
-        <w:t>void onError(int type)</w:t>
-      </w:r>
-    </w:p>
-    <w:p>
-      <w:pPr>
-        <w:rPr>
-          <w:rFonts w:ascii="微软雅黑" w:eastAsia="微软雅黑" w:hAnsi="微软雅黑"/>
-        </w:rPr>
-      </w:pPr>
-      <w:r>
-        <w:rPr>
-          <w:rFonts w:ascii="微软雅黑" w:eastAsia="微软雅黑" w:hAnsi="微软雅黑" w:hint="eastAsia"/>
-        </w:rPr>
-        <w:t>用户信息绑定</w:t>
-      </w:r>
-      <w:r>
-        <w:rPr>
-          <w:rFonts w:ascii="微软雅黑" w:eastAsia="微软雅黑" w:hAnsi="微软雅黑" w:hint="eastAsia"/>
-        </w:rPr>
-        <w:t>接口调用失败回调，用于</w:t>
-      </w:r>
-      <w:r>
-        <w:rPr>
-          <w:rFonts w:ascii="微软雅黑" w:eastAsia="微软雅黑" w:hAnsi="微软雅黑"/>
-        </w:rPr>
-        <w:t>UI更新</w:t>
-      </w:r>
-    </w:p>
-    <w:p>
-      <w:pPr>
-        <w:rPr>
-          <w:rFonts w:ascii="微软雅黑" w:eastAsia="微软雅黑" w:hAnsi="微软雅黑"/>
-        </w:rPr>
-      </w:pPr>
-      <w:r>
-        <w:rPr>
-          <w:rFonts w:ascii="微软雅黑" w:eastAsia="微软雅黑" w:hAnsi="微软雅黑" w:hint="eastAsia"/>
-        </w:rPr>
-        <w:t>参数</w:t>
-      </w:r>
-    </w:p>
-    <w:p>
-      <w:pPr>
-        <w:rPr>
-          <w:rFonts w:ascii="微软雅黑" w:eastAsia="微软雅黑" w:hAnsi="微软雅黑"/>
-        </w:rPr>
-      </w:pPr>
-      <w:r>
-        <w:rPr>
-          <w:rFonts w:ascii="微软雅黑" w:eastAsia="微软雅黑" w:hAnsi="微软雅黑"/>
-        </w:rPr>
-        <w:t>type:调用类型</w:t>
-      </w:r>
-    </w:p>
-    <w:p>
-      <w:pPr>
-        <w:rPr>
-          <w:rFonts w:ascii="微软雅黑" w:eastAsia="微软雅黑" w:hAnsi="微软雅黑"/>
-        </w:rPr>
-      </w:pPr>
-      <w:r>
-        <w:rPr>
-          <w:rFonts w:ascii="微软雅黑" w:eastAsia="微软雅黑" w:hAnsi="微软雅黑"/>
-        </w:rPr>
-        <w:t>GET_CAPTCHA_TYPE</w:t>
-      </w:r>
-      <w:r>
-        <w:rPr>
-          <w:rFonts w:ascii="微软雅黑" w:eastAsia="微软雅黑" w:hAnsi="微软雅黑"/>
-        </w:rPr>
-        <w:t>：</w:t>
-      </w:r>
-      <w:r>
-        <w:rPr>
-          <w:rFonts w:ascii="微软雅黑" w:eastAsia="微软雅黑" w:hAnsi="微软雅黑" w:hint="eastAsia"/>
-        </w:rPr>
-        <w:t>获取短信验证码</w:t>
-      </w:r>
-      <w:r>
-        <w:rPr>
-          <w:rFonts w:ascii="微软雅黑" w:eastAsia="微软雅黑" w:hAnsi="微软雅黑"/>
-        </w:rPr>
-        <w:t>类型</w:t>
-      </w:r>
-    </w:p>
-    <w:p>
-      <w:pPr>
-        <w:rPr>
-          <w:rFonts w:ascii="微软雅黑" w:eastAsia="微软雅黑" w:hAnsi="微软雅黑"/>
-        </w:rPr>
-      </w:pPr>
-      <w:r>
-        <w:rPr>
-          <w:rFonts w:ascii="微软雅黑" w:eastAsia="微软雅黑" w:hAnsi="微软雅黑"/>
-        </w:rPr>
-        <w:t>BIND_PHONENUMBER_TYPE</w:t>
-      </w:r>
-      <w:r>
-        <w:rPr>
-          <w:rFonts w:ascii="微软雅黑" w:eastAsia="微软雅黑" w:hAnsi="微软雅黑"/>
-        </w:rPr>
-        <w:t>：</w:t>
-      </w:r>
-      <w:r>
-        <w:rPr>
-          <w:rFonts w:ascii="微软雅黑" w:eastAsia="微软雅黑" w:hAnsi="微软雅黑" w:hint="eastAsia"/>
-        </w:rPr>
-        <w:t>绑定手机号</w:t>
-      </w:r>
-      <w:r>
-        <w:rPr>
-          <w:rFonts w:ascii="微软雅黑" w:eastAsia="微软雅黑" w:hAnsi="微软雅黑"/>
-        </w:rPr>
-        <w:t>类型</w:t>
-      </w:r>
-    </w:p>
-    <w:p>
-      <w:pPr>
-        <w:rPr>
-          <w:rFonts w:ascii="微软雅黑" w:eastAsia="微软雅黑" w:hAnsi="微软雅黑"/>
-        </w:rPr>
-      </w:pPr>
-      <w:r>
-        <w:rPr>
-          <w:rFonts w:ascii="微软雅黑" w:eastAsia="微软雅黑" w:hAnsi="微软雅黑"/>
-        </w:rPr>
-        <w:t>BIND_LOCATION_TYPE</w:t>
-      </w:r>
-      <w:r>
-        <w:rPr>
-          <w:rFonts w:ascii="微软雅黑" w:eastAsia="微软雅黑" w:hAnsi="微软雅黑"/>
-        </w:rPr>
-        <w:t>：</w:t>
-      </w:r>
-      <w:r>
-        <w:rPr>
-          <w:rFonts w:ascii="微软雅黑" w:eastAsia="微软雅黑" w:hAnsi="微软雅黑" w:hint="eastAsia"/>
-        </w:rPr>
-        <w:t>绑定常用地址</w:t>
-      </w:r>
-      <w:r>
-        <w:rPr>
-          <w:rFonts w:ascii="微软雅黑" w:eastAsia="微软雅黑" w:hAnsi="微软雅黑"/>
-        </w:rPr>
-        <w:t>类型</w:t>
-      </w:r>
-    </w:p>
-    <w:p>
-      <w:pPr>
-        <w:rPr>
-          <w:rFonts w:ascii="微软雅黑" w:eastAsia="微软雅黑" w:hAnsi="微软雅黑"/>
-        </w:rPr>
-      </w:pPr>
-      <w:r>
-        <w:rPr>
-          <w:rFonts w:ascii="微软雅黑" w:eastAsia="微软雅黑" w:hAnsi="微软雅黑"/>
-        </w:rPr>
-        <w:t>QUERY_LOCATION_TYPE</w:t>
-      </w:r>
-      <w:r>
-        <w:rPr>
-          <w:rFonts w:ascii="微软雅黑" w:eastAsia="微软雅黑" w:hAnsi="微软雅黑"/>
-        </w:rPr>
-        <w:t>：</w:t>
-      </w:r>
-      <w:r>
-        <w:rPr>
-          <w:rFonts w:ascii="微软雅黑" w:eastAsia="微软雅黑" w:hAnsi="微软雅黑" w:hint="eastAsia"/>
-        </w:rPr>
-        <w:t>查询常用地址</w:t>
-      </w:r>
-      <w:r>
-        <w:rPr>
-          <w:rFonts w:ascii="微软雅黑" w:eastAsia="微软雅黑" w:hAnsi="微软雅黑"/>
-        </w:rPr>
-        <w:t>类型</w:t>
-      </w:r>
-    </w:p>
-    <w:p>
-      <w:pPr>
-        <w:rPr>
-          <w:rFonts w:ascii="微软雅黑" w:eastAsia="微软雅黑" w:hAnsi="微软雅黑"/>
-        </w:rPr>
-      </w:pPr>
-      <w:r>
-        <w:rPr>
-          <w:rFonts w:ascii="微软雅黑" w:eastAsia="微软雅黑" w:hAnsi="微软雅黑"/>
-        </w:rPr>
-        <w:t>BIND_DEVICE_TYPE</w:t>
-      </w:r>
-      <w:r>
-        <w:rPr>
-          <w:rFonts w:ascii="微软雅黑" w:eastAsia="微软雅黑" w:hAnsi="微软雅黑" w:hint="eastAsia"/>
-        </w:rPr>
-        <w:t>：绑定设备类型</w:t>
-      </w:r>
-    </w:p>
-    <w:p>
-      <w:pPr>
-        <w:rPr>
-          <w:rFonts w:ascii="微软雅黑" w:eastAsia="微软雅黑" w:hAnsi="微软雅黑"/>
-        </w:rPr>
-      </w:pPr>
-      <w:r>
-        <w:rPr>
-          <w:rFonts w:ascii="微软雅黑" w:eastAsia="微软雅黑" w:hAnsi="微软雅黑"/>
-        </w:rPr>
-        <w:t>BIND_GET_MEMBER_STATUS_TYPE</w:t>
-      </w:r>
-      <w:r>
-        <w:rPr>
-          <w:rFonts w:ascii="微软雅黑" w:eastAsia="微软雅黑" w:hAnsi="微软雅黑" w:hint="eastAsia"/>
-        </w:rPr>
-        <w:t>：绑定设备领取会员状态查询类型</w:t>
-      </w:r>
-    </w:p>
-    <w:p>
-      <w:pPr>
-        <w:rPr>
-          <w:rFonts w:ascii="微软雅黑" w:eastAsia="微软雅黑" w:hAnsi="微软雅黑"/>
-        </w:rPr>
-      </w:pPr>
+      <w:bookmarkStart w:id="0" w:name="_GoBack"/>
+      <w:bookmarkEnd w:id="0"/>
     </w:p>
     <w:p>
       <w:pPr>
@@ -6426,7 +6910,6 @@
         <w:rPr>
           <w:rFonts w:ascii="微软雅黑" w:eastAsia="微软雅黑" w:hAnsi="微软雅黑" w:hint="eastAsia"/>
         </w:rPr>
-        <w:lastRenderedPageBreak/>
         <w:t>推送信息管理类</w:t>
       </w:r>
     </w:p>
@@ -6591,6 +7074,7 @@
           <w:rFonts w:ascii="微软雅黑" w:eastAsia="微软雅黑" w:hAnsi="微软雅黑"/>
           <w:b/>
         </w:rPr>
+        <w:lastRenderedPageBreak/>
         <w:t>DeviceManager</w:t>
       </w:r>
     </w:p>
@@ -6803,161 +7287,161 @@
         <w:rPr>
           <w:rFonts w:ascii="微软雅黑" w:eastAsia="微软雅黑" w:hAnsi="微软雅黑" w:hint="eastAsia"/>
         </w:rPr>
+        <w:t>imei：设备IMEI</w:t>
+      </w:r>
+    </w:p>
+    <w:p>
+      <w:pPr>
+        <w:rPr>
+          <w:rFonts w:ascii="微软雅黑" w:eastAsia="微软雅黑" w:hAnsi="微软雅黑"/>
+        </w:rPr>
+      </w:pPr>
+      <w:r>
+        <w:rPr>
+          <w:rFonts w:ascii="微软雅黑" w:eastAsia="微软雅黑" w:hAnsi="微软雅黑" w:hint="eastAsia"/>
+        </w:rPr>
+        <w:t>licence：设备licence</w:t>
+      </w:r>
+    </w:p>
+    <w:p>
+      <w:pPr>
+        <w:rPr>
+          <w:rFonts w:ascii="微软雅黑" w:eastAsia="微软雅黑" w:hAnsi="微软雅黑"/>
+        </w:rPr>
+      </w:pPr>
+      <w:r>
+        <w:rPr>
+          <w:rFonts w:ascii="微软雅黑" w:eastAsia="微软雅黑" w:hAnsi="微软雅黑" w:hint="eastAsia"/>
+        </w:rPr>
+        <w:t>mac：设备mac地址</w:t>
+      </w:r>
+    </w:p>
+    <w:p>
+      <w:pPr>
+        <w:rPr>
+          <w:rFonts w:ascii="微软雅黑" w:eastAsia="微软雅黑" w:hAnsi="微软雅黑"/>
+        </w:rPr>
+      </w:pPr>
+      <w:r>
+        <w:rPr>
+          <w:rFonts w:ascii="微软雅黑" w:eastAsia="微软雅黑" w:hAnsi="微软雅黑" w:hint="eastAsia"/>
+        </w:rPr>
+        <w:t>qimei：设备qimei</w:t>
+      </w:r>
+    </w:p>
+    <w:p>
+      <w:pPr>
+        <w:rPr>
+          <w:rFonts w:ascii="微软雅黑" w:eastAsia="微软雅黑" w:hAnsi="微软雅黑"/>
+        </w:rPr>
+      </w:pPr>
+      <w:r>
+        <w:rPr>
+          <w:rFonts w:ascii="微软雅黑" w:eastAsia="微软雅黑" w:hAnsi="微软雅黑"/>
+        </w:rPr>
+        <w:t>dsn</w:t>
+      </w:r>
+      <w:r>
+        <w:rPr>
+          <w:rFonts w:ascii="微软雅黑" w:eastAsia="微软雅黑" w:hAnsi="微软雅黑" w:hint="eastAsia"/>
+        </w:rPr>
+        <w:t>：设备序列号</w:t>
+      </w:r>
+    </w:p>
+    <w:p>
+      <w:pPr>
+        <w:rPr>
+          <w:rFonts w:ascii="微软雅黑" w:eastAsia="微软雅黑" w:hAnsi="微软雅黑"/>
+        </w:rPr>
+      </w:pPr>
+      <w:r>
+        <w:rPr>
+          <w:rFonts w:ascii="微软雅黑" w:eastAsia="微软雅黑" w:hAnsi="微软雅黑" w:hint="eastAsia"/>
+        </w:rPr>
+        <w:t>ip：设备ip</w:t>
+      </w:r>
+    </w:p>
+    <w:p>
+      <w:pPr>
+        <w:rPr>
+          <w:rFonts w:ascii="微软雅黑" w:eastAsia="微软雅黑" w:hAnsi="微软雅黑"/>
+        </w:rPr>
+      </w:pPr>
+      <w:r>
+        <w:rPr>
+          <w:rFonts w:ascii="微软雅黑" w:eastAsia="微软雅黑" w:hAnsi="微软雅黑" w:hint="eastAsia"/>
+        </w:rPr>
+        <w:t>os：设备操作系统</w:t>
+      </w:r>
+    </w:p>
+    <w:p>
+      <w:pPr>
+        <w:rPr>
+          <w:rFonts w:ascii="微软雅黑" w:eastAsia="微软雅黑" w:hAnsi="微软雅黑"/>
+        </w:rPr>
+      </w:pPr>
+      <w:r>
+        <w:rPr>
+          <w:rFonts w:ascii="微软雅黑" w:eastAsia="微软雅黑" w:hAnsi="微软雅黑" w:hint="eastAsia"/>
+        </w:rPr>
+        <w:t>brand</w:t>
+      </w:r>
+      <w:r>
+        <w:rPr>
+          <w:rFonts w:ascii="微软雅黑" w:eastAsia="微软雅黑" w:hAnsi="微软雅黑"/>
+        </w:rPr>
+        <w:t>IconUrl</w:t>
+      </w:r>
+      <w:r>
+        <w:rPr>
+          <w:rFonts w:ascii="微软雅黑" w:eastAsia="微软雅黑" w:hAnsi="微软雅黑" w:hint="eastAsia"/>
+        </w:rPr>
+        <w:t>：品牌Icon</w:t>
+      </w:r>
+    </w:p>
+    <w:p>
+      <w:pPr>
+        <w:rPr>
+          <w:rFonts w:ascii="微软雅黑" w:eastAsia="微软雅黑" w:hAnsi="微软雅黑"/>
+        </w:rPr>
+      </w:pPr>
+      <w:r>
+        <w:rPr>
+          <w:rFonts w:ascii="微软雅黑" w:eastAsia="微软雅黑" w:hAnsi="微软雅黑" w:hint="eastAsia"/>
+        </w:rPr>
+        <w:t>deviceName：设备名称</w:t>
+      </w:r>
+    </w:p>
+    <w:p>
+      <w:pPr>
+        <w:rPr>
+          <w:rFonts w:ascii="微软雅黑" w:eastAsia="微软雅黑" w:hAnsi="微软雅黑"/>
+        </w:rPr>
+      </w:pPr>
+      <w:r>
+        <w:rPr>
+          <w:rFonts w:ascii="微软雅黑" w:eastAsia="微软雅黑" w:hAnsi="微软雅黑"/>
+        </w:rPr>
+        <w:t>manufacturer</w:t>
+      </w:r>
+      <w:r>
+        <w:rPr>
+          <w:rFonts w:ascii="微软雅黑" w:eastAsia="微软雅黑" w:hAnsi="微软雅黑" w:hint="eastAsia"/>
+        </w:rPr>
+        <w:t>：设备制造商</w:t>
+      </w:r>
+    </w:p>
+    <w:p>
+      <w:pPr>
+        <w:rPr>
+          <w:rFonts w:ascii="微软雅黑" w:eastAsia="微软雅黑" w:hAnsi="微软雅黑"/>
+        </w:rPr>
+      </w:pPr>
+      <w:r>
+        <w:rPr>
+          <w:rFonts w:ascii="微软雅黑" w:eastAsia="微软雅黑" w:hAnsi="微软雅黑" w:hint="eastAsia"/>
+        </w:rPr>
         <w:lastRenderedPageBreak/>
-        <w:t>imei：设备IMEI</w:t>
-      </w:r>
-    </w:p>
-    <w:p>
-      <w:pPr>
-        <w:rPr>
-          <w:rFonts w:ascii="微软雅黑" w:eastAsia="微软雅黑" w:hAnsi="微软雅黑"/>
-        </w:rPr>
-      </w:pPr>
-      <w:r>
-        <w:rPr>
-          <w:rFonts w:ascii="微软雅黑" w:eastAsia="微软雅黑" w:hAnsi="微软雅黑" w:hint="eastAsia"/>
-        </w:rPr>
-        <w:t>licence：设备licence</w:t>
-      </w:r>
-    </w:p>
-    <w:p>
-      <w:pPr>
-        <w:rPr>
-          <w:rFonts w:ascii="微软雅黑" w:eastAsia="微软雅黑" w:hAnsi="微软雅黑"/>
-        </w:rPr>
-      </w:pPr>
-      <w:r>
-        <w:rPr>
-          <w:rFonts w:ascii="微软雅黑" w:eastAsia="微软雅黑" w:hAnsi="微软雅黑" w:hint="eastAsia"/>
-        </w:rPr>
-        <w:t>mac：设备mac地址</w:t>
-      </w:r>
-    </w:p>
-    <w:p>
-      <w:pPr>
-        <w:rPr>
-          <w:rFonts w:ascii="微软雅黑" w:eastAsia="微软雅黑" w:hAnsi="微软雅黑"/>
-        </w:rPr>
-      </w:pPr>
-      <w:r>
-        <w:rPr>
-          <w:rFonts w:ascii="微软雅黑" w:eastAsia="微软雅黑" w:hAnsi="微软雅黑" w:hint="eastAsia"/>
-        </w:rPr>
-        <w:t>qimei：设备qimei</w:t>
-      </w:r>
-    </w:p>
-    <w:p>
-      <w:pPr>
-        <w:rPr>
-          <w:rFonts w:ascii="微软雅黑" w:eastAsia="微软雅黑" w:hAnsi="微软雅黑"/>
-        </w:rPr>
-      </w:pPr>
-      <w:r>
-        <w:rPr>
-          <w:rFonts w:ascii="微软雅黑" w:eastAsia="微软雅黑" w:hAnsi="微软雅黑"/>
-        </w:rPr>
-        <w:t>dsn</w:t>
-      </w:r>
-      <w:r>
-        <w:rPr>
-          <w:rFonts w:ascii="微软雅黑" w:eastAsia="微软雅黑" w:hAnsi="微软雅黑" w:hint="eastAsia"/>
-        </w:rPr>
-        <w:t>：设备序列号</w:t>
-      </w:r>
-    </w:p>
-    <w:p>
-      <w:pPr>
-        <w:rPr>
-          <w:rFonts w:ascii="微软雅黑" w:eastAsia="微软雅黑" w:hAnsi="微软雅黑"/>
-        </w:rPr>
-      </w:pPr>
-      <w:r>
-        <w:rPr>
-          <w:rFonts w:ascii="微软雅黑" w:eastAsia="微软雅黑" w:hAnsi="微软雅黑" w:hint="eastAsia"/>
-        </w:rPr>
-        <w:t>ip：设备ip</w:t>
-      </w:r>
-    </w:p>
-    <w:p>
-      <w:pPr>
-        <w:rPr>
-          <w:rFonts w:ascii="微软雅黑" w:eastAsia="微软雅黑" w:hAnsi="微软雅黑"/>
-        </w:rPr>
-      </w:pPr>
-      <w:r>
-        <w:rPr>
-          <w:rFonts w:ascii="微软雅黑" w:eastAsia="微软雅黑" w:hAnsi="微软雅黑" w:hint="eastAsia"/>
-        </w:rPr>
-        <w:t>os：设备操作系统</w:t>
-      </w:r>
-    </w:p>
-    <w:p>
-      <w:pPr>
-        <w:rPr>
-          <w:rFonts w:ascii="微软雅黑" w:eastAsia="微软雅黑" w:hAnsi="微软雅黑"/>
-        </w:rPr>
-      </w:pPr>
-      <w:r>
-        <w:rPr>
-          <w:rFonts w:ascii="微软雅黑" w:eastAsia="微软雅黑" w:hAnsi="微软雅黑" w:hint="eastAsia"/>
-        </w:rPr>
-        <w:t>brand</w:t>
-      </w:r>
-      <w:r>
-        <w:rPr>
-          <w:rFonts w:ascii="微软雅黑" w:eastAsia="微软雅黑" w:hAnsi="微软雅黑"/>
-        </w:rPr>
-        <w:t>IconUrl</w:t>
-      </w:r>
-      <w:r>
-        <w:rPr>
-          <w:rFonts w:ascii="微软雅黑" w:eastAsia="微软雅黑" w:hAnsi="微软雅黑" w:hint="eastAsia"/>
-        </w:rPr>
-        <w:t>：品牌Icon</w:t>
-      </w:r>
-    </w:p>
-    <w:p>
-      <w:pPr>
-        <w:rPr>
-          <w:rFonts w:ascii="微软雅黑" w:eastAsia="微软雅黑" w:hAnsi="微软雅黑"/>
-        </w:rPr>
-      </w:pPr>
-      <w:r>
-        <w:rPr>
-          <w:rFonts w:ascii="微软雅黑" w:eastAsia="微软雅黑" w:hAnsi="微软雅黑" w:hint="eastAsia"/>
-        </w:rPr>
-        <w:t>deviceName：设备名称</w:t>
-      </w:r>
-    </w:p>
-    <w:p>
-      <w:pPr>
-        <w:rPr>
-          <w:rFonts w:ascii="微软雅黑" w:eastAsia="微软雅黑" w:hAnsi="微软雅黑"/>
-        </w:rPr>
-      </w:pPr>
-      <w:r>
-        <w:rPr>
-          <w:rFonts w:ascii="微软雅黑" w:eastAsia="微软雅黑" w:hAnsi="微软雅黑"/>
-        </w:rPr>
-        <w:t>manufacturer</w:t>
-      </w:r>
-      <w:r>
-        <w:rPr>
-          <w:rFonts w:ascii="微软雅黑" w:eastAsia="微软雅黑" w:hAnsi="微软雅黑" w:hint="eastAsia"/>
-        </w:rPr>
-        <w:t>：设备制造商</w:t>
-      </w:r>
-    </w:p>
-    <w:p>
-      <w:pPr>
-        <w:rPr>
-          <w:rFonts w:ascii="微软雅黑" w:eastAsia="微软雅黑" w:hAnsi="微软雅黑"/>
-        </w:rPr>
-      </w:pPr>
-      <w:r>
-        <w:rPr>
-          <w:rFonts w:ascii="微软雅黑" w:eastAsia="微软雅黑" w:hAnsi="微软雅黑" w:hint="eastAsia"/>
-        </w:rPr>
         <w:t>packageName：设备主包名</w:t>
       </w:r>
     </w:p>
@@ -7167,124 +7651,158 @@
         <w:rPr>
           <w:rFonts w:ascii="微软雅黑" w:eastAsia="微软雅黑" w:hAnsi="微软雅黑"/>
         </w:rPr>
+        <w:t xml:space="preserve">static </w:t>
+      </w:r>
+      <w:r>
+        <w:rPr>
+          <w:rFonts w:ascii="微软雅黑" w:eastAsia="微软雅黑" w:hAnsi="微软雅黑" w:hint="eastAsia"/>
+        </w:rPr>
+        <w:t>Bind</w:t>
+      </w:r>
+      <w:r>
+        <w:rPr>
+          <w:rFonts w:ascii="微软雅黑" w:eastAsia="微软雅黑" w:hAnsi="微软雅黑"/>
+        </w:rPr>
+        <w:t xml:space="preserve">Manager </w:t>
+      </w:r>
+      <w:r>
+        <w:rPr>
+          <w:rFonts w:ascii="微软雅黑" w:eastAsia="微软雅黑" w:hAnsi="微软雅黑"/>
+        </w:rPr>
+        <w:t>getInstance()</w:t>
+      </w:r>
+    </w:p>
+    <w:p>
+      <w:pPr>
+        <w:rPr>
+          <w:rFonts w:ascii="微软雅黑" w:eastAsia="微软雅黑" w:hAnsi="微软雅黑"/>
+        </w:rPr>
+      </w:pPr>
+    </w:p>
+    <w:p>
+      <w:pPr>
+        <w:rPr>
+          <w:rFonts w:ascii="微软雅黑" w:eastAsia="微软雅黑" w:hAnsi="微软雅黑"/>
+        </w:rPr>
+      </w:pPr>
+      <w:r>
+        <w:rPr>
+          <w:rFonts w:ascii="微软雅黑" w:eastAsia="微软雅黑" w:hAnsi="微软雅黑"/>
+          <w:b/>
+        </w:rPr>
+        <w:t>pushDeviceInfos</w:t>
+      </w:r>
+    </w:p>
+    <w:p>
+      <w:pPr>
+        <w:rPr>
+          <w:rFonts w:ascii="微软雅黑" w:eastAsia="微软雅黑" w:hAnsi="微软雅黑" w:hint="eastAsia"/>
+        </w:rPr>
+      </w:pPr>
+      <w:r>
+        <w:rPr>
+          <w:rFonts w:ascii="微软雅黑" w:eastAsia="微软雅黑" w:hAnsi="微软雅黑" w:hint="eastAsia"/>
+        </w:rPr>
+        <w:t>返回绑定设备列表</w:t>
+      </w:r>
+    </w:p>
+    <w:p>
+      <w:pPr>
+        <w:rPr>
+          <w:rFonts w:ascii="微软雅黑" w:eastAsia="微软雅黑" w:hAnsi="微软雅黑"/>
+        </w:rPr>
+      </w:pPr>
+    </w:p>
+    <w:p>
+      <w:pPr>
+        <w:rPr>
+          <w:rFonts w:ascii="微软雅黑" w:eastAsia="微软雅黑" w:hAnsi="微软雅黑"/>
+          <w:b/>
+        </w:rPr>
+      </w:pPr>
+      <w:r>
+        <w:rPr>
+          <w:rFonts w:ascii="微软雅黑" w:eastAsia="微软雅黑" w:hAnsi="微软雅黑"/>
+          <w:b/>
+        </w:rPr>
+        <w:t>bind</w:t>
+      </w:r>
+    </w:p>
+    <w:p>
+      <w:pPr>
+        <w:rPr>
+          <w:rFonts w:ascii="微软雅黑" w:eastAsia="微软雅黑" w:hAnsi="微软雅黑"/>
+        </w:rPr>
+      </w:pPr>
+      <w:r>
+        <w:rPr>
+          <w:rFonts w:ascii="微软雅黑" w:eastAsia="微软雅黑" w:hAnsi="微软雅黑" w:hint="eastAsia"/>
+        </w:rPr>
+        <w:t>设备绑定操作</w:t>
+      </w:r>
+    </w:p>
+    <w:p>
+      <w:pPr>
+        <w:rPr>
+          <w:rFonts w:ascii="微软雅黑" w:eastAsia="微软雅黑" w:hAnsi="微软雅黑"/>
+        </w:rPr>
+      </w:pPr>
+      <w:r>
+        <w:rPr>
+          <w:rFonts w:ascii="微软雅黑" w:eastAsia="微软雅黑" w:hAnsi="微软雅黑"/>
+        </w:rPr>
+        <w:t xml:space="preserve">void bind(String srcIP, String dstIP, String data, final </w:t>
+      </w:r>
+      <w:r>
+        <w:rPr>
+          <w:rFonts w:ascii="微软雅黑" w:eastAsia="微软雅黑" w:hAnsi="微软雅黑"/>
+        </w:rPr>
+        <w:t>BindManager.</w:t>
+      </w:r>
+      <w:r>
+        <w:rPr>
+          <w:rFonts w:ascii="微软雅黑" w:eastAsia="微软雅黑" w:hAnsi="微软雅黑"/>
+        </w:rPr>
+        <w:t>Callback callback)</w:t>
+      </w:r>
+    </w:p>
+    <w:p>
+      <w:pPr>
+        <w:rPr>
+          <w:rFonts w:ascii="微软雅黑" w:eastAsia="微软雅黑" w:hAnsi="微软雅黑"/>
+        </w:rPr>
+      </w:pPr>
+      <w:r>
+        <w:rPr>
+          <w:rFonts w:ascii="微软雅黑" w:eastAsia="微软雅黑" w:hAnsi="微软雅黑" w:hint="eastAsia"/>
+        </w:rPr>
+        <w:t>参数</w:t>
+      </w:r>
+    </w:p>
+    <w:p>
+      <w:pPr>
+        <w:rPr>
+          <w:rFonts w:ascii="微软雅黑" w:eastAsia="微软雅黑" w:hAnsi="微软雅黑"/>
+        </w:rPr>
+      </w:pPr>
+      <w:r>
+        <w:rPr>
+          <w:rFonts w:ascii="微软雅黑" w:eastAsia="微软雅黑" w:hAnsi="微软雅黑" w:hint="eastAsia"/>
+        </w:rPr>
+        <w:t>srcIP：源IP</w:t>
+      </w:r>
+    </w:p>
+    <w:p>
+      <w:pPr>
+        <w:rPr>
+          <w:rFonts w:ascii="微软雅黑" w:eastAsia="微软雅黑" w:hAnsi="微软雅黑"/>
+        </w:rPr>
+      </w:pPr>
+      <w:r>
+        <w:rPr>
+          <w:rFonts w:ascii="微软雅黑" w:eastAsia="微软雅黑" w:hAnsi="微软雅黑" w:hint="eastAsia"/>
+        </w:rPr>
         <w:lastRenderedPageBreak/>
-        <w:t xml:space="preserve">static </w:t>
-      </w:r>
-      <w:r>
-        <w:rPr>
-          <w:rFonts w:ascii="微软雅黑" w:eastAsia="微软雅黑" w:hAnsi="微软雅黑" w:hint="eastAsia"/>
-        </w:rPr>
-        <w:t>Bind</w:t>
-      </w:r>
-      <w:r>
-        <w:rPr>
-          <w:rFonts w:ascii="微软雅黑" w:eastAsia="微软雅黑" w:hAnsi="微软雅黑"/>
-        </w:rPr>
-        <w:t xml:space="preserve">Manager </w:t>
-      </w:r>
-      <w:r>
-        <w:rPr>
-          <w:rFonts w:ascii="微软雅黑" w:eastAsia="微软雅黑" w:hAnsi="微软雅黑"/>
-        </w:rPr>
-        <w:t>getInstance()</w:t>
-      </w:r>
-    </w:p>
-    <w:p>
-      <w:pPr>
-        <w:rPr>
-          <w:rFonts w:ascii="微软雅黑" w:eastAsia="微软雅黑" w:hAnsi="微软雅黑"/>
-        </w:rPr>
-      </w:pPr>
-    </w:p>
-    <w:p>
-      <w:pPr>
-        <w:rPr>
-          <w:rFonts w:ascii="微软雅黑" w:eastAsia="微软雅黑" w:hAnsi="微软雅黑"/>
-          <w:b/>
-        </w:rPr>
-      </w:pPr>
-      <w:r>
-        <w:rPr>
-          <w:rFonts w:ascii="微软雅黑" w:eastAsia="微软雅黑" w:hAnsi="微软雅黑"/>
-          <w:b/>
-        </w:rPr>
-        <w:t>bind</w:t>
-      </w:r>
-    </w:p>
-    <w:p>
-      <w:pPr>
-        <w:rPr>
-          <w:rFonts w:ascii="微软雅黑" w:eastAsia="微软雅黑" w:hAnsi="微软雅黑"/>
-        </w:rPr>
-      </w:pPr>
-      <w:r>
-        <w:rPr>
-          <w:rFonts w:ascii="微软雅黑" w:eastAsia="微软雅黑" w:hAnsi="微软雅黑" w:hint="eastAsia"/>
-        </w:rPr>
-        <w:t>设备绑定操作</w:t>
-      </w:r>
-    </w:p>
-    <w:p>
-      <w:pPr>
-        <w:rPr>
-          <w:rFonts w:ascii="微软雅黑" w:eastAsia="微软雅黑" w:hAnsi="微软雅黑"/>
-        </w:rPr>
-      </w:pPr>
-      <w:r>
-        <w:rPr>
-          <w:rFonts w:ascii="微软雅黑" w:eastAsia="微软雅黑" w:hAnsi="微软雅黑"/>
-        </w:rPr>
-        <w:t xml:space="preserve">void bind(String srcIP, String dstIP, String data, final </w:t>
-      </w:r>
-      <w:r>
-        <w:rPr>
-          <w:rFonts w:ascii="微软雅黑" w:eastAsia="微软雅黑" w:hAnsi="微软雅黑"/>
-        </w:rPr>
-        <w:t>BindManager.</w:t>
-      </w:r>
-      <w:r>
-        <w:rPr>
-          <w:rFonts w:ascii="微软雅黑" w:eastAsia="微软雅黑" w:hAnsi="微软雅黑"/>
-        </w:rPr>
-        <w:t>Callback callback)</w:t>
-      </w:r>
-    </w:p>
-    <w:p>
-      <w:pPr>
-        <w:rPr>
-          <w:rFonts w:ascii="微软雅黑" w:eastAsia="微软雅黑" w:hAnsi="微软雅黑"/>
-        </w:rPr>
-      </w:pPr>
-      <w:r>
-        <w:rPr>
-          <w:rFonts w:ascii="微软雅黑" w:eastAsia="微软雅黑" w:hAnsi="微软雅黑" w:hint="eastAsia"/>
-        </w:rPr>
-        <w:t>参数</w:t>
-      </w:r>
-    </w:p>
-    <w:p>
-      <w:pPr>
-        <w:rPr>
-          <w:rFonts w:ascii="微软雅黑" w:eastAsia="微软雅黑" w:hAnsi="微软雅黑"/>
-        </w:rPr>
-      </w:pPr>
-      <w:r>
-        <w:rPr>
-          <w:rFonts w:ascii="微软雅黑" w:eastAsia="微软雅黑" w:hAnsi="微软雅黑" w:hint="eastAsia"/>
-        </w:rPr>
-        <w:t>srcIP：源IP</w:t>
-      </w:r>
-    </w:p>
-    <w:p>
-      <w:pPr>
-        <w:rPr>
-          <w:rFonts w:ascii="微软雅黑" w:eastAsia="微软雅黑" w:hAnsi="微软雅黑"/>
-        </w:rPr>
-      </w:pPr>
-      <w:r>
-        <w:rPr>
-          <w:rFonts w:ascii="微软雅黑" w:eastAsia="微软雅黑" w:hAnsi="微软雅黑" w:hint="eastAsia"/>
-        </w:rPr>
         <w:t>dst</w:t>
       </w:r>
       <w:r>
@@ -7653,6 +8171,7 @@
           <w:rFonts w:ascii="微软雅黑" w:eastAsia="微软雅黑" w:hAnsi="微软雅黑" w:hint="eastAsia"/>
           <w:b/>
         </w:rPr>
+        <w:lastRenderedPageBreak/>
         <w:t>UDPClient</w:t>
       </w:r>
       <w:r>
@@ -9488,7 +10007,7 @@
 </file>
 
 <file path=customXml/itemProps1.xml><?xml version="1.0" encoding="utf-8"?>
-<ds:datastoreItem xmlns:ds="http://schemas.openxmlformats.org/officeDocument/2006/customXml" ds:itemID="{4EADAF9C-39E9-4769-8FE9-FD39A70464B4}">
+<ds:datastoreItem xmlns:ds="http://schemas.openxmlformats.org/officeDocument/2006/customXml" ds:itemID="{4886BDA7-CF05-47B4-B479-AA40BF06113A}">
   <ds:schemaRefs>
     <ds:schemaRef ds:uri="http://schemas.openxmlformats.org/officeDocument/2006/bibliography"/>
   </ds:schemaRefs>

</xml_diff>

<commit_message>
update android sdk and doc
</commit_message>
<xml_diff>
--- a/android/doc/Android厂商APP接入.docx
+++ b/android/doc/Android厂商APP接入.docx
@@ -2956,6 +2956,80 @@
           <w:rFonts w:ascii="微软雅黑" w:eastAsia="微软雅黑" w:hAnsi="微软雅黑" w:hint="eastAsia"/>
           <w:b/>
         </w:rPr>
+        <w:t>handle</w:t>
+      </w:r>
+      <w:r>
+        <w:rPr>
+          <w:rFonts w:ascii="微软雅黑" w:eastAsia="微软雅黑" w:hAnsi="微软雅黑"/>
+          <w:b/>
+        </w:rPr>
+        <w:t>QQOpen</w:t>
+      </w:r>
+      <w:r>
+        <w:rPr>
+          <w:rFonts w:ascii="微软雅黑" w:eastAsia="微软雅黑" w:hAnsi="微软雅黑"/>
+          <w:b/>
+        </w:rPr>
+        <w:t>UserInfo</w:t>
+      </w:r>
+    </w:p>
+    <w:p>
+      <w:pPr>
+        <w:rPr>
+          <w:rFonts w:ascii="微软雅黑" w:eastAsia="微软雅黑" w:hAnsi="微软雅黑"/>
+        </w:rPr>
+      </w:pPr>
+      <w:r>
+        <w:rPr>
+          <w:rFonts w:ascii="微软雅黑" w:eastAsia="微软雅黑" w:hAnsi="微软雅黑" w:hint="eastAsia"/>
+        </w:rPr>
+        <w:t>QQ登录</w:t>
+      </w:r>
+      <w:r>
+        <w:rPr>
+          <w:rFonts w:ascii="微软雅黑" w:eastAsia="微软雅黑" w:hAnsi="微软雅黑" w:hint="eastAsia"/>
+        </w:rPr>
+        <w:t>用户</w:t>
+      </w:r>
+      <w:r>
+        <w:rPr>
+          <w:rFonts w:ascii="微软雅黑" w:eastAsia="微软雅黑" w:hAnsi="微软雅黑" w:hint="eastAsia"/>
+        </w:rPr>
+        <w:t>信息回调</w:t>
+      </w:r>
+    </w:p>
+    <w:p>
+      <w:pPr>
+        <w:rPr>
+          <w:rFonts w:ascii="微软雅黑" w:eastAsia="微软雅黑" w:hAnsi="微软雅黑"/>
+        </w:rPr>
+      </w:pPr>
+      <w:r>
+        <w:rPr>
+          <w:rFonts w:ascii="微软雅黑" w:eastAsia="微软雅黑" w:hAnsi="微软雅黑"/>
+        </w:rPr>
+        <w:t>void handleQQOpenIntent()</w:t>
+      </w:r>
+    </w:p>
+    <w:p>
+      <w:pPr>
+        <w:rPr>
+          <w:rFonts w:ascii="微软雅黑" w:eastAsia="微软雅黑" w:hAnsi="微软雅黑" w:hint="eastAsia"/>
+        </w:rPr>
+      </w:pPr>
+    </w:p>
+    <w:p>
+      <w:pPr>
+        <w:rPr>
+          <w:rFonts w:ascii="微软雅黑" w:eastAsia="微软雅黑" w:hAnsi="微软雅黑"/>
+          <w:b/>
+        </w:rPr>
+      </w:pPr>
+      <w:r>
+        <w:rPr>
+          <w:rFonts w:ascii="微软雅黑" w:eastAsia="微软雅黑" w:hAnsi="微软雅黑" w:hint="eastAsia"/>
+          <w:b/>
+        </w:rPr>
         <w:t>getClientId</w:t>
       </w:r>
     </w:p>
@@ -2995,6 +3069,868 @@
           <w:rFonts w:ascii="微软雅黑" w:eastAsia="微软雅黑" w:hAnsi="微软雅黑"/>
         </w:rPr>
         <w:t>String getClientId(ELoginPlatform platform)</w:t>
+      </w:r>
+    </w:p>
+    <w:p>
+      <w:pPr>
+        <w:rPr>
+          <w:rFonts w:ascii="微软雅黑" w:eastAsia="微软雅黑" w:hAnsi="微软雅黑"/>
+        </w:rPr>
+      </w:pPr>
+      <w:r>
+        <w:rPr>
+          <w:rFonts w:ascii="微软雅黑" w:eastAsia="微软雅黑" w:hAnsi="微软雅黑" w:hint="eastAsia"/>
+        </w:rPr>
+        <w:t>参数</w:t>
+      </w:r>
+    </w:p>
+    <w:p>
+      <w:pPr>
+        <w:rPr>
+          <w:rFonts w:ascii="微软雅黑" w:eastAsia="微软雅黑" w:hAnsi="微软雅黑"/>
+        </w:rPr>
+      </w:pPr>
+      <w:r>
+        <w:rPr>
+          <w:rFonts w:ascii="微软雅黑" w:eastAsia="微软雅黑" w:hAnsi="微软雅黑" w:hint="eastAsia"/>
+        </w:rPr>
+        <w:t>platform：获取哪个登录平台的信息</w:t>
+      </w:r>
+    </w:p>
+    <w:p>
+      <w:pPr>
+        <w:rPr>
+          <w:rFonts w:ascii="微软雅黑" w:eastAsia="微软雅黑" w:hAnsi="微软雅黑"/>
+        </w:rPr>
+      </w:pPr>
+    </w:p>
+    <w:p>
+      <w:pPr>
+        <w:rPr>
+          <w:rFonts w:ascii="微软雅黑" w:eastAsia="微软雅黑" w:hAnsi="微软雅黑"/>
+          <w:b/>
+        </w:rPr>
+      </w:pPr>
+      <w:r>
+        <w:rPr>
+          <w:rFonts w:ascii="微软雅黑" w:eastAsia="微软雅黑" w:hAnsi="微软雅黑"/>
+          <w:b/>
+        </w:rPr>
+        <w:t>getUserId</w:t>
+      </w:r>
+    </w:p>
+    <w:p>
+      <w:pPr>
+        <w:rPr>
+          <w:rFonts w:ascii="微软雅黑" w:eastAsia="微软雅黑" w:hAnsi="微软雅黑"/>
+        </w:rPr>
+      </w:pPr>
+      <w:r>
+        <w:rPr>
+          <w:rFonts w:ascii="微软雅黑" w:eastAsia="微软雅黑" w:hAnsi="微软雅黑" w:hint="eastAsia"/>
+        </w:rPr>
+        <w:t>获</w:t>
+      </w:r>
+      <w:r>
+        <w:rPr>
+          <w:rFonts w:ascii="微软雅黑" w:eastAsia="微软雅黑" w:hAnsi="微软雅黑" w:hint="eastAsia"/>
+        </w:rPr>
+        <w:t>取用户Id</w:t>
+      </w:r>
+    </w:p>
+    <w:p>
+      <w:pPr>
+        <w:rPr>
+          <w:rFonts w:ascii="微软雅黑" w:eastAsia="微软雅黑" w:hAnsi="微软雅黑"/>
+        </w:rPr>
+      </w:pPr>
+      <w:r>
+        <w:rPr>
+          <w:rFonts w:ascii="微软雅黑" w:eastAsia="微软雅黑" w:hAnsi="微软雅黑"/>
+        </w:rPr>
+        <w:t xml:space="preserve">String </w:t>
+      </w:r>
+      <w:r>
+        <w:rPr>
+          <w:rFonts w:ascii="微软雅黑" w:eastAsia="微软雅黑" w:hAnsi="微软雅黑" w:hint="eastAsia"/>
+        </w:rPr>
+        <w:t>getUserId</w:t>
+      </w:r>
+      <w:r>
+        <w:rPr>
+          <w:rFonts w:ascii="微软雅黑" w:eastAsia="微软雅黑" w:hAnsi="微软雅黑"/>
+        </w:rPr>
+        <w:t>(</w:t>
+      </w:r>
+      <w:r>
+        <w:rPr>
+          <w:rFonts w:ascii="微软雅黑" w:eastAsia="微软雅黑" w:hAnsi="微软雅黑"/>
+        </w:rPr>
+        <w:t>)</w:t>
+      </w:r>
+    </w:p>
+    <w:p>
+      <w:pPr>
+        <w:rPr>
+          <w:rFonts w:ascii="微软雅黑" w:eastAsia="微软雅黑" w:hAnsi="微软雅黑"/>
+        </w:rPr>
+      </w:pPr>
+    </w:p>
+    <w:p>
+      <w:pPr>
+        <w:rPr>
+          <w:rFonts w:ascii="微软雅黑" w:eastAsia="微软雅黑" w:hAnsi="微软雅黑"/>
+          <w:b/>
+        </w:rPr>
+      </w:pPr>
+      <w:r>
+        <w:rPr>
+          <w:rFonts w:ascii="微软雅黑" w:eastAsia="微软雅黑" w:hAnsi="微软雅黑"/>
+          <w:b/>
+        </w:rPr>
+        <w:t>setLoginEnv</w:t>
+      </w:r>
+    </w:p>
+    <w:p>
+      <w:pPr>
+        <w:rPr>
+          <w:rFonts w:ascii="微软雅黑" w:eastAsia="微软雅黑" w:hAnsi="微软雅黑"/>
+        </w:rPr>
+      </w:pPr>
+      <w:r>
+        <w:rPr>
+          <w:rFonts w:ascii="微软雅黑" w:eastAsia="微软雅黑" w:hAnsi="微软雅黑" w:hint="eastAsia"/>
+        </w:rPr>
+        <w:t>设置帐号后台环境</w:t>
+      </w:r>
+    </w:p>
+    <w:p>
+      <w:pPr>
+        <w:rPr>
+          <w:rFonts w:ascii="微软雅黑" w:eastAsia="微软雅黑" w:hAnsi="微软雅黑"/>
+        </w:rPr>
+      </w:pPr>
+      <w:r>
+        <w:rPr>
+          <w:rFonts w:ascii="微软雅黑" w:eastAsia="微软雅黑" w:hAnsi="微软雅黑"/>
+        </w:rPr>
+        <w:t>void setLoginEnv(ELoginEnv env)</w:t>
+      </w:r>
+    </w:p>
+    <w:p>
+      <w:pPr>
+        <w:rPr>
+          <w:rFonts w:ascii="微软雅黑" w:eastAsia="微软雅黑" w:hAnsi="微软雅黑"/>
+        </w:rPr>
+      </w:pPr>
+      <w:r>
+        <w:rPr>
+          <w:rFonts w:ascii="微软雅黑" w:eastAsia="微软雅黑" w:hAnsi="微软雅黑" w:hint="eastAsia"/>
+        </w:rPr>
+        <w:t>参数</w:t>
+      </w:r>
+    </w:p>
+    <w:p>
+      <w:pPr>
+        <w:rPr>
+          <w:rFonts w:ascii="微软雅黑" w:eastAsia="微软雅黑" w:hAnsi="微软雅黑"/>
+        </w:rPr>
+      </w:pPr>
+      <w:r>
+        <w:rPr>
+          <w:rFonts w:ascii="微软雅黑" w:eastAsia="微软雅黑" w:hAnsi="微软雅黑" w:hint="eastAsia"/>
+        </w:rPr>
+        <w:t>env：帐号后台</w:t>
+      </w:r>
+      <w:r>
+        <w:rPr>
+          <w:rFonts w:ascii="微软雅黑" w:eastAsia="微软雅黑" w:hAnsi="微软雅黑" w:hint="eastAsia"/>
+        </w:rPr>
+        <w:t>环境</w:t>
+      </w:r>
+      <w:r>
+        <w:rPr>
+          <w:rFonts w:ascii="微软雅黑" w:eastAsia="微软雅黑" w:hAnsi="微软雅黑" w:hint="eastAsia"/>
+        </w:rPr>
+        <w:t>类型</w:t>
+      </w:r>
+    </w:p>
+    <w:p>
+      <w:pPr>
+        <w:rPr>
+          <w:rFonts w:ascii="微软雅黑" w:eastAsia="微软雅黑" w:hAnsi="微软雅黑"/>
+        </w:rPr>
+      </w:pPr>
+    </w:p>
+    <w:p>
+      <w:pPr>
+        <w:rPr>
+          <w:rFonts w:ascii="微软雅黑" w:eastAsia="微软雅黑" w:hAnsi="微软雅黑"/>
+          <w:b/>
+        </w:rPr>
+      </w:pPr>
+      <w:r>
+        <w:rPr>
+          <w:rFonts w:ascii="微软雅黑" w:eastAsia="微软雅黑" w:hAnsi="微软雅黑"/>
+          <w:b/>
+        </w:rPr>
+        <w:t>set</w:t>
+      </w:r>
+      <w:r>
+        <w:rPr>
+          <w:rFonts w:ascii="微软雅黑" w:eastAsia="微软雅黑" w:hAnsi="微软雅黑" w:hint="eastAsia"/>
+          <w:b/>
+        </w:rPr>
+        <w:t>User</w:t>
+      </w:r>
+      <w:r>
+        <w:rPr>
+          <w:rFonts w:ascii="微软雅黑" w:eastAsia="微软雅黑" w:hAnsi="微软雅黑"/>
+          <w:b/>
+        </w:rPr>
+        <w:t>CenterEnv</w:t>
+      </w:r>
+    </w:p>
+    <w:p>
+      <w:pPr>
+        <w:rPr>
+          <w:rFonts w:ascii="微软雅黑" w:eastAsia="微软雅黑" w:hAnsi="微软雅黑"/>
+        </w:rPr>
+      </w:pPr>
+      <w:r>
+        <w:rPr>
+          <w:rFonts w:ascii="微软雅黑" w:eastAsia="微软雅黑" w:hAnsi="微软雅黑" w:hint="eastAsia"/>
+        </w:rPr>
+        <w:t>设置</w:t>
+      </w:r>
+      <w:r>
+        <w:rPr>
+          <w:rFonts w:ascii="微软雅黑" w:eastAsia="微软雅黑" w:hAnsi="微软雅黑" w:hint="eastAsia"/>
+        </w:rPr>
+        <w:t>用户中心网络环境</w:t>
+      </w:r>
+    </w:p>
+    <w:p>
+      <w:pPr>
+        <w:rPr>
+          <w:rFonts w:ascii="微软雅黑" w:eastAsia="微软雅黑" w:hAnsi="微软雅黑"/>
+        </w:rPr>
+      </w:pPr>
+      <w:r>
+        <w:rPr>
+          <w:rFonts w:ascii="微软雅黑" w:eastAsia="微软雅黑" w:hAnsi="微软雅黑"/>
+        </w:rPr>
+        <w:t>void setUserCenterEnv(ELoginEnv env)</w:t>
+      </w:r>
+    </w:p>
+    <w:p>
+      <w:pPr>
+        <w:rPr>
+          <w:rFonts w:ascii="微软雅黑" w:eastAsia="微软雅黑" w:hAnsi="微软雅黑"/>
+        </w:rPr>
+      </w:pPr>
+      <w:r>
+        <w:rPr>
+          <w:rFonts w:ascii="微软雅黑" w:eastAsia="微软雅黑" w:hAnsi="微软雅黑" w:hint="eastAsia"/>
+        </w:rPr>
+        <w:t>参数</w:t>
+      </w:r>
+    </w:p>
+    <w:p>
+      <w:pPr>
+        <w:rPr>
+          <w:rFonts w:ascii="微软雅黑" w:eastAsia="微软雅黑" w:hAnsi="微软雅黑" w:hint="eastAsia"/>
+        </w:rPr>
+      </w:pPr>
+      <w:r>
+        <w:rPr>
+          <w:rFonts w:ascii="微软雅黑" w:eastAsia="微软雅黑" w:hAnsi="微软雅黑" w:hint="eastAsia"/>
+        </w:rPr>
+        <w:t>env：</w:t>
+      </w:r>
+      <w:r>
+        <w:rPr>
+          <w:rFonts w:ascii="微软雅黑" w:eastAsia="微软雅黑" w:hAnsi="微软雅黑" w:hint="eastAsia"/>
+        </w:rPr>
+        <w:t>用户中心网络环境</w:t>
+      </w:r>
+      <w:r>
+        <w:rPr>
+          <w:rFonts w:ascii="微软雅黑" w:eastAsia="微软雅黑" w:hAnsi="微软雅黑" w:hint="eastAsia"/>
+        </w:rPr>
+        <w:t>类型</w:t>
+      </w:r>
+    </w:p>
+    <w:p>
+      <w:pPr>
+        <w:rPr>
+          <w:rFonts w:ascii="微软雅黑" w:eastAsia="微软雅黑" w:hAnsi="微软雅黑"/>
+        </w:rPr>
+      </w:pPr>
+    </w:p>
+    <w:p>
+      <w:pPr>
+        <w:rPr>
+          <w:rFonts w:ascii="微软雅黑" w:eastAsia="微软雅黑" w:hAnsi="微软雅黑"/>
+          <w:b/>
+        </w:rPr>
+      </w:pPr>
+      <w:r>
+        <w:rPr>
+          <w:rFonts w:ascii="微软雅黑" w:eastAsia="微软雅黑" w:hAnsi="微软雅黑"/>
+          <w:b/>
+        </w:rPr>
+        <w:t>requestGetCaptcha</w:t>
+      </w:r>
+    </w:p>
+    <w:p>
+      <w:pPr>
+        <w:rPr>
+          <w:rFonts w:ascii="微软雅黑" w:eastAsia="微软雅黑" w:hAnsi="微软雅黑"/>
+        </w:rPr>
+      </w:pPr>
+      <w:r>
+        <w:rPr>
+          <w:rFonts w:ascii="微软雅黑" w:eastAsia="微软雅黑" w:hAnsi="微软雅黑" w:hint="eastAsia"/>
+        </w:rPr>
+        <w:t>获取手机号短信验证码</w:t>
+      </w:r>
+    </w:p>
+    <w:p>
+      <w:pPr>
+        <w:rPr>
+          <w:rFonts w:ascii="微软雅黑" w:eastAsia="微软雅黑" w:hAnsi="微软雅黑"/>
+        </w:rPr>
+      </w:pPr>
+      <w:r>
+        <w:rPr>
+          <w:rFonts w:ascii="微软雅黑" w:eastAsia="微软雅黑" w:hAnsi="微软雅黑"/>
+        </w:rPr>
+        <w:t>void requestGetCaptcha(ELoginPlatform platform, String phoneNumber)</w:t>
+      </w:r>
+    </w:p>
+    <w:p>
+      <w:pPr>
+        <w:rPr>
+          <w:rFonts w:ascii="微软雅黑" w:eastAsia="微软雅黑" w:hAnsi="微软雅黑"/>
+        </w:rPr>
+      </w:pPr>
+      <w:r>
+        <w:rPr>
+          <w:rFonts w:ascii="微软雅黑" w:eastAsia="微软雅黑" w:hAnsi="微软雅黑" w:hint="eastAsia"/>
+        </w:rPr>
+        <w:t>参数</w:t>
+      </w:r>
+    </w:p>
+    <w:p>
+      <w:pPr>
+        <w:rPr>
+          <w:rFonts w:ascii="微软雅黑" w:eastAsia="微软雅黑" w:hAnsi="微软雅黑"/>
+        </w:rPr>
+      </w:pPr>
+      <w:r>
+        <w:rPr>
+          <w:rFonts w:ascii="微软雅黑" w:eastAsia="微软雅黑" w:hAnsi="微软雅黑" w:hint="eastAsia"/>
+        </w:rPr>
+        <w:t>platform：帐号类型</w:t>
+      </w:r>
+    </w:p>
+    <w:p>
+      <w:pPr>
+        <w:rPr>
+          <w:rFonts w:ascii="微软雅黑" w:eastAsia="微软雅黑" w:hAnsi="微软雅黑"/>
+        </w:rPr>
+      </w:pPr>
+      <w:r>
+        <w:rPr>
+          <w:rFonts w:ascii="微软雅黑" w:eastAsia="微软雅黑" w:hAnsi="微软雅黑" w:hint="eastAsia"/>
+        </w:rPr>
+        <w:t>phoneNumber：需要绑定的手机号</w:t>
+      </w:r>
+    </w:p>
+    <w:p>
+      <w:pPr>
+        <w:rPr>
+          <w:rFonts w:ascii="微软雅黑" w:eastAsia="微软雅黑" w:hAnsi="微软雅黑"/>
+        </w:rPr>
+      </w:pPr>
+    </w:p>
+    <w:p>
+      <w:pPr>
+        <w:rPr>
+          <w:rFonts w:ascii="微软雅黑" w:eastAsia="微软雅黑" w:hAnsi="微软雅黑"/>
+          <w:b/>
+        </w:rPr>
+      </w:pPr>
+      <w:r>
+        <w:rPr>
+          <w:rFonts w:ascii="微软雅黑" w:eastAsia="微软雅黑" w:hAnsi="微软雅黑"/>
+          <w:b/>
+        </w:rPr>
+        <w:t>requestBindPhoneNumber</w:t>
+      </w:r>
+    </w:p>
+    <w:p>
+      <w:pPr>
+        <w:rPr>
+          <w:rFonts w:ascii="微软雅黑" w:eastAsia="微软雅黑" w:hAnsi="微软雅黑"/>
+        </w:rPr>
+      </w:pPr>
+      <w:r>
+        <w:rPr>
+          <w:rFonts w:ascii="微软雅黑" w:eastAsia="微软雅黑" w:hAnsi="微软雅黑" w:hint="eastAsia"/>
+        </w:rPr>
+        <w:t>绑定手机号</w:t>
+      </w:r>
+    </w:p>
+    <w:p>
+      <w:pPr>
+        <w:rPr>
+          <w:rFonts w:ascii="微软雅黑" w:eastAsia="微软雅黑" w:hAnsi="微软雅黑"/>
+        </w:rPr>
+      </w:pPr>
+      <w:r>
+        <w:rPr>
+          <w:rFonts w:ascii="微软雅黑" w:eastAsia="微软雅黑" w:hAnsi="微软雅黑"/>
+        </w:rPr>
+        <w:t>void requestBindPhoneNumber(ELoginPlatform platform, String phoneNumber, String captcha)</w:t>
+      </w:r>
+    </w:p>
+    <w:p>
+      <w:pPr>
+        <w:rPr>
+          <w:rFonts w:ascii="微软雅黑" w:eastAsia="微软雅黑" w:hAnsi="微软雅黑"/>
+        </w:rPr>
+      </w:pPr>
+      <w:r>
+        <w:rPr>
+          <w:rFonts w:ascii="微软雅黑" w:eastAsia="微软雅黑" w:hAnsi="微软雅黑" w:hint="eastAsia"/>
+        </w:rPr>
+        <w:t>参数</w:t>
+      </w:r>
+    </w:p>
+    <w:p>
+      <w:pPr>
+        <w:rPr>
+          <w:rFonts w:ascii="微软雅黑" w:eastAsia="微软雅黑" w:hAnsi="微软雅黑"/>
+        </w:rPr>
+      </w:pPr>
+      <w:r>
+        <w:rPr>
+          <w:rFonts w:ascii="微软雅黑" w:eastAsia="微软雅黑" w:hAnsi="微软雅黑" w:hint="eastAsia"/>
+        </w:rPr>
+        <w:t>platform：帐号类型</w:t>
+      </w:r>
+    </w:p>
+    <w:p>
+      <w:pPr>
+        <w:rPr>
+          <w:rFonts w:ascii="微软雅黑" w:eastAsia="微软雅黑" w:hAnsi="微软雅黑"/>
+        </w:rPr>
+      </w:pPr>
+      <w:r>
+        <w:rPr>
+          <w:rFonts w:ascii="微软雅黑" w:eastAsia="微软雅黑" w:hAnsi="微软雅黑" w:hint="eastAsia"/>
+        </w:rPr>
+        <w:t>phoneNumber：需要绑定的手机号</w:t>
+      </w:r>
+    </w:p>
+    <w:p>
+      <w:pPr>
+        <w:rPr>
+          <w:rFonts w:ascii="微软雅黑" w:eastAsia="微软雅黑" w:hAnsi="微软雅黑"/>
+        </w:rPr>
+      </w:pPr>
+      <w:r>
+        <w:rPr>
+          <w:rFonts w:ascii="微软雅黑" w:eastAsia="微软雅黑" w:hAnsi="微软雅黑" w:hint="eastAsia"/>
+        </w:rPr>
+        <w:t>captcha：手机验证码</w:t>
+      </w:r>
+    </w:p>
+    <w:p>
+      <w:pPr>
+        <w:rPr>
+          <w:rFonts w:ascii="微软雅黑" w:eastAsia="微软雅黑" w:hAnsi="微软雅黑"/>
+        </w:rPr>
+      </w:pPr>
+    </w:p>
+    <w:p>
+      <w:pPr>
+        <w:rPr>
+          <w:rFonts w:ascii="微软雅黑" w:eastAsia="微软雅黑" w:hAnsi="微软雅黑"/>
+          <w:b/>
+        </w:rPr>
+      </w:pPr>
+      <w:r>
+        <w:rPr>
+          <w:rFonts w:ascii="微软雅黑" w:eastAsia="微软雅黑" w:hAnsi="微软雅黑" w:hint="eastAsia"/>
+          <w:b/>
+        </w:rPr>
+        <w:t>is</w:t>
+      </w:r>
+      <w:r>
+        <w:rPr>
+          <w:rFonts w:ascii="微软雅黑" w:eastAsia="微软雅黑" w:hAnsi="微软雅黑"/>
+          <w:b/>
+        </w:rPr>
+        <w:t>LocationOpValid</w:t>
+      </w:r>
+    </w:p>
+    <w:p>
+      <w:pPr>
+        <w:rPr>
+          <w:rFonts w:ascii="微软雅黑" w:eastAsia="微软雅黑" w:hAnsi="微软雅黑"/>
+        </w:rPr>
+      </w:pPr>
+      <w:r>
+        <w:rPr>
+          <w:rFonts w:ascii="微软雅黑" w:eastAsia="微软雅黑" w:hAnsi="微软雅黑" w:hint="eastAsia"/>
+        </w:rPr>
+        <w:t>地址操作是否合法</w:t>
+      </w:r>
+    </w:p>
+    <w:p>
+      <w:pPr>
+        <w:rPr>
+          <w:rFonts w:ascii="微软雅黑" w:eastAsia="微软雅黑" w:hAnsi="微软雅黑"/>
+        </w:rPr>
+      </w:pPr>
+      <w:r>
+        <w:rPr>
+          <w:rFonts w:ascii="微软雅黑" w:eastAsia="微软雅黑" w:hAnsi="微软雅黑"/>
+        </w:rPr>
+        <w:t>boolean isLocationOpValid(ELoginPlatform platform)</w:t>
+      </w:r>
+    </w:p>
+    <w:p>
+      <w:pPr>
+        <w:rPr>
+          <w:rFonts w:ascii="微软雅黑" w:eastAsia="微软雅黑" w:hAnsi="微软雅黑"/>
+        </w:rPr>
+      </w:pPr>
+      <w:r>
+        <w:rPr>
+          <w:rFonts w:ascii="微软雅黑" w:eastAsia="微软雅黑" w:hAnsi="微软雅黑" w:hint="eastAsia"/>
+        </w:rPr>
+        <w:t>参数</w:t>
+      </w:r>
+    </w:p>
+    <w:p>
+      <w:pPr>
+        <w:rPr>
+          <w:rFonts w:ascii="微软雅黑" w:eastAsia="微软雅黑" w:hAnsi="微软雅黑"/>
+        </w:rPr>
+      </w:pPr>
+      <w:r>
+        <w:rPr>
+          <w:rFonts w:ascii="微软雅黑" w:eastAsia="微软雅黑" w:hAnsi="微软雅黑" w:hint="eastAsia"/>
+        </w:rPr>
+        <w:t>platform：帐号类型</w:t>
+      </w:r>
+    </w:p>
+    <w:p>
+      <w:pPr>
+        <w:rPr>
+          <w:rFonts w:ascii="微软雅黑" w:eastAsia="微软雅黑" w:hAnsi="微软雅黑"/>
+        </w:rPr>
+      </w:pPr>
+      <w:r>
+        <w:rPr>
+          <w:rFonts w:ascii="微软雅黑" w:eastAsia="微软雅黑" w:hAnsi="微软雅黑" w:hint="eastAsia"/>
+        </w:rPr>
+        <w:lastRenderedPageBreak/>
+        <w:t>返回值</w:t>
+      </w:r>
+    </w:p>
+    <w:p>
+      <w:pPr>
+        <w:rPr>
+          <w:rFonts w:ascii="微软雅黑" w:eastAsia="微软雅黑" w:hAnsi="微软雅黑"/>
+        </w:rPr>
+      </w:pPr>
+      <w:r>
+        <w:rPr>
+          <w:rFonts w:ascii="微软雅黑" w:eastAsia="微软雅黑" w:hAnsi="微软雅黑" w:hint="eastAsia"/>
+        </w:rPr>
+        <w:t>true：合法，可以进行地址操作</w:t>
+      </w:r>
+    </w:p>
+    <w:p>
+      <w:pPr>
+        <w:rPr>
+          <w:rFonts w:ascii="微软雅黑" w:eastAsia="微软雅黑" w:hAnsi="微软雅黑"/>
+        </w:rPr>
+      </w:pPr>
+      <w:r>
+        <w:rPr>
+          <w:rFonts w:ascii="微软雅黑" w:eastAsia="微软雅黑" w:hAnsi="微软雅黑" w:hint="eastAsia"/>
+        </w:rPr>
+        <w:t>false：非法，不可进行地址操作</w:t>
+      </w:r>
+    </w:p>
+    <w:p>
+      <w:pPr>
+        <w:rPr>
+          <w:rFonts w:ascii="微软雅黑" w:eastAsia="微软雅黑" w:hAnsi="微软雅黑"/>
+        </w:rPr>
+      </w:pPr>
+    </w:p>
+    <w:p>
+      <w:pPr>
+        <w:rPr>
+          <w:rFonts w:ascii="微软雅黑" w:eastAsia="微软雅黑" w:hAnsi="微软雅黑"/>
+          <w:b/>
+        </w:rPr>
+      </w:pPr>
+      <w:r>
+        <w:rPr>
+          <w:rFonts w:ascii="微软雅黑" w:eastAsia="微软雅黑" w:hAnsi="微软雅黑"/>
+          <w:b/>
+        </w:rPr>
+        <w:t>requestBindLocation</w:t>
+      </w:r>
+    </w:p>
+    <w:p>
+      <w:pPr>
+        <w:rPr>
+          <w:rFonts w:ascii="微软雅黑" w:eastAsia="微软雅黑" w:hAnsi="微软雅黑"/>
+        </w:rPr>
+      </w:pPr>
+      <w:r>
+        <w:rPr>
+          <w:rFonts w:ascii="微软雅黑" w:eastAsia="微软雅黑" w:hAnsi="微软雅黑" w:hint="eastAsia"/>
+        </w:rPr>
+        <w:t>常用地址绑定操作</w:t>
+      </w:r>
+    </w:p>
+    <w:p>
+      <w:pPr>
+        <w:rPr>
+          <w:rFonts w:ascii="微软雅黑" w:eastAsia="微软雅黑" w:hAnsi="微软雅黑"/>
+        </w:rPr>
+      </w:pPr>
+      <w:r>
+        <w:rPr>
+          <w:rFonts w:ascii="微软雅黑" w:eastAsia="微软雅黑" w:hAnsi="微软雅黑"/>
+        </w:rPr>
+        <w:t>void requestBindLocation(ELoginPlatform platform, LocationInfo homeLocationInfo, LocationInfo companyLocationInfo)</w:t>
+      </w:r>
+    </w:p>
+    <w:p>
+      <w:pPr>
+        <w:rPr>
+          <w:rFonts w:ascii="微软雅黑" w:eastAsia="微软雅黑" w:hAnsi="微软雅黑"/>
+        </w:rPr>
+      </w:pPr>
+      <w:r>
+        <w:rPr>
+          <w:rFonts w:ascii="微软雅黑" w:eastAsia="微软雅黑" w:hAnsi="微软雅黑" w:hint="eastAsia"/>
+        </w:rPr>
+        <w:t>参数</w:t>
+      </w:r>
+    </w:p>
+    <w:p>
+      <w:pPr>
+        <w:rPr>
+          <w:rFonts w:ascii="微软雅黑" w:eastAsia="微软雅黑" w:hAnsi="微软雅黑"/>
+        </w:rPr>
+      </w:pPr>
+      <w:r>
+        <w:rPr>
+          <w:rFonts w:ascii="微软雅黑" w:eastAsia="微软雅黑" w:hAnsi="微软雅黑" w:hint="eastAsia"/>
+        </w:rPr>
+        <w:t>platform：帐号类型</w:t>
+      </w:r>
+    </w:p>
+    <w:p>
+      <w:pPr>
+        <w:rPr>
+          <w:rFonts w:ascii="微软雅黑" w:eastAsia="微软雅黑" w:hAnsi="微软雅黑"/>
+        </w:rPr>
+      </w:pPr>
+      <w:r>
+        <w:rPr>
+          <w:rFonts w:ascii="微软雅黑" w:eastAsia="微软雅黑" w:hAnsi="微软雅黑"/>
+        </w:rPr>
+        <w:t>homeLocationInfo</w:t>
+      </w:r>
+      <w:r>
+        <w:rPr>
+          <w:rFonts w:ascii="微软雅黑" w:eastAsia="微软雅黑" w:hAnsi="微软雅黑" w:hint="eastAsia"/>
+        </w:rPr>
+        <w:t>：常用地址（家庭）信息</w:t>
+      </w:r>
+    </w:p>
+    <w:p>
+      <w:pPr>
+        <w:rPr>
+          <w:rFonts w:ascii="微软雅黑" w:eastAsia="微软雅黑" w:hAnsi="微软雅黑"/>
+        </w:rPr>
+      </w:pPr>
+      <w:r>
+        <w:rPr>
+          <w:rFonts w:ascii="微软雅黑" w:eastAsia="微软雅黑" w:hAnsi="微软雅黑" w:hint="eastAsia"/>
+        </w:rPr>
+        <w:t>company</w:t>
+      </w:r>
+      <w:r>
+        <w:rPr>
+          <w:rFonts w:ascii="微软雅黑" w:eastAsia="微软雅黑" w:hAnsi="微软雅黑"/>
+        </w:rPr>
+        <w:t>LocationInfo</w:t>
+      </w:r>
+      <w:r>
+        <w:rPr>
+          <w:rFonts w:ascii="微软雅黑" w:eastAsia="微软雅黑" w:hAnsi="微软雅黑" w:hint="eastAsia"/>
+        </w:rPr>
+        <w:t>：常用地址（</w:t>
+      </w:r>
+      <w:r>
+        <w:rPr>
+          <w:rFonts w:ascii="微软雅黑" w:eastAsia="微软雅黑" w:hAnsi="微软雅黑" w:hint="eastAsia"/>
+        </w:rPr>
+        <w:t>公司</w:t>
+      </w:r>
+      <w:r>
+        <w:rPr>
+          <w:rFonts w:ascii="微软雅黑" w:eastAsia="微软雅黑" w:hAnsi="微软雅黑" w:hint="eastAsia"/>
+        </w:rPr>
+        <w:t>）信息</w:t>
+      </w:r>
+    </w:p>
+    <w:p>
+      <w:pPr>
+        <w:rPr>
+          <w:rFonts w:ascii="微软雅黑" w:eastAsia="微软雅黑" w:hAnsi="微软雅黑"/>
+        </w:rPr>
+      </w:pPr>
+    </w:p>
+    <w:p>
+      <w:pPr>
+        <w:rPr>
+          <w:rFonts w:ascii="微软雅黑" w:eastAsia="微软雅黑" w:hAnsi="微软雅黑"/>
+          <w:b/>
+        </w:rPr>
+      </w:pPr>
+      <w:r>
+        <w:rPr>
+          <w:rFonts w:ascii="微软雅黑" w:eastAsia="微软雅黑" w:hAnsi="微软雅黑"/>
+          <w:b/>
+        </w:rPr>
+        <w:t>requestQueryLocation</w:t>
+      </w:r>
+    </w:p>
+    <w:p>
+      <w:pPr>
+        <w:rPr>
+          <w:rFonts w:ascii="微软雅黑" w:eastAsia="微软雅黑" w:hAnsi="微软雅黑"/>
+        </w:rPr>
+      </w:pPr>
+      <w:r>
+        <w:rPr>
+          <w:rFonts w:ascii="微软雅黑" w:eastAsia="微软雅黑" w:hAnsi="微软雅黑" w:hint="eastAsia"/>
+        </w:rPr>
+        <w:t>常用地址</w:t>
+      </w:r>
+      <w:r>
+        <w:rPr>
+          <w:rFonts w:ascii="微软雅黑" w:eastAsia="微软雅黑" w:hAnsi="微软雅黑" w:hint="eastAsia"/>
+        </w:rPr>
+        <w:t>查询</w:t>
+      </w:r>
+      <w:r>
+        <w:rPr>
+          <w:rFonts w:ascii="微软雅黑" w:eastAsia="微软雅黑" w:hAnsi="微软雅黑" w:hint="eastAsia"/>
+        </w:rPr>
+        <w:t>操作</w:t>
+      </w:r>
+    </w:p>
+    <w:p>
+      <w:pPr>
+        <w:rPr>
+          <w:rFonts w:ascii="微软雅黑" w:eastAsia="微软雅黑" w:hAnsi="微软雅黑"/>
+        </w:rPr>
+      </w:pPr>
+      <w:r>
+        <w:rPr>
+          <w:rFonts w:ascii="微软雅黑" w:eastAsia="微软雅黑" w:hAnsi="微软雅黑"/>
+        </w:rPr>
+        <w:t>void requestQueryLocation(ELoginPlatform platform)</w:t>
+      </w:r>
+    </w:p>
+    <w:p>
+      <w:pPr>
+        <w:rPr>
+          <w:rFonts w:ascii="微软雅黑" w:eastAsia="微软雅黑" w:hAnsi="微软雅黑"/>
+        </w:rPr>
+      </w:pPr>
+      <w:r>
+        <w:rPr>
+          <w:rFonts w:ascii="微软雅黑" w:eastAsia="微软雅黑" w:hAnsi="微软雅黑" w:hint="eastAsia"/>
+        </w:rPr>
+        <w:t>参数</w:t>
+      </w:r>
+    </w:p>
+    <w:p>
+      <w:pPr>
+        <w:rPr>
+          <w:rFonts w:ascii="微软雅黑" w:eastAsia="微软雅黑" w:hAnsi="微软雅黑"/>
+        </w:rPr>
+      </w:pPr>
+      <w:r>
+        <w:rPr>
+          <w:rFonts w:ascii="微软雅黑" w:eastAsia="微软雅黑" w:hAnsi="微软雅黑" w:hint="eastAsia"/>
+        </w:rPr>
+        <w:t>platform：帐号类型</w:t>
+      </w:r>
+    </w:p>
+    <w:p>
+      <w:pPr>
+        <w:rPr>
+          <w:rFonts w:ascii="微软雅黑" w:eastAsia="微软雅黑" w:hAnsi="微软雅黑"/>
+        </w:rPr>
+      </w:pPr>
+    </w:p>
+    <w:p>
+      <w:pPr>
+        <w:rPr>
+          <w:rFonts w:ascii="微软雅黑" w:eastAsia="微软雅黑" w:hAnsi="微软雅黑"/>
+          <w:b/>
+        </w:rPr>
+      </w:pPr>
+      <w:r>
+        <w:rPr>
+          <w:rFonts w:ascii="微软雅黑" w:eastAsia="微软雅黑" w:hAnsi="微软雅黑"/>
+          <w:b/>
+        </w:rPr>
+        <w:t>setBindingListener</w:t>
+      </w:r>
+    </w:p>
+    <w:p>
+      <w:pPr>
+        <w:rPr>
+          <w:rFonts w:ascii="微软雅黑" w:eastAsia="微软雅黑" w:hAnsi="微软雅黑"/>
+        </w:rPr>
+      </w:pPr>
+      <w:r>
+        <w:rPr>
+          <w:rFonts w:ascii="微软雅黑" w:eastAsia="微软雅黑" w:hAnsi="微软雅黑" w:hint="eastAsia"/>
+        </w:rPr>
+        <w:t>设置绑定信息监听器</w:t>
+      </w:r>
+    </w:p>
+    <w:p>
+      <w:pPr>
+        <w:rPr>
+          <w:rFonts w:ascii="微软雅黑" w:eastAsia="微软雅黑" w:hAnsi="微软雅黑"/>
+        </w:rPr>
+      </w:pPr>
+      <w:r>
+        <w:rPr>
+          <w:rFonts w:ascii="微软雅黑" w:eastAsia="微软雅黑" w:hAnsi="微软雅黑"/>
+        </w:rPr>
+        <w:t>void setBindingListener(BindingListener listener)</w:t>
       </w:r>
     </w:p>
     <w:p>
@@ -3021,127 +3957,55 @@
         <w:rPr>
           <w:rFonts w:ascii="微软雅黑" w:eastAsia="微软雅黑" w:hAnsi="微软雅黑" w:hint="eastAsia"/>
         </w:rPr>
-        <w:t>platform：获取哪个登录平台的信息</w:t>
-      </w:r>
-    </w:p>
-    <w:p>
-      <w:pPr>
-        <w:rPr>
-          <w:rFonts w:ascii="微软雅黑" w:eastAsia="微软雅黑" w:hAnsi="微软雅黑"/>
-        </w:rPr>
-      </w:pPr>
-    </w:p>
-    <w:p>
-      <w:pPr>
-        <w:rPr>
-          <w:rFonts w:ascii="微软雅黑" w:eastAsia="微软雅黑" w:hAnsi="微软雅黑"/>
-          <w:b/>
-        </w:rPr>
-      </w:pPr>
-      <w:r>
-        <w:rPr>
-          <w:rFonts w:ascii="微软雅黑" w:eastAsia="微软雅黑" w:hAnsi="微软雅黑"/>
-          <w:b/>
-        </w:rPr>
-        <w:t>getUserId</w:t>
-      </w:r>
-    </w:p>
-    <w:p>
-      <w:pPr>
-        <w:rPr>
-          <w:rFonts w:ascii="微软雅黑" w:eastAsia="微软雅黑" w:hAnsi="微软雅黑"/>
-        </w:rPr>
-      </w:pPr>
-      <w:r>
-        <w:rPr>
-          <w:rFonts w:ascii="微软雅黑" w:eastAsia="微软雅黑" w:hAnsi="微软雅黑" w:hint="eastAsia"/>
-        </w:rPr>
-        <w:t>获</w:t>
-      </w:r>
-      <w:r>
-        <w:rPr>
-          <w:rFonts w:ascii="微软雅黑" w:eastAsia="微软雅黑" w:hAnsi="微软雅黑" w:hint="eastAsia"/>
-        </w:rPr>
-        <w:t>取用户Id</w:t>
-      </w:r>
-    </w:p>
-    <w:p>
-      <w:pPr>
-        <w:rPr>
-          <w:rFonts w:ascii="微软雅黑" w:eastAsia="微软雅黑" w:hAnsi="微软雅黑"/>
-        </w:rPr>
-      </w:pPr>
-      <w:r>
-        <w:rPr>
-          <w:rFonts w:ascii="微软雅黑" w:eastAsia="微软雅黑" w:hAnsi="微软雅黑"/>
-        </w:rPr>
-        <w:t xml:space="preserve">String </w:t>
-      </w:r>
-      <w:r>
-        <w:rPr>
-          <w:rFonts w:ascii="微软雅黑" w:eastAsia="微软雅黑" w:hAnsi="微软雅黑" w:hint="eastAsia"/>
-        </w:rPr>
-        <w:t>getUserId</w:t>
-      </w:r>
-      <w:r>
-        <w:rPr>
-          <w:rFonts w:ascii="微软雅黑" w:eastAsia="微软雅黑" w:hAnsi="微软雅黑"/>
-        </w:rPr>
-        <w:t>(</w:t>
-      </w:r>
-      <w:r>
-        <w:rPr>
-          <w:rFonts w:ascii="微软雅黑" w:eastAsia="微软雅黑" w:hAnsi="微软雅黑"/>
-        </w:rPr>
-        <w:t>)</w:t>
-      </w:r>
-    </w:p>
-    <w:p>
-      <w:pPr>
-        <w:rPr>
-          <w:rFonts w:ascii="微软雅黑" w:eastAsia="微软雅黑" w:hAnsi="微软雅黑"/>
-        </w:rPr>
-      </w:pPr>
-    </w:p>
-    <w:p>
-      <w:pPr>
-        <w:rPr>
-          <w:rFonts w:ascii="微软雅黑" w:eastAsia="微软雅黑" w:hAnsi="微软雅黑"/>
-          <w:b/>
-        </w:rPr>
-      </w:pPr>
-      <w:r>
-        <w:rPr>
-          <w:rFonts w:ascii="微软雅黑" w:eastAsia="微软雅黑" w:hAnsi="微软雅黑"/>
-          <w:b/>
-        </w:rPr>
-        <w:t>setLoginEnv</w:t>
-      </w:r>
-    </w:p>
-    <w:p>
-      <w:pPr>
-        <w:rPr>
-          <w:rFonts w:ascii="微软雅黑" w:eastAsia="微软雅黑" w:hAnsi="微软雅黑"/>
-        </w:rPr>
-      </w:pPr>
-      <w:r>
-        <w:rPr>
-          <w:rFonts w:ascii="微软雅黑" w:eastAsia="微软雅黑" w:hAnsi="微软雅黑" w:hint="eastAsia"/>
-        </w:rPr>
-        <w:t>设置帐号后台环境</w:t>
-      </w:r>
-    </w:p>
-    <w:p>
-      <w:pPr>
-        <w:rPr>
-          <w:rFonts w:ascii="微软雅黑" w:eastAsia="微软雅黑" w:hAnsi="微软雅黑"/>
-        </w:rPr>
-      </w:pPr>
-      <w:r>
-        <w:rPr>
-          <w:rFonts w:ascii="微软雅黑" w:eastAsia="微软雅黑" w:hAnsi="微软雅黑"/>
-        </w:rPr>
-        <w:t>void setLoginEnv(ELoginEnv env)</w:t>
+        <w:t>listener：绑定信息监听器</w:t>
+      </w:r>
+    </w:p>
+    <w:p>
+      <w:pPr>
+        <w:rPr>
+          <w:rFonts w:ascii="微软雅黑" w:eastAsia="微软雅黑" w:hAnsi="微软雅黑"/>
+        </w:rPr>
+      </w:pPr>
+    </w:p>
+    <w:p>
+      <w:pPr>
+        <w:rPr>
+          <w:rFonts w:ascii="微软雅黑" w:eastAsia="微软雅黑" w:hAnsi="微软雅黑"/>
+          <w:b/>
+        </w:rPr>
+      </w:pPr>
+      <w:r>
+        <w:rPr>
+          <w:rFonts w:ascii="微软雅黑" w:eastAsia="微软雅黑" w:hAnsi="微软雅黑"/>
+          <w:b/>
+        </w:rPr>
+        <w:t>toUserCenter</w:t>
+      </w:r>
+    </w:p>
+    <w:p>
+      <w:pPr>
+        <w:rPr>
+          <w:rFonts w:ascii="微软雅黑" w:eastAsia="微软雅黑" w:hAnsi="微软雅黑"/>
+        </w:rPr>
+      </w:pPr>
+      <w:r>
+        <w:rPr>
+          <w:rFonts w:ascii="微软雅黑" w:eastAsia="微软雅黑" w:hAnsi="微软雅黑" w:hint="eastAsia"/>
+        </w:rPr>
+        <w:t>跳转用户中心页面</w:t>
+      </w:r>
+    </w:p>
+    <w:p>
+      <w:pPr>
+        <w:rPr>
+          <w:rFonts w:ascii="微软雅黑" w:eastAsia="微软雅黑" w:hAnsi="微软雅黑"/>
+        </w:rPr>
+      </w:pPr>
+      <w:r>
+        <w:rPr>
+          <w:rFonts w:ascii="微软雅黑" w:eastAsia="微软雅黑" w:hAnsi="微软雅黑"/>
+        </w:rPr>
+        <w:t>void toUserCenter(EUserAttrType type, ELoginPlatform platform, DeviceManager deviceManager)</w:t>
       </w:r>
     </w:p>
     <w:p>
@@ -3160,74 +4024,106 @@
     <w:p>
       <w:pPr>
         <w:rPr>
-          <w:rFonts w:ascii="微软雅黑" w:eastAsia="微软雅黑" w:hAnsi="微软雅黑"/>
-        </w:rPr>
-      </w:pPr>
-      <w:r>
-        <w:rPr>
-          <w:rFonts w:ascii="微软雅黑" w:eastAsia="微软雅黑" w:hAnsi="微软雅黑" w:hint="eastAsia"/>
-        </w:rPr>
-        <w:t>env：帐号后台</w:t>
-      </w:r>
-      <w:r>
-        <w:rPr>
-          <w:rFonts w:ascii="微软雅黑" w:eastAsia="微软雅黑" w:hAnsi="微软雅黑" w:hint="eastAsia"/>
-        </w:rPr>
-        <w:t>环境</w:t>
-      </w:r>
-      <w:r>
-        <w:rPr>
-          <w:rFonts w:ascii="微软雅黑" w:eastAsia="微软雅黑" w:hAnsi="微软雅黑" w:hint="eastAsia"/>
-        </w:rPr>
-        <w:t>类型</w:t>
-      </w:r>
-    </w:p>
-    <w:p>
-      <w:pPr>
-        <w:rPr>
-          <w:rFonts w:ascii="微软雅黑" w:eastAsia="微软雅黑" w:hAnsi="微软雅黑"/>
-        </w:rPr>
-      </w:pPr>
-    </w:p>
-    <w:p>
-      <w:pPr>
-        <w:rPr>
-          <w:rFonts w:ascii="微软雅黑" w:eastAsia="微软雅黑" w:hAnsi="微软雅黑"/>
-          <w:b/>
-        </w:rPr>
-      </w:pPr>
-      <w:r>
-        <w:rPr>
-          <w:rFonts w:ascii="微软雅黑" w:eastAsia="微软雅黑" w:hAnsi="微软雅黑"/>
-          <w:b/>
-        </w:rPr>
-        <w:t>requestGetCaptcha</w:t>
-      </w:r>
-    </w:p>
-    <w:p>
-      <w:pPr>
-        <w:rPr>
-          <w:rFonts w:ascii="微软雅黑" w:eastAsia="微软雅黑" w:hAnsi="微软雅黑"/>
-        </w:rPr>
-      </w:pPr>
-      <w:r>
-        <w:rPr>
-          <w:rFonts w:ascii="微软雅黑" w:eastAsia="微软雅黑" w:hAnsi="微软雅黑" w:hint="eastAsia"/>
-        </w:rPr>
-        <w:t>获取手机号短信验证码</w:t>
-      </w:r>
-    </w:p>
-    <w:p>
-      <w:pPr>
-        <w:rPr>
-          <w:rFonts w:ascii="微软雅黑" w:eastAsia="微软雅黑" w:hAnsi="微软雅黑"/>
-        </w:rPr>
-      </w:pPr>
-      <w:r>
-        <w:rPr>
-          <w:rFonts w:ascii="微软雅黑" w:eastAsia="微软雅黑" w:hAnsi="微软雅黑"/>
-        </w:rPr>
-        <w:t>void requestGetCaptcha(ELoginPlatform platform, String phoneNumber)</w:t>
+          <w:rFonts w:ascii="微软雅黑" w:eastAsia="微软雅黑" w:hAnsi="微软雅黑" w:hint="eastAsia"/>
+        </w:rPr>
+      </w:pPr>
+      <w:r>
+        <w:rPr>
+          <w:rFonts w:ascii="微软雅黑" w:eastAsia="微软雅黑" w:hAnsi="微软雅黑" w:hint="eastAsia"/>
+        </w:rPr>
+        <w:t>type：H</w:t>
+      </w:r>
+      <w:r>
+        <w:rPr>
+          <w:rFonts w:ascii="微软雅黑" w:eastAsia="微软雅黑" w:hAnsi="微软雅黑"/>
+        </w:rPr>
+        <w:t>5</w:t>
+      </w:r>
+      <w:r>
+        <w:rPr>
+          <w:rFonts w:ascii="微软雅黑" w:eastAsia="微软雅黑" w:hAnsi="微软雅黑" w:hint="eastAsia"/>
+        </w:rPr>
+        <w:t>页面类型</w:t>
+      </w:r>
+    </w:p>
+    <w:p>
+      <w:pPr>
+        <w:rPr>
+          <w:rFonts w:ascii="微软雅黑" w:eastAsia="微软雅黑" w:hAnsi="微软雅黑"/>
+        </w:rPr>
+      </w:pPr>
+      <w:r>
+        <w:rPr>
+          <w:rFonts w:ascii="微软雅黑" w:eastAsia="微软雅黑" w:hAnsi="微软雅黑"/>
+        </w:rPr>
+        <w:t>platform</w:t>
+      </w:r>
+      <w:r>
+        <w:rPr>
+          <w:rFonts w:ascii="微软雅黑" w:eastAsia="微软雅黑" w:hAnsi="微软雅黑" w:hint="eastAsia"/>
+        </w:rPr>
+        <w:t>：帐号类型</w:t>
+      </w:r>
+    </w:p>
+    <w:p>
+      <w:pPr>
+        <w:rPr>
+          <w:rFonts w:ascii="微软雅黑" w:eastAsia="微软雅黑" w:hAnsi="微软雅黑"/>
+        </w:rPr>
+      </w:pPr>
+      <w:r>
+        <w:rPr>
+          <w:rFonts w:ascii="微软雅黑" w:eastAsia="微软雅黑" w:hAnsi="微软雅黑" w:hint="eastAsia"/>
+        </w:rPr>
+        <w:t>deviceManager：设备信息类型</w:t>
+      </w:r>
+    </w:p>
+    <w:p>
+      <w:pPr>
+        <w:rPr>
+          <w:rFonts w:ascii="微软雅黑" w:eastAsia="微软雅黑" w:hAnsi="微软雅黑"/>
+        </w:rPr>
+      </w:pPr>
+    </w:p>
+    <w:p>
+      <w:pPr>
+        <w:rPr>
+          <w:rFonts w:ascii="微软雅黑" w:eastAsia="微软雅黑" w:hAnsi="微软雅黑"/>
+          <w:b/>
+        </w:rPr>
+      </w:pPr>
+      <w:r>
+        <w:rPr>
+          <w:rFonts w:ascii="微软雅黑" w:eastAsia="微软雅黑" w:hAnsi="微软雅黑"/>
+          <w:b/>
+        </w:rPr>
+        <w:t>requestSetPushMapInfoEx</w:t>
+      </w:r>
+    </w:p>
+    <w:p>
+      <w:pPr>
+        <w:rPr>
+          <w:rFonts w:ascii="微软雅黑" w:eastAsia="微软雅黑" w:hAnsi="微软雅黑"/>
+        </w:rPr>
+      </w:pPr>
+      <w:r>
+        <w:rPr>
+          <w:rFonts w:ascii="微软雅黑" w:eastAsia="微软雅黑" w:hAnsi="微软雅黑" w:hint="eastAsia"/>
+        </w:rPr>
+        <w:t>设置推送绑定接口</w:t>
+      </w:r>
+    </w:p>
+    <w:p>
+      <w:pPr>
+        <w:rPr>
+          <w:rFonts w:ascii="微软雅黑" w:eastAsia="微软雅黑" w:hAnsi="微软雅黑"/>
+        </w:rPr>
+      </w:pPr>
+      <w:r>
+        <w:rPr>
+          <w:rFonts w:ascii="微软雅黑" w:eastAsia="微软雅黑" w:hAnsi="微软雅黑"/>
+        </w:rPr>
+        <w:t>void requestSetPushMapInfoEx(ELoginPlatform platform, PushInfoManager pushInfoManager, DeviceManager deviceManager)</w:t>
       </w:r>
     </w:p>
     <w:p>
@@ -3251,71 +4147,97 @@
       </w:pPr>
       <w:r>
         <w:rPr>
-          <w:rFonts w:ascii="微软雅黑" w:eastAsia="微软雅黑" w:hAnsi="微软雅黑" w:hint="eastAsia"/>
-        </w:rPr>
-        <w:t>platform：帐号类型</w:t>
-      </w:r>
-    </w:p>
-    <w:p>
-      <w:pPr>
-        <w:rPr>
-          <w:rFonts w:ascii="微软雅黑" w:eastAsia="微软雅黑" w:hAnsi="微软雅黑"/>
-        </w:rPr>
-      </w:pPr>
-      <w:r>
-        <w:rPr>
-          <w:rFonts w:ascii="微软雅黑" w:eastAsia="微软雅黑" w:hAnsi="微软雅黑" w:hint="eastAsia"/>
-        </w:rPr>
-        <w:t>phoneNumber：需要绑定的手机号</w:t>
-      </w:r>
-    </w:p>
-    <w:p>
-      <w:pPr>
-        <w:rPr>
-          <w:rFonts w:ascii="微软雅黑" w:eastAsia="微软雅黑" w:hAnsi="微软雅黑"/>
-        </w:rPr>
-      </w:pPr>
-    </w:p>
-    <w:p>
-      <w:pPr>
-        <w:rPr>
-          <w:rFonts w:ascii="微软雅黑" w:eastAsia="微软雅黑" w:hAnsi="微软雅黑"/>
-          <w:b/>
-        </w:rPr>
-      </w:pPr>
-      <w:r>
-        <w:rPr>
-          <w:rFonts w:ascii="微软雅黑" w:eastAsia="微软雅黑" w:hAnsi="微软雅黑"/>
-          <w:b/>
-        </w:rPr>
-        <w:t>requestBindPhoneNumber</w:t>
-      </w:r>
-    </w:p>
-    <w:p>
-      <w:pPr>
-        <w:rPr>
-          <w:rFonts w:ascii="微软雅黑" w:eastAsia="微软雅黑" w:hAnsi="微软雅黑"/>
-        </w:rPr>
-      </w:pPr>
-      <w:r>
-        <w:rPr>
-          <w:rFonts w:ascii="微软雅黑" w:eastAsia="微软雅黑" w:hAnsi="微软雅黑" w:hint="eastAsia"/>
-        </w:rPr>
-        <w:t>绑定手机号</w:t>
-      </w:r>
-    </w:p>
-    <w:p>
-      <w:pPr>
-        <w:rPr>
-          <w:rFonts w:ascii="微软雅黑" w:eastAsia="微软雅黑" w:hAnsi="微软雅黑"/>
-        </w:rPr>
-      </w:pPr>
-      <w:r>
-        <w:rPr>
-          <w:rFonts w:ascii="微软雅黑" w:eastAsia="微软雅黑" w:hAnsi="微软雅黑"/>
+          <w:rFonts w:ascii="微软雅黑" w:eastAsia="微软雅黑" w:hAnsi="微软雅黑"/>
+        </w:rPr>
+        <w:t>platform</w:t>
+      </w:r>
+      <w:r>
+        <w:rPr>
+          <w:rFonts w:ascii="微软雅黑" w:eastAsia="微软雅黑" w:hAnsi="微软雅黑" w:hint="eastAsia"/>
+        </w:rPr>
+        <w:t>：帐号类型</w:t>
+      </w:r>
+    </w:p>
+    <w:p>
+      <w:pPr>
+        <w:rPr>
+          <w:rFonts w:ascii="微软雅黑" w:eastAsia="微软雅黑" w:hAnsi="微软雅黑"/>
+        </w:rPr>
+      </w:pPr>
+      <w:r>
+        <w:rPr>
+          <w:rFonts w:ascii="微软雅黑" w:eastAsia="微软雅黑" w:hAnsi="微软雅黑" w:hint="eastAsia"/>
+        </w:rPr>
+        <w:t>pushInfoManager：推送信息管理器</w:t>
+      </w:r>
+    </w:p>
+    <w:p>
+      <w:pPr>
+        <w:rPr>
+          <w:rFonts w:ascii="微软雅黑" w:eastAsia="微软雅黑" w:hAnsi="微软雅黑"/>
+        </w:rPr>
+      </w:pPr>
+      <w:r>
+        <w:rPr>
+          <w:rFonts w:ascii="微软雅黑" w:eastAsia="微软雅黑" w:hAnsi="微软雅黑" w:hint="eastAsia"/>
+        </w:rPr>
+        <w:t>deviceManager：设备信息管理器</w:t>
+      </w:r>
+    </w:p>
+    <w:p>
+      <w:pPr>
+        <w:rPr>
+          <w:rFonts w:ascii="微软雅黑" w:eastAsia="微软雅黑" w:hAnsi="微软雅黑"/>
+        </w:rPr>
+      </w:pPr>
+    </w:p>
+    <w:p>
+      <w:pPr>
+        <w:rPr>
+          <w:rFonts w:ascii="微软雅黑" w:eastAsia="微软雅黑" w:hAnsi="微软雅黑"/>
+          <w:b/>
+        </w:rPr>
+      </w:pPr>
+      <w:r>
+        <w:rPr>
+          <w:rFonts w:ascii="微软雅黑" w:eastAsia="微软雅黑" w:hAnsi="微软雅黑"/>
+          <w:b/>
+        </w:rPr>
+        <w:t>request</w:t>
+      </w:r>
+      <w:r>
+        <w:rPr>
+          <w:rFonts w:ascii="微软雅黑" w:eastAsia="微软雅黑" w:hAnsi="微软雅黑"/>
+          <w:b/>
+        </w:rPr>
+        <w:t>DelPushMapInfo</w:t>
+      </w:r>
+    </w:p>
+    <w:p>
+      <w:pPr>
+        <w:rPr>
+          <w:rFonts w:ascii="微软雅黑" w:eastAsia="微软雅黑" w:hAnsi="微软雅黑"/>
+        </w:rPr>
+      </w:pPr>
+      <w:r>
+        <w:rPr>
+          <w:rFonts w:ascii="微软雅黑" w:eastAsia="微软雅黑" w:hAnsi="微软雅黑" w:hint="eastAsia"/>
         </w:rPr>
         <w:lastRenderedPageBreak/>
-        <w:t>void requestBindPhoneNumber(ELoginPlatform platform, String phoneNumber, String captcha)</w:t>
+        <w:t>解除设备推送绑定接口</w:t>
+      </w:r>
+    </w:p>
+    <w:p>
+      <w:pPr>
+        <w:rPr>
+          <w:rFonts w:ascii="微软雅黑" w:eastAsia="微软雅黑" w:hAnsi="微软雅黑"/>
+        </w:rPr>
+      </w:pPr>
+      <w:r>
+        <w:rPr>
+          <w:rFonts w:ascii="微软雅黑" w:eastAsia="微软雅黑" w:hAnsi="微软雅黑"/>
+        </w:rPr>
+        <w:t>void requestDelPushMapInfo(ELoginPlatform platform, PushInfoManager pushInfoManager, DeviceManager deviceManager)</w:t>
       </w:r>
     </w:p>
     <w:p>
@@ -3339,90 +4261,76 @@
       </w:pPr>
       <w:r>
         <w:rPr>
-          <w:rFonts w:ascii="微软雅黑" w:eastAsia="微软雅黑" w:hAnsi="微软雅黑" w:hint="eastAsia"/>
-        </w:rPr>
-        <w:t>platform：帐号类型</w:t>
-      </w:r>
-    </w:p>
-    <w:p>
-      <w:pPr>
-        <w:rPr>
-          <w:rFonts w:ascii="微软雅黑" w:eastAsia="微软雅黑" w:hAnsi="微软雅黑"/>
-        </w:rPr>
-      </w:pPr>
-      <w:r>
-        <w:rPr>
-          <w:rFonts w:ascii="微软雅黑" w:eastAsia="微软雅黑" w:hAnsi="微软雅黑" w:hint="eastAsia"/>
-        </w:rPr>
-        <w:t>phoneNumber：需要绑定的手机号</w:t>
-      </w:r>
-    </w:p>
-    <w:p>
-      <w:pPr>
-        <w:rPr>
-          <w:rFonts w:ascii="微软雅黑" w:eastAsia="微软雅黑" w:hAnsi="微软雅黑"/>
-        </w:rPr>
-      </w:pPr>
-      <w:r>
-        <w:rPr>
-          <w:rFonts w:ascii="微软雅黑" w:eastAsia="微软雅黑" w:hAnsi="微软雅黑" w:hint="eastAsia"/>
-        </w:rPr>
-        <w:t>captcha：手机验证码</w:t>
-      </w:r>
-    </w:p>
-    <w:p>
-      <w:pPr>
-        <w:rPr>
-          <w:rFonts w:ascii="微软雅黑" w:eastAsia="微软雅黑" w:hAnsi="微软雅黑"/>
-        </w:rPr>
-      </w:pPr>
-    </w:p>
-    <w:p>
-      <w:pPr>
-        <w:rPr>
-          <w:rFonts w:ascii="微软雅黑" w:eastAsia="微软雅黑" w:hAnsi="微软雅黑"/>
-          <w:b/>
-        </w:rPr>
-      </w:pPr>
-      <w:r>
-        <w:rPr>
-          <w:rFonts w:ascii="微软雅黑" w:eastAsia="微软雅黑" w:hAnsi="微软雅黑" w:hint="eastAsia"/>
-          <w:b/>
-        </w:rPr>
-        <w:t>is</w:t>
-      </w:r>
-      <w:r>
-        <w:rPr>
-          <w:rFonts w:ascii="微软雅黑" w:eastAsia="微软雅黑" w:hAnsi="微软雅黑"/>
-          <w:b/>
-        </w:rPr>
-        <w:t>LocationOpValid</w:t>
-      </w:r>
-    </w:p>
-    <w:p>
-      <w:pPr>
-        <w:rPr>
-          <w:rFonts w:ascii="微软雅黑" w:eastAsia="微软雅黑" w:hAnsi="微软雅黑"/>
-        </w:rPr>
-      </w:pPr>
-      <w:r>
-        <w:rPr>
-          <w:rFonts w:ascii="微软雅黑" w:eastAsia="微软雅黑" w:hAnsi="微软雅黑" w:hint="eastAsia"/>
-        </w:rPr>
-        <w:t>地址操作是否合法</w:t>
-      </w:r>
-    </w:p>
-    <w:p>
-      <w:pPr>
-        <w:rPr>
-          <w:rFonts w:ascii="微软雅黑" w:eastAsia="微软雅黑" w:hAnsi="微软雅黑"/>
-        </w:rPr>
-      </w:pPr>
-      <w:r>
-        <w:rPr>
-          <w:rFonts w:ascii="微软雅黑" w:eastAsia="微软雅黑" w:hAnsi="微软雅黑"/>
-        </w:rPr>
-        <w:t>boolean isLocationOpValid(ELoginPlatform platform)</w:t>
+          <w:rFonts w:ascii="微软雅黑" w:eastAsia="微软雅黑" w:hAnsi="微软雅黑"/>
+        </w:rPr>
+        <w:t>platform</w:t>
+      </w:r>
+      <w:r>
+        <w:rPr>
+          <w:rFonts w:ascii="微软雅黑" w:eastAsia="微软雅黑" w:hAnsi="微软雅黑" w:hint="eastAsia"/>
+        </w:rPr>
+        <w:t>：帐号类型</w:t>
+      </w:r>
+    </w:p>
+    <w:p>
+      <w:pPr>
+        <w:rPr>
+          <w:rFonts w:ascii="微软雅黑" w:eastAsia="微软雅黑" w:hAnsi="微软雅黑"/>
+        </w:rPr>
+      </w:pPr>
+      <w:r>
+        <w:rPr>
+          <w:rFonts w:ascii="微软雅黑" w:eastAsia="微软雅黑" w:hAnsi="微软雅黑" w:hint="eastAsia"/>
+        </w:rPr>
+        <w:t>pushInfoManager：推送信息管理器</w:t>
+      </w:r>
+    </w:p>
+    <w:p>
+      <w:pPr>
+        <w:rPr>
+          <w:rFonts w:ascii="微软雅黑" w:eastAsia="微软雅黑" w:hAnsi="微软雅黑"/>
+        </w:rPr>
+      </w:pPr>
+      <w:r>
+        <w:rPr>
+          <w:rFonts w:ascii="微软雅黑" w:eastAsia="微软雅黑" w:hAnsi="微软雅黑" w:hint="eastAsia"/>
+        </w:rPr>
+        <w:t>deviceManager：设备信息管理器</w:t>
+      </w:r>
+    </w:p>
+    <w:p>
+      <w:pPr>
+        <w:rPr>
+          <w:rFonts w:ascii="微软雅黑" w:eastAsia="微软雅黑" w:hAnsi="微软雅黑"/>
+        </w:rPr>
+      </w:pPr>
+    </w:p>
+    <w:p>
+      <w:pPr>
+        <w:rPr>
+          <w:rFonts w:ascii="微软雅黑" w:eastAsia="微软雅黑" w:hAnsi="微软雅黑"/>
+          <w:b/>
+        </w:rPr>
+      </w:pPr>
+      <w:r>
+        <w:rPr>
+          <w:rFonts w:ascii="微软雅黑" w:eastAsia="微软雅黑" w:hAnsi="微软雅黑"/>
+          <w:b/>
+        </w:rPr>
+        <w:t>requestGetPushDeviceInfo</w:t>
+      </w:r>
+    </w:p>
+    <w:p>
+      <w:pPr>
+        <w:rPr>
+          <w:rFonts w:ascii="微软雅黑" w:eastAsia="微软雅黑" w:hAnsi="微软雅黑"/>
+        </w:rPr>
+      </w:pPr>
+      <w:r>
+        <w:rPr>
+          <w:rFonts w:ascii="微软雅黑" w:eastAsia="微软雅黑" w:hAnsi="微软雅黑"/>
+        </w:rPr>
+        <w:t>void requestGetPushDeviceInfo(ELoginPlatform platform, PushInfoManager pushInfoManager)</w:t>
       </w:r>
     </w:p>
     <w:p>
@@ -3446,96 +4354,76 @@
       </w:pPr>
       <w:r>
         <w:rPr>
-          <w:rFonts w:ascii="微软雅黑" w:eastAsia="微软雅黑" w:hAnsi="微软雅黑" w:hint="eastAsia"/>
-        </w:rPr>
-        <w:t>platform：帐号类型</w:t>
-      </w:r>
-    </w:p>
-    <w:p>
-      <w:pPr>
-        <w:rPr>
-          <w:rFonts w:ascii="微软雅黑" w:eastAsia="微软雅黑" w:hAnsi="微软雅黑"/>
-        </w:rPr>
-      </w:pPr>
-      <w:r>
-        <w:rPr>
-          <w:rFonts w:ascii="微软雅黑" w:eastAsia="微软雅黑" w:hAnsi="微软雅黑" w:hint="eastAsia"/>
-        </w:rPr>
-        <w:t>返回值</w:t>
-      </w:r>
-    </w:p>
-    <w:p>
-      <w:pPr>
-        <w:rPr>
-          <w:rFonts w:ascii="微软雅黑" w:eastAsia="微软雅黑" w:hAnsi="微软雅黑"/>
-        </w:rPr>
-      </w:pPr>
-      <w:r>
-        <w:rPr>
-          <w:rFonts w:ascii="微软雅黑" w:eastAsia="微软雅黑" w:hAnsi="微软雅黑" w:hint="eastAsia"/>
-        </w:rPr>
-        <w:t>true：合法，可以进行地址操作</w:t>
-      </w:r>
-    </w:p>
-    <w:p>
-      <w:pPr>
-        <w:rPr>
-          <w:rFonts w:ascii="微软雅黑" w:eastAsia="微软雅黑" w:hAnsi="微软雅黑"/>
-        </w:rPr>
-      </w:pPr>
-      <w:r>
-        <w:rPr>
-          <w:rFonts w:ascii="微软雅黑" w:eastAsia="微软雅黑" w:hAnsi="微软雅黑" w:hint="eastAsia"/>
-        </w:rPr>
-        <w:t>false：非法，不可进行地址操作</w:t>
-      </w:r>
-    </w:p>
-    <w:p>
-      <w:pPr>
-        <w:rPr>
-          <w:rFonts w:ascii="微软雅黑" w:eastAsia="微软雅黑" w:hAnsi="微软雅黑"/>
-        </w:rPr>
-      </w:pPr>
-    </w:p>
-    <w:p>
-      <w:pPr>
-        <w:rPr>
-          <w:rFonts w:ascii="微软雅黑" w:eastAsia="微软雅黑" w:hAnsi="微软雅黑"/>
-          <w:b/>
-        </w:rPr>
-      </w:pPr>
-      <w:r>
-        <w:rPr>
-          <w:rFonts w:ascii="微软雅黑" w:eastAsia="微软雅黑" w:hAnsi="微软雅黑"/>
-          <w:b/>
-        </w:rPr>
-        <w:t>requestBindLocation</w:t>
-      </w:r>
-    </w:p>
-    <w:p>
-      <w:pPr>
-        <w:rPr>
-          <w:rFonts w:ascii="微软雅黑" w:eastAsia="微软雅黑" w:hAnsi="微软雅黑"/>
-        </w:rPr>
-      </w:pPr>
-      <w:r>
-        <w:rPr>
-          <w:rFonts w:ascii="微软雅黑" w:eastAsia="微软雅黑" w:hAnsi="微软雅黑" w:hint="eastAsia"/>
-        </w:rPr>
-        <w:t>常用地址绑定操作</w:t>
-      </w:r>
-    </w:p>
-    <w:p>
-      <w:pPr>
-        <w:rPr>
-          <w:rFonts w:ascii="微软雅黑" w:eastAsia="微软雅黑" w:hAnsi="微软雅黑"/>
-        </w:rPr>
-      </w:pPr>
-      <w:r>
-        <w:rPr>
-          <w:rFonts w:ascii="微软雅黑" w:eastAsia="微软雅黑" w:hAnsi="微软雅黑"/>
-        </w:rPr>
-        <w:t>void requestBindLocation(ELoginPlatform platform, LocationInfo homeLocationInfo, LocationInfo companyLocationInfo)</w:t>
+          <w:rFonts w:ascii="微软雅黑" w:eastAsia="微软雅黑" w:hAnsi="微软雅黑"/>
+        </w:rPr>
+        <w:t>platform</w:t>
+      </w:r>
+      <w:r>
+        <w:rPr>
+          <w:rFonts w:ascii="微软雅黑" w:eastAsia="微软雅黑" w:hAnsi="微软雅黑" w:hint="eastAsia"/>
+        </w:rPr>
+        <w:t>：帐号类型</w:t>
+      </w:r>
+    </w:p>
+    <w:p>
+      <w:pPr>
+        <w:rPr>
+          <w:rFonts w:ascii="微软雅黑" w:eastAsia="微软雅黑" w:hAnsi="微软雅黑"/>
+        </w:rPr>
+      </w:pPr>
+      <w:r>
+        <w:rPr>
+          <w:rFonts w:ascii="微软雅黑" w:eastAsia="微软雅黑" w:hAnsi="微软雅黑" w:hint="eastAsia"/>
+        </w:rPr>
+        <w:t>pushInfoManager：推送信息管理器</w:t>
+      </w:r>
+    </w:p>
+    <w:p>
+      <w:pPr>
+        <w:rPr>
+          <w:rFonts w:ascii="微软雅黑" w:eastAsia="微软雅黑" w:hAnsi="微软雅黑"/>
+        </w:rPr>
+      </w:pPr>
+    </w:p>
+    <w:p>
+      <w:pPr>
+        <w:rPr>
+          <w:rFonts w:ascii="微软雅黑" w:eastAsia="微软雅黑" w:hAnsi="微软雅黑"/>
+          <w:b/>
+        </w:rPr>
+      </w:pPr>
+      <w:r>
+        <w:rPr>
+          <w:rFonts w:ascii="微软雅黑" w:eastAsia="微软雅黑" w:hAnsi="微软雅黑"/>
+          <w:b/>
+        </w:rPr>
+        <w:t>getMemberStatus</w:t>
+      </w:r>
+    </w:p>
+    <w:p>
+      <w:pPr>
+        <w:rPr>
+          <w:rFonts w:ascii="微软雅黑" w:eastAsia="微软雅黑" w:hAnsi="微软雅黑"/>
+        </w:rPr>
+      </w:pPr>
+      <w:r>
+        <w:rPr>
+          <w:rFonts w:ascii="微软雅黑" w:eastAsia="微软雅黑" w:hAnsi="微软雅黑" w:hint="eastAsia"/>
+        </w:rPr>
+        <w:t>获取设备领取会员信息接口</w:t>
+      </w:r>
+    </w:p>
+    <w:p>
+      <w:pPr>
+        <w:rPr>
+          <w:rFonts w:ascii="微软雅黑" w:eastAsia="微软雅黑" w:hAnsi="微软雅黑"/>
+        </w:rPr>
+      </w:pPr>
+      <w:r>
+        <w:rPr>
+          <w:rFonts w:ascii="微软雅黑" w:eastAsia="微软雅黑" w:hAnsi="微软雅黑"/>
+        </w:rPr>
+        <w:t>void getMemberStatus(ELoginPlatform platform, DeviceManager deviceManager)</w:t>
       </w:r>
     </w:p>
     <w:p>
@@ -3559,864 +4447,56 @@
       </w:pPr>
       <w:r>
         <w:rPr>
-          <w:rFonts w:ascii="微软雅黑" w:eastAsia="微软雅黑" w:hAnsi="微软雅黑" w:hint="eastAsia"/>
-        </w:rPr>
-        <w:t>platform：帐号类型</w:t>
-      </w:r>
-    </w:p>
-    <w:p>
-      <w:pPr>
-        <w:rPr>
-          <w:rFonts w:ascii="微软雅黑" w:eastAsia="微软雅黑" w:hAnsi="微软雅黑"/>
-        </w:rPr>
-      </w:pPr>
-      <w:r>
-        <w:rPr>
-          <w:rFonts w:ascii="微软雅黑" w:eastAsia="微软雅黑" w:hAnsi="微软雅黑"/>
+          <w:rFonts w:ascii="微软雅黑" w:eastAsia="微软雅黑" w:hAnsi="微软雅黑"/>
+        </w:rPr>
+        <w:t>platform</w:t>
+      </w:r>
+      <w:r>
+        <w:rPr>
+          <w:rFonts w:ascii="微软雅黑" w:eastAsia="微软雅黑" w:hAnsi="微软雅黑" w:hint="eastAsia"/>
+        </w:rPr>
+        <w:t>：帐号类型</w:t>
+      </w:r>
+    </w:p>
+    <w:p>
+      <w:pPr>
+        <w:rPr>
+          <w:rFonts w:ascii="微软雅黑" w:eastAsia="微软雅黑" w:hAnsi="微软雅黑"/>
+        </w:rPr>
+      </w:pPr>
+      <w:r>
+        <w:rPr>
+          <w:rFonts w:ascii="微软雅黑" w:eastAsia="微软雅黑" w:hAnsi="微软雅黑"/>
+        </w:rPr>
+        <w:t>deviceManager</w:t>
+      </w:r>
+      <w:r>
+        <w:rPr>
+          <w:rFonts w:ascii="微软雅黑" w:eastAsia="微软雅黑" w:hAnsi="微软雅黑" w:hint="eastAsia"/>
+        </w:rPr>
+        <w:t>：设备信息管理器</w:t>
+      </w:r>
+    </w:p>
+    <w:p>
+      <w:pPr>
+        <w:rPr>
+          <w:rFonts w:ascii="微软雅黑" w:eastAsia="微软雅黑" w:hAnsi="微软雅黑"/>
+        </w:rPr>
+      </w:pPr>
+    </w:p>
+    <w:p>
+      <w:pPr>
+        <w:rPr>
+          <w:rFonts w:ascii="微软雅黑" w:eastAsia="微软雅黑" w:hAnsi="微软雅黑"/>
+          <w:b/>
+        </w:rPr>
+      </w:pPr>
+      <w:r>
+        <w:rPr>
+          <w:rFonts w:ascii="微软雅黑" w:eastAsia="微软雅黑" w:hAnsi="微软雅黑"/>
+          <w:b/>
         </w:rPr>
         <w:lastRenderedPageBreak/>
-        <w:t>homeLocationInfo</w:t>
-      </w:r>
-      <w:r>
-        <w:rPr>
-          <w:rFonts w:ascii="微软雅黑" w:eastAsia="微软雅黑" w:hAnsi="微软雅黑" w:hint="eastAsia"/>
-        </w:rPr>
-        <w:t>：常用地址（家庭）信息</w:t>
-      </w:r>
-    </w:p>
-    <w:p>
-      <w:pPr>
-        <w:rPr>
-          <w:rFonts w:ascii="微软雅黑" w:eastAsia="微软雅黑" w:hAnsi="微软雅黑"/>
-        </w:rPr>
-      </w:pPr>
-      <w:r>
-        <w:rPr>
-          <w:rFonts w:ascii="微软雅黑" w:eastAsia="微软雅黑" w:hAnsi="微软雅黑" w:hint="eastAsia"/>
-        </w:rPr>
-        <w:t>company</w:t>
-      </w:r>
-      <w:r>
-        <w:rPr>
-          <w:rFonts w:ascii="微软雅黑" w:eastAsia="微软雅黑" w:hAnsi="微软雅黑"/>
-        </w:rPr>
-        <w:t>LocationInfo</w:t>
-      </w:r>
-      <w:r>
-        <w:rPr>
-          <w:rFonts w:ascii="微软雅黑" w:eastAsia="微软雅黑" w:hAnsi="微软雅黑" w:hint="eastAsia"/>
-        </w:rPr>
-        <w:t>：常用地址（</w:t>
-      </w:r>
-      <w:r>
-        <w:rPr>
-          <w:rFonts w:ascii="微软雅黑" w:eastAsia="微软雅黑" w:hAnsi="微软雅黑" w:hint="eastAsia"/>
-        </w:rPr>
-        <w:t>公司</w:t>
-      </w:r>
-      <w:r>
-        <w:rPr>
-          <w:rFonts w:ascii="微软雅黑" w:eastAsia="微软雅黑" w:hAnsi="微软雅黑" w:hint="eastAsia"/>
-        </w:rPr>
-        <w:t>）信息</w:t>
-      </w:r>
-    </w:p>
-    <w:p>
-      <w:pPr>
-        <w:rPr>
-          <w:rFonts w:ascii="微软雅黑" w:eastAsia="微软雅黑" w:hAnsi="微软雅黑"/>
-        </w:rPr>
-      </w:pPr>
-    </w:p>
-    <w:p>
-      <w:pPr>
-        <w:rPr>
-          <w:rFonts w:ascii="微软雅黑" w:eastAsia="微软雅黑" w:hAnsi="微软雅黑"/>
-          <w:b/>
-        </w:rPr>
-      </w:pPr>
-      <w:r>
-        <w:rPr>
-          <w:rFonts w:ascii="微软雅黑" w:eastAsia="微软雅黑" w:hAnsi="微软雅黑"/>
-          <w:b/>
-        </w:rPr>
-        <w:t>requestQueryLocation</w:t>
-      </w:r>
-    </w:p>
-    <w:p>
-      <w:pPr>
-        <w:rPr>
-          <w:rFonts w:ascii="微软雅黑" w:eastAsia="微软雅黑" w:hAnsi="微软雅黑"/>
-        </w:rPr>
-      </w:pPr>
-      <w:r>
-        <w:rPr>
-          <w:rFonts w:ascii="微软雅黑" w:eastAsia="微软雅黑" w:hAnsi="微软雅黑" w:hint="eastAsia"/>
-        </w:rPr>
-        <w:t>常用地址</w:t>
-      </w:r>
-      <w:r>
-        <w:rPr>
-          <w:rFonts w:ascii="微软雅黑" w:eastAsia="微软雅黑" w:hAnsi="微软雅黑" w:hint="eastAsia"/>
-        </w:rPr>
-        <w:t>查询</w:t>
-      </w:r>
-      <w:r>
-        <w:rPr>
-          <w:rFonts w:ascii="微软雅黑" w:eastAsia="微软雅黑" w:hAnsi="微软雅黑" w:hint="eastAsia"/>
-        </w:rPr>
-        <w:t>操作</w:t>
-      </w:r>
-    </w:p>
-    <w:p>
-      <w:pPr>
-        <w:rPr>
-          <w:rFonts w:ascii="微软雅黑" w:eastAsia="微软雅黑" w:hAnsi="微软雅黑"/>
-        </w:rPr>
-      </w:pPr>
-      <w:r>
-        <w:rPr>
-          <w:rFonts w:ascii="微软雅黑" w:eastAsia="微软雅黑" w:hAnsi="微软雅黑"/>
-        </w:rPr>
-        <w:t>void requestQueryLocation(ELoginPlatform platform)</w:t>
-      </w:r>
-    </w:p>
-    <w:p>
-      <w:pPr>
-        <w:rPr>
-          <w:rFonts w:ascii="微软雅黑" w:eastAsia="微软雅黑" w:hAnsi="微软雅黑"/>
-        </w:rPr>
-      </w:pPr>
-      <w:r>
-        <w:rPr>
-          <w:rFonts w:ascii="微软雅黑" w:eastAsia="微软雅黑" w:hAnsi="微软雅黑" w:hint="eastAsia"/>
-        </w:rPr>
-        <w:t>参数</w:t>
-      </w:r>
-    </w:p>
-    <w:p>
-      <w:pPr>
-        <w:rPr>
-          <w:rFonts w:ascii="微软雅黑" w:eastAsia="微软雅黑" w:hAnsi="微软雅黑"/>
-        </w:rPr>
-      </w:pPr>
-      <w:r>
-        <w:rPr>
-          <w:rFonts w:ascii="微软雅黑" w:eastAsia="微软雅黑" w:hAnsi="微软雅黑" w:hint="eastAsia"/>
-        </w:rPr>
-        <w:t>platform：帐号类型</w:t>
-      </w:r>
-    </w:p>
-    <w:p>
-      <w:pPr>
-        <w:rPr>
-          <w:rFonts w:ascii="微软雅黑" w:eastAsia="微软雅黑" w:hAnsi="微软雅黑"/>
-        </w:rPr>
-      </w:pPr>
-    </w:p>
-    <w:p>
-      <w:pPr>
-        <w:rPr>
-          <w:rFonts w:ascii="微软雅黑" w:eastAsia="微软雅黑" w:hAnsi="微软雅黑"/>
-          <w:b/>
-        </w:rPr>
-      </w:pPr>
-      <w:r>
-        <w:rPr>
-          <w:rFonts w:ascii="微软雅黑" w:eastAsia="微软雅黑" w:hAnsi="微软雅黑"/>
-          <w:b/>
-        </w:rPr>
-        <w:t>setBindingListener</w:t>
-      </w:r>
-    </w:p>
-    <w:p>
-      <w:pPr>
-        <w:rPr>
-          <w:rFonts w:ascii="微软雅黑" w:eastAsia="微软雅黑" w:hAnsi="微软雅黑"/>
-        </w:rPr>
-      </w:pPr>
-      <w:r>
-        <w:rPr>
-          <w:rFonts w:ascii="微软雅黑" w:eastAsia="微软雅黑" w:hAnsi="微软雅黑" w:hint="eastAsia"/>
-        </w:rPr>
-        <w:t>设置绑定信息监听器</w:t>
-      </w:r>
-    </w:p>
-    <w:p>
-      <w:pPr>
-        <w:rPr>
-          <w:rFonts w:ascii="微软雅黑" w:eastAsia="微软雅黑" w:hAnsi="微软雅黑"/>
-        </w:rPr>
-      </w:pPr>
-      <w:r>
-        <w:rPr>
-          <w:rFonts w:ascii="微软雅黑" w:eastAsia="微软雅黑" w:hAnsi="微软雅黑"/>
-        </w:rPr>
-        <w:t>void setBindingListener(BindingListener listener)</w:t>
-      </w:r>
-    </w:p>
-    <w:p>
-      <w:pPr>
-        <w:rPr>
-          <w:rFonts w:ascii="微软雅黑" w:eastAsia="微软雅黑" w:hAnsi="微软雅黑"/>
-        </w:rPr>
-      </w:pPr>
-      <w:r>
-        <w:rPr>
-          <w:rFonts w:ascii="微软雅黑" w:eastAsia="微软雅黑" w:hAnsi="微软雅黑" w:hint="eastAsia"/>
-        </w:rPr>
-        <w:t>参数</w:t>
-      </w:r>
-    </w:p>
-    <w:p>
-      <w:pPr>
-        <w:rPr>
-          <w:rFonts w:ascii="微软雅黑" w:eastAsia="微软雅黑" w:hAnsi="微软雅黑"/>
-        </w:rPr>
-      </w:pPr>
-      <w:r>
-        <w:rPr>
-          <w:rFonts w:ascii="微软雅黑" w:eastAsia="微软雅黑" w:hAnsi="微软雅黑" w:hint="eastAsia"/>
-        </w:rPr>
-        <w:t>listener：绑定信息监听器</w:t>
-      </w:r>
-    </w:p>
-    <w:p>
-      <w:pPr>
-        <w:rPr>
-          <w:rFonts w:ascii="微软雅黑" w:eastAsia="微软雅黑" w:hAnsi="微软雅黑"/>
-        </w:rPr>
-      </w:pPr>
-    </w:p>
-    <w:p>
-      <w:pPr>
-        <w:rPr>
-          <w:rFonts w:ascii="微软雅黑" w:eastAsia="微软雅黑" w:hAnsi="微软雅黑"/>
-          <w:b/>
-        </w:rPr>
-      </w:pPr>
-      <w:r>
-        <w:rPr>
-          <w:rFonts w:ascii="微软雅黑" w:eastAsia="微软雅黑" w:hAnsi="微软雅黑"/>
-          <w:b/>
-        </w:rPr>
-        <w:t>toUserCenter</w:t>
-      </w:r>
-    </w:p>
-    <w:p>
-      <w:pPr>
-        <w:rPr>
-          <w:rFonts w:ascii="微软雅黑" w:eastAsia="微软雅黑" w:hAnsi="微软雅黑"/>
-        </w:rPr>
-      </w:pPr>
-      <w:r>
-        <w:rPr>
-          <w:rFonts w:ascii="微软雅黑" w:eastAsia="微软雅黑" w:hAnsi="微软雅黑" w:hint="eastAsia"/>
-        </w:rPr>
-        <w:t>跳转用户中心页面</w:t>
-      </w:r>
-    </w:p>
-    <w:p>
-      <w:pPr>
-        <w:rPr>
-          <w:rFonts w:ascii="微软雅黑" w:eastAsia="微软雅黑" w:hAnsi="微软雅黑"/>
-        </w:rPr>
-      </w:pPr>
-      <w:r>
-        <w:rPr>
-          <w:rFonts w:ascii="微软雅黑" w:eastAsia="微软雅黑" w:hAnsi="微软雅黑"/>
-        </w:rPr>
-        <w:t>void toUserCenter(ELoginPlatform platform</w:t>
-      </w:r>
-      <w:r>
-        <w:rPr>
-          <w:rFonts w:ascii="微软雅黑" w:eastAsia="微软雅黑" w:hAnsi="微软雅黑"/>
-        </w:rPr>
-        <w:t>, DeviceManager deviceManager</w:t>
-      </w:r>
-      <w:r>
-        <w:rPr>
-          <w:rFonts w:ascii="微软雅黑" w:eastAsia="微软雅黑" w:hAnsi="微软雅黑"/>
-        </w:rPr>
-        <w:t>)</w:t>
-      </w:r>
-    </w:p>
-    <w:p>
-      <w:pPr>
-        <w:rPr>
-          <w:rFonts w:ascii="微软雅黑" w:eastAsia="微软雅黑" w:hAnsi="微软雅黑"/>
-        </w:rPr>
-      </w:pPr>
-      <w:r>
-        <w:rPr>
-          <w:rFonts w:ascii="微软雅黑" w:eastAsia="微软雅黑" w:hAnsi="微软雅黑" w:hint="eastAsia"/>
-        </w:rPr>
-        <w:t>参数</w:t>
-      </w:r>
-    </w:p>
-    <w:p>
-      <w:pPr>
-        <w:rPr>
-          <w:rFonts w:ascii="微软雅黑" w:eastAsia="微软雅黑" w:hAnsi="微软雅黑"/>
-        </w:rPr>
-      </w:pPr>
-      <w:r>
-        <w:rPr>
-          <w:rFonts w:ascii="微软雅黑" w:eastAsia="微软雅黑" w:hAnsi="微软雅黑"/>
-        </w:rPr>
-        <w:t>platform</w:t>
-      </w:r>
-      <w:r>
-        <w:rPr>
-          <w:rFonts w:ascii="微软雅黑" w:eastAsia="微软雅黑" w:hAnsi="微软雅黑" w:hint="eastAsia"/>
-        </w:rPr>
-        <w:t>：帐号类型</w:t>
-      </w:r>
-    </w:p>
-    <w:p>
-      <w:pPr>
-        <w:rPr>
-          <w:rFonts w:ascii="微软雅黑" w:eastAsia="微软雅黑" w:hAnsi="微软雅黑"/>
-        </w:rPr>
-      </w:pPr>
-      <w:r>
-        <w:rPr>
-          <w:rFonts w:ascii="微软雅黑" w:eastAsia="微软雅黑" w:hAnsi="微软雅黑" w:hint="eastAsia"/>
-        </w:rPr>
-        <w:t>deviceManager：设备信息类型</w:t>
-      </w:r>
-    </w:p>
-    <w:p>
-      <w:pPr>
-        <w:rPr>
-          <w:rFonts w:ascii="微软雅黑" w:eastAsia="微软雅黑" w:hAnsi="微软雅黑"/>
-        </w:rPr>
-      </w:pPr>
-    </w:p>
-    <w:p>
-      <w:pPr>
-        <w:rPr>
-          <w:rFonts w:ascii="微软雅黑" w:eastAsia="微软雅黑" w:hAnsi="微软雅黑"/>
-          <w:b/>
-        </w:rPr>
-      </w:pPr>
-      <w:r>
-        <w:rPr>
-          <w:rFonts w:ascii="微软雅黑" w:eastAsia="微软雅黑" w:hAnsi="微软雅黑" w:hint="eastAsia"/>
-          <w:b/>
-        </w:rPr>
-        <w:lastRenderedPageBreak/>
-        <w:t>to</w:t>
-      </w:r>
-      <w:r>
-        <w:rPr>
-          <w:rFonts w:ascii="微软雅黑" w:eastAsia="微软雅黑" w:hAnsi="微软雅黑"/>
-          <w:b/>
-        </w:rPr>
-        <w:t>CPOperation</w:t>
-      </w:r>
-    </w:p>
-    <w:p>
-      <w:pPr>
-        <w:rPr>
-          <w:rFonts w:ascii="微软雅黑" w:eastAsia="微软雅黑" w:hAnsi="微软雅黑"/>
-        </w:rPr>
-      </w:pPr>
-      <w:r>
-        <w:rPr>
-          <w:rFonts w:ascii="微软雅黑" w:eastAsia="微软雅黑" w:hAnsi="微软雅黑" w:hint="eastAsia"/>
-        </w:rPr>
-        <w:t>跳转</w:t>
-      </w:r>
-      <w:r>
-        <w:rPr>
-          <w:rFonts w:ascii="微软雅黑" w:eastAsia="微软雅黑" w:hAnsi="微软雅黑" w:hint="eastAsia"/>
-        </w:rPr>
-        <w:t>QQ音乐运营页面</w:t>
-      </w:r>
-    </w:p>
-    <w:p>
-      <w:pPr>
-        <w:rPr>
-          <w:rFonts w:ascii="微软雅黑" w:eastAsia="微软雅黑" w:hAnsi="微软雅黑"/>
-        </w:rPr>
-      </w:pPr>
-      <w:r>
-        <w:rPr>
-          <w:rFonts w:ascii="微软雅黑" w:eastAsia="微软雅黑" w:hAnsi="微软雅黑"/>
-        </w:rPr>
-        <w:t xml:space="preserve">void </w:t>
-      </w:r>
-      <w:r>
-        <w:rPr>
-          <w:rFonts w:ascii="微软雅黑" w:eastAsia="微软雅黑" w:hAnsi="微软雅黑"/>
-        </w:rPr>
-        <w:t>toCPOperation(ELoginPlatform platform, DeviceManager deviceManager)</w:t>
-      </w:r>
-    </w:p>
-    <w:p>
-      <w:pPr>
-        <w:rPr>
-          <w:rFonts w:ascii="微软雅黑" w:eastAsia="微软雅黑" w:hAnsi="微软雅黑"/>
-        </w:rPr>
-      </w:pPr>
-      <w:r>
-        <w:rPr>
-          <w:rFonts w:ascii="微软雅黑" w:eastAsia="微软雅黑" w:hAnsi="微软雅黑" w:hint="eastAsia"/>
-        </w:rPr>
-        <w:t>参数</w:t>
-      </w:r>
-    </w:p>
-    <w:p>
-      <w:pPr>
-        <w:rPr>
-          <w:rFonts w:ascii="微软雅黑" w:eastAsia="微软雅黑" w:hAnsi="微软雅黑"/>
-        </w:rPr>
-      </w:pPr>
-      <w:r>
-        <w:rPr>
-          <w:rFonts w:ascii="微软雅黑" w:eastAsia="微软雅黑" w:hAnsi="微软雅黑"/>
-        </w:rPr>
-        <w:t>platform</w:t>
-      </w:r>
-      <w:r>
-        <w:rPr>
-          <w:rFonts w:ascii="微软雅黑" w:eastAsia="微软雅黑" w:hAnsi="微软雅黑" w:hint="eastAsia"/>
-        </w:rPr>
-        <w:t>：帐号类型</w:t>
-      </w:r>
-    </w:p>
-    <w:p>
-      <w:pPr>
-        <w:rPr>
-          <w:rFonts w:ascii="微软雅黑" w:eastAsia="微软雅黑" w:hAnsi="微软雅黑"/>
-        </w:rPr>
-      </w:pPr>
-      <w:r>
-        <w:rPr>
-          <w:rFonts w:ascii="微软雅黑" w:eastAsia="微软雅黑" w:hAnsi="微软雅黑" w:hint="eastAsia"/>
-        </w:rPr>
-        <w:t>deviceManager：设备信息类型</w:t>
-      </w:r>
-    </w:p>
-    <w:p>
-      <w:pPr>
-        <w:rPr>
-          <w:rFonts w:ascii="微软雅黑" w:eastAsia="微软雅黑" w:hAnsi="微软雅黑" w:hint="eastAsia"/>
-        </w:rPr>
-      </w:pPr>
-    </w:p>
-    <w:p>
-      <w:pPr>
-        <w:rPr>
-          <w:rFonts w:ascii="微软雅黑" w:eastAsia="微软雅黑" w:hAnsi="微软雅黑"/>
-          <w:b/>
-        </w:rPr>
-      </w:pPr>
-      <w:r>
-        <w:rPr>
-          <w:rFonts w:ascii="微软雅黑" w:eastAsia="微软雅黑" w:hAnsi="微软雅黑"/>
-          <w:b/>
-        </w:rPr>
-        <w:t>requestSetPushMapInfoEx</w:t>
-      </w:r>
-    </w:p>
-    <w:p>
-      <w:pPr>
-        <w:rPr>
-          <w:rFonts w:ascii="微软雅黑" w:eastAsia="微软雅黑" w:hAnsi="微软雅黑"/>
-        </w:rPr>
-      </w:pPr>
-      <w:r>
-        <w:rPr>
-          <w:rFonts w:ascii="微软雅黑" w:eastAsia="微软雅黑" w:hAnsi="微软雅黑" w:hint="eastAsia"/>
-        </w:rPr>
-        <w:t>设置推送绑定接口</w:t>
-      </w:r>
-    </w:p>
-    <w:p>
-      <w:pPr>
-        <w:rPr>
-          <w:rFonts w:ascii="微软雅黑" w:eastAsia="微软雅黑" w:hAnsi="微软雅黑"/>
-        </w:rPr>
-      </w:pPr>
-      <w:r>
-        <w:rPr>
-          <w:rFonts w:ascii="微软雅黑" w:eastAsia="微软雅黑" w:hAnsi="微软雅黑"/>
-        </w:rPr>
-        <w:t>void requestSetPushMapInfoEx(ELoginPlatform platform, PushInfoManager pushInfoManager, DeviceManager deviceManager)</w:t>
-      </w:r>
-    </w:p>
-    <w:p>
-      <w:pPr>
-        <w:rPr>
-          <w:rFonts w:ascii="微软雅黑" w:eastAsia="微软雅黑" w:hAnsi="微软雅黑"/>
-        </w:rPr>
-      </w:pPr>
-      <w:r>
-        <w:rPr>
-          <w:rFonts w:ascii="微软雅黑" w:eastAsia="微软雅黑" w:hAnsi="微软雅黑" w:hint="eastAsia"/>
-        </w:rPr>
-        <w:t>参数</w:t>
-      </w:r>
-    </w:p>
-    <w:p>
-      <w:pPr>
-        <w:rPr>
-          <w:rFonts w:ascii="微软雅黑" w:eastAsia="微软雅黑" w:hAnsi="微软雅黑"/>
-        </w:rPr>
-      </w:pPr>
-      <w:r>
-        <w:rPr>
-          <w:rFonts w:ascii="微软雅黑" w:eastAsia="微软雅黑" w:hAnsi="微软雅黑"/>
-        </w:rPr>
-        <w:t>platform</w:t>
-      </w:r>
-      <w:r>
-        <w:rPr>
-          <w:rFonts w:ascii="微软雅黑" w:eastAsia="微软雅黑" w:hAnsi="微软雅黑" w:hint="eastAsia"/>
-        </w:rPr>
-        <w:t>：帐号类型</w:t>
-      </w:r>
-    </w:p>
-    <w:p>
-      <w:pPr>
-        <w:rPr>
-          <w:rFonts w:ascii="微软雅黑" w:eastAsia="微软雅黑" w:hAnsi="微软雅黑"/>
-        </w:rPr>
-      </w:pPr>
-      <w:r>
-        <w:rPr>
-          <w:rFonts w:ascii="微软雅黑" w:eastAsia="微软雅黑" w:hAnsi="微软雅黑" w:hint="eastAsia"/>
-        </w:rPr>
-        <w:t>pushInfoManager：推送信息管理器</w:t>
-      </w:r>
-    </w:p>
-    <w:p>
-      <w:pPr>
-        <w:rPr>
-          <w:rFonts w:ascii="微软雅黑" w:eastAsia="微软雅黑" w:hAnsi="微软雅黑"/>
-        </w:rPr>
-      </w:pPr>
-      <w:r>
-        <w:rPr>
-          <w:rFonts w:ascii="微软雅黑" w:eastAsia="微软雅黑" w:hAnsi="微软雅黑" w:hint="eastAsia"/>
-        </w:rPr>
-        <w:t>deviceManager：设备信息管理器</w:t>
-      </w:r>
-    </w:p>
-    <w:p>
-      <w:pPr>
-        <w:rPr>
-          <w:rFonts w:ascii="微软雅黑" w:eastAsia="微软雅黑" w:hAnsi="微软雅黑"/>
-        </w:rPr>
-      </w:pPr>
-    </w:p>
-    <w:p>
-      <w:pPr>
-        <w:rPr>
-          <w:rFonts w:ascii="微软雅黑" w:eastAsia="微软雅黑" w:hAnsi="微软雅黑"/>
-          <w:b/>
-        </w:rPr>
-      </w:pPr>
-      <w:r>
-        <w:rPr>
-          <w:rFonts w:ascii="微软雅黑" w:eastAsia="微软雅黑" w:hAnsi="微软雅黑"/>
-          <w:b/>
-        </w:rPr>
-        <w:t>request</w:t>
-      </w:r>
-      <w:r>
-        <w:rPr>
-          <w:rFonts w:ascii="微软雅黑" w:eastAsia="微软雅黑" w:hAnsi="微软雅黑"/>
-          <w:b/>
-        </w:rPr>
-        <w:t>DelPushMapInfo</w:t>
-      </w:r>
-    </w:p>
-    <w:p>
-      <w:pPr>
-        <w:rPr>
-          <w:rFonts w:ascii="微软雅黑" w:eastAsia="微软雅黑" w:hAnsi="微软雅黑" w:hint="eastAsia"/>
-        </w:rPr>
-      </w:pPr>
-      <w:r>
-        <w:rPr>
-          <w:rFonts w:ascii="微软雅黑" w:eastAsia="微软雅黑" w:hAnsi="微软雅黑" w:hint="eastAsia"/>
-        </w:rPr>
-        <w:t>解除设备推送绑定接口</w:t>
-      </w:r>
-    </w:p>
-    <w:p>
-      <w:pPr>
-        <w:rPr>
-          <w:rFonts w:ascii="微软雅黑" w:eastAsia="微软雅黑" w:hAnsi="微软雅黑"/>
-        </w:rPr>
-      </w:pPr>
-      <w:r>
-        <w:rPr>
-          <w:rFonts w:ascii="微软雅黑" w:eastAsia="微软雅黑" w:hAnsi="微软雅黑"/>
-        </w:rPr>
-        <w:t>void requestDelPushMapInfo(ELoginPlatform platform, PushInfoManager pushInfoManager, DeviceManager deviceManager)</w:t>
-      </w:r>
-    </w:p>
-    <w:p>
-      <w:pPr>
-        <w:rPr>
-          <w:rFonts w:ascii="微软雅黑" w:eastAsia="微软雅黑" w:hAnsi="微软雅黑"/>
-        </w:rPr>
-      </w:pPr>
-      <w:r>
-        <w:rPr>
-          <w:rFonts w:ascii="微软雅黑" w:eastAsia="微软雅黑" w:hAnsi="微软雅黑" w:hint="eastAsia"/>
-        </w:rPr>
-        <w:t>参数</w:t>
-      </w:r>
-    </w:p>
-    <w:p>
-      <w:pPr>
-        <w:rPr>
-          <w:rFonts w:ascii="微软雅黑" w:eastAsia="微软雅黑" w:hAnsi="微软雅黑"/>
-        </w:rPr>
-      </w:pPr>
-      <w:r>
-        <w:rPr>
-          <w:rFonts w:ascii="微软雅黑" w:eastAsia="微软雅黑" w:hAnsi="微软雅黑"/>
-        </w:rPr>
-        <w:t>platform</w:t>
-      </w:r>
-      <w:r>
-        <w:rPr>
-          <w:rFonts w:ascii="微软雅黑" w:eastAsia="微软雅黑" w:hAnsi="微软雅黑" w:hint="eastAsia"/>
-        </w:rPr>
-        <w:t>：帐号类型</w:t>
-      </w:r>
-    </w:p>
-    <w:p>
-      <w:pPr>
-        <w:rPr>
-          <w:rFonts w:ascii="微软雅黑" w:eastAsia="微软雅黑" w:hAnsi="微软雅黑"/>
-        </w:rPr>
-      </w:pPr>
-      <w:r>
-        <w:rPr>
-          <w:rFonts w:ascii="微软雅黑" w:eastAsia="微软雅黑" w:hAnsi="微软雅黑" w:hint="eastAsia"/>
-        </w:rPr>
-        <w:lastRenderedPageBreak/>
-        <w:t>pushInfoManager：推送信息管理器</w:t>
-      </w:r>
-    </w:p>
-    <w:p>
-      <w:pPr>
-        <w:rPr>
-          <w:rFonts w:ascii="微软雅黑" w:eastAsia="微软雅黑" w:hAnsi="微软雅黑"/>
-        </w:rPr>
-      </w:pPr>
-      <w:r>
-        <w:rPr>
-          <w:rFonts w:ascii="微软雅黑" w:eastAsia="微软雅黑" w:hAnsi="微软雅黑" w:hint="eastAsia"/>
-        </w:rPr>
-        <w:t>deviceManager：设备信息管理器</w:t>
-      </w:r>
-    </w:p>
-    <w:p>
-      <w:pPr>
-        <w:rPr>
-          <w:rFonts w:ascii="微软雅黑" w:eastAsia="微软雅黑" w:hAnsi="微软雅黑"/>
-        </w:rPr>
-      </w:pPr>
-    </w:p>
-    <w:p>
-      <w:pPr>
-        <w:rPr>
-          <w:rFonts w:ascii="微软雅黑" w:eastAsia="微软雅黑" w:hAnsi="微软雅黑" w:hint="eastAsia"/>
-          <w:b/>
-        </w:rPr>
-      </w:pPr>
-      <w:r>
-        <w:rPr>
-          <w:rFonts w:ascii="微软雅黑" w:eastAsia="微软雅黑" w:hAnsi="微软雅黑"/>
-          <w:b/>
-        </w:rPr>
-        <w:t>requestGetPushDeviceInfo</w:t>
-      </w:r>
-    </w:p>
-    <w:p>
-      <w:pPr>
-        <w:rPr>
-          <w:rFonts w:ascii="微软雅黑" w:eastAsia="微软雅黑" w:hAnsi="微软雅黑"/>
-        </w:rPr>
-      </w:pPr>
-      <w:r>
-        <w:rPr>
-          <w:rFonts w:ascii="微软雅黑" w:eastAsia="微软雅黑" w:hAnsi="微软雅黑"/>
-        </w:rPr>
-        <w:t>void requestGetPushDeviceInfo(ELoginPlatform platform, PushInfoManager pushInfoManager)</w:t>
-      </w:r>
-    </w:p>
-    <w:p>
-      <w:pPr>
-        <w:rPr>
-          <w:rFonts w:ascii="微软雅黑" w:eastAsia="微软雅黑" w:hAnsi="微软雅黑"/>
-        </w:rPr>
-      </w:pPr>
-      <w:r>
-        <w:rPr>
-          <w:rFonts w:ascii="微软雅黑" w:eastAsia="微软雅黑" w:hAnsi="微软雅黑" w:hint="eastAsia"/>
-        </w:rPr>
-        <w:t>参数</w:t>
-      </w:r>
-    </w:p>
-    <w:p>
-      <w:pPr>
-        <w:rPr>
-          <w:rFonts w:ascii="微软雅黑" w:eastAsia="微软雅黑" w:hAnsi="微软雅黑"/>
-        </w:rPr>
-      </w:pPr>
-      <w:r>
-        <w:rPr>
-          <w:rFonts w:ascii="微软雅黑" w:eastAsia="微软雅黑" w:hAnsi="微软雅黑"/>
-        </w:rPr>
-        <w:t>platform</w:t>
-      </w:r>
-      <w:r>
-        <w:rPr>
-          <w:rFonts w:ascii="微软雅黑" w:eastAsia="微软雅黑" w:hAnsi="微软雅黑" w:hint="eastAsia"/>
-        </w:rPr>
-        <w:t>：帐号类型</w:t>
-      </w:r>
-    </w:p>
-    <w:p>
-      <w:pPr>
-        <w:rPr>
-          <w:rFonts w:ascii="微软雅黑" w:eastAsia="微软雅黑" w:hAnsi="微软雅黑" w:hint="eastAsia"/>
-        </w:rPr>
-      </w:pPr>
-      <w:r>
-        <w:rPr>
-          <w:rFonts w:ascii="微软雅黑" w:eastAsia="微软雅黑" w:hAnsi="微软雅黑" w:hint="eastAsia"/>
-        </w:rPr>
-        <w:t>pushInfoManager：推送信息管理器</w:t>
-      </w:r>
-    </w:p>
-    <w:p>
-      <w:pPr>
-        <w:rPr>
-          <w:rFonts w:ascii="微软雅黑" w:eastAsia="微软雅黑" w:hAnsi="微软雅黑" w:hint="eastAsia"/>
-        </w:rPr>
-      </w:pPr>
-    </w:p>
-    <w:p>
-      <w:pPr>
-        <w:rPr>
-          <w:rFonts w:ascii="微软雅黑" w:eastAsia="微软雅黑" w:hAnsi="微软雅黑"/>
-          <w:b/>
-        </w:rPr>
-      </w:pPr>
-      <w:r>
-        <w:rPr>
-          <w:rFonts w:ascii="微软雅黑" w:eastAsia="微软雅黑" w:hAnsi="微软雅黑"/>
-          <w:b/>
-        </w:rPr>
-        <w:t>getMemberStatus</w:t>
-      </w:r>
-    </w:p>
-    <w:p>
-      <w:pPr>
-        <w:rPr>
-          <w:rFonts w:ascii="微软雅黑" w:eastAsia="微软雅黑" w:hAnsi="微软雅黑"/>
-        </w:rPr>
-      </w:pPr>
-      <w:r>
-        <w:rPr>
-          <w:rFonts w:ascii="微软雅黑" w:eastAsia="微软雅黑" w:hAnsi="微软雅黑" w:hint="eastAsia"/>
-        </w:rPr>
-        <w:t>获取设备领取会员信息接口</w:t>
-      </w:r>
-    </w:p>
-    <w:p>
-      <w:pPr>
-        <w:rPr>
-          <w:rFonts w:ascii="微软雅黑" w:eastAsia="微软雅黑" w:hAnsi="微软雅黑"/>
-        </w:rPr>
-      </w:pPr>
-      <w:r>
-        <w:rPr>
-          <w:rFonts w:ascii="微软雅黑" w:eastAsia="微软雅黑" w:hAnsi="微软雅黑"/>
-        </w:rPr>
-        <w:t>void getMemberStatus(ELoginPlatform platform, DeviceManager deviceManager)</w:t>
-      </w:r>
-    </w:p>
-    <w:p>
-      <w:pPr>
-        <w:rPr>
-          <w:rFonts w:ascii="微软雅黑" w:eastAsia="微软雅黑" w:hAnsi="微软雅黑"/>
-        </w:rPr>
-      </w:pPr>
-      <w:r>
-        <w:rPr>
-          <w:rFonts w:ascii="微软雅黑" w:eastAsia="微软雅黑" w:hAnsi="微软雅黑" w:hint="eastAsia"/>
-        </w:rPr>
-        <w:t>参数</w:t>
-      </w:r>
-    </w:p>
-    <w:p>
-      <w:pPr>
-        <w:rPr>
-          <w:rFonts w:ascii="微软雅黑" w:eastAsia="微软雅黑" w:hAnsi="微软雅黑"/>
-        </w:rPr>
-      </w:pPr>
-      <w:r>
-        <w:rPr>
-          <w:rFonts w:ascii="微软雅黑" w:eastAsia="微软雅黑" w:hAnsi="微软雅黑"/>
-        </w:rPr>
-        <w:t>platform</w:t>
-      </w:r>
-      <w:r>
-        <w:rPr>
-          <w:rFonts w:ascii="微软雅黑" w:eastAsia="微软雅黑" w:hAnsi="微软雅黑" w:hint="eastAsia"/>
-        </w:rPr>
-        <w:t>：帐号类型</w:t>
-      </w:r>
-    </w:p>
-    <w:p>
-      <w:pPr>
-        <w:rPr>
-          <w:rFonts w:ascii="微软雅黑" w:eastAsia="微软雅黑" w:hAnsi="微软雅黑"/>
-        </w:rPr>
-      </w:pPr>
-      <w:r>
-        <w:rPr>
-          <w:rFonts w:ascii="微软雅黑" w:eastAsia="微软雅黑" w:hAnsi="微软雅黑"/>
-        </w:rPr>
-        <w:t>deviceManager</w:t>
-      </w:r>
-      <w:r>
-        <w:rPr>
-          <w:rFonts w:ascii="微软雅黑" w:eastAsia="微软雅黑" w:hAnsi="微软雅黑" w:hint="eastAsia"/>
-        </w:rPr>
-        <w:t>：设备信息管理器</w:t>
-      </w:r>
-    </w:p>
-    <w:p>
-      <w:pPr>
-        <w:rPr>
-          <w:rFonts w:ascii="微软雅黑" w:eastAsia="微软雅黑" w:hAnsi="微软雅黑"/>
-        </w:rPr>
-      </w:pPr>
-    </w:p>
-    <w:p>
-      <w:pPr>
-        <w:rPr>
-          <w:rFonts w:ascii="微软雅黑" w:eastAsia="微软雅黑" w:hAnsi="微软雅黑"/>
-          <w:b/>
-        </w:rPr>
-      </w:pPr>
-      <w:r>
-        <w:rPr>
-          <w:rFonts w:ascii="微软雅黑" w:eastAsia="微软雅黑" w:hAnsi="微软雅黑"/>
-          <w:b/>
-        </w:rPr>
         <w:t>isWXAppInstalled</w:t>
       </w:r>
     </w:p>
@@ -4478,7 +4558,6 @@
         <w:rPr>
           <w:rFonts w:ascii="微软雅黑" w:eastAsia="微软雅黑" w:hAnsi="微软雅黑" w:hint="eastAsia"/>
         </w:rPr>
-        <w:lastRenderedPageBreak/>
         <w:t>判断手机</w:t>
       </w:r>
       <w:r>
@@ -4504,7 +4583,7 @@
     <w:p>
       <w:pPr>
         <w:rPr>
-          <w:rFonts w:ascii="微软雅黑" w:eastAsia="微软雅黑" w:hAnsi="微软雅黑" w:hint="eastAsia"/>
+          <w:rFonts w:ascii="微软雅黑" w:eastAsia="微软雅黑" w:hAnsi="微软雅黑"/>
         </w:rPr>
       </w:pPr>
     </w:p>
@@ -4797,6 +4876,7 @@
           <w:rFonts w:ascii="微软雅黑" w:eastAsia="微软雅黑" w:hAnsi="微软雅黑"/>
           <w:b/>
         </w:rPr>
+        <w:lastRenderedPageBreak/>
         <w:t>AuthorizeListener</w:t>
       </w:r>
     </w:p>
@@ -4905,416 +4985,416 @@
         <w:rPr>
           <w:rFonts w:ascii="微软雅黑" w:eastAsia="微软雅黑" w:hAnsi="微软雅黑" w:hint="eastAsia"/>
         </w:rPr>
+        <w:t>参数</w:t>
+      </w:r>
+    </w:p>
+    <w:p>
+      <w:pPr>
+        <w:rPr>
+          <w:rFonts w:ascii="微软雅黑" w:eastAsia="微软雅黑" w:hAnsi="微软雅黑"/>
+        </w:rPr>
+      </w:pPr>
+      <w:r>
+        <w:rPr>
+          <w:rFonts w:ascii="微软雅黑" w:eastAsia="微软雅黑" w:hAnsi="微软雅黑"/>
+        </w:rPr>
+        <w:t>type:</w:t>
+      </w:r>
+      <w:r>
+        <w:rPr>
+          <w:rFonts w:ascii="微软雅黑" w:eastAsia="微软雅黑" w:hAnsi="微软雅黑" w:hint="eastAsia"/>
+        </w:rPr>
+        <w:t>调用类型</w:t>
+      </w:r>
+    </w:p>
+    <w:p>
+      <w:pPr>
+        <w:rPr>
+          <w:rFonts w:ascii="微软雅黑" w:eastAsia="微软雅黑" w:hAnsi="微软雅黑"/>
+        </w:rPr>
+      </w:pPr>
+      <w:r>
+        <w:rPr>
+          <w:rFonts w:ascii="微软雅黑" w:eastAsia="微软雅黑" w:hAnsi="微软雅黑" w:hint="eastAsia"/>
+        </w:rPr>
+        <w:t>AUTH</w:t>
+      </w:r>
+      <w:r>
+        <w:rPr>
+          <w:rFonts w:ascii="微软雅黑" w:eastAsia="微软雅黑" w:hAnsi="微软雅黑"/>
+        </w:rPr>
+        <w:t>_TYPE</w:t>
+      </w:r>
+      <w:r>
+        <w:rPr>
+          <w:rFonts w:ascii="微软雅黑" w:eastAsia="微软雅黑" w:hAnsi="微软雅黑" w:hint="eastAsia"/>
+        </w:rPr>
+        <w:t>：授权票据类型</w:t>
+      </w:r>
+    </w:p>
+    <w:p>
+      <w:pPr>
+        <w:rPr>
+          <w:rFonts w:ascii="微软雅黑" w:eastAsia="微软雅黑" w:hAnsi="微软雅黑"/>
+        </w:rPr>
+      </w:pPr>
+      <w:r>
+        <w:rPr>
+          <w:rFonts w:ascii="微软雅黑" w:eastAsia="微软雅黑" w:hAnsi="微软雅黑" w:hint="eastAsia"/>
+        </w:rPr>
+        <w:t>REFRESH</w:t>
+      </w:r>
+      <w:r>
+        <w:rPr>
+          <w:rFonts w:ascii="微软雅黑" w:eastAsia="微软雅黑" w:hAnsi="微软雅黑"/>
+        </w:rPr>
+        <w:t>_TYPE</w:t>
+      </w:r>
+      <w:r>
+        <w:rPr>
+          <w:rFonts w:ascii="微软雅黑" w:eastAsia="微软雅黑" w:hAnsi="微软雅黑" w:hint="eastAsia"/>
+        </w:rPr>
+        <w:t>：刷新票据类型</w:t>
+      </w:r>
+    </w:p>
+    <w:p>
+      <w:pPr>
+        <w:rPr>
+          <w:rFonts w:ascii="微软雅黑" w:eastAsia="微软雅黑" w:hAnsi="微软雅黑"/>
+        </w:rPr>
+      </w:pPr>
+      <w:r>
+        <w:rPr>
+          <w:rFonts w:ascii="微软雅黑" w:eastAsia="微软雅黑" w:hAnsi="微软雅黑" w:hint="eastAsia"/>
+        </w:rPr>
+        <w:t>WX</w:t>
+      </w:r>
+      <w:r>
+        <w:rPr>
+          <w:rFonts w:ascii="微软雅黑" w:eastAsia="微软雅黑" w:hAnsi="微软雅黑"/>
+        </w:rPr>
+        <w:t>_</w:t>
+      </w:r>
+      <w:r>
+        <w:rPr>
+          <w:rFonts w:ascii="微软雅黑" w:eastAsia="微软雅黑" w:hAnsi="微软雅黑" w:hint="eastAsia"/>
+        </w:rPr>
+        <w:t>TVS</w:t>
+      </w:r>
+      <w:r>
+        <w:rPr>
+          <w:rFonts w:ascii="微软雅黑" w:eastAsia="微软雅黑" w:hAnsi="微软雅黑"/>
+        </w:rPr>
+        <w:t>IDRECV_TYPE</w:t>
+      </w:r>
+      <w:r>
+        <w:rPr>
+          <w:rFonts w:ascii="微软雅黑" w:eastAsia="微软雅黑" w:hAnsi="微软雅黑" w:hint="eastAsia"/>
+        </w:rPr>
+        <w:t>：</w:t>
+      </w:r>
+      <w:r>
+        <w:rPr>
+          <w:rFonts w:ascii="微软雅黑" w:eastAsia="微软雅黑" w:hAnsi="微软雅黑" w:hint="eastAsia"/>
+        </w:rPr>
+        <w:t>微信</w:t>
+      </w:r>
+      <w:r>
+        <w:rPr>
+          <w:rFonts w:ascii="微软雅黑" w:eastAsia="微软雅黑" w:hAnsi="微软雅黑" w:hint="eastAsia"/>
+        </w:rPr>
+        <w:t>TVSID接收类型</w:t>
+      </w:r>
+    </w:p>
+    <w:p>
+      <w:pPr>
+        <w:rPr>
+          <w:rFonts w:ascii="微软雅黑" w:eastAsia="微软雅黑" w:hAnsi="微软雅黑"/>
+        </w:rPr>
+      </w:pPr>
+      <w:r>
+        <w:rPr>
+          <w:rFonts w:ascii="微软雅黑" w:eastAsia="微软雅黑" w:hAnsi="微软雅黑"/>
+        </w:rPr>
+        <w:t>QQOPEN_TVSIDRECV_TYPE</w:t>
+      </w:r>
+      <w:r>
+        <w:rPr>
+          <w:rFonts w:ascii="微软雅黑" w:eastAsia="微软雅黑" w:hAnsi="微软雅黑" w:hint="eastAsia"/>
+        </w:rPr>
+        <w:t>：QQ</w:t>
+      </w:r>
+      <w:r>
+        <w:rPr>
+          <w:rFonts w:ascii="微软雅黑" w:eastAsia="微软雅黑" w:hAnsi="微软雅黑"/>
+        </w:rPr>
+        <w:t xml:space="preserve"> TVSID</w:t>
+      </w:r>
+      <w:r>
+        <w:rPr>
+          <w:rFonts w:ascii="微软雅黑" w:eastAsia="微软雅黑" w:hAnsi="微软雅黑" w:hint="eastAsia"/>
+        </w:rPr>
+        <w:t>接收类型</w:t>
+      </w:r>
+    </w:p>
+    <w:p>
+      <w:pPr>
+        <w:rPr>
+          <w:rFonts w:ascii="微软雅黑" w:eastAsia="微软雅黑" w:hAnsi="微软雅黑"/>
+        </w:rPr>
+      </w:pPr>
+      <w:r>
+        <w:rPr>
+          <w:rFonts w:ascii="微软雅黑" w:eastAsia="微软雅黑" w:hAnsi="微软雅黑"/>
+        </w:rPr>
+        <w:t>TOKENVERIFY_TYPE</w:t>
+      </w:r>
+      <w:r>
+        <w:rPr>
+          <w:rFonts w:ascii="微软雅黑" w:eastAsia="微软雅黑" w:hAnsi="微软雅黑" w:hint="eastAsia"/>
+        </w:rPr>
+        <w:t>：QQ帐号验证类型</w:t>
+      </w:r>
+    </w:p>
+    <w:p>
+      <w:pPr>
+        <w:rPr>
+          <w:rFonts w:ascii="微软雅黑" w:eastAsia="微软雅黑" w:hAnsi="微软雅黑"/>
+        </w:rPr>
+      </w:pPr>
+      <w:r>
+        <w:rPr>
+          <w:rFonts w:ascii="微软雅黑" w:eastAsia="微软雅黑" w:hAnsi="微软雅黑"/>
+        </w:rPr>
+        <w:t>USERINFORECV_TYPE</w:t>
+      </w:r>
+      <w:r>
+        <w:rPr>
+          <w:rFonts w:ascii="微软雅黑" w:eastAsia="微软雅黑" w:hAnsi="微软雅黑" w:hint="eastAsia"/>
+        </w:rPr>
+        <w:t>：用户信息获取类型</w:t>
+      </w:r>
+    </w:p>
+    <w:p>
+      <w:pPr>
+        <w:rPr>
+          <w:rFonts w:ascii="微软雅黑" w:eastAsia="微软雅黑" w:hAnsi="微软雅黑"/>
+        </w:rPr>
+      </w:pPr>
+    </w:p>
+    <w:p>
+      <w:pPr>
+        <w:rPr>
+          <w:rFonts w:ascii="微软雅黑" w:eastAsia="微软雅黑" w:hAnsi="微软雅黑"/>
+        </w:rPr>
+      </w:pPr>
+      <w:r>
+        <w:rPr>
+          <w:rFonts w:ascii="微软雅黑" w:eastAsia="微软雅黑" w:hAnsi="微软雅黑"/>
+        </w:rPr>
+        <w:t>void</w:t>
+      </w:r>
+      <w:r>
+        <w:rPr>
+          <w:rFonts w:ascii="微软雅黑" w:eastAsia="微软雅黑" w:hAnsi="微软雅黑"/>
+          <w:b/>
+        </w:rPr>
+        <w:t xml:space="preserve"> </w:t>
+      </w:r>
+      <w:r>
+        <w:rPr>
+          <w:rFonts w:ascii="微软雅黑" w:eastAsia="微软雅黑" w:hAnsi="微软雅黑"/>
+          <w:b/>
+        </w:rPr>
+        <w:t>onError</w:t>
+      </w:r>
+      <w:r>
+        <w:rPr>
+          <w:rFonts w:ascii="微软雅黑" w:eastAsia="微软雅黑" w:hAnsi="微软雅黑"/>
+        </w:rPr>
+        <w:t>(int type)</w:t>
+      </w:r>
+    </w:p>
+    <w:p>
+      <w:pPr>
+        <w:rPr>
+          <w:rFonts w:ascii="微软雅黑" w:eastAsia="微软雅黑" w:hAnsi="微软雅黑"/>
+        </w:rPr>
+      </w:pPr>
+      <w:r>
+        <w:rPr>
+          <w:rFonts w:ascii="微软雅黑" w:eastAsia="微软雅黑" w:hAnsi="微软雅黑" w:hint="eastAsia"/>
+        </w:rPr>
+        <w:t>微信接口调用失败回调</w:t>
+      </w:r>
+      <w:r>
+        <w:rPr>
+          <w:rFonts w:ascii="微软雅黑" w:eastAsia="微软雅黑" w:hAnsi="微软雅黑" w:hint="eastAsia"/>
+        </w:rPr>
+        <w:t>，</w:t>
+      </w:r>
+      <w:r>
+        <w:rPr>
+          <w:rFonts w:ascii="微软雅黑" w:eastAsia="微软雅黑" w:hAnsi="微软雅黑" w:hint="eastAsia"/>
+        </w:rPr>
+        <w:t>用于UI更新</w:t>
+      </w:r>
+    </w:p>
+    <w:p>
+      <w:pPr>
+        <w:rPr>
+          <w:rFonts w:ascii="微软雅黑" w:eastAsia="微软雅黑" w:hAnsi="微软雅黑"/>
+        </w:rPr>
+      </w:pPr>
+      <w:r>
+        <w:rPr>
+          <w:rFonts w:ascii="微软雅黑" w:eastAsia="微软雅黑" w:hAnsi="微软雅黑" w:hint="eastAsia"/>
+        </w:rPr>
+        <w:t>参数</w:t>
+      </w:r>
+    </w:p>
+    <w:p>
+      <w:pPr>
+        <w:rPr>
+          <w:rFonts w:ascii="微软雅黑" w:eastAsia="微软雅黑" w:hAnsi="微软雅黑"/>
+        </w:rPr>
+      </w:pPr>
+      <w:r>
+        <w:rPr>
+          <w:rFonts w:ascii="微软雅黑" w:eastAsia="微软雅黑" w:hAnsi="微软雅黑"/>
+        </w:rPr>
+        <w:t>type:</w:t>
+      </w:r>
+      <w:r>
+        <w:rPr>
+          <w:rFonts w:ascii="微软雅黑" w:eastAsia="微软雅黑" w:hAnsi="微软雅黑" w:hint="eastAsia"/>
+        </w:rPr>
+        <w:t>调用类型</w:t>
+      </w:r>
+    </w:p>
+    <w:p>
+      <w:pPr>
+        <w:rPr>
+          <w:rFonts w:ascii="微软雅黑" w:eastAsia="微软雅黑" w:hAnsi="微软雅黑"/>
+        </w:rPr>
+      </w:pPr>
+      <w:r>
+        <w:rPr>
+          <w:rFonts w:ascii="微软雅黑" w:eastAsia="微软雅黑" w:hAnsi="微软雅黑" w:hint="eastAsia"/>
+        </w:rPr>
+        <w:t>AUTH</w:t>
+      </w:r>
+      <w:r>
+        <w:rPr>
+          <w:rFonts w:ascii="微软雅黑" w:eastAsia="微软雅黑" w:hAnsi="微软雅黑"/>
+        </w:rPr>
+        <w:t>_TYPE</w:t>
+      </w:r>
+      <w:r>
+        <w:rPr>
+          <w:rFonts w:ascii="微软雅黑" w:eastAsia="微软雅黑" w:hAnsi="微软雅黑" w:hint="eastAsia"/>
+        </w:rPr>
+        <w:t>：授权票据类型</w:t>
+      </w:r>
+    </w:p>
+    <w:p>
+      <w:pPr>
+        <w:rPr>
+          <w:rFonts w:ascii="微软雅黑" w:eastAsia="微软雅黑" w:hAnsi="微软雅黑"/>
+        </w:rPr>
+      </w:pPr>
+      <w:r>
+        <w:rPr>
+          <w:rFonts w:ascii="微软雅黑" w:eastAsia="微软雅黑" w:hAnsi="微软雅黑" w:hint="eastAsia"/>
+        </w:rPr>
+        <w:t>REFRESH</w:t>
+      </w:r>
+      <w:r>
+        <w:rPr>
+          <w:rFonts w:ascii="微软雅黑" w:eastAsia="微软雅黑" w:hAnsi="微软雅黑"/>
+        </w:rPr>
+        <w:t>_TYPE</w:t>
+      </w:r>
+      <w:r>
+        <w:rPr>
+          <w:rFonts w:ascii="微软雅黑" w:eastAsia="微软雅黑" w:hAnsi="微软雅黑" w:hint="eastAsia"/>
+        </w:rPr>
+        <w:t>：刷新票据类型</w:t>
+      </w:r>
+    </w:p>
+    <w:p>
+      <w:pPr>
+        <w:rPr>
+          <w:rFonts w:ascii="微软雅黑" w:eastAsia="微软雅黑" w:hAnsi="微软雅黑"/>
+        </w:rPr>
+      </w:pPr>
+      <w:r>
+        <w:rPr>
+          <w:rFonts w:ascii="微软雅黑" w:eastAsia="微软雅黑" w:hAnsi="微软雅黑" w:hint="eastAsia"/>
+        </w:rPr>
+        <w:t>TVS</w:t>
+      </w:r>
+      <w:r>
+        <w:rPr>
+          <w:rFonts w:ascii="微软雅黑" w:eastAsia="微软雅黑" w:hAnsi="微软雅黑"/>
+        </w:rPr>
+        <w:t>IDRECV_TYPE</w:t>
+      </w:r>
+      <w:r>
+        <w:rPr>
+          <w:rFonts w:ascii="微软雅黑" w:eastAsia="微软雅黑" w:hAnsi="微软雅黑" w:hint="eastAsia"/>
+        </w:rPr>
+        <w:t>：TVSID接收类型</w:t>
+      </w:r>
+    </w:p>
+    <w:p>
+      <w:pPr>
+        <w:rPr>
+          <w:rFonts w:ascii="微软雅黑" w:eastAsia="微软雅黑" w:hAnsi="微软雅黑"/>
+        </w:rPr>
+      </w:pPr>
+      <w:r>
+        <w:rPr>
+          <w:rFonts w:ascii="微软雅黑" w:eastAsia="微软雅黑" w:hAnsi="微软雅黑" w:hint="eastAsia"/>
+        </w:rPr>
+        <w:t>WX</w:t>
+      </w:r>
+      <w:r>
+        <w:rPr>
+          <w:rFonts w:ascii="微软雅黑" w:eastAsia="微软雅黑" w:hAnsi="微软雅黑"/>
+        </w:rPr>
+        <w:t>_</w:t>
+      </w:r>
+      <w:r>
+        <w:rPr>
+          <w:rFonts w:ascii="微软雅黑" w:eastAsia="微软雅黑" w:hAnsi="微软雅黑" w:hint="eastAsia"/>
+        </w:rPr>
+        <w:t>TVS</w:t>
+      </w:r>
+      <w:r>
+        <w:rPr>
+          <w:rFonts w:ascii="微软雅黑" w:eastAsia="微软雅黑" w:hAnsi="微软雅黑"/>
+        </w:rPr>
+        <w:t>IDRECV_TYPE</w:t>
+      </w:r>
+      <w:r>
+        <w:rPr>
+          <w:rFonts w:ascii="微软雅黑" w:eastAsia="微软雅黑" w:hAnsi="微软雅黑" w:hint="eastAsia"/>
+        </w:rPr>
+        <w:t>：微信TVSID接收类型</w:t>
+      </w:r>
+    </w:p>
+    <w:p>
+      <w:pPr>
+        <w:rPr>
+          <w:rFonts w:ascii="微软雅黑" w:eastAsia="微软雅黑" w:hAnsi="微软雅黑"/>
+        </w:rPr>
+      </w:pPr>
+      <w:r>
+        <w:rPr>
+          <w:rFonts w:ascii="微软雅黑" w:eastAsia="微软雅黑" w:hAnsi="微软雅黑"/>
+        </w:rPr>
         <w:lastRenderedPageBreak/>
-        <w:t>参数</w:t>
-      </w:r>
-    </w:p>
-    <w:p>
-      <w:pPr>
-        <w:rPr>
-          <w:rFonts w:ascii="微软雅黑" w:eastAsia="微软雅黑" w:hAnsi="微软雅黑"/>
-        </w:rPr>
-      </w:pPr>
-      <w:r>
-        <w:rPr>
-          <w:rFonts w:ascii="微软雅黑" w:eastAsia="微软雅黑" w:hAnsi="微软雅黑"/>
-        </w:rPr>
-        <w:t>type:</w:t>
-      </w:r>
-      <w:r>
-        <w:rPr>
-          <w:rFonts w:ascii="微软雅黑" w:eastAsia="微软雅黑" w:hAnsi="微软雅黑" w:hint="eastAsia"/>
-        </w:rPr>
-        <w:t>调用类型</w:t>
-      </w:r>
-    </w:p>
-    <w:p>
-      <w:pPr>
-        <w:rPr>
-          <w:rFonts w:ascii="微软雅黑" w:eastAsia="微软雅黑" w:hAnsi="微软雅黑"/>
-        </w:rPr>
-      </w:pPr>
-      <w:r>
-        <w:rPr>
-          <w:rFonts w:ascii="微软雅黑" w:eastAsia="微软雅黑" w:hAnsi="微软雅黑" w:hint="eastAsia"/>
-        </w:rPr>
-        <w:t>AUTH</w:t>
-      </w:r>
-      <w:r>
-        <w:rPr>
-          <w:rFonts w:ascii="微软雅黑" w:eastAsia="微软雅黑" w:hAnsi="微软雅黑"/>
-        </w:rPr>
-        <w:t>_TYPE</w:t>
-      </w:r>
-      <w:r>
-        <w:rPr>
-          <w:rFonts w:ascii="微软雅黑" w:eastAsia="微软雅黑" w:hAnsi="微软雅黑" w:hint="eastAsia"/>
-        </w:rPr>
-        <w:t>：授权票据类型</w:t>
-      </w:r>
-    </w:p>
-    <w:p>
-      <w:pPr>
-        <w:rPr>
-          <w:rFonts w:ascii="微软雅黑" w:eastAsia="微软雅黑" w:hAnsi="微软雅黑"/>
-        </w:rPr>
-      </w:pPr>
-      <w:r>
-        <w:rPr>
-          <w:rFonts w:ascii="微软雅黑" w:eastAsia="微软雅黑" w:hAnsi="微软雅黑" w:hint="eastAsia"/>
-        </w:rPr>
-        <w:t>REFRESH</w:t>
-      </w:r>
-      <w:r>
-        <w:rPr>
-          <w:rFonts w:ascii="微软雅黑" w:eastAsia="微软雅黑" w:hAnsi="微软雅黑"/>
-        </w:rPr>
-        <w:t>_TYPE</w:t>
-      </w:r>
-      <w:r>
-        <w:rPr>
-          <w:rFonts w:ascii="微软雅黑" w:eastAsia="微软雅黑" w:hAnsi="微软雅黑" w:hint="eastAsia"/>
-        </w:rPr>
-        <w:t>：刷新票据类型</w:t>
-      </w:r>
-    </w:p>
-    <w:p>
-      <w:pPr>
-        <w:rPr>
-          <w:rFonts w:ascii="微软雅黑" w:eastAsia="微软雅黑" w:hAnsi="微软雅黑"/>
-        </w:rPr>
-      </w:pPr>
-      <w:r>
-        <w:rPr>
-          <w:rFonts w:ascii="微软雅黑" w:eastAsia="微软雅黑" w:hAnsi="微软雅黑" w:hint="eastAsia"/>
-        </w:rPr>
-        <w:t>WX</w:t>
-      </w:r>
-      <w:r>
-        <w:rPr>
-          <w:rFonts w:ascii="微软雅黑" w:eastAsia="微软雅黑" w:hAnsi="微软雅黑"/>
-        </w:rPr>
-        <w:t>_</w:t>
-      </w:r>
-      <w:r>
-        <w:rPr>
-          <w:rFonts w:ascii="微软雅黑" w:eastAsia="微软雅黑" w:hAnsi="微软雅黑" w:hint="eastAsia"/>
-        </w:rPr>
-        <w:t>TVS</w:t>
-      </w:r>
-      <w:r>
-        <w:rPr>
-          <w:rFonts w:ascii="微软雅黑" w:eastAsia="微软雅黑" w:hAnsi="微软雅黑"/>
-        </w:rPr>
-        <w:t>IDRECV_TYPE</w:t>
-      </w:r>
-      <w:r>
-        <w:rPr>
-          <w:rFonts w:ascii="微软雅黑" w:eastAsia="微软雅黑" w:hAnsi="微软雅黑" w:hint="eastAsia"/>
-        </w:rPr>
-        <w:t>：</w:t>
-      </w:r>
-      <w:r>
-        <w:rPr>
-          <w:rFonts w:ascii="微软雅黑" w:eastAsia="微软雅黑" w:hAnsi="微软雅黑" w:hint="eastAsia"/>
-        </w:rPr>
-        <w:t>微信</w:t>
-      </w:r>
-      <w:r>
-        <w:rPr>
-          <w:rFonts w:ascii="微软雅黑" w:eastAsia="微软雅黑" w:hAnsi="微软雅黑" w:hint="eastAsia"/>
-        </w:rPr>
-        <w:t>TVSID接收类型</w:t>
-      </w:r>
-    </w:p>
-    <w:p>
-      <w:pPr>
-        <w:rPr>
-          <w:rFonts w:ascii="微软雅黑" w:eastAsia="微软雅黑" w:hAnsi="微软雅黑"/>
-        </w:rPr>
-      </w:pPr>
-      <w:r>
-        <w:rPr>
-          <w:rFonts w:ascii="微软雅黑" w:eastAsia="微软雅黑" w:hAnsi="微软雅黑"/>
-        </w:rPr>
-        <w:t>QQOPEN_TVSIDRECV_TYPE</w:t>
-      </w:r>
-      <w:r>
-        <w:rPr>
-          <w:rFonts w:ascii="微软雅黑" w:eastAsia="微软雅黑" w:hAnsi="微软雅黑" w:hint="eastAsia"/>
-        </w:rPr>
-        <w:t>：QQ</w:t>
-      </w:r>
-      <w:r>
-        <w:rPr>
-          <w:rFonts w:ascii="微软雅黑" w:eastAsia="微软雅黑" w:hAnsi="微软雅黑"/>
-        </w:rPr>
-        <w:t xml:space="preserve"> TVSID</w:t>
-      </w:r>
-      <w:r>
-        <w:rPr>
-          <w:rFonts w:ascii="微软雅黑" w:eastAsia="微软雅黑" w:hAnsi="微软雅黑" w:hint="eastAsia"/>
-        </w:rPr>
-        <w:t>接收类型</w:t>
-      </w:r>
-    </w:p>
-    <w:p>
-      <w:pPr>
-        <w:rPr>
-          <w:rFonts w:ascii="微软雅黑" w:eastAsia="微软雅黑" w:hAnsi="微软雅黑"/>
-        </w:rPr>
-      </w:pPr>
-      <w:r>
-        <w:rPr>
-          <w:rFonts w:ascii="微软雅黑" w:eastAsia="微软雅黑" w:hAnsi="微软雅黑"/>
-        </w:rPr>
-        <w:t>TOKENVERIFY_TYPE</w:t>
-      </w:r>
-      <w:r>
-        <w:rPr>
-          <w:rFonts w:ascii="微软雅黑" w:eastAsia="微软雅黑" w:hAnsi="微软雅黑" w:hint="eastAsia"/>
-        </w:rPr>
-        <w:t>：QQ帐号验证类型</w:t>
-      </w:r>
-    </w:p>
-    <w:p>
-      <w:pPr>
-        <w:rPr>
-          <w:rFonts w:ascii="微软雅黑" w:eastAsia="微软雅黑" w:hAnsi="微软雅黑"/>
-        </w:rPr>
-      </w:pPr>
-      <w:r>
-        <w:rPr>
-          <w:rFonts w:ascii="微软雅黑" w:eastAsia="微软雅黑" w:hAnsi="微软雅黑"/>
-        </w:rPr>
-        <w:t>USERINFORECV_TYPE</w:t>
-      </w:r>
-      <w:r>
-        <w:rPr>
-          <w:rFonts w:ascii="微软雅黑" w:eastAsia="微软雅黑" w:hAnsi="微软雅黑" w:hint="eastAsia"/>
-        </w:rPr>
-        <w:t>：用户信息获取类型</w:t>
-      </w:r>
-    </w:p>
-    <w:p>
-      <w:pPr>
-        <w:rPr>
-          <w:rFonts w:ascii="微软雅黑" w:eastAsia="微软雅黑" w:hAnsi="微软雅黑"/>
-        </w:rPr>
-      </w:pPr>
-    </w:p>
-    <w:p>
-      <w:pPr>
-        <w:rPr>
-          <w:rFonts w:ascii="微软雅黑" w:eastAsia="微软雅黑" w:hAnsi="微软雅黑"/>
-        </w:rPr>
-      </w:pPr>
-      <w:r>
-        <w:rPr>
-          <w:rFonts w:ascii="微软雅黑" w:eastAsia="微软雅黑" w:hAnsi="微软雅黑"/>
-        </w:rPr>
-        <w:t>void</w:t>
-      </w:r>
-      <w:r>
-        <w:rPr>
-          <w:rFonts w:ascii="微软雅黑" w:eastAsia="微软雅黑" w:hAnsi="微软雅黑"/>
-          <w:b/>
-        </w:rPr>
-        <w:t xml:space="preserve"> </w:t>
-      </w:r>
-      <w:r>
-        <w:rPr>
-          <w:rFonts w:ascii="微软雅黑" w:eastAsia="微软雅黑" w:hAnsi="微软雅黑"/>
-          <w:b/>
-        </w:rPr>
-        <w:t>onError</w:t>
-      </w:r>
-      <w:r>
-        <w:rPr>
-          <w:rFonts w:ascii="微软雅黑" w:eastAsia="微软雅黑" w:hAnsi="微软雅黑"/>
-        </w:rPr>
-        <w:t>(int type)</w:t>
-      </w:r>
-    </w:p>
-    <w:p>
-      <w:pPr>
-        <w:rPr>
-          <w:rFonts w:ascii="微软雅黑" w:eastAsia="微软雅黑" w:hAnsi="微软雅黑"/>
-        </w:rPr>
-      </w:pPr>
-      <w:r>
-        <w:rPr>
-          <w:rFonts w:ascii="微软雅黑" w:eastAsia="微软雅黑" w:hAnsi="微软雅黑" w:hint="eastAsia"/>
-        </w:rPr>
-        <w:t>微信接口调用失败回调</w:t>
-      </w:r>
-      <w:r>
-        <w:rPr>
-          <w:rFonts w:ascii="微软雅黑" w:eastAsia="微软雅黑" w:hAnsi="微软雅黑" w:hint="eastAsia"/>
-        </w:rPr>
-        <w:t>，</w:t>
-      </w:r>
-      <w:r>
-        <w:rPr>
-          <w:rFonts w:ascii="微软雅黑" w:eastAsia="微软雅黑" w:hAnsi="微软雅黑" w:hint="eastAsia"/>
-        </w:rPr>
-        <w:t>用于UI更新</w:t>
-      </w:r>
-    </w:p>
-    <w:p>
-      <w:pPr>
-        <w:rPr>
-          <w:rFonts w:ascii="微软雅黑" w:eastAsia="微软雅黑" w:hAnsi="微软雅黑"/>
-        </w:rPr>
-      </w:pPr>
-      <w:r>
-        <w:rPr>
-          <w:rFonts w:ascii="微软雅黑" w:eastAsia="微软雅黑" w:hAnsi="微软雅黑" w:hint="eastAsia"/>
-        </w:rPr>
-        <w:t>参数</w:t>
-      </w:r>
-    </w:p>
-    <w:p>
-      <w:pPr>
-        <w:rPr>
-          <w:rFonts w:ascii="微软雅黑" w:eastAsia="微软雅黑" w:hAnsi="微软雅黑"/>
-        </w:rPr>
-      </w:pPr>
-      <w:r>
-        <w:rPr>
-          <w:rFonts w:ascii="微软雅黑" w:eastAsia="微软雅黑" w:hAnsi="微软雅黑"/>
-        </w:rPr>
-        <w:t>type:</w:t>
-      </w:r>
-      <w:r>
-        <w:rPr>
-          <w:rFonts w:ascii="微软雅黑" w:eastAsia="微软雅黑" w:hAnsi="微软雅黑" w:hint="eastAsia"/>
-        </w:rPr>
-        <w:t>调用类型</w:t>
-      </w:r>
-    </w:p>
-    <w:p>
-      <w:pPr>
-        <w:rPr>
-          <w:rFonts w:ascii="微软雅黑" w:eastAsia="微软雅黑" w:hAnsi="微软雅黑"/>
-        </w:rPr>
-      </w:pPr>
-      <w:r>
-        <w:rPr>
-          <w:rFonts w:ascii="微软雅黑" w:eastAsia="微软雅黑" w:hAnsi="微软雅黑" w:hint="eastAsia"/>
-        </w:rPr>
-        <w:t>AUTH</w:t>
-      </w:r>
-      <w:r>
-        <w:rPr>
-          <w:rFonts w:ascii="微软雅黑" w:eastAsia="微软雅黑" w:hAnsi="微软雅黑"/>
-        </w:rPr>
-        <w:t>_TYPE</w:t>
-      </w:r>
-      <w:r>
-        <w:rPr>
-          <w:rFonts w:ascii="微软雅黑" w:eastAsia="微软雅黑" w:hAnsi="微软雅黑" w:hint="eastAsia"/>
-        </w:rPr>
-        <w:t>：授权票据类型</w:t>
-      </w:r>
-    </w:p>
-    <w:p>
-      <w:pPr>
-        <w:rPr>
-          <w:rFonts w:ascii="微软雅黑" w:eastAsia="微软雅黑" w:hAnsi="微软雅黑"/>
-        </w:rPr>
-      </w:pPr>
-      <w:r>
-        <w:rPr>
-          <w:rFonts w:ascii="微软雅黑" w:eastAsia="微软雅黑" w:hAnsi="微软雅黑" w:hint="eastAsia"/>
-        </w:rPr>
-        <w:t>REFRESH</w:t>
-      </w:r>
-      <w:r>
-        <w:rPr>
-          <w:rFonts w:ascii="微软雅黑" w:eastAsia="微软雅黑" w:hAnsi="微软雅黑"/>
-        </w:rPr>
-        <w:t>_TYPE</w:t>
-      </w:r>
-      <w:r>
-        <w:rPr>
-          <w:rFonts w:ascii="微软雅黑" w:eastAsia="微软雅黑" w:hAnsi="微软雅黑" w:hint="eastAsia"/>
-        </w:rPr>
-        <w:t>：刷新票据类型</w:t>
-      </w:r>
-    </w:p>
-    <w:p>
-      <w:pPr>
-        <w:rPr>
-          <w:rFonts w:ascii="微软雅黑" w:eastAsia="微软雅黑" w:hAnsi="微软雅黑"/>
-        </w:rPr>
-      </w:pPr>
-      <w:r>
-        <w:rPr>
-          <w:rFonts w:ascii="微软雅黑" w:eastAsia="微软雅黑" w:hAnsi="微软雅黑" w:hint="eastAsia"/>
-        </w:rPr>
-        <w:t>TVS</w:t>
-      </w:r>
-      <w:r>
-        <w:rPr>
-          <w:rFonts w:ascii="微软雅黑" w:eastAsia="微软雅黑" w:hAnsi="微软雅黑"/>
-        </w:rPr>
-        <w:t>IDRECV_TYPE</w:t>
-      </w:r>
-      <w:r>
-        <w:rPr>
-          <w:rFonts w:ascii="微软雅黑" w:eastAsia="微软雅黑" w:hAnsi="微软雅黑" w:hint="eastAsia"/>
-        </w:rPr>
-        <w:t>：TVSID接收类型</w:t>
-      </w:r>
-    </w:p>
-    <w:p>
-      <w:pPr>
-        <w:rPr>
-          <w:rFonts w:ascii="微软雅黑" w:eastAsia="微软雅黑" w:hAnsi="微软雅黑"/>
-        </w:rPr>
-      </w:pPr>
-      <w:r>
-        <w:rPr>
-          <w:rFonts w:ascii="微软雅黑" w:eastAsia="微软雅黑" w:hAnsi="微软雅黑" w:hint="eastAsia"/>
-        </w:rPr>
-        <w:t>WX</w:t>
-      </w:r>
-      <w:r>
-        <w:rPr>
-          <w:rFonts w:ascii="微软雅黑" w:eastAsia="微软雅黑" w:hAnsi="微软雅黑"/>
-        </w:rPr>
-        <w:t>_</w:t>
-      </w:r>
-      <w:r>
-        <w:rPr>
-          <w:rFonts w:ascii="微软雅黑" w:eastAsia="微软雅黑" w:hAnsi="微软雅黑" w:hint="eastAsia"/>
-        </w:rPr>
-        <w:t>TVS</w:t>
-      </w:r>
-      <w:r>
-        <w:rPr>
-          <w:rFonts w:ascii="微软雅黑" w:eastAsia="微软雅黑" w:hAnsi="微软雅黑"/>
-        </w:rPr>
-        <w:t>IDRECV_TYPE</w:t>
-      </w:r>
-      <w:r>
-        <w:rPr>
-          <w:rFonts w:ascii="微软雅黑" w:eastAsia="微软雅黑" w:hAnsi="微软雅黑" w:hint="eastAsia"/>
-        </w:rPr>
-        <w:t>：微信TVSID接收类型</w:t>
-      </w:r>
-    </w:p>
-    <w:p>
-      <w:pPr>
-        <w:rPr>
-          <w:rFonts w:ascii="微软雅黑" w:eastAsia="微软雅黑" w:hAnsi="微软雅黑"/>
-        </w:rPr>
-      </w:pPr>
-      <w:r>
-        <w:rPr>
-          <w:rFonts w:ascii="微软雅黑" w:eastAsia="微软雅黑" w:hAnsi="微软雅黑"/>
-        </w:rPr>
         <w:t>QQOPEN_TVSIDRECV_TYPE</w:t>
       </w:r>
       <w:r>
@@ -5412,7 +5492,6 @@
         <w:rPr>
           <w:rFonts w:ascii="微软雅黑" w:eastAsia="微软雅黑" w:hAnsi="微软雅黑" w:hint="eastAsia"/>
         </w:rPr>
-        <w:lastRenderedPageBreak/>
         <w:t>登录帐号类型枚举</w:t>
       </w:r>
     </w:p>
@@ -5740,6 +5819,7 @@
         <w:rPr>
           <w:rFonts w:ascii="微软雅黑" w:eastAsia="微软雅黑" w:hAnsi="微软雅黑" w:hint="eastAsia"/>
         </w:rPr>
+        <w:lastRenderedPageBreak/>
         <w:t>获取</w:t>
       </w:r>
       <w:r>
@@ -5832,7 +5912,6 @@
         <w:rPr>
           <w:rFonts w:ascii="微软雅黑" w:eastAsia="微软雅黑" w:hAnsi="微软雅黑"/>
         </w:rPr>
-        <w:lastRenderedPageBreak/>
         <w:t>longitube：经度信息</w:t>
       </w:r>
     </w:p>
@@ -6158,6 +6237,7 @@
         <w:rPr>
           <w:rFonts w:ascii="微软雅黑" w:eastAsia="微软雅黑" w:hAnsi="微软雅黑" w:hint="eastAsia"/>
         </w:rPr>
+        <w:lastRenderedPageBreak/>
         <w:t>获取地址信息结构体</w:t>
       </w:r>
     </w:p>
@@ -6225,7 +6305,6 @@
           <w:rFonts w:ascii="微软雅黑" w:eastAsia="微软雅黑" w:hAnsi="微软雅黑"/>
           <w:b/>
         </w:rPr>
-        <w:lastRenderedPageBreak/>
         <w:t>ElocationType</w:t>
       </w:r>
     </w:p>
@@ -6556,13 +6635,14 @@
     <w:p>
       <w:pPr>
         <w:rPr>
-          <w:rFonts w:ascii="微软雅黑" w:eastAsia="微软雅黑" w:hAnsi="微软雅黑" w:hint="eastAsia"/>
-        </w:rPr>
-      </w:pPr>
-      <w:r>
-        <w:rPr>
-          <w:rFonts w:ascii="微软雅黑" w:eastAsia="微软雅黑" w:hAnsi="微软雅黑"/>
-        </w:rPr>
+          <w:rFonts w:ascii="微软雅黑" w:eastAsia="微软雅黑" w:hAnsi="微软雅黑"/>
+        </w:rPr>
+      </w:pPr>
+      <w:r>
+        <w:rPr>
+          <w:rFonts w:ascii="微软雅黑" w:eastAsia="微软雅黑" w:hAnsi="微软雅黑"/>
+        </w:rPr>
+        <w:lastRenderedPageBreak/>
         <w:t>GET_PUSH_DEVICE_INFO_TYPE</w:t>
       </w:r>
       <w:r>
@@ -6646,7 +6726,6 @@
         <w:rPr>
           <w:rFonts w:ascii="微软雅黑" w:eastAsia="微软雅黑" w:hAnsi="微软雅黑" w:hint="eastAsia"/>
         </w:rPr>
-        <w:lastRenderedPageBreak/>
         <w:t>参数</w:t>
       </w:r>
     </w:p>
@@ -6828,7 +6907,7 @@
     <w:p>
       <w:pPr>
         <w:rPr>
-          <w:rFonts w:ascii="微软雅黑" w:eastAsia="微软雅黑" w:hAnsi="微软雅黑" w:hint="eastAsia"/>
+          <w:rFonts w:ascii="微软雅黑" w:eastAsia="微软雅黑" w:hAnsi="微软雅黑"/>
         </w:rPr>
       </w:pPr>
       <w:r>
@@ -6847,7 +6926,7 @@
     <w:p>
       <w:pPr>
         <w:rPr>
-          <w:rFonts w:ascii="微软雅黑" w:eastAsia="微软雅黑" w:hAnsi="微软雅黑" w:hint="eastAsia"/>
+          <w:rFonts w:ascii="微软雅黑" w:eastAsia="微软雅黑" w:hAnsi="微软雅黑"/>
         </w:rPr>
       </w:pPr>
       <w:r>
@@ -6862,8 +6941,6 @@
         </w:rPr>
         <w:t>：绑定设备领取会员状态查询类型</w:t>
       </w:r>
-      <w:bookmarkStart w:id="0" w:name="_GoBack"/>
-      <w:bookmarkEnd w:id="0"/>
     </w:p>
     <w:p>
       <w:pPr>
@@ -7074,272 +7151,380 @@
           <w:rFonts w:ascii="微软雅黑" w:eastAsia="微软雅黑" w:hAnsi="微软雅黑"/>
           <w:b/>
         </w:rPr>
+        <w:t>DeviceManager</w:t>
+      </w:r>
+    </w:p>
+    <w:p>
+      <w:pPr>
+        <w:rPr>
+          <w:rFonts w:ascii="微软雅黑" w:eastAsia="微软雅黑" w:hAnsi="微软雅黑"/>
+        </w:rPr>
+      </w:pPr>
+      <w:r>
+        <w:rPr>
+          <w:rFonts w:ascii="微软雅黑" w:eastAsia="微软雅黑" w:hAnsi="微软雅黑" w:hint="eastAsia"/>
+        </w:rPr>
+        <w:t>设备信息管理类</w:t>
+      </w:r>
+    </w:p>
+    <w:p>
+      <w:pPr>
+        <w:rPr>
+          <w:rFonts w:ascii="微软雅黑" w:eastAsia="微软雅黑" w:hAnsi="微软雅黑"/>
+        </w:rPr>
+      </w:pPr>
+    </w:p>
+    <w:p>
+      <w:pPr>
+        <w:rPr>
+          <w:rFonts w:ascii="微软雅黑" w:eastAsia="微软雅黑" w:hAnsi="微软雅黑"/>
+        </w:rPr>
+      </w:pPr>
+      <w:r>
+        <w:rPr>
+          <w:rFonts w:ascii="微软雅黑" w:eastAsia="微软雅黑" w:hAnsi="微软雅黑" w:hint="eastAsia"/>
+        </w:rPr>
+        <w:t>DeviceManager构造函数</w:t>
+      </w:r>
+    </w:p>
+    <w:p>
+      <w:pPr>
+        <w:rPr>
+          <w:rFonts w:ascii="微软雅黑" w:eastAsia="微软雅黑" w:hAnsi="微软雅黑"/>
+        </w:rPr>
+      </w:pPr>
+      <w:r>
+        <w:rPr>
+          <w:rFonts w:ascii="微软雅黑" w:eastAsia="微软雅黑" w:hAnsi="微软雅黑"/>
+        </w:rPr>
+        <w:t xml:space="preserve">public </w:t>
+      </w:r>
+      <w:r>
+        <w:rPr>
+          <w:rFonts w:ascii="微软雅黑" w:eastAsia="微软雅黑" w:hAnsi="微软雅黑"/>
+          <w:b/>
+        </w:rPr>
+        <w:t>DeviceManager</w:t>
+      </w:r>
+      <w:r>
+        <w:rPr>
+          <w:rFonts w:ascii="微软雅黑" w:eastAsia="微软雅黑" w:hAnsi="微软雅黑"/>
+        </w:rPr>
+        <w:t>()</w:t>
+      </w:r>
+      <w:r>
+        <w:rPr>
+          <w:rFonts w:ascii="微软雅黑" w:eastAsia="微软雅黑" w:hAnsi="微软雅黑" w:hint="eastAsia"/>
+        </w:rPr>
+        <w:t>：用于构造手机端设备信息</w:t>
+      </w:r>
+    </w:p>
+    <w:p>
+      <w:pPr>
+        <w:rPr>
+          <w:rFonts w:ascii="微软雅黑" w:eastAsia="微软雅黑" w:hAnsi="微软雅黑"/>
+        </w:rPr>
+      </w:pPr>
+      <w:r>
+        <w:rPr>
+          <w:rFonts w:ascii="微软雅黑" w:eastAsia="微软雅黑" w:hAnsi="微软雅黑"/>
+        </w:rPr>
+        <w:t xml:space="preserve">public </w:t>
+      </w:r>
+      <w:r>
+        <w:rPr>
+          <w:rFonts w:ascii="微软雅黑" w:eastAsia="微软雅黑" w:hAnsi="微软雅黑"/>
+          <w:b/>
+        </w:rPr>
+        <w:t>DeviceManager</w:t>
+      </w:r>
+      <w:r>
+        <w:rPr>
+          <w:rFonts w:ascii="微软雅黑" w:eastAsia="微软雅黑" w:hAnsi="微软雅黑"/>
+        </w:rPr>
+        <w:t>(String ip, String data)</w:t>
+      </w:r>
+      <w:r>
+        <w:rPr>
+          <w:rFonts w:ascii="微软雅黑" w:eastAsia="微软雅黑" w:hAnsi="微软雅黑" w:hint="eastAsia"/>
+        </w:rPr>
+        <w:t>：用于构造设备端设备信息</w:t>
+      </w:r>
+    </w:p>
+    <w:p>
+      <w:pPr>
+        <w:rPr>
+          <w:rFonts w:ascii="微软雅黑" w:eastAsia="微软雅黑" w:hAnsi="微软雅黑"/>
+        </w:rPr>
+      </w:pPr>
+      <w:r>
+        <w:rPr>
+          <w:rFonts w:ascii="微软雅黑" w:eastAsia="微软雅黑" w:hAnsi="微软雅黑" w:hint="eastAsia"/>
+        </w:rPr>
+        <w:t>参数</w:t>
+      </w:r>
+    </w:p>
+    <w:p>
+      <w:pPr>
+        <w:rPr>
+          <w:rFonts w:ascii="微软雅黑" w:eastAsia="微软雅黑" w:hAnsi="微软雅黑"/>
+        </w:rPr>
+      </w:pPr>
+      <w:r>
+        <w:rPr>
+          <w:rFonts w:ascii="微软雅黑" w:eastAsia="微软雅黑" w:hAnsi="微软雅黑"/>
+        </w:rPr>
+        <w:t>ip</w:t>
+      </w:r>
+      <w:r>
+        <w:rPr>
+          <w:rFonts w:ascii="微软雅黑" w:eastAsia="微软雅黑" w:hAnsi="微软雅黑" w:hint="eastAsia"/>
+        </w:rPr>
+        <w:t>：设备目标</w:t>
+      </w:r>
+    </w:p>
+    <w:p>
+      <w:pPr>
+        <w:rPr>
+          <w:rFonts w:ascii="微软雅黑" w:eastAsia="微软雅黑" w:hAnsi="微软雅黑"/>
+        </w:rPr>
+      </w:pPr>
+      <w:r>
+        <w:rPr>
+          <w:rFonts w:ascii="微软雅黑" w:eastAsia="微软雅黑" w:hAnsi="微软雅黑"/>
+        </w:rPr>
+        <w:t>data</w:t>
+      </w:r>
+      <w:r>
+        <w:rPr>
+          <w:rFonts w:ascii="微软雅黑" w:eastAsia="微软雅黑" w:hAnsi="微软雅黑" w:hint="eastAsia"/>
+        </w:rPr>
+        <w:t>：设备信息JSON数据</w:t>
+      </w:r>
+    </w:p>
+    <w:p>
+      <w:pPr>
+        <w:rPr>
+          <w:rFonts w:ascii="微软雅黑" w:eastAsia="微软雅黑" w:hAnsi="微软雅黑"/>
+        </w:rPr>
+      </w:pPr>
+    </w:p>
+    <w:p>
+      <w:pPr>
+        <w:rPr>
+          <w:rFonts w:ascii="微软雅黑" w:eastAsia="微软雅黑" w:hAnsi="微软雅黑"/>
+        </w:rPr>
+      </w:pPr>
+      <w:r>
+        <w:rPr>
+          <w:rFonts w:ascii="微软雅黑" w:eastAsia="微软雅黑" w:hAnsi="微软雅黑" w:hint="eastAsia"/>
+        </w:rPr>
+        <w:t>qua：设备</w:t>
+      </w:r>
+      <w:r>
+        <w:rPr>
+          <w:rFonts w:ascii="微软雅黑" w:eastAsia="微软雅黑" w:hAnsi="微软雅黑"/>
+        </w:rPr>
+        <w:t>QUA</w:t>
+      </w:r>
+    </w:p>
+    <w:p>
+      <w:pPr>
+        <w:rPr>
+          <w:rFonts w:ascii="微软雅黑" w:eastAsia="微软雅黑" w:hAnsi="微软雅黑"/>
+        </w:rPr>
+      </w:pPr>
+      <w:r>
+        <w:rPr>
+          <w:rFonts w:ascii="微软雅黑" w:eastAsia="微软雅黑" w:hAnsi="微软雅黑" w:hint="eastAsia"/>
+        </w:rPr>
+        <w:t>guid：设备GUID</w:t>
+      </w:r>
+    </w:p>
+    <w:p>
+      <w:pPr>
+        <w:rPr>
+          <w:rFonts w:ascii="微软雅黑" w:eastAsia="微软雅黑" w:hAnsi="微软雅黑"/>
+        </w:rPr>
+      </w:pPr>
+      <w:r>
+        <w:rPr>
+          <w:rFonts w:ascii="微软雅黑" w:eastAsia="微软雅黑" w:hAnsi="微软雅黑" w:hint="eastAsia"/>
+        </w:rPr>
+        <w:t>imei：设备IMEI</w:t>
+      </w:r>
+    </w:p>
+    <w:p>
+      <w:pPr>
+        <w:rPr>
+          <w:rFonts w:ascii="微软雅黑" w:eastAsia="微软雅黑" w:hAnsi="微软雅黑"/>
+        </w:rPr>
+      </w:pPr>
+      <w:r>
+        <w:rPr>
+          <w:rFonts w:ascii="微软雅黑" w:eastAsia="微软雅黑" w:hAnsi="微软雅黑" w:hint="eastAsia"/>
+        </w:rPr>
+        <w:t>licence：设备licence</w:t>
+      </w:r>
+    </w:p>
+    <w:p>
+      <w:pPr>
+        <w:rPr>
+          <w:rFonts w:ascii="微软雅黑" w:eastAsia="微软雅黑" w:hAnsi="微软雅黑"/>
+        </w:rPr>
+      </w:pPr>
+      <w:r>
+        <w:rPr>
+          <w:rFonts w:ascii="微软雅黑" w:eastAsia="微软雅黑" w:hAnsi="微软雅黑" w:hint="eastAsia"/>
+        </w:rPr>
+        <w:t>mac：设备mac地址</w:t>
+      </w:r>
+    </w:p>
+    <w:p>
+      <w:pPr>
+        <w:rPr>
+          <w:rFonts w:ascii="微软雅黑" w:eastAsia="微软雅黑" w:hAnsi="微软雅黑"/>
+        </w:rPr>
+      </w:pPr>
+      <w:r>
+        <w:rPr>
+          <w:rFonts w:ascii="微软雅黑" w:eastAsia="微软雅黑" w:hAnsi="微软雅黑" w:hint="eastAsia"/>
+        </w:rPr>
+        <w:t>qimei：设备qimei</w:t>
+      </w:r>
+    </w:p>
+    <w:p>
+      <w:pPr>
+        <w:rPr>
+          <w:rFonts w:ascii="微软雅黑" w:eastAsia="微软雅黑" w:hAnsi="微软雅黑"/>
+        </w:rPr>
+      </w:pPr>
+      <w:r>
+        <w:rPr>
+          <w:rFonts w:ascii="微软雅黑" w:eastAsia="微软雅黑" w:hAnsi="微软雅黑"/>
+        </w:rPr>
+        <w:t>dsn</w:t>
+      </w:r>
+      <w:r>
+        <w:rPr>
+          <w:rFonts w:ascii="微软雅黑" w:eastAsia="微软雅黑" w:hAnsi="微软雅黑" w:hint="eastAsia"/>
+        </w:rPr>
+        <w:t>：设备序列号</w:t>
+      </w:r>
+    </w:p>
+    <w:p>
+      <w:pPr>
+        <w:rPr>
+          <w:rFonts w:ascii="微软雅黑" w:eastAsia="微软雅黑" w:hAnsi="微软雅黑"/>
+        </w:rPr>
+      </w:pPr>
+      <w:r>
+        <w:rPr>
+          <w:rFonts w:ascii="微软雅黑" w:eastAsia="微软雅黑" w:hAnsi="微软雅黑" w:hint="eastAsia"/>
+        </w:rPr>
         <w:lastRenderedPageBreak/>
-        <w:t>DeviceManager</w:t>
-      </w:r>
-    </w:p>
-    <w:p>
-      <w:pPr>
-        <w:rPr>
-          <w:rFonts w:ascii="微软雅黑" w:eastAsia="微软雅黑" w:hAnsi="微软雅黑"/>
-        </w:rPr>
-      </w:pPr>
-      <w:r>
-        <w:rPr>
-          <w:rFonts w:ascii="微软雅黑" w:eastAsia="微软雅黑" w:hAnsi="微软雅黑" w:hint="eastAsia"/>
-        </w:rPr>
-        <w:t>设备信息管理类</w:t>
-      </w:r>
-    </w:p>
-    <w:p>
-      <w:pPr>
-        <w:rPr>
-          <w:rFonts w:ascii="微软雅黑" w:eastAsia="微软雅黑" w:hAnsi="微软雅黑"/>
-        </w:rPr>
-      </w:pPr>
-    </w:p>
-    <w:p>
-      <w:pPr>
-        <w:rPr>
-          <w:rFonts w:ascii="微软雅黑" w:eastAsia="微软雅黑" w:hAnsi="微软雅黑"/>
-        </w:rPr>
-      </w:pPr>
-      <w:r>
-        <w:rPr>
-          <w:rFonts w:ascii="微软雅黑" w:eastAsia="微软雅黑" w:hAnsi="微软雅黑" w:hint="eastAsia"/>
-        </w:rPr>
-        <w:t>DeviceManager构造函数</w:t>
-      </w:r>
-    </w:p>
-    <w:p>
-      <w:pPr>
-        <w:rPr>
-          <w:rFonts w:ascii="微软雅黑" w:eastAsia="微软雅黑" w:hAnsi="微软雅黑"/>
-        </w:rPr>
-      </w:pPr>
-      <w:r>
-        <w:rPr>
-          <w:rFonts w:ascii="微软雅黑" w:eastAsia="微软雅黑" w:hAnsi="微软雅黑"/>
-        </w:rPr>
-        <w:t xml:space="preserve">public </w:t>
-      </w:r>
-      <w:r>
-        <w:rPr>
-          <w:rFonts w:ascii="微软雅黑" w:eastAsia="微软雅黑" w:hAnsi="微软雅黑"/>
-          <w:b/>
-        </w:rPr>
-        <w:t>DeviceManager</w:t>
-      </w:r>
-      <w:r>
-        <w:rPr>
-          <w:rFonts w:ascii="微软雅黑" w:eastAsia="微软雅黑" w:hAnsi="微软雅黑"/>
-        </w:rPr>
-        <w:t>()</w:t>
-      </w:r>
-      <w:r>
-        <w:rPr>
-          <w:rFonts w:ascii="微软雅黑" w:eastAsia="微软雅黑" w:hAnsi="微软雅黑" w:hint="eastAsia"/>
-        </w:rPr>
-        <w:t>：用于构造手机端设备信息</w:t>
-      </w:r>
-    </w:p>
-    <w:p>
-      <w:pPr>
-        <w:rPr>
-          <w:rFonts w:ascii="微软雅黑" w:eastAsia="微软雅黑" w:hAnsi="微软雅黑"/>
-        </w:rPr>
-      </w:pPr>
-      <w:r>
-        <w:rPr>
-          <w:rFonts w:ascii="微软雅黑" w:eastAsia="微软雅黑" w:hAnsi="微软雅黑"/>
-        </w:rPr>
-        <w:t xml:space="preserve">public </w:t>
-      </w:r>
-      <w:r>
-        <w:rPr>
-          <w:rFonts w:ascii="微软雅黑" w:eastAsia="微软雅黑" w:hAnsi="微软雅黑"/>
-          <w:b/>
-        </w:rPr>
-        <w:t>DeviceManager</w:t>
-      </w:r>
-      <w:r>
-        <w:rPr>
-          <w:rFonts w:ascii="微软雅黑" w:eastAsia="微软雅黑" w:hAnsi="微软雅黑"/>
-        </w:rPr>
-        <w:t>(String ip, String data)</w:t>
-      </w:r>
-      <w:r>
-        <w:rPr>
-          <w:rFonts w:ascii="微软雅黑" w:eastAsia="微软雅黑" w:hAnsi="微软雅黑" w:hint="eastAsia"/>
-        </w:rPr>
-        <w:t>：用于构造设备端设备信息</w:t>
-      </w:r>
-    </w:p>
-    <w:p>
-      <w:pPr>
-        <w:rPr>
-          <w:rFonts w:ascii="微软雅黑" w:eastAsia="微软雅黑" w:hAnsi="微软雅黑"/>
-        </w:rPr>
-      </w:pPr>
-      <w:r>
-        <w:rPr>
-          <w:rFonts w:ascii="微软雅黑" w:eastAsia="微软雅黑" w:hAnsi="微软雅黑" w:hint="eastAsia"/>
-        </w:rPr>
-        <w:t>参数</w:t>
-      </w:r>
-    </w:p>
-    <w:p>
-      <w:pPr>
-        <w:rPr>
-          <w:rFonts w:ascii="微软雅黑" w:eastAsia="微软雅黑" w:hAnsi="微软雅黑"/>
-        </w:rPr>
-      </w:pPr>
-      <w:r>
-        <w:rPr>
-          <w:rFonts w:ascii="微软雅黑" w:eastAsia="微软雅黑" w:hAnsi="微软雅黑"/>
-        </w:rPr>
-        <w:t>ip</w:t>
-      </w:r>
-      <w:r>
-        <w:rPr>
-          <w:rFonts w:ascii="微软雅黑" w:eastAsia="微软雅黑" w:hAnsi="微软雅黑" w:hint="eastAsia"/>
-        </w:rPr>
-        <w:t>：设备目标</w:t>
-      </w:r>
-    </w:p>
-    <w:p>
-      <w:pPr>
-        <w:rPr>
-          <w:rFonts w:ascii="微软雅黑" w:eastAsia="微软雅黑" w:hAnsi="微软雅黑"/>
-        </w:rPr>
-      </w:pPr>
-      <w:r>
-        <w:rPr>
-          <w:rFonts w:ascii="微软雅黑" w:eastAsia="微软雅黑" w:hAnsi="微软雅黑"/>
-        </w:rPr>
-        <w:t>data</w:t>
-      </w:r>
-      <w:r>
-        <w:rPr>
-          <w:rFonts w:ascii="微软雅黑" w:eastAsia="微软雅黑" w:hAnsi="微软雅黑" w:hint="eastAsia"/>
-        </w:rPr>
-        <w:t>：设备信息JSON数据</w:t>
-      </w:r>
-    </w:p>
-    <w:p>
-      <w:pPr>
-        <w:rPr>
-          <w:rFonts w:ascii="微软雅黑" w:eastAsia="微软雅黑" w:hAnsi="微软雅黑"/>
-        </w:rPr>
-      </w:pPr>
-    </w:p>
-    <w:p>
-      <w:pPr>
-        <w:rPr>
-          <w:rFonts w:ascii="微软雅黑" w:eastAsia="微软雅黑" w:hAnsi="微软雅黑"/>
-        </w:rPr>
-      </w:pPr>
-      <w:r>
-        <w:rPr>
-          <w:rFonts w:ascii="微软雅黑" w:eastAsia="微软雅黑" w:hAnsi="微软雅黑" w:hint="eastAsia"/>
-        </w:rPr>
-        <w:t>qua</w:t>
-      </w:r>
-      <w:r>
-        <w:rPr>
-          <w:rFonts w:ascii="微软雅黑" w:eastAsia="微软雅黑" w:hAnsi="微软雅黑" w:hint="eastAsia"/>
-        </w:rPr>
-        <w:t>：</w:t>
-      </w:r>
-      <w:r>
-        <w:rPr>
-          <w:rFonts w:ascii="微软雅黑" w:eastAsia="微软雅黑" w:hAnsi="微软雅黑" w:hint="eastAsia"/>
-        </w:rPr>
-        <w:t>设备</w:t>
-      </w:r>
-      <w:r>
-        <w:rPr>
-          <w:rFonts w:ascii="微软雅黑" w:eastAsia="微软雅黑" w:hAnsi="微软雅黑"/>
-        </w:rPr>
-        <w:t>QUA</w:t>
-      </w:r>
-    </w:p>
-    <w:p>
-      <w:pPr>
-        <w:rPr>
-          <w:rFonts w:ascii="微软雅黑" w:eastAsia="微软雅黑" w:hAnsi="微软雅黑"/>
-        </w:rPr>
-      </w:pPr>
-      <w:r>
-        <w:rPr>
-          <w:rFonts w:ascii="微软雅黑" w:eastAsia="微软雅黑" w:hAnsi="微软雅黑" w:hint="eastAsia"/>
-        </w:rPr>
-        <w:t>guid：设备GUID</w:t>
-      </w:r>
-    </w:p>
-    <w:p>
-      <w:pPr>
-        <w:rPr>
-          <w:rFonts w:ascii="微软雅黑" w:eastAsia="微软雅黑" w:hAnsi="微软雅黑"/>
-        </w:rPr>
-      </w:pPr>
-      <w:r>
-        <w:rPr>
-          <w:rFonts w:ascii="微软雅黑" w:eastAsia="微软雅黑" w:hAnsi="微软雅黑" w:hint="eastAsia"/>
-        </w:rPr>
-        <w:t>imei：设备IMEI</w:t>
-      </w:r>
-    </w:p>
-    <w:p>
-      <w:pPr>
-        <w:rPr>
-          <w:rFonts w:ascii="微软雅黑" w:eastAsia="微软雅黑" w:hAnsi="微软雅黑"/>
-        </w:rPr>
-      </w:pPr>
-      <w:r>
-        <w:rPr>
-          <w:rFonts w:ascii="微软雅黑" w:eastAsia="微软雅黑" w:hAnsi="微软雅黑" w:hint="eastAsia"/>
-        </w:rPr>
-        <w:t>licence：设备licence</w:t>
-      </w:r>
-    </w:p>
-    <w:p>
-      <w:pPr>
-        <w:rPr>
-          <w:rFonts w:ascii="微软雅黑" w:eastAsia="微软雅黑" w:hAnsi="微软雅黑"/>
-        </w:rPr>
-      </w:pPr>
-      <w:r>
-        <w:rPr>
-          <w:rFonts w:ascii="微软雅黑" w:eastAsia="微软雅黑" w:hAnsi="微软雅黑" w:hint="eastAsia"/>
-        </w:rPr>
-        <w:t>mac：设备mac地址</w:t>
-      </w:r>
-    </w:p>
-    <w:p>
-      <w:pPr>
-        <w:rPr>
-          <w:rFonts w:ascii="微软雅黑" w:eastAsia="微软雅黑" w:hAnsi="微软雅黑"/>
-        </w:rPr>
-      </w:pPr>
-      <w:r>
-        <w:rPr>
-          <w:rFonts w:ascii="微软雅黑" w:eastAsia="微软雅黑" w:hAnsi="微软雅黑" w:hint="eastAsia"/>
-        </w:rPr>
-        <w:t>qimei：设备qimei</w:t>
-      </w:r>
-    </w:p>
-    <w:p>
-      <w:pPr>
-        <w:rPr>
-          <w:rFonts w:ascii="微软雅黑" w:eastAsia="微软雅黑" w:hAnsi="微软雅黑"/>
-        </w:rPr>
-      </w:pPr>
-      <w:r>
-        <w:rPr>
-          <w:rFonts w:ascii="微软雅黑" w:eastAsia="微软雅黑" w:hAnsi="微软雅黑"/>
-        </w:rPr>
-        <w:t>dsn</w:t>
+        <w:t>ip：设备ip</w:t>
+      </w:r>
+    </w:p>
+    <w:p>
+      <w:pPr>
+        <w:rPr>
+          <w:rFonts w:ascii="微软雅黑" w:eastAsia="微软雅黑" w:hAnsi="微软雅黑"/>
+        </w:rPr>
+      </w:pPr>
+      <w:r>
+        <w:rPr>
+          <w:rFonts w:ascii="微软雅黑" w:eastAsia="微软雅黑" w:hAnsi="微软雅黑" w:hint="eastAsia"/>
+        </w:rPr>
+        <w:t>os：设备操作系统</w:t>
+      </w:r>
+    </w:p>
+    <w:p>
+      <w:pPr>
+        <w:rPr>
+          <w:rFonts w:ascii="微软雅黑" w:eastAsia="微软雅黑" w:hAnsi="微软雅黑"/>
+        </w:rPr>
+      </w:pPr>
+      <w:r>
+        <w:rPr>
+          <w:rFonts w:ascii="微软雅黑" w:eastAsia="微软雅黑" w:hAnsi="微软雅黑"/>
+        </w:rPr>
+        <w:t>deviceOEMUrl</w:t>
+      </w:r>
+      <w:r>
+        <w:rPr>
+          <w:rFonts w:ascii="微软雅黑" w:eastAsia="微软雅黑" w:hAnsi="微软雅黑" w:hint="eastAsia"/>
+        </w:rPr>
+        <w:t>：品牌Icon</w:t>
+      </w:r>
+    </w:p>
+    <w:p>
+      <w:pPr>
+        <w:rPr>
+          <w:rFonts w:ascii="微软雅黑" w:eastAsia="微软雅黑" w:hAnsi="微软雅黑"/>
+        </w:rPr>
+      </w:pPr>
+      <w:r>
+        <w:rPr>
+          <w:rFonts w:ascii="微软雅黑" w:eastAsia="微软雅黑" w:hAnsi="微软雅黑" w:hint="eastAsia"/>
+        </w:rPr>
+        <w:t>d</w:t>
+      </w:r>
+      <w:r>
+        <w:rPr>
+          <w:rFonts w:ascii="微软雅黑" w:eastAsia="微软雅黑" w:hAnsi="微软雅黑"/>
+        </w:rPr>
+        <w:t>evice</w:t>
+      </w:r>
+      <w:r>
+        <w:rPr>
+          <w:rFonts w:ascii="微软雅黑" w:eastAsia="微软雅黑" w:hAnsi="微软雅黑" w:hint="eastAsia"/>
+        </w:rPr>
+        <w:t>O</w:t>
+      </w:r>
+      <w:r>
+        <w:rPr>
+          <w:rFonts w:ascii="微软雅黑" w:eastAsia="微软雅黑" w:hAnsi="微软雅黑"/>
+        </w:rPr>
+        <w:t>EM</w:t>
+      </w:r>
+      <w:r>
+        <w:rPr>
+          <w:rFonts w:ascii="微软雅黑" w:eastAsia="微软雅黑" w:hAnsi="微软雅黑" w:hint="eastAsia"/>
+        </w:rPr>
+        <w:t>：品牌名称</w:t>
+      </w:r>
+    </w:p>
+    <w:p>
+      <w:pPr>
+        <w:rPr>
+          <w:rFonts w:ascii="微软雅黑" w:eastAsia="微软雅黑" w:hAnsi="微软雅黑"/>
+        </w:rPr>
+      </w:pPr>
+      <w:r>
+        <w:rPr>
+          <w:rFonts w:ascii="微软雅黑" w:eastAsia="微软雅黑" w:hAnsi="微软雅黑" w:hint="eastAsia"/>
+        </w:rPr>
+        <w:t>deviceType：设备类型</w:t>
+      </w:r>
+    </w:p>
+    <w:p>
+      <w:pPr>
+        <w:rPr>
+          <w:rFonts w:ascii="微软雅黑" w:eastAsia="微软雅黑" w:hAnsi="微软雅黑"/>
+        </w:rPr>
+      </w:pPr>
+      <w:r>
+        <w:rPr>
+          <w:rFonts w:ascii="微软雅黑" w:eastAsia="微软雅黑" w:hAnsi="微软雅黑" w:hint="eastAsia"/>
+        </w:rPr>
+        <w:t>device</w:t>
+      </w:r>
+      <w:r>
+        <w:rPr>
+          <w:rFonts w:ascii="微软雅黑" w:eastAsia="微软雅黑" w:hAnsi="微软雅黑"/>
+        </w:rPr>
+        <w:t>Serial</w:t>
       </w:r>
       <w:r>
         <w:rPr>
@@ -7358,45 +7543,44 @@
         <w:rPr>
           <w:rFonts w:ascii="微软雅黑" w:eastAsia="微软雅黑" w:hAnsi="微软雅黑" w:hint="eastAsia"/>
         </w:rPr>
-        <w:t>ip：设备ip</w:t>
-      </w:r>
-    </w:p>
-    <w:p>
-      <w:pPr>
-        <w:rPr>
-          <w:rFonts w:ascii="微软雅黑" w:eastAsia="微软雅黑" w:hAnsi="微软雅黑"/>
-        </w:rPr>
-      </w:pPr>
-      <w:r>
-        <w:rPr>
-          <w:rFonts w:ascii="微软雅黑" w:eastAsia="微软雅黑" w:hAnsi="微软雅黑" w:hint="eastAsia"/>
-        </w:rPr>
-        <w:t>os：设备操作系统</w:t>
-      </w:r>
-    </w:p>
-    <w:p>
-      <w:pPr>
-        <w:rPr>
-          <w:rFonts w:ascii="微软雅黑" w:eastAsia="微软雅黑" w:hAnsi="微软雅黑"/>
-        </w:rPr>
-      </w:pPr>
-      <w:r>
-        <w:rPr>
-          <w:rFonts w:ascii="微软雅黑" w:eastAsia="微软雅黑" w:hAnsi="微软雅黑" w:hint="eastAsia"/>
-        </w:rPr>
-        <w:t>brand</w:t>
-      </w:r>
-      <w:r>
-        <w:rPr>
-          <w:rFonts w:ascii="微软雅黑" w:eastAsia="微软雅黑" w:hAnsi="微软雅黑"/>
-        </w:rPr>
-        <w:t>IconUrl</w:t>
-      </w:r>
-      <w:r>
-        <w:rPr>
-          <w:rFonts w:ascii="微软雅黑" w:eastAsia="微软雅黑" w:hAnsi="微软雅黑" w:hint="eastAsia"/>
-        </w:rPr>
-        <w:t>：品牌Icon</w:t>
+        <w:t>device</w:t>
+      </w:r>
+      <w:r>
+        <w:rPr>
+          <w:rFonts w:ascii="微软雅黑" w:eastAsia="微软雅黑" w:hAnsi="微软雅黑"/>
+        </w:rPr>
+        <w:t>Mark</w:t>
+      </w:r>
+      <w:r>
+        <w:rPr>
+          <w:rFonts w:ascii="微软雅黑" w:eastAsia="微软雅黑" w:hAnsi="微软雅黑" w:hint="eastAsia"/>
+        </w:rPr>
+        <w:t>：设备备注</w:t>
+      </w:r>
+    </w:p>
+    <w:p>
+      <w:pPr>
+        <w:rPr>
+          <w:rFonts w:ascii="微软雅黑" w:eastAsia="微软雅黑" w:hAnsi="微软雅黑"/>
+        </w:rPr>
+      </w:pPr>
+      <w:r>
+        <w:rPr>
+          <w:rFonts w:ascii="微软雅黑" w:eastAsia="微软雅黑" w:hAnsi="微软雅黑" w:hint="eastAsia"/>
+        </w:rPr>
+        <w:t>device</w:t>
+      </w:r>
+      <w:r>
+        <w:rPr>
+          <w:rFonts w:ascii="微软雅黑" w:eastAsia="微软雅黑" w:hAnsi="微软雅黑"/>
+        </w:rPr>
+        <w:t>Id</w:t>
+      </w:r>
+      <w:r>
+        <w:rPr>
+          <w:rFonts w:ascii="微软雅黑" w:eastAsia="微软雅黑" w:hAnsi="微软雅黑" w:hint="eastAsia"/>
+        </w:rPr>
+        <w:t>：设备ID</w:t>
       </w:r>
     </w:p>
     <w:p>
@@ -7441,7 +7625,6 @@
         <w:rPr>
           <w:rFonts w:ascii="微软雅黑" w:eastAsia="微软雅黑" w:hAnsi="微软雅黑" w:hint="eastAsia"/>
         </w:rPr>
-        <w:lastRenderedPageBreak/>
         <w:t>packageName：设备主包名</w:t>
       </w:r>
     </w:p>
@@ -7651,6 +7834,7 @@
         <w:rPr>
           <w:rFonts w:ascii="微软雅黑" w:eastAsia="微软雅黑" w:hAnsi="微软雅黑"/>
         </w:rPr>
+        <w:lastRenderedPageBreak/>
         <w:t xml:space="preserve">static </w:t>
       </w:r>
       <w:r>
@@ -7696,7 +7880,7 @@
     <w:p>
       <w:pPr>
         <w:rPr>
-          <w:rFonts w:ascii="微软雅黑" w:eastAsia="微软雅黑" w:hAnsi="微软雅黑" w:hint="eastAsia"/>
+          <w:rFonts w:ascii="微软雅黑" w:eastAsia="微软雅黑" w:hAnsi="微软雅黑"/>
         </w:rPr>
       </w:pPr>
       <w:r>
@@ -7802,7 +7986,6 @@
         <w:rPr>
           <w:rFonts w:ascii="微软雅黑" w:eastAsia="微软雅黑" w:hAnsi="微软雅黑" w:hint="eastAsia"/>
         </w:rPr>
-        <w:lastRenderedPageBreak/>
         <w:t>dst</w:t>
       </w:r>
       <w:r>
@@ -8014,6 +8197,7 @@
           <w:rFonts w:ascii="微软雅黑" w:eastAsia="微软雅黑" w:hAnsi="微软雅黑" w:hint="eastAsia"/>
           <w:b/>
         </w:rPr>
+        <w:lastRenderedPageBreak/>
         <w:t>start</w:t>
       </w:r>
     </w:p>
@@ -8171,7 +8355,6 @@
           <w:rFonts w:ascii="微软雅黑" w:eastAsia="微软雅黑" w:hAnsi="微软雅黑" w:hint="eastAsia"/>
           <w:b/>
         </w:rPr>
-        <w:lastRenderedPageBreak/>
         <w:t>UDPClient</w:t>
       </w:r>
       <w:r>
@@ -8382,6 +8565,170 @@
         </w:rPr>
         <w:t>：帐号绑定回调标志</w:t>
       </w:r>
+    </w:p>
+    <w:p>
+      <w:pPr>
+        <w:widowControl/>
+        <w:jc w:val="left"/>
+        <w:rPr>
+          <w:rFonts w:ascii="微软雅黑" w:eastAsia="微软雅黑" w:hAnsi="微软雅黑"/>
+          <w:color w:val="FF0000"/>
+        </w:rPr>
+      </w:pPr>
+    </w:p>
+    <w:p>
+      <w:pPr>
+        <w:pStyle w:val="a3"/>
+        <w:widowControl/>
+        <w:numPr>
+          <w:ilvl w:val="0"/>
+          <w:numId w:val="3"/>
+        </w:numPr>
+        <w:ind w:firstLineChars="0"/>
+        <w:jc w:val="left"/>
+        <w:rPr>
+          <w:rFonts w:ascii="微软雅黑" w:eastAsia="微软雅黑" w:hAnsi="微软雅黑"/>
+          <w:b/>
+        </w:rPr>
+      </w:pPr>
+      <w:r>
+        <w:rPr>
+          <w:rFonts w:ascii="微软雅黑" w:eastAsia="微软雅黑" w:hAnsi="微软雅黑"/>
+          <w:b/>
+        </w:rPr>
+        <w:lastRenderedPageBreak/>
+        <w:t>E</w:t>
+      </w:r>
+      <w:r>
+        <w:rPr>
+          <w:rFonts w:ascii="微软雅黑" w:eastAsia="微软雅黑" w:hAnsi="微软雅黑" w:hint="eastAsia"/>
+          <w:b/>
+        </w:rPr>
+        <w:t>U</w:t>
+      </w:r>
+      <w:r>
+        <w:rPr>
+          <w:rFonts w:ascii="微软雅黑" w:eastAsia="微软雅黑" w:hAnsi="微软雅黑"/>
+          <w:b/>
+        </w:rPr>
+        <w:t>serAttrType</w:t>
+      </w:r>
+    </w:p>
+    <w:p>
+      <w:pPr>
+        <w:widowControl/>
+        <w:jc w:val="left"/>
+        <w:rPr>
+          <w:rFonts w:ascii="微软雅黑" w:eastAsia="微软雅黑" w:hAnsi="微软雅黑"/>
+        </w:rPr>
+      </w:pPr>
+      <w:r>
+        <w:rPr>
+          <w:rFonts w:ascii="微软雅黑" w:eastAsia="微软雅黑" w:hAnsi="微软雅黑" w:hint="eastAsia"/>
+        </w:rPr>
+        <w:t>用户中心类型枚举</w:t>
+      </w:r>
+    </w:p>
+    <w:p>
+      <w:pPr>
+        <w:widowControl/>
+        <w:jc w:val="left"/>
+        <w:rPr>
+          <w:rFonts w:ascii="微软雅黑" w:eastAsia="微软雅黑" w:hAnsi="微软雅黑"/>
+        </w:rPr>
+      </w:pPr>
+      <w:r>
+        <w:rPr>
+          <w:rFonts w:ascii="微软雅黑" w:eastAsia="微软雅黑" w:hAnsi="微软雅黑"/>
+        </w:rPr>
+        <w:t>HOMEPAGE：主页</w:t>
+      </w:r>
+    </w:p>
+    <w:p>
+      <w:pPr>
+        <w:widowControl/>
+        <w:jc w:val="left"/>
+        <w:rPr>
+          <w:rFonts w:ascii="微软雅黑" w:eastAsia="微软雅黑" w:hAnsi="微软雅黑"/>
+        </w:rPr>
+      </w:pPr>
+      <w:r>
+        <w:rPr>
+          <w:rFonts w:ascii="微软雅黑" w:eastAsia="微软雅黑" w:hAnsi="微软雅黑"/>
+        </w:rPr>
+        <w:t>CPOPERATION：运营页面</w:t>
+      </w:r>
+    </w:p>
+    <w:p>
+      <w:pPr>
+        <w:widowControl/>
+        <w:jc w:val="left"/>
+        <w:rPr>
+          <w:rFonts w:ascii="微软雅黑" w:eastAsia="微软雅黑" w:hAnsi="微软雅黑"/>
+        </w:rPr>
+      </w:pPr>
+      <w:r>
+        <w:rPr>
+          <w:rFonts w:ascii="微软雅黑" w:eastAsia="微软雅黑" w:hAnsi="微软雅黑"/>
+        </w:rPr>
+        <w:t>INFOSETTING：常用信息设置页面</w:t>
+      </w:r>
+    </w:p>
+    <w:p>
+      <w:pPr>
+        <w:widowControl/>
+        <w:jc w:val="left"/>
+        <w:rPr>
+          <w:rFonts w:ascii="微软雅黑" w:eastAsia="微软雅黑" w:hAnsi="微软雅黑"/>
+        </w:rPr>
+      </w:pPr>
+      <w:r>
+        <w:rPr>
+          <w:rFonts w:ascii="微软雅黑" w:eastAsia="微软雅黑" w:hAnsi="微软雅黑"/>
+        </w:rPr>
+        <w:t>AGREEMENT：声明页面</w:t>
+      </w:r>
+    </w:p>
+    <w:p>
+      <w:pPr>
+        <w:widowControl/>
+        <w:jc w:val="left"/>
+        <w:rPr>
+          <w:rFonts w:ascii="微软雅黑" w:eastAsia="微软雅黑" w:hAnsi="微软雅黑"/>
+        </w:rPr>
+      </w:pPr>
+      <w:r>
+        <w:rPr>
+          <w:rFonts w:ascii="微软雅黑" w:eastAsia="微软雅黑" w:hAnsi="微软雅黑"/>
+        </w:rPr>
+        <w:t>PRIVACY：隐私协议页面</w:t>
+      </w:r>
+    </w:p>
+    <w:p>
+      <w:pPr>
+        <w:widowControl/>
+        <w:jc w:val="left"/>
+        <w:rPr>
+          <w:rFonts w:ascii="微软雅黑" w:eastAsia="微软雅黑" w:hAnsi="微软雅黑" w:hint="eastAsia"/>
+        </w:rPr>
+      </w:pPr>
+      <w:r>
+        <w:rPr>
+          <w:rFonts w:ascii="微软雅黑" w:eastAsia="微软雅黑" w:hAnsi="微软雅黑"/>
+        </w:rPr>
+        <w:t>FEEDBACK：反馈页面</w:t>
+      </w:r>
+      <w:bookmarkStart w:id="0" w:name="_GoBack"/>
+      <w:bookmarkEnd w:id="0"/>
+    </w:p>
+    <w:p>
+      <w:pPr>
+        <w:widowControl/>
+        <w:jc w:val="left"/>
+        <w:rPr>
+          <w:rFonts w:ascii="微软雅黑" w:eastAsia="微软雅黑" w:hAnsi="微软雅黑"/>
+        </w:rPr>
+      </w:pPr>
       <w:r>
         <w:rPr>
           <w:rFonts w:ascii="微软雅黑" w:eastAsia="微软雅黑" w:hAnsi="微软雅黑"/>
@@ -10007,7 +10354,7 @@
 </file>
 
 <file path=customXml/itemProps1.xml><?xml version="1.0" encoding="utf-8"?>
-<ds:datastoreItem xmlns:ds="http://schemas.openxmlformats.org/officeDocument/2006/customXml" ds:itemID="{4886BDA7-CF05-47B4-B479-AA40BF06113A}">
+<ds:datastoreItem xmlns:ds="http://schemas.openxmlformats.org/officeDocument/2006/customXml" ds:itemID="{D32C652E-826C-46C5-9974-8DB1E5605DE4}">
   <ds:schemaRefs>
     <ds:schemaRef ds:uri="http://schemas.openxmlformats.org/officeDocument/2006/bibliography"/>
   </ds:schemaRefs>

</xml_diff>